<commit_message>
Added docmosis mapping for new hearing support field
</commit_message>
<xml_diff>
--- a/docker/docmosis/templates/CV-SPC-HRN-ENG-01066.docx
+++ b/docker/docmosis/templates/CV-SPC-HRN-ENG-01066.docx
@@ -129,7 +129,27 @@
                 <w:sz w:val="28"/>
                 <w:szCs w:val="28"/>
               </w:rPr>
-              <w:t>Claim number: &lt;&lt;referenceNumber&gt;&gt;</w:t>
+              <w:t>Claim number: &lt;&lt;</w:t>
+            </w:r>
+            <w:proofErr w:type="spellStart"/>
+            <w:r>
+              <w:rPr>
+                <w:rFonts w:ascii="GDSTransportWebsite" w:hAnsi="GDSTransportWebsite"/>
+                <w:color w:val="60686D"/>
+                <w:sz w:val="28"/>
+                <w:szCs w:val="28"/>
+              </w:rPr>
+              <w:t>referenceNumber</w:t>
+            </w:r>
+            <w:proofErr w:type="spellEnd"/>
+            <w:r>
+              <w:rPr>
+                <w:rFonts w:ascii="GDSTransportWebsite" w:hAnsi="GDSTransportWebsite"/>
+                <w:color w:val="60686D"/>
+                <w:sz w:val="28"/>
+                <w:szCs w:val="28"/>
+              </w:rPr>
+              <w:t>&gt;&gt;</w:t>
             </w:r>
           </w:p>
         </w:tc>
@@ -240,7 +260,27 @@
                 <w:sz w:val="28"/>
                 <w:szCs w:val="28"/>
               </w:rPr>
-              <w:t>Case name: &lt;&lt;caseName&gt;&gt;</w:t>
+              <w:t>Case name: &lt;&lt;</w:t>
+            </w:r>
+            <w:proofErr w:type="spellStart"/>
+            <w:r>
+              <w:rPr>
+                <w:rFonts w:ascii="GDSTransportWebsite" w:hAnsi="GDSTransportWebsite"/>
+                <w:color w:val="60686D"/>
+                <w:sz w:val="28"/>
+                <w:szCs w:val="28"/>
+              </w:rPr>
+              <w:t>caseName</w:t>
+            </w:r>
+            <w:proofErr w:type="spellEnd"/>
+            <w:r>
+              <w:rPr>
+                <w:rFonts w:ascii="GDSTransportWebsite" w:hAnsi="GDSTransportWebsite"/>
+                <w:color w:val="60686D"/>
+                <w:sz w:val="28"/>
+                <w:szCs w:val="28"/>
+              </w:rPr>
+              <w:t>&gt;&gt;</w:t>
             </w:r>
           </w:p>
         </w:tc>
@@ -404,7 +444,98 @@
                 <w:sz w:val="20"/>
                 <w:szCs w:val="20"/>
               </w:rPr>
-              <w:t>Received: &lt;&lt;{dateFormat(submittedOn, ‘d MMMM yyyy’, ‘dd-MM-yyyy’)}&gt;&gt;</w:t>
+              <w:t>Received: &lt;</w:t>
+            </w:r>
+            <w:proofErr w:type="gramStart"/>
+            <w:r>
+              <w:rPr>
+                <w:rFonts w:ascii="GDSTransportWebsite" w:eastAsia="Times New Roman" w:hAnsi="GDSTransportWebsite" w:cs="Times New Roman"/>
+                <w:color w:val="60686D"/>
+                <w:sz w:val="20"/>
+                <w:szCs w:val="20"/>
+              </w:rPr>
+              <w:t>&lt;{</w:t>
+            </w:r>
+            <w:proofErr w:type="spellStart"/>
+            <w:proofErr w:type="gramEnd"/>
+            <w:r>
+              <w:rPr>
+                <w:rFonts w:ascii="GDSTransportWebsite" w:eastAsia="Times New Roman" w:hAnsi="GDSTransportWebsite" w:cs="Times New Roman"/>
+                <w:color w:val="60686D"/>
+                <w:sz w:val="20"/>
+                <w:szCs w:val="20"/>
+              </w:rPr>
+              <w:t>dateFormat</w:t>
+            </w:r>
+            <w:proofErr w:type="spellEnd"/>
+            <w:r>
+              <w:rPr>
+                <w:rFonts w:ascii="GDSTransportWebsite" w:eastAsia="Times New Roman" w:hAnsi="GDSTransportWebsite" w:cs="Times New Roman"/>
+                <w:color w:val="60686D"/>
+                <w:sz w:val="20"/>
+                <w:szCs w:val="20"/>
+              </w:rPr>
+              <w:t>(</w:t>
+            </w:r>
+            <w:proofErr w:type="spellStart"/>
+            <w:r>
+              <w:rPr>
+                <w:rFonts w:ascii="GDSTransportWebsite" w:eastAsia="Times New Roman" w:hAnsi="GDSTransportWebsite" w:cs="Times New Roman"/>
+                <w:color w:val="60686D"/>
+                <w:sz w:val="20"/>
+                <w:szCs w:val="20"/>
+              </w:rPr>
+              <w:t>submittedOn</w:t>
+            </w:r>
+            <w:proofErr w:type="spellEnd"/>
+            <w:r>
+              <w:rPr>
+                <w:rFonts w:ascii="GDSTransportWebsite" w:eastAsia="Times New Roman" w:hAnsi="GDSTransportWebsite" w:cs="Times New Roman"/>
+                <w:color w:val="60686D"/>
+                <w:sz w:val="20"/>
+                <w:szCs w:val="20"/>
+              </w:rPr>
+              <w:t xml:space="preserve">, ‘d MMMM </w:t>
+            </w:r>
+            <w:proofErr w:type="spellStart"/>
+            <w:r>
+              <w:rPr>
+                <w:rFonts w:ascii="GDSTransportWebsite" w:eastAsia="Times New Roman" w:hAnsi="GDSTransportWebsite" w:cs="Times New Roman"/>
+                <w:color w:val="60686D"/>
+                <w:sz w:val="20"/>
+                <w:szCs w:val="20"/>
+              </w:rPr>
+              <w:t>yyyy</w:t>
+            </w:r>
+            <w:proofErr w:type="spellEnd"/>
+            <w:r>
+              <w:rPr>
+                <w:rFonts w:ascii="GDSTransportWebsite" w:eastAsia="Times New Roman" w:hAnsi="GDSTransportWebsite" w:cs="Times New Roman"/>
+                <w:color w:val="60686D"/>
+                <w:sz w:val="20"/>
+                <w:szCs w:val="20"/>
+              </w:rPr>
+              <w:t>’, ‘dd-MM-</w:t>
+            </w:r>
+            <w:proofErr w:type="spellStart"/>
+            <w:r>
+              <w:rPr>
+                <w:rFonts w:ascii="GDSTransportWebsite" w:eastAsia="Times New Roman" w:hAnsi="GDSTransportWebsite" w:cs="Times New Roman"/>
+                <w:color w:val="60686D"/>
+                <w:sz w:val="20"/>
+                <w:szCs w:val="20"/>
+              </w:rPr>
+              <w:t>yyyy</w:t>
+            </w:r>
+            <w:proofErr w:type="spellEnd"/>
+            <w:r>
+              <w:rPr>
+                <w:rFonts w:ascii="GDSTransportWebsite" w:eastAsia="Times New Roman" w:hAnsi="GDSTransportWebsite" w:cs="Times New Roman"/>
+                <w:color w:val="60686D"/>
+                <w:sz w:val="20"/>
+                <w:szCs w:val="20"/>
+              </w:rPr>
+              <w:t>’)}&gt;&gt;</w:t>
             </w:r>
           </w:p>
         </w:tc>
@@ -471,7 +602,29 @@
                 <w:color w:val="0A0A0A"/>
                 <w:shd w:val="clear" w:color="auto" w:fill="FFFFFF"/>
               </w:rPr>
-              <w:t>&lt;&lt;rr_applicants&gt;&gt;</w:t>
+              <w:t>&lt;&lt;</w:t>
+            </w:r>
+            <w:proofErr w:type="spellStart"/>
+            <w:r>
+              <w:rPr>
+                <w:rFonts w:ascii="GDSTransportWebsite" w:hAnsi="GDSTransportWebsite"/>
+                <w:b/>
+                <w:bCs/>
+                <w:color w:val="0A0A0A"/>
+                <w:shd w:val="clear" w:color="auto" w:fill="FFFFFF"/>
+              </w:rPr>
+              <w:t>rr_applicants</w:t>
+            </w:r>
+            <w:proofErr w:type="spellEnd"/>
+            <w:r>
+              <w:rPr>
+                <w:rFonts w:ascii="GDSTransportWebsite" w:hAnsi="GDSTransportWebsite"/>
+                <w:b/>
+                <w:bCs/>
+                <w:color w:val="0A0A0A"/>
+                <w:shd w:val="clear" w:color="auto" w:fill="FFFFFF"/>
+              </w:rPr>
+              <w:t>&gt;&gt;</w:t>
             </w:r>
           </w:p>
         </w:tc>
@@ -504,7 +657,29 @@
                 <w:color w:val="0A0A0A"/>
                 <w:shd w:val="clear" w:color="auto" w:fill="FFFFFF"/>
               </w:rPr>
-              <w:t>&lt;&lt;cs_{$size&gt;1}&gt;&gt; Claimant &lt;&lt;$itemnum&gt;&gt;&lt;&lt;es_&gt;&gt;</w:t>
+              <w:t>&lt;&lt;cs_{$size&gt;1}&gt;&gt; Claimant &lt;&lt;$</w:t>
+            </w:r>
+            <w:proofErr w:type="spellStart"/>
+            <w:r>
+              <w:rPr>
+                <w:rFonts w:ascii="GDSTransportWebsite" w:hAnsi="GDSTransportWebsite"/>
+                <w:b/>
+                <w:bCs/>
+                <w:color w:val="0A0A0A"/>
+                <w:shd w:val="clear" w:color="auto" w:fill="FFFFFF"/>
+              </w:rPr>
+              <w:t>itemnum</w:t>
+            </w:r>
+            <w:proofErr w:type="spellEnd"/>
+            <w:r>
+              <w:rPr>
+                <w:rFonts w:ascii="GDSTransportWebsite" w:hAnsi="GDSTransportWebsite"/>
+                <w:b/>
+                <w:bCs/>
+                <w:color w:val="0A0A0A"/>
+                <w:shd w:val="clear" w:color="auto" w:fill="FFFFFF"/>
+              </w:rPr>
+              <w:t>&gt;&gt;&lt;&lt;es_&gt;&gt;</w:t>
             </w:r>
           </w:p>
         </w:tc>
@@ -601,7 +776,23 @@
                 <w:rFonts w:ascii="GDSTransportWebsite" w:hAnsi="GDSTransportWebsite"/>
                 <w:color w:val="0A0A0A"/>
               </w:rPr>
-              <w:t>&lt;&lt;cs_{primaryAddress.AddressLine1!=null}&gt;&gt;&lt;&lt;primaryAddress.AddressLine1&gt;&gt;&lt;&lt;es_&gt;&gt;&lt;&lt;cs_{!isBlank(primaryAddress.AddressLine2)}&gt;&gt;</w:t>
+              <w:t>&lt;&lt;cs_{primaryAddress.AddressLine</w:t>
+            </w:r>
+            <w:proofErr w:type="gramStart"/>
+            <w:r>
+              <w:rPr>
+                <w:rFonts w:ascii="GDSTransportWebsite" w:hAnsi="GDSTransportWebsite"/>
+                <w:color w:val="0A0A0A"/>
+              </w:rPr>
+              <w:t>1!=</w:t>
+            </w:r>
+            <w:proofErr w:type="gramEnd"/>
+            <w:r>
+              <w:rPr>
+                <w:rFonts w:ascii="GDSTransportWebsite" w:hAnsi="GDSTransportWebsite"/>
+                <w:color w:val="0A0A0A"/>
+              </w:rPr>
+              <w:t>null}&gt;&gt;&lt;&lt;primaryAddress.AddressLine1&gt;&gt;&lt;&lt;es_&gt;&gt;&lt;&lt;cs_{!isBlank(primaryAddress.AddressLine2)}&gt;&gt;</w:t>
             </w:r>
           </w:p>
           <w:p>
@@ -619,7 +810,23 @@
                 <w:rFonts w:ascii="GDSTransportWebsite" w:hAnsi="GDSTransportWebsite"/>
                 <w:color w:val="0A0A0A"/>
               </w:rPr>
-              <w:t>&lt;&lt;primaryAddress.AddressLine2&gt;&gt;&lt;&lt;es_&gt;&gt;&lt;&lt;cs_{!isBlank(primaryAddress.AddressLine3)}&gt;&gt;</w:t>
+              <w:t>&lt;&lt;primaryAddress.AddressLine2&gt;&gt;&lt;&lt;es_&gt;&gt;&lt;&lt;cs_</w:t>
+            </w:r>
+            <w:proofErr w:type="gramStart"/>
+            <w:r>
+              <w:rPr>
+                <w:rFonts w:ascii="GDSTransportWebsite" w:hAnsi="GDSTransportWebsite"/>
+                <w:color w:val="0A0A0A"/>
+              </w:rPr>
+              <w:t>{!isBlank</w:t>
+            </w:r>
+            <w:proofErr w:type="gramEnd"/>
+            <w:r>
+              <w:rPr>
+                <w:rFonts w:ascii="GDSTransportWebsite" w:hAnsi="GDSTransportWebsite"/>
+                <w:color w:val="0A0A0A"/>
+              </w:rPr>
+              <w:t>(primaryAddress.AddressLine3)}&gt;&gt;</w:t>
             </w:r>
           </w:p>
           <w:p>
@@ -636,7 +843,23 @@
                 <w:rFonts w:ascii="GDSTransportWebsite" w:hAnsi="GDSTransportWebsite"/>
                 <w:color w:val="0A0A0A"/>
               </w:rPr>
-              <w:t>&lt;&lt;primaryAddress.AddressLine3&gt;&gt;&lt;&lt;es_&gt;&gt;&lt;&lt;cs_{!isBlank(primaryAddress.PostTown)}&gt;&gt;</w:t>
+              <w:t>&lt;&lt;primaryAddress.AddressLine3&gt;&gt;&lt;&lt;es_&gt;&gt;&lt;&lt;cs_</w:t>
+            </w:r>
+            <w:proofErr w:type="gramStart"/>
+            <w:r>
+              <w:rPr>
+                <w:rFonts w:ascii="GDSTransportWebsite" w:hAnsi="GDSTransportWebsite"/>
+                <w:color w:val="0A0A0A"/>
+              </w:rPr>
+              <w:t>{!isBlank</w:t>
+            </w:r>
+            <w:proofErr w:type="gramEnd"/>
+            <w:r>
+              <w:rPr>
+                <w:rFonts w:ascii="GDSTransportWebsite" w:hAnsi="GDSTransportWebsite"/>
+                <w:color w:val="0A0A0A"/>
+              </w:rPr>
+              <w:t>(primaryAddress.PostTown)}&gt;&gt;</w:t>
             </w:r>
           </w:p>
           <w:p>
@@ -653,7 +876,23 @@
                 <w:rFonts w:ascii="GDSTransportWebsite" w:hAnsi="GDSTransportWebsite"/>
                 <w:color w:val="0A0A0A"/>
               </w:rPr>
-              <w:t>&lt;&lt; primaryAddress.PostTown&gt;&gt;&lt;&lt;es_&gt;&gt;</w:t>
+              <w:t xml:space="preserve">&lt;&lt; </w:t>
+            </w:r>
+            <w:proofErr w:type="spellStart"/>
+            <w:r>
+              <w:rPr>
+                <w:rFonts w:ascii="GDSTransportWebsite" w:hAnsi="GDSTransportWebsite"/>
+                <w:color w:val="0A0A0A"/>
+              </w:rPr>
+              <w:t>primaryAddress.PostTown</w:t>
+            </w:r>
+            <w:proofErr w:type="spellEnd"/>
+            <w:r>
+              <w:rPr>
+                <w:rFonts w:ascii="GDSTransportWebsite" w:hAnsi="GDSTransportWebsite"/>
+                <w:color w:val="0A0A0A"/>
+              </w:rPr>
+              <w:t>&gt;&gt;&lt;&lt;es_&gt;&gt;</w:t>
             </w:r>
           </w:p>
           <w:p>
@@ -670,7 +909,23 @@
                 <w:rFonts w:ascii="GDSTransportWebsite" w:hAnsi="GDSTransportWebsite"/>
                 <w:color w:val="0A0A0A"/>
               </w:rPr>
-              <w:t>&lt;&lt; primaryAddress.PostCode&gt;&gt;&lt;&lt;cs_{!isBlank(primaryAddress.Country)}&gt;&gt;</w:t>
+              <w:t>&lt;&lt; primaryAddress.PostCode&gt;&gt;&lt;&lt;cs_</w:t>
+            </w:r>
+            <w:proofErr w:type="gramStart"/>
+            <w:r>
+              <w:rPr>
+                <w:rFonts w:ascii="GDSTransportWebsite" w:hAnsi="GDSTransportWebsite"/>
+                <w:color w:val="0A0A0A"/>
+              </w:rPr>
+              <w:t>{!isBlank</w:t>
+            </w:r>
+            <w:proofErr w:type="gramEnd"/>
+            <w:r>
+              <w:rPr>
+                <w:rFonts w:ascii="GDSTransportWebsite" w:hAnsi="GDSTransportWebsite"/>
+                <w:color w:val="0A0A0A"/>
+              </w:rPr>
+              <w:t>(primaryAddress.Country)}&gt;&gt;</w:t>
             </w:r>
           </w:p>
           <w:p>
@@ -688,7 +943,23 @@
                 <w:rFonts w:ascii="GDSTransportWebsite" w:hAnsi="GDSTransportWebsite"/>
                 <w:color w:val="0A0A0A"/>
               </w:rPr>
-              <w:t>&lt;&lt; primaryAddress.Country&gt;&gt;&lt;&lt;es_&gt;&gt;</w:t>
+              <w:t xml:space="preserve">&lt;&lt; </w:t>
+            </w:r>
+            <w:proofErr w:type="spellStart"/>
+            <w:r>
+              <w:rPr>
+                <w:rFonts w:ascii="GDSTransportWebsite" w:hAnsi="GDSTransportWebsite"/>
+                <w:color w:val="0A0A0A"/>
+              </w:rPr>
+              <w:t>primaryAddress.Country</w:t>
+            </w:r>
+            <w:proofErr w:type="spellEnd"/>
+            <w:r>
+              <w:rPr>
+                <w:rFonts w:ascii="GDSTransportWebsite" w:hAnsi="GDSTransportWebsite"/>
+                <w:color w:val="0A0A0A"/>
+              </w:rPr>
+              <w:t>&gt;&gt;&lt;&lt;es_&gt;&gt;</w:t>
             </w:r>
           </w:p>
         </w:tc>
@@ -753,7 +1024,23 @@
                 <w:rFonts w:ascii="GDSTransportWebsite" w:hAnsi="GDSTransportWebsite"/>
                 <w:color w:val="0A0A0A"/>
               </w:rPr>
-              <w:t>&lt;&lt;dateOfBirth&gt;&gt;</w:t>
+              <w:t>&lt;&lt;</w:t>
+            </w:r>
+            <w:proofErr w:type="spellStart"/>
+            <w:r>
+              <w:rPr>
+                <w:rFonts w:ascii="GDSTransportWebsite" w:hAnsi="GDSTransportWebsite"/>
+                <w:color w:val="0A0A0A"/>
+              </w:rPr>
+              <w:t>dateOfBirth</w:t>
+            </w:r>
+            <w:proofErr w:type="spellEnd"/>
+            <w:r>
+              <w:rPr>
+                <w:rFonts w:ascii="GDSTransportWebsite" w:hAnsi="GDSTransportWebsite"/>
+                <w:color w:val="0A0A0A"/>
+              </w:rPr>
+              <w:t>&gt;&gt;</w:t>
             </w:r>
           </w:p>
           <w:p>
@@ -851,8 +1138,25 @@
                 <w:rFonts w:ascii="GDSTransportWebsite" w:hAnsi="GDSTransportWebsite"/>
                 <w:color w:val="0A0A0A"/>
               </w:rPr>
-              <w:t>&lt;&lt;cs_{isBlank(</w:t>
-            </w:r>
+              <w:t>&lt;&lt;cs_{</w:t>
+            </w:r>
+            <w:proofErr w:type="spellStart"/>
+            <w:r>
+              <w:rPr>
+                <w:rFonts w:ascii="GDSTransportWebsite" w:hAnsi="GDSTransportWebsite"/>
+                <w:color w:val="0A0A0A"/>
+              </w:rPr>
+              <w:t>isBlank</w:t>
+            </w:r>
+            <w:proofErr w:type="spellEnd"/>
+            <w:r>
+              <w:rPr>
+                <w:rFonts w:ascii="GDSTransportWebsite" w:hAnsi="GDSTransportWebsite"/>
+                <w:color w:val="0A0A0A"/>
+              </w:rPr>
+              <w:t>(</w:t>
+            </w:r>
+            <w:proofErr w:type="spellStart"/>
             <w:r>
               <w:rPr>
                 <w:rFonts w:ascii="GDSTransportWebsite" w:hAnsi="GDSTransportWebsite"/>
@@ -860,6 +1164,7 @@
               </w:rPr>
               <w:t>phoneNumber</w:t>
             </w:r>
+            <w:proofErr w:type="spellEnd"/>
             <w:r>
               <w:rPr>
                 <w:rFonts w:ascii="GDSTransportWebsite" w:hAnsi="GDSTransportWebsite"/>
@@ -872,7 +1177,23 @@
                 <w:rFonts w:ascii="GDSTransportWebsite" w:hAnsi="GDSTransportWebsite"/>
                 <w:color w:val="0A0A0A"/>
               </w:rPr>
-              <w:t xml:space="preserve"> phoneNumber </w:t>
+              <w:t xml:space="preserve"> </w:t>
+            </w:r>
+            <w:proofErr w:type="spellStart"/>
+            <w:r>
+              <w:rPr>
+                <w:rFonts w:ascii="GDSTransportWebsite" w:hAnsi="GDSTransportWebsite"/>
+                <w:color w:val="0A0A0A"/>
+              </w:rPr>
+              <w:t>phoneNumber</w:t>
+            </w:r>
+            <w:proofErr w:type="spellEnd"/>
+            <w:r>
+              <w:rPr>
+                <w:rFonts w:ascii="GDSTransportWebsite" w:hAnsi="GDSTransportWebsite"/>
+                <w:color w:val="0A0A0A"/>
+              </w:rPr>
+              <w:t xml:space="preserve"> </w:t>
             </w:r>
             <w:r>
               <w:rPr>
@@ -956,8 +1277,25 @@
                 <w:rFonts w:ascii="GDSTransportWebsite" w:hAnsi="GDSTransportWebsite"/>
                 <w:color w:val="0A0A0A"/>
               </w:rPr>
-              <w:t>&lt;&lt;cs_{isBlank(</w:t>
-            </w:r>
+              <w:t>&lt;&lt;cs_{</w:t>
+            </w:r>
+            <w:proofErr w:type="spellStart"/>
+            <w:r>
+              <w:rPr>
+                <w:rFonts w:ascii="GDSTransportWebsite" w:hAnsi="GDSTransportWebsite"/>
+                <w:color w:val="0A0A0A"/>
+              </w:rPr>
+              <w:t>isBlank</w:t>
+            </w:r>
+            <w:proofErr w:type="spellEnd"/>
+            <w:r>
+              <w:rPr>
+                <w:rFonts w:ascii="GDSTransportWebsite" w:hAnsi="GDSTransportWebsite"/>
+                <w:color w:val="0A0A0A"/>
+              </w:rPr>
+              <w:t>(</w:t>
+            </w:r>
+            <w:proofErr w:type="spellStart"/>
             <w:r>
               <w:rPr>
                 <w:rFonts w:ascii="GDSTransportWebsite" w:hAnsi="GDSTransportWebsite"/>
@@ -965,6 +1303,7 @@
               </w:rPr>
               <w:t>emailAddress</w:t>
             </w:r>
+            <w:proofErr w:type="spellEnd"/>
             <w:r>
               <w:rPr>
                 <w:rFonts w:ascii="GDSTransportWebsite" w:hAnsi="GDSTransportWebsite"/>
@@ -977,8 +1316,17 @@
                 <w:rFonts w:ascii="GDSTransportWebsite" w:hAnsi="GDSTransportWebsite"/>
                 <w:color w:val="0A0A0A"/>
               </w:rPr>
-              <w:t xml:space="preserve"> emailAddress</w:t>
-            </w:r>
+              <w:t xml:space="preserve"> </w:t>
+            </w:r>
+            <w:proofErr w:type="spellStart"/>
+            <w:r>
+              <w:rPr>
+                <w:rFonts w:ascii="GDSTransportWebsite" w:hAnsi="GDSTransportWebsite"/>
+                <w:color w:val="0A0A0A"/>
+              </w:rPr>
+              <w:t>emailAddress</w:t>
+            </w:r>
+            <w:proofErr w:type="spellEnd"/>
             <w:r>
               <w:rPr>
                 <w:rFonts w:ascii="GDSTransportWebsite" w:hAnsi="GDSTransportWebsite"/>
@@ -1080,7 +1428,25 @@
                 <w:rFonts w:ascii="GDSTransportWebsite" w:hAnsi="GDSTransportWebsite"/>
                 <w:color w:val="0A0A0A"/>
               </w:rPr>
-              <w:t>&lt;&lt;representative.contactName&gt;&gt;</w:t>
+              <w:t>&lt;&lt;</w:t>
+            </w:r>
+            <w:proofErr w:type="spellStart"/>
+            <w:proofErr w:type="gramStart"/>
+            <w:r>
+              <w:rPr>
+                <w:rFonts w:ascii="GDSTransportWebsite" w:hAnsi="GDSTransportWebsite"/>
+                <w:color w:val="0A0A0A"/>
+              </w:rPr>
+              <w:t>representative.contactName</w:t>
+            </w:r>
+            <w:proofErr w:type="spellEnd"/>
+            <w:proofErr w:type="gramEnd"/>
+            <w:r>
+              <w:rPr>
+                <w:rFonts w:ascii="GDSTransportWebsite" w:hAnsi="GDSTransportWebsite"/>
+                <w:color w:val="0A0A0A"/>
+              </w:rPr>
+              <w:t>&gt;&gt;</w:t>
             </w:r>
           </w:p>
         </w:tc>
@@ -1139,7 +1505,25 @@
                 <w:rFonts w:ascii="GDSTransportWebsite" w:hAnsi="GDSTransportWebsite"/>
                 <w:color w:val="0A0A0A"/>
               </w:rPr>
-              <w:t>&lt;&lt;representative.organisationName&gt;&gt;</w:t>
+              <w:t>&lt;&lt;</w:t>
+            </w:r>
+            <w:proofErr w:type="spellStart"/>
+            <w:proofErr w:type="gramStart"/>
+            <w:r>
+              <w:rPr>
+                <w:rFonts w:ascii="GDSTransportWebsite" w:hAnsi="GDSTransportWebsite"/>
+                <w:color w:val="0A0A0A"/>
+              </w:rPr>
+              <w:t>representative.organisationName</w:t>
+            </w:r>
+            <w:proofErr w:type="spellEnd"/>
+            <w:proofErr w:type="gramEnd"/>
+            <w:r>
+              <w:rPr>
+                <w:rFonts w:ascii="GDSTransportWebsite" w:hAnsi="GDSTransportWebsite"/>
+                <w:color w:val="0A0A0A"/>
+              </w:rPr>
+              <w:t>&gt;&gt;</w:t>
             </w:r>
           </w:p>
         </w:tc>
@@ -1191,7 +1575,23 @@
                 <w:rFonts w:ascii="GDSTransportWebsite" w:hAnsi="GDSTransportWebsite"/>
                 <w:color w:val="0A0A0A"/>
               </w:rPr>
-              <w:t>&lt;&lt;cs_{!isBlank(representative.serviceAddress.AddressLine1)}&gt;&gt;&lt;&lt;representative.serviceAddress.AddressLine1&gt;&gt;&lt;&lt;es_&gt;&gt;&lt;&lt;cs_{!isBlank(representative.serviceAddress.AddressLine2)}&gt;&gt;</w:t>
+              <w:t>&lt;&lt;cs_</w:t>
+            </w:r>
+            <w:proofErr w:type="gramStart"/>
+            <w:r>
+              <w:rPr>
+                <w:rFonts w:ascii="GDSTransportWebsite" w:hAnsi="GDSTransportWebsite"/>
+                <w:color w:val="0A0A0A"/>
+              </w:rPr>
+              <w:t>{!isBlank</w:t>
+            </w:r>
+            <w:proofErr w:type="gramEnd"/>
+            <w:r>
+              <w:rPr>
+                <w:rFonts w:ascii="GDSTransportWebsite" w:hAnsi="GDSTransportWebsite"/>
+                <w:color w:val="0A0A0A"/>
+              </w:rPr>
+              <w:t>(representative.serviceAddress.AddressLine1)}&gt;&gt;&lt;&lt;representative.serviceAddress.AddressLine1&gt;&gt;&lt;&lt;es_&gt;&gt;&lt;&lt;cs_{!isBlank(representative.serviceAddress.AddressLine2)}&gt;&gt;</w:t>
             </w:r>
           </w:p>
           <w:p>
@@ -1208,7 +1608,23 @@
                 <w:rFonts w:ascii="GDSTransportWebsite" w:hAnsi="GDSTransportWebsite"/>
                 <w:color w:val="0A0A0A"/>
               </w:rPr>
-              <w:t>&lt;&lt;representative.serviceAddress.AddressLine2&gt;&gt;&lt;&lt;es_&gt;&gt;&lt;&lt;cs_{!isBlank(representative.serviceAddress.AddressLine3)}&gt;&gt;</w:t>
+              <w:t>&lt;&lt;</w:t>
+            </w:r>
+            <w:proofErr w:type="gramStart"/>
+            <w:r>
+              <w:rPr>
+                <w:rFonts w:ascii="GDSTransportWebsite" w:hAnsi="GDSTransportWebsite"/>
+                <w:color w:val="0A0A0A"/>
+              </w:rPr>
+              <w:t>representative.serviceAddress.AddressLine</w:t>
+            </w:r>
+            <w:proofErr w:type="gramEnd"/>
+            <w:r>
+              <w:rPr>
+                <w:rFonts w:ascii="GDSTransportWebsite" w:hAnsi="GDSTransportWebsite"/>
+                <w:color w:val="0A0A0A"/>
+              </w:rPr>
+              <w:t>2&gt;&gt;&lt;&lt;es_&gt;&gt;&lt;&lt;cs_{!isBlank(representative.serviceAddress.AddressLine3)}&gt;&gt;</w:t>
             </w:r>
           </w:p>
           <w:p>
@@ -1225,7 +1641,23 @@
                 <w:rFonts w:ascii="GDSTransportWebsite" w:hAnsi="GDSTransportWebsite"/>
                 <w:color w:val="0A0A0A"/>
               </w:rPr>
-              <w:t>&lt;&lt;representative.serviceAddress.AddressLine3&gt;&gt;&lt;&lt;es_&gt;&gt;&lt;&lt;cs_{!isBlank(representative.serviceAddress.PostTown)}&gt;&gt;</w:t>
+              <w:t>&lt;&lt;</w:t>
+            </w:r>
+            <w:proofErr w:type="gramStart"/>
+            <w:r>
+              <w:rPr>
+                <w:rFonts w:ascii="GDSTransportWebsite" w:hAnsi="GDSTransportWebsite"/>
+                <w:color w:val="0A0A0A"/>
+              </w:rPr>
+              <w:t>representative.serviceAddress.AddressLine</w:t>
+            </w:r>
+            <w:proofErr w:type="gramEnd"/>
+            <w:r>
+              <w:rPr>
+                <w:rFonts w:ascii="GDSTransportWebsite" w:hAnsi="GDSTransportWebsite"/>
+                <w:color w:val="0A0A0A"/>
+              </w:rPr>
+              <w:t>3&gt;&gt;&lt;&lt;es_&gt;&gt;&lt;&lt;cs_{!isBlank(representative.serviceAddress.PostTown)}&gt;&gt;</w:t>
             </w:r>
           </w:p>
           <w:p>
@@ -1242,7 +1674,25 @@
                 <w:rFonts w:ascii="GDSTransportWebsite" w:hAnsi="GDSTransportWebsite"/>
                 <w:color w:val="0A0A0A"/>
               </w:rPr>
-              <w:t>&lt;&lt;representative.serviceAddress.PostTown&gt;&gt;&lt;&lt;es_&gt;&gt;</w:t>
+              <w:t>&lt;&lt;</w:t>
+            </w:r>
+            <w:proofErr w:type="spellStart"/>
+            <w:proofErr w:type="gramStart"/>
+            <w:r>
+              <w:rPr>
+                <w:rFonts w:ascii="GDSTransportWebsite" w:hAnsi="GDSTransportWebsite"/>
+                <w:color w:val="0A0A0A"/>
+              </w:rPr>
+              <w:t>representative.serviceAddress.PostTown</w:t>
+            </w:r>
+            <w:proofErr w:type="spellEnd"/>
+            <w:proofErr w:type="gramEnd"/>
+            <w:r>
+              <w:rPr>
+                <w:rFonts w:ascii="GDSTransportWebsite" w:hAnsi="GDSTransportWebsite"/>
+                <w:color w:val="0A0A0A"/>
+              </w:rPr>
+              <w:t>&gt;&gt;&lt;&lt;es_&gt;&gt;</w:t>
             </w:r>
           </w:p>
           <w:p>
@@ -1259,7 +1709,23 @@
                 <w:rFonts w:ascii="GDSTransportWebsite" w:hAnsi="GDSTransportWebsite"/>
                 <w:color w:val="0A0A0A"/>
               </w:rPr>
-              <w:t>&lt;&lt;representative.serviceAddress.PostCode&gt;&gt;&lt;&lt;cs_{!isBlank(representative.serviceAddress.Country)}&gt;&gt;</w:t>
+              <w:t>&lt;&lt;</w:t>
+            </w:r>
+            <w:proofErr w:type="gramStart"/>
+            <w:r>
+              <w:rPr>
+                <w:rFonts w:ascii="GDSTransportWebsite" w:hAnsi="GDSTransportWebsite"/>
+                <w:color w:val="0A0A0A"/>
+              </w:rPr>
+              <w:t>representative.serviceAddress.PostCode</w:t>
+            </w:r>
+            <w:proofErr w:type="gramEnd"/>
+            <w:r>
+              <w:rPr>
+                <w:rFonts w:ascii="GDSTransportWebsite" w:hAnsi="GDSTransportWebsite"/>
+                <w:color w:val="0A0A0A"/>
+              </w:rPr>
+              <w:t>&gt;&gt;&lt;&lt;cs_{!isBlank(representative.serviceAddress.Country)}&gt;&gt;</w:t>
             </w:r>
           </w:p>
           <w:p>
@@ -1278,7 +1744,25 @@
                 <w:rFonts w:ascii="GDSTransportWebsite" w:hAnsi="GDSTransportWebsite"/>
                 <w:color w:val="0A0A0A"/>
               </w:rPr>
-              <w:t>&lt;&lt;representative.serviceAddress.Country&gt;&gt;&lt;&lt;es_&gt;&gt;</w:t>
+              <w:t>&lt;&lt;</w:t>
+            </w:r>
+            <w:proofErr w:type="spellStart"/>
+            <w:proofErr w:type="gramStart"/>
+            <w:r>
+              <w:rPr>
+                <w:rFonts w:ascii="GDSTransportWebsite" w:hAnsi="GDSTransportWebsite"/>
+                <w:color w:val="0A0A0A"/>
+              </w:rPr>
+              <w:t>representative.serviceAddress.Country</w:t>
+            </w:r>
+            <w:proofErr w:type="spellEnd"/>
+            <w:proofErr w:type="gramEnd"/>
+            <w:r>
+              <w:rPr>
+                <w:rFonts w:ascii="GDSTransportWebsite" w:hAnsi="GDSTransportWebsite"/>
+                <w:color w:val="0A0A0A"/>
+              </w:rPr>
+              <w:t>&gt;&gt;&lt;&lt;es_&gt;&gt;</w:t>
             </w:r>
           </w:p>
         </w:tc>
@@ -1336,7 +1820,25 @@
                 <w:rFonts w:ascii="GDSTransportWebsite" w:hAnsi="GDSTransportWebsite"/>
                 <w:color w:val="0A0A0A"/>
               </w:rPr>
-              <w:t>&lt;&lt; representative.phoneNumber&gt;&gt;</w:t>
+              <w:t xml:space="preserve">&lt;&lt; </w:t>
+            </w:r>
+            <w:proofErr w:type="spellStart"/>
+            <w:proofErr w:type="gramStart"/>
+            <w:r>
+              <w:rPr>
+                <w:rFonts w:ascii="GDSTransportWebsite" w:hAnsi="GDSTransportWebsite"/>
+                <w:color w:val="0A0A0A"/>
+              </w:rPr>
+              <w:t>representative.phoneNumber</w:t>
+            </w:r>
+            <w:proofErr w:type="spellEnd"/>
+            <w:proofErr w:type="gramEnd"/>
+            <w:r>
+              <w:rPr>
+                <w:rFonts w:ascii="GDSTransportWebsite" w:hAnsi="GDSTransportWebsite"/>
+                <w:color w:val="0A0A0A"/>
+              </w:rPr>
+              <w:t>&gt;&gt;</w:t>
             </w:r>
           </w:p>
         </w:tc>
@@ -1394,7 +1896,25 @@
                 <w:rFonts w:ascii="GDSTransportWebsite" w:hAnsi="GDSTransportWebsite"/>
                 <w:color w:val="0A0A0A"/>
               </w:rPr>
-              <w:t>&lt;&lt;representative.dxAddress&gt;&gt;</w:t>
+              <w:t>&lt;&lt;</w:t>
+            </w:r>
+            <w:proofErr w:type="spellStart"/>
+            <w:proofErr w:type="gramStart"/>
+            <w:r>
+              <w:rPr>
+                <w:rFonts w:ascii="GDSTransportWebsite" w:hAnsi="GDSTransportWebsite"/>
+                <w:color w:val="0A0A0A"/>
+              </w:rPr>
+              <w:t>representative.dxAddress</w:t>
+            </w:r>
+            <w:proofErr w:type="spellEnd"/>
+            <w:proofErr w:type="gramEnd"/>
+            <w:r>
+              <w:rPr>
+                <w:rFonts w:ascii="GDSTransportWebsite" w:hAnsi="GDSTransportWebsite"/>
+                <w:color w:val="0A0A0A"/>
+              </w:rPr>
+              <w:t>&gt;&gt;</w:t>
             </w:r>
           </w:p>
         </w:tc>
@@ -1452,7 +1972,25 @@
                 <w:rFonts w:ascii="GDSTransportWebsite" w:hAnsi="GDSTransportWebsite"/>
                 <w:color w:val="0A0A0A"/>
               </w:rPr>
-              <w:t>&lt;&lt;representative.emailAddress&gt;&gt;</w:t>
+              <w:t>&lt;&lt;</w:t>
+            </w:r>
+            <w:proofErr w:type="spellStart"/>
+            <w:proofErr w:type="gramStart"/>
+            <w:r>
+              <w:rPr>
+                <w:rFonts w:ascii="GDSTransportWebsite" w:hAnsi="GDSTransportWebsite"/>
+                <w:color w:val="0A0A0A"/>
+              </w:rPr>
+              <w:t>representative.emailAddress</w:t>
+            </w:r>
+            <w:proofErr w:type="spellEnd"/>
+            <w:proofErr w:type="gramEnd"/>
+            <w:r>
+              <w:rPr>
+                <w:rFonts w:ascii="GDSTransportWebsite" w:hAnsi="GDSTransportWebsite"/>
+                <w:color w:val="0A0A0A"/>
+              </w:rPr>
+              <w:t>&gt;&gt;</w:t>
             </w:r>
           </w:p>
         </w:tc>
@@ -1485,7 +2023,27 @@
                 <w:bCs/>
                 <w:color w:val="0A0A0A"/>
               </w:rPr>
-              <w:t>&lt;&lt;er_applicants&gt;&gt;</w:t>
+              <w:t>&lt;&lt;</w:t>
+            </w:r>
+            <w:proofErr w:type="spellStart"/>
+            <w:r>
+              <w:rPr>
+                <w:rFonts w:ascii="GDSTransportWebsite" w:hAnsi="GDSTransportWebsite"/>
+                <w:b/>
+                <w:bCs/>
+                <w:color w:val="0A0A0A"/>
+              </w:rPr>
+              <w:t>er_applicants</w:t>
+            </w:r>
+            <w:proofErr w:type="spellEnd"/>
+            <w:r>
+              <w:rPr>
+                <w:rFonts w:ascii="GDSTransportWebsite" w:hAnsi="GDSTransportWebsite"/>
+                <w:b/>
+                <w:bCs/>
+                <w:color w:val="0A0A0A"/>
+              </w:rPr>
+              <w:t>&gt;&gt;</w:t>
             </w:r>
           </w:p>
         </w:tc>
@@ -1559,7 +2117,29 @@
                 <w:color w:val="0A0A0A"/>
                 <w:shd w:val="clear" w:color="auto" w:fill="FFFFFF"/>
               </w:rPr>
-              <w:t>&lt;&lt;rr_respondents&gt;&gt;</w:t>
+              <w:t>&lt;&lt;</w:t>
+            </w:r>
+            <w:proofErr w:type="spellStart"/>
+            <w:r>
+              <w:rPr>
+                <w:rFonts w:ascii="GDSTransportWebsite" w:hAnsi="GDSTransportWebsite"/>
+                <w:b/>
+                <w:bCs/>
+                <w:color w:val="0A0A0A"/>
+                <w:shd w:val="clear" w:color="auto" w:fill="FFFFFF"/>
+              </w:rPr>
+              <w:t>rr_respondents</w:t>
+            </w:r>
+            <w:proofErr w:type="spellEnd"/>
+            <w:r>
+              <w:rPr>
+                <w:rFonts w:ascii="GDSTransportWebsite" w:hAnsi="GDSTransportWebsite"/>
+                <w:b/>
+                <w:bCs/>
+                <w:color w:val="0A0A0A"/>
+                <w:shd w:val="clear" w:color="auto" w:fill="FFFFFF"/>
+              </w:rPr>
+              <w:t>&gt;&gt;</w:t>
             </w:r>
           </w:p>
         </w:tc>
@@ -1599,7 +2179,29 @@
                 <w:color w:val="0A0A0A"/>
                 <w:shd w:val="clear" w:color="auto" w:fill="FFFFFF"/>
               </w:rPr>
-              <w:t>&lt;&lt;cs_{$size&gt;1}&gt;&gt; Defendant &lt;&lt;$itemnum&gt;&gt;&lt;&lt;es_&gt;&gt;</w:t>
+              <w:t>&lt;&lt;cs_{$size&gt;1}&gt;&gt; Defendant &lt;&lt;$</w:t>
+            </w:r>
+            <w:proofErr w:type="spellStart"/>
+            <w:r>
+              <w:rPr>
+                <w:rFonts w:ascii="GDSTransportWebsite" w:hAnsi="GDSTransportWebsite"/>
+                <w:b/>
+                <w:bCs/>
+                <w:color w:val="0A0A0A"/>
+                <w:shd w:val="clear" w:color="auto" w:fill="FFFFFF"/>
+              </w:rPr>
+              <w:t>itemnum</w:t>
+            </w:r>
+            <w:proofErr w:type="spellEnd"/>
+            <w:r>
+              <w:rPr>
+                <w:rFonts w:ascii="GDSTransportWebsite" w:hAnsi="GDSTransportWebsite"/>
+                <w:b/>
+                <w:bCs/>
+                <w:color w:val="0A0A0A"/>
+                <w:shd w:val="clear" w:color="auto" w:fill="FFFFFF"/>
+              </w:rPr>
+              <w:t>&gt;&gt;&lt;&lt;es_&gt;&gt;</w:t>
             </w:r>
           </w:p>
         </w:tc>
@@ -1716,7 +2318,23 @@
                 <w:rFonts w:ascii="GDSTransportWebsite" w:hAnsi="GDSTransportWebsite"/>
                 <w:color w:val="0A0A0A"/>
               </w:rPr>
-              <w:t>&lt;&lt;cs_{primaryAddress.AddressLine1!=null}&gt;&gt;&lt;&lt;primaryAddress.AddressLine1&gt;&gt;&lt;&lt;es_&gt;&gt;&lt;&lt;cs_{!isBlank(primaryAddress.AddressLine2)}&gt;&gt;</w:t>
+              <w:t>&lt;&lt;cs_{primaryAddress.AddressLine</w:t>
+            </w:r>
+            <w:proofErr w:type="gramStart"/>
+            <w:r>
+              <w:rPr>
+                <w:rFonts w:ascii="GDSTransportWebsite" w:hAnsi="GDSTransportWebsite"/>
+                <w:color w:val="0A0A0A"/>
+              </w:rPr>
+              <w:t>1!=</w:t>
+            </w:r>
+            <w:proofErr w:type="gramEnd"/>
+            <w:r>
+              <w:rPr>
+                <w:rFonts w:ascii="GDSTransportWebsite" w:hAnsi="GDSTransportWebsite"/>
+                <w:color w:val="0A0A0A"/>
+              </w:rPr>
+              <w:t>null}&gt;&gt;&lt;&lt;primaryAddress.AddressLine1&gt;&gt;&lt;&lt;es_&gt;&gt;&lt;&lt;cs_{!isBlank(primaryAddress.AddressLine2)}&gt;&gt;</w:t>
             </w:r>
           </w:p>
           <w:p>
@@ -1733,71 +2351,151 @@
                 <w:rFonts w:ascii="GDSTransportWebsite" w:hAnsi="GDSTransportWebsite"/>
                 <w:color w:val="0A0A0A"/>
               </w:rPr>
-              <w:t>&lt;&lt;primaryAddress.AddressLine2&gt;&gt;&lt;&lt;es_&gt;&gt;&lt;&lt;cs_{!isBlank(primaryAddress.AddressLine3)}&gt;&gt;</w:t>
-            </w:r>
-          </w:p>
-          <w:p>
-            <w:pPr>
-              <w:spacing w:before="40" w:after="40"/>
-              <w:rPr>
-                <w:rFonts w:ascii="GDSTransportWebsite" w:hAnsi="GDSTransportWebsite"/>
-                <w:color w:val="0A0A0A"/>
-              </w:rPr>
-            </w:pPr>
-            <w:r>
-              <w:rPr>
-                <w:rFonts w:ascii="GDSTransportWebsite" w:hAnsi="GDSTransportWebsite"/>
-                <w:color w:val="0A0A0A"/>
-              </w:rPr>
-              <w:t>&lt;&lt;primaryAddress.AddressLine3&gt;&gt;&lt;&lt;es_&gt;&gt;&lt;&lt;cs_{!isBlank(primaryAddress.PostTown)}&gt;&gt;</w:t>
-            </w:r>
-          </w:p>
-          <w:p>
-            <w:pPr>
-              <w:spacing w:before="40" w:after="40"/>
-              <w:rPr>
-                <w:rFonts w:ascii="GDSTransportWebsite" w:hAnsi="GDSTransportWebsite"/>
-                <w:color w:val="0A0A0A"/>
-              </w:rPr>
-            </w:pPr>
-            <w:r>
-              <w:rPr>
-                <w:rFonts w:ascii="GDSTransportWebsite" w:hAnsi="GDSTransportWebsite"/>
-                <w:color w:val="0A0A0A"/>
-              </w:rPr>
-              <w:t>&lt;&lt; primaryAddress.PostTown&gt;&gt;&lt;&lt;es_&gt;&gt;</w:t>
-            </w:r>
-          </w:p>
-          <w:p>
-            <w:pPr>
-              <w:spacing w:before="40" w:after="40"/>
-              <w:rPr>
-                <w:rFonts w:ascii="GDSTransportWebsite" w:hAnsi="GDSTransportWebsite"/>
-                <w:color w:val="0A0A0A"/>
-              </w:rPr>
-            </w:pPr>
-            <w:r>
-              <w:rPr>
-                <w:rFonts w:ascii="GDSTransportWebsite" w:hAnsi="GDSTransportWebsite"/>
-                <w:color w:val="0A0A0A"/>
-              </w:rPr>
-              <w:t>&lt;&lt;primaryAddress.PostCode&gt;&gt;&lt;&lt;cs_{!isBlank(primaryAddress.Country)}&gt;&gt;</w:t>
-            </w:r>
-          </w:p>
-          <w:p>
-            <w:pPr>
-              <w:spacing w:before="40" w:after="40"/>
-              <w:rPr>
-                <w:rFonts w:ascii="GDSTransportWebsite" w:hAnsi="GDSTransportWebsite"/>
-                <w:color w:val="0A0A0A"/>
-              </w:rPr>
-            </w:pPr>
-            <w:r>
-              <w:rPr>
-                <w:rFonts w:ascii="GDSTransportWebsite" w:hAnsi="GDSTransportWebsite"/>
-                <w:color w:val="0A0A0A"/>
-              </w:rPr>
-              <w:t>&lt;&lt; primaryAddress.Country&gt;&gt;&lt;&lt;es_&gt;&gt;</w:t>
+              <w:t>&lt;&lt;primaryAddress.AddressLine2&gt;&gt;&lt;&lt;es_&gt;&gt;&lt;&lt;cs_</w:t>
+            </w:r>
+            <w:proofErr w:type="gramStart"/>
+            <w:r>
+              <w:rPr>
+                <w:rFonts w:ascii="GDSTransportWebsite" w:hAnsi="GDSTransportWebsite"/>
+                <w:color w:val="0A0A0A"/>
+              </w:rPr>
+              <w:t>{!isBlank</w:t>
+            </w:r>
+            <w:proofErr w:type="gramEnd"/>
+            <w:r>
+              <w:rPr>
+                <w:rFonts w:ascii="GDSTransportWebsite" w:hAnsi="GDSTransportWebsite"/>
+                <w:color w:val="0A0A0A"/>
+              </w:rPr>
+              <w:t>(primaryAddress.AddressLine3)}&gt;&gt;</w:t>
+            </w:r>
+          </w:p>
+          <w:p>
+            <w:pPr>
+              <w:spacing w:before="40" w:after="40"/>
+              <w:rPr>
+                <w:rFonts w:ascii="GDSTransportWebsite" w:hAnsi="GDSTransportWebsite"/>
+                <w:color w:val="0A0A0A"/>
+              </w:rPr>
+            </w:pPr>
+            <w:r>
+              <w:rPr>
+                <w:rFonts w:ascii="GDSTransportWebsite" w:hAnsi="GDSTransportWebsite"/>
+                <w:color w:val="0A0A0A"/>
+              </w:rPr>
+              <w:t>&lt;&lt;primaryAddress.AddressLine3&gt;&gt;&lt;&lt;es_&gt;&gt;&lt;&lt;cs_</w:t>
+            </w:r>
+            <w:proofErr w:type="gramStart"/>
+            <w:r>
+              <w:rPr>
+                <w:rFonts w:ascii="GDSTransportWebsite" w:hAnsi="GDSTransportWebsite"/>
+                <w:color w:val="0A0A0A"/>
+              </w:rPr>
+              <w:t>{!isBlank</w:t>
+            </w:r>
+            <w:proofErr w:type="gramEnd"/>
+            <w:r>
+              <w:rPr>
+                <w:rFonts w:ascii="GDSTransportWebsite" w:hAnsi="GDSTransportWebsite"/>
+                <w:color w:val="0A0A0A"/>
+              </w:rPr>
+              <w:t>(primaryAddress.PostTown)}&gt;&gt;</w:t>
+            </w:r>
+          </w:p>
+          <w:p>
+            <w:pPr>
+              <w:spacing w:before="40" w:after="40"/>
+              <w:rPr>
+                <w:rFonts w:ascii="GDSTransportWebsite" w:hAnsi="GDSTransportWebsite"/>
+                <w:color w:val="0A0A0A"/>
+              </w:rPr>
+            </w:pPr>
+            <w:r>
+              <w:rPr>
+                <w:rFonts w:ascii="GDSTransportWebsite" w:hAnsi="GDSTransportWebsite"/>
+                <w:color w:val="0A0A0A"/>
+              </w:rPr>
+              <w:t xml:space="preserve">&lt;&lt; </w:t>
+            </w:r>
+            <w:proofErr w:type="spellStart"/>
+            <w:r>
+              <w:rPr>
+                <w:rFonts w:ascii="GDSTransportWebsite" w:hAnsi="GDSTransportWebsite"/>
+                <w:color w:val="0A0A0A"/>
+              </w:rPr>
+              <w:t>primaryAddress.PostTown</w:t>
+            </w:r>
+            <w:proofErr w:type="spellEnd"/>
+            <w:r>
+              <w:rPr>
+                <w:rFonts w:ascii="GDSTransportWebsite" w:hAnsi="GDSTransportWebsite"/>
+                <w:color w:val="0A0A0A"/>
+              </w:rPr>
+              <w:t>&gt;&gt;&lt;&lt;es_&gt;&gt;</w:t>
+            </w:r>
+          </w:p>
+          <w:p>
+            <w:pPr>
+              <w:spacing w:before="40" w:after="40"/>
+              <w:rPr>
+                <w:rFonts w:ascii="GDSTransportWebsite" w:hAnsi="GDSTransportWebsite"/>
+                <w:color w:val="0A0A0A"/>
+              </w:rPr>
+            </w:pPr>
+            <w:r>
+              <w:rPr>
+                <w:rFonts w:ascii="GDSTransportWebsite" w:hAnsi="GDSTransportWebsite"/>
+                <w:color w:val="0A0A0A"/>
+              </w:rPr>
+              <w:t>&lt;&lt;primaryAddress.PostCode&gt;&gt;&lt;&lt;cs_</w:t>
+            </w:r>
+            <w:proofErr w:type="gramStart"/>
+            <w:r>
+              <w:rPr>
+                <w:rFonts w:ascii="GDSTransportWebsite" w:hAnsi="GDSTransportWebsite"/>
+                <w:color w:val="0A0A0A"/>
+              </w:rPr>
+              <w:t>{!isBlank</w:t>
+            </w:r>
+            <w:proofErr w:type="gramEnd"/>
+            <w:r>
+              <w:rPr>
+                <w:rFonts w:ascii="GDSTransportWebsite" w:hAnsi="GDSTransportWebsite"/>
+                <w:color w:val="0A0A0A"/>
+              </w:rPr>
+              <w:t>(primaryAddress.Country)}&gt;&gt;</w:t>
+            </w:r>
+          </w:p>
+          <w:p>
+            <w:pPr>
+              <w:spacing w:before="40" w:after="40"/>
+              <w:rPr>
+                <w:rFonts w:ascii="GDSTransportWebsite" w:hAnsi="GDSTransportWebsite"/>
+                <w:color w:val="0A0A0A"/>
+              </w:rPr>
+            </w:pPr>
+            <w:r>
+              <w:rPr>
+                <w:rFonts w:ascii="GDSTransportWebsite" w:hAnsi="GDSTransportWebsite"/>
+                <w:color w:val="0A0A0A"/>
+              </w:rPr>
+              <w:t xml:space="preserve">&lt;&lt; </w:t>
+            </w:r>
+            <w:proofErr w:type="spellStart"/>
+            <w:r>
+              <w:rPr>
+                <w:rFonts w:ascii="GDSTransportWebsite" w:hAnsi="GDSTransportWebsite"/>
+                <w:color w:val="0A0A0A"/>
+              </w:rPr>
+              <w:t>primaryAddress.Country</w:t>
+            </w:r>
+            <w:proofErr w:type="spellEnd"/>
+            <w:r>
+              <w:rPr>
+                <w:rFonts w:ascii="GDSTransportWebsite" w:hAnsi="GDSTransportWebsite"/>
+                <w:color w:val="0A0A0A"/>
+              </w:rPr>
+              <w:t>&gt;&gt;&lt;&lt;es_&gt;&gt;</w:t>
             </w:r>
           </w:p>
           <w:p>
@@ -1884,8 +2582,25 @@
                 <w:rFonts w:ascii="GDSTransportWebsite" w:hAnsi="GDSTransportWebsite"/>
                 <w:color w:val="0A0A0A"/>
               </w:rPr>
-              <w:t>&lt;&lt;cs_{isBlank(</w:t>
-            </w:r>
+              <w:t>&lt;&lt;cs_{</w:t>
+            </w:r>
+            <w:proofErr w:type="spellStart"/>
+            <w:r>
+              <w:rPr>
+                <w:rFonts w:ascii="GDSTransportWebsite" w:hAnsi="GDSTransportWebsite"/>
+                <w:color w:val="0A0A0A"/>
+              </w:rPr>
+              <w:t>isBlank</w:t>
+            </w:r>
+            <w:proofErr w:type="spellEnd"/>
+            <w:r>
+              <w:rPr>
+                <w:rFonts w:ascii="GDSTransportWebsite" w:hAnsi="GDSTransportWebsite"/>
+                <w:color w:val="0A0A0A"/>
+              </w:rPr>
+              <w:t>(</w:t>
+            </w:r>
+            <w:proofErr w:type="spellStart"/>
             <w:r>
               <w:rPr>
                 <w:rFonts w:ascii="GDSTransportWebsite" w:hAnsi="GDSTransportWebsite"/>
@@ -1893,6 +2608,7 @@
               </w:rPr>
               <w:t>phoneNumber</w:t>
             </w:r>
+            <w:proofErr w:type="spellEnd"/>
             <w:r>
               <w:rPr>
                 <w:rFonts w:ascii="GDSTransportWebsite" w:hAnsi="GDSTransportWebsite"/>
@@ -1905,8 +2621,17 @@
                 <w:rFonts w:ascii="GDSTransportWebsite" w:hAnsi="GDSTransportWebsite"/>
                 <w:color w:val="0A0A0A"/>
               </w:rPr>
-              <w:t xml:space="preserve"> emailAddress</w:t>
-            </w:r>
+              <w:t xml:space="preserve"> </w:t>
+            </w:r>
+            <w:proofErr w:type="spellStart"/>
+            <w:r>
+              <w:rPr>
+                <w:rFonts w:ascii="GDSTransportWebsite" w:hAnsi="GDSTransportWebsite"/>
+                <w:color w:val="0A0A0A"/>
+              </w:rPr>
+              <w:t>emailAddress</w:t>
+            </w:r>
+            <w:proofErr w:type="spellEnd"/>
             <w:r>
               <w:rPr>
                 <w:rFonts w:ascii="GDSTransportWebsite" w:hAnsi="GDSTransportWebsite"/>
@@ -1975,8 +2700,25 @@
                 <w:rFonts w:ascii="GDSTransportWebsite" w:hAnsi="GDSTransportWebsite"/>
                 <w:color w:val="0A0A0A"/>
               </w:rPr>
-              <w:t>&lt;&lt;cs_{isBlank(</w:t>
-            </w:r>
+              <w:t>&lt;&lt;cs_{</w:t>
+            </w:r>
+            <w:proofErr w:type="spellStart"/>
+            <w:r>
+              <w:rPr>
+                <w:rFonts w:ascii="GDSTransportWebsite" w:hAnsi="GDSTransportWebsite"/>
+                <w:color w:val="0A0A0A"/>
+              </w:rPr>
+              <w:t>isBlank</w:t>
+            </w:r>
+            <w:proofErr w:type="spellEnd"/>
+            <w:r>
+              <w:rPr>
+                <w:rFonts w:ascii="GDSTransportWebsite" w:hAnsi="GDSTransportWebsite"/>
+                <w:color w:val="0A0A0A"/>
+              </w:rPr>
+              <w:t>(</w:t>
+            </w:r>
+            <w:proofErr w:type="spellStart"/>
             <w:r>
               <w:rPr>
                 <w:rFonts w:ascii="GDSTransportWebsite" w:hAnsi="GDSTransportWebsite"/>
@@ -1984,6 +2726,7 @@
               </w:rPr>
               <w:t>emailAddress</w:t>
             </w:r>
+            <w:proofErr w:type="spellEnd"/>
             <w:r>
               <w:rPr>
                 <w:rFonts w:ascii="GDSTransportWebsite" w:hAnsi="GDSTransportWebsite"/>
@@ -1996,8 +2739,17 @@
                 <w:rFonts w:ascii="GDSTransportWebsite" w:hAnsi="GDSTransportWebsite"/>
                 <w:color w:val="0A0A0A"/>
               </w:rPr>
-              <w:t xml:space="preserve"> emailAddress</w:t>
-            </w:r>
+              <w:t xml:space="preserve"> </w:t>
+            </w:r>
+            <w:proofErr w:type="spellStart"/>
+            <w:r>
+              <w:rPr>
+                <w:rFonts w:ascii="GDSTransportWebsite" w:hAnsi="GDSTransportWebsite"/>
+                <w:color w:val="0A0A0A"/>
+              </w:rPr>
+              <w:t>emailAddress</w:t>
+            </w:r>
+            <w:proofErr w:type="spellEnd"/>
             <w:r>
               <w:rPr>
                 <w:rFonts w:ascii="GDSTransportWebsite" w:hAnsi="GDSTransportWebsite"/>
@@ -2055,7 +2807,29 @@
                 <w:color w:val="0A0A0A"/>
                 <w:shd w:val="clear" w:color="auto" w:fill="FFFFFF"/>
               </w:rPr>
-              <w:t>&lt;&lt;er_respondents&gt;&gt;</w:t>
+              <w:t>&lt;&lt;</w:t>
+            </w:r>
+            <w:proofErr w:type="spellStart"/>
+            <w:r>
+              <w:rPr>
+                <w:rFonts w:ascii="GDSTransportWebsite" w:hAnsi="GDSTransportWebsite"/>
+                <w:b/>
+                <w:bCs/>
+                <w:color w:val="0A0A0A"/>
+                <w:shd w:val="clear" w:color="auto" w:fill="FFFFFF"/>
+              </w:rPr>
+              <w:t>er_respondents</w:t>
+            </w:r>
+            <w:proofErr w:type="spellEnd"/>
+            <w:r>
+              <w:rPr>
+                <w:rFonts w:ascii="GDSTransportWebsite" w:hAnsi="GDSTransportWebsite"/>
+                <w:b/>
+                <w:bCs/>
+                <w:color w:val="0A0A0A"/>
+                <w:shd w:val="clear" w:color="auto" w:fill="FFFFFF"/>
+              </w:rPr>
+              <w:t>&gt;&gt;</w:t>
             </w:r>
           </w:p>
           <w:p>
@@ -2117,7 +2891,38 @@
           <w:sz w:val="36"/>
           <w:szCs w:val="36"/>
         </w:rPr>
-        <w:t>&lt;&lt;cs_{allocatedTrack!='SMALL_CLAIM'}&gt;&gt;</w:t>
+        <w:t>&lt;&lt;cs_{</w:t>
+      </w:r>
+      <w:proofErr w:type="spellStart"/>
+      <w:proofErr w:type="gramStart"/>
+      <w:r>
+        <w:rPr>
+          <w:rFonts w:ascii="GDSTransportWebsite" w:hAnsi="GDSTransportWebsite"/>
+          <w:color w:val="0A0A0A"/>
+          <w:sz w:val="36"/>
+          <w:szCs w:val="36"/>
+        </w:rPr>
+        <w:t>allocatedTrack</w:t>
+      </w:r>
+      <w:proofErr w:type="spellEnd"/>
+      <w:r>
+        <w:rPr>
+          <w:rFonts w:ascii="GDSTransportWebsite" w:hAnsi="GDSTransportWebsite"/>
+          <w:color w:val="0A0A0A"/>
+          <w:sz w:val="36"/>
+          <w:szCs w:val="36"/>
+        </w:rPr>
+        <w:t>!=</w:t>
+      </w:r>
+      <w:proofErr w:type="gramEnd"/>
+      <w:r>
+        <w:rPr>
+          <w:rFonts w:ascii="GDSTransportWebsite" w:hAnsi="GDSTransportWebsite"/>
+          <w:color w:val="0A0A0A"/>
+          <w:sz w:val="36"/>
+          <w:szCs w:val="36"/>
+        </w:rPr>
+        <w:t>'SMALL_CLAIM'}&gt;&gt;</w:t>
       </w:r>
     </w:p>
     <w:p>
@@ -2272,7 +3077,23 @@
                 <w:rFonts w:ascii="GDSTransportWebsite" w:hAnsi="GDSTransportWebsite"/>
                 <w:color w:val="0A0A0A"/>
               </w:rPr>
-              <w:t>&lt;&lt;fileDirectionsQuestionnaire.oneMonthStayRequested&gt;&gt;</w:t>
+              <w:t>&lt;&lt;</w:t>
+            </w:r>
+            <w:proofErr w:type="spellStart"/>
+            <w:r>
+              <w:rPr>
+                <w:rFonts w:ascii="GDSTransportWebsite" w:hAnsi="GDSTransportWebsite"/>
+                <w:color w:val="0A0A0A"/>
+              </w:rPr>
+              <w:t>fileDirectionsQuestionnaire.oneMonthStayRequested</w:t>
+            </w:r>
+            <w:proofErr w:type="spellEnd"/>
+            <w:r>
+              <w:rPr>
+                <w:rFonts w:ascii="GDSTransportWebsite" w:hAnsi="GDSTransportWebsite"/>
+                <w:color w:val="0A0A0A"/>
+              </w:rPr>
+              <w:t>&gt;&gt;</w:t>
             </w:r>
           </w:p>
         </w:tc>
@@ -2325,7 +3146,29 @@
                 <w:color w:val="0A0A0A"/>
                 <w:shd w:val="clear" w:color="auto" w:fill="FFFFFF"/>
               </w:rPr>
-              <w:t>How many witnesses, including the defendant, will  give evidence at the hearing?</w:t>
+              <w:t xml:space="preserve">How many witnesses, including the defendant, </w:t>
+            </w:r>
+            <w:proofErr w:type="gramStart"/>
+            <w:r>
+              <w:rPr>
+                <w:rFonts w:ascii="GDSTransportWebsite" w:hAnsi="GDSTransportWebsite"/>
+                <w:b/>
+                <w:bCs/>
+                <w:color w:val="0A0A0A"/>
+                <w:shd w:val="clear" w:color="auto" w:fill="FFFFFF"/>
+              </w:rPr>
+              <w:t>will  give</w:t>
+            </w:r>
+            <w:proofErr w:type="gramEnd"/>
+            <w:r>
+              <w:rPr>
+                <w:rFonts w:ascii="GDSTransportWebsite" w:hAnsi="GDSTransportWebsite"/>
+                <w:b/>
+                <w:bCs/>
+                <w:color w:val="0A0A0A"/>
+                <w:shd w:val="clear" w:color="auto" w:fill="FFFFFF"/>
+              </w:rPr>
+              <w:t xml:space="preserve"> evidence at the hearing?</w:t>
             </w:r>
           </w:p>
           <w:p>
@@ -2359,7 +3202,23 @@
                 <w:rFonts w:ascii="GDSTransportWebsite" w:hAnsi="GDSTransportWebsite"/>
                 <w:color w:val="0A0A0A"/>
               </w:rPr>
-              <w:t>&lt;&lt;witnessesIncludingDefendants&gt;&gt;</w:t>
+              <w:t>&lt;&lt;</w:t>
+            </w:r>
+            <w:proofErr w:type="spellStart"/>
+            <w:r>
+              <w:rPr>
+                <w:rFonts w:ascii="GDSTransportWebsite" w:hAnsi="GDSTransportWebsite"/>
+                <w:color w:val="0A0A0A"/>
+              </w:rPr>
+              <w:t>witnessesIncludingDefendants</w:t>
+            </w:r>
+            <w:proofErr w:type="spellEnd"/>
+            <w:r>
+              <w:rPr>
+                <w:rFonts w:ascii="GDSTransportWebsite" w:hAnsi="GDSTransportWebsite"/>
+                <w:color w:val="0A0A0A"/>
+              </w:rPr>
+              <w:t>&gt;&gt;</w:t>
             </w:r>
           </w:p>
         </w:tc>
@@ -2421,7 +3280,27 @@
           <w:sz w:val="36"/>
           <w:szCs w:val="36"/>
         </w:rPr>
-        <w:t>&lt;&lt;cs_{allocatedTrack='FAST_CLAIM'}&gt;&gt;</w:t>
+        <w:t>&lt;&lt;cs_{</w:t>
+      </w:r>
+      <w:proofErr w:type="spellStart"/>
+      <w:r>
+        <w:rPr>
+          <w:rFonts w:ascii="GDSTransportWebsite" w:hAnsi="GDSTransportWebsite"/>
+          <w:color w:val="0A0A0A"/>
+          <w:sz w:val="36"/>
+          <w:szCs w:val="36"/>
+        </w:rPr>
+        <w:t>allocatedTrack</w:t>
+      </w:r>
+      <w:proofErr w:type="spellEnd"/>
+      <w:r>
+        <w:rPr>
+          <w:rFonts w:ascii="GDSTransportWebsite" w:hAnsi="GDSTransportWebsite"/>
+          <w:color w:val="0A0A0A"/>
+          <w:sz w:val="36"/>
+          <w:szCs w:val="36"/>
+        </w:rPr>
+        <w:t>='FAST_CLAIM'}&gt;&gt;</w:t>
       </w:r>
     </w:p>
     <w:p>
@@ -2527,7 +3406,23 @@
                 <w:rFonts w:ascii="GDSTransportWebsite" w:hAnsi="GDSTransportWebsite"/>
                 <w:color w:val="0A0A0A"/>
               </w:rPr>
-              <w:t>&lt;&lt;disclosureOfElectronicDocuments.reachedAgreement&gt;&gt;</w:t>
+              <w:t>&lt;&lt;</w:t>
+            </w:r>
+            <w:proofErr w:type="spellStart"/>
+            <w:r>
+              <w:rPr>
+                <w:rFonts w:ascii="GDSTransportWebsite" w:hAnsi="GDSTransportWebsite"/>
+                <w:color w:val="0A0A0A"/>
+              </w:rPr>
+              <w:t>disclosureOfElectronicDocuments.reachedAgreement</w:t>
+            </w:r>
+            <w:proofErr w:type="spellEnd"/>
+            <w:r>
+              <w:rPr>
+                <w:rFonts w:ascii="GDSTransportWebsite" w:hAnsi="GDSTransportWebsite"/>
+                <w:color w:val="0A0A0A"/>
+              </w:rPr>
+              <w:t>&gt;&gt;</w:t>
             </w:r>
           </w:p>
         </w:tc>
@@ -2541,7 +3436,53 @@
           <w:shd w:val="clear" w:color="auto" w:fill="FFFFFF"/>
         </w:rPr>
         <w:lastRenderedPageBreak/>
-        <w:t>&lt;&lt;cs_{disclosureOfElectronicDocuments.reachedAgreement='No' &amp;&amp; disclosureOfElectronicDocuments.agreementLikely='No' }&gt;&gt;</w:t>
+        <w:t>&lt;&lt;cs</w:t>
+      </w:r>
+      <w:proofErr w:type="gramStart"/>
+      <w:r>
+        <w:rPr>
+          <w:rFonts w:ascii="GDSTransportWebsite" w:hAnsi="GDSTransportWebsite"/>
+          <w:color w:val="0A0A0A"/>
+          <w:shd w:val="clear" w:color="auto" w:fill="FFFFFF"/>
+        </w:rPr>
+        <w:t>_{</w:t>
+      </w:r>
+      <w:proofErr w:type="spellStart"/>
+      <w:proofErr w:type="gramEnd"/>
+      <w:r>
+        <w:rPr>
+          <w:rFonts w:ascii="GDSTransportWebsite" w:hAnsi="GDSTransportWebsite"/>
+          <w:color w:val="0A0A0A"/>
+          <w:shd w:val="clear" w:color="auto" w:fill="FFFFFF"/>
+        </w:rPr>
+        <w:t>disclosureOfElectronicDocuments.reachedAgreement</w:t>
+      </w:r>
+      <w:proofErr w:type="spellEnd"/>
+      <w:r>
+        <w:rPr>
+          <w:rFonts w:ascii="GDSTransportWebsite" w:hAnsi="GDSTransportWebsite"/>
+          <w:color w:val="0A0A0A"/>
+          <w:shd w:val="clear" w:color="auto" w:fill="FFFFFF"/>
+        </w:rPr>
+        <w:t xml:space="preserve">='No' &amp;&amp; </w:t>
+      </w:r>
+      <w:proofErr w:type="spellStart"/>
+      <w:r>
+        <w:rPr>
+          <w:rFonts w:ascii="GDSTransportWebsite" w:hAnsi="GDSTransportWebsite"/>
+          <w:color w:val="0A0A0A"/>
+          <w:shd w:val="clear" w:color="auto" w:fill="FFFFFF"/>
+        </w:rPr>
+        <w:t>disclosureOfElectronicDocuments.agreementLikely</w:t>
+      </w:r>
+      <w:proofErr w:type="spellEnd"/>
+      <w:r>
+        <w:rPr>
+          <w:rFonts w:ascii="GDSTransportWebsite" w:hAnsi="GDSTransportWebsite"/>
+          <w:color w:val="0A0A0A"/>
+          <w:shd w:val="clear" w:color="auto" w:fill="FFFFFF"/>
+        </w:rPr>
+        <w:t>='No' }&gt;&gt;</w:t>
       </w:r>
     </w:p>
     <w:tbl>
@@ -2621,7 +3562,23 @@
                 <w:rFonts w:ascii="GDSTransportWebsite" w:hAnsi="GDSTransportWebsite"/>
                 <w:color w:val="0A0A0A"/>
               </w:rPr>
-              <w:t>&lt;&lt;disclosureOfElectronicDocuments.reasonForNoAgreement&gt;&gt;</w:t>
+              <w:t>&lt;&lt;</w:t>
+            </w:r>
+            <w:proofErr w:type="spellStart"/>
+            <w:r>
+              <w:rPr>
+                <w:rFonts w:ascii="GDSTransportWebsite" w:hAnsi="GDSTransportWebsite"/>
+                <w:color w:val="0A0A0A"/>
+              </w:rPr>
+              <w:t>disclosureOfElectronicDocuments.reasonForNoAgreement</w:t>
+            </w:r>
+            <w:proofErr w:type="spellEnd"/>
+            <w:r>
+              <w:rPr>
+                <w:rFonts w:ascii="GDSTransportWebsite" w:hAnsi="GDSTransportWebsite"/>
+                <w:color w:val="0A0A0A"/>
+              </w:rPr>
+              <w:t>&gt;&gt;</w:t>
             </w:r>
           </w:p>
         </w:tc>
@@ -2651,7 +3608,25 @@
           <w:color w:val="0A0A0A"/>
           <w:shd w:val="clear" w:color="auto" w:fill="FFFFFF"/>
         </w:rPr>
-        <w:t>&lt;&lt;cs_{disclosureOfNonElectronicDocuments.directionsForDisclosureProposed='Yes' &amp;&amp; disclosureOfNonElectronicDocuments.standardDirectionsRequired=No}&gt;&gt;</w:t>
+        <w:t>&lt;&lt;cs</w:t>
+      </w:r>
+      <w:proofErr w:type="gramStart"/>
+      <w:r>
+        <w:rPr>
+          <w:rFonts w:ascii="GDSTransportWebsite" w:hAnsi="GDSTransportWebsite"/>
+          <w:color w:val="0A0A0A"/>
+          <w:shd w:val="clear" w:color="auto" w:fill="FFFFFF"/>
+        </w:rPr>
+        <w:t>_{</w:t>
+      </w:r>
+      <w:proofErr w:type="gramEnd"/>
+      <w:r>
+        <w:rPr>
+          <w:rFonts w:ascii="GDSTransportWebsite" w:hAnsi="GDSTransportWebsite"/>
+          <w:color w:val="0A0A0A"/>
+          <w:shd w:val="clear" w:color="auto" w:fill="FFFFFF"/>
+        </w:rPr>
+        <w:t>disclosureOfNonElectronicDocuments.directionsForDisclosureProposed='Yes' &amp;&amp; disclosureOfNonElectronicDocuments.standardDirectionsRequired=No}&gt;&gt;</w:t>
       </w:r>
     </w:p>
     <w:tbl>
@@ -2737,7 +3712,23 @@
                 <w:rFonts w:ascii="GDSTransportWebsite" w:hAnsi="GDSTransportWebsite"/>
                 <w:color w:val="0A0A0A"/>
               </w:rPr>
-              <w:t>&lt;&lt;disclosureOfNonElectronicDocuments.bespokeDirections&gt;&gt;</w:t>
+              <w:t>&lt;&lt;</w:t>
+            </w:r>
+            <w:proofErr w:type="spellStart"/>
+            <w:r>
+              <w:rPr>
+                <w:rFonts w:ascii="GDSTransportWebsite" w:hAnsi="GDSTransportWebsite"/>
+                <w:color w:val="0A0A0A"/>
+              </w:rPr>
+              <w:t>disclosureOfNonElectronicDocuments.bespokeDirections</w:t>
+            </w:r>
+            <w:proofErr w:type="spellEnd"/>
+            <w:r>
+              <w:rPr>
+                <w:rFonts w:ascii="GDSTransportWebsite" w:hAnsi="GDSTransportWebsite"/>
+                <w:color w:val="0A0A0A"/>
+              </w:rPr>
+              <w:t>&gt;&gt;</w:t>
             </w:r>
           </w:p>
         </w:tc>
@@ -2849,7 +3840,23 @@
                 <w:rFonts w:ascii="GDSTransportWebsite" w:hAnsi="GDSTransportWebsite"/>
                 <w:color w:val="0A0A0A"/>
               </w:rPr>
-              <w:t>&lt;&lt;disclosureReport.disclosureFormFiledAndServed&gt;&gt;</w:t>
+              <w:t>&lt;&lt;</w:t>
+            </w:r>
+            <w:proofErr w:type="spellStart"/>
+            <w:r>
+              <w:rPr>
+                <w:rFonts w:ascii="GDSTransportWebsite" w:hAnsi="GDSTransportWebsite"/>
+                <w:color w:val="0A0A0A"/>
+              </w:rPr>
+              <w:t>disclosureReport.disclosureFormFiledAndServed</w:t>
+            </w:r>
+            <w:proofErr w:type="spellEnd"/>
+            <w:r>
+              <w:rPr>
+                <w:rFonts w:ascii="GDSTransportWebsite" w:hAnsi="GDSTransportWebsite"/>
+                <w:color w:val="0A0A0A"/>
+              </w:rPr>
+              <w:t>&gt;&gt;</w:t>
             </w:r>
           </w:p>
         </w:tc>
@@ -2864,6 +3871,7 @@
         </w:rPr>
         <w:t>&lt;&lt;cs</w:t>
       </w:r>
+      <w:proofErr w:type="gramStart"/>
       <w:r>
         <w:rPr>
           <w:rFonts w:ascii="GDSTransportWebsite" w:hAnsi="GDSTransportWebsite"/>
@@ -2873,6 +3881,7 @@
         </w:rPr>
         <w:t>_{</w:t>
       </w:r>
+      <w:proofErr w:type="gramEnd"/>
       <w:r>
         <w:rPr>
           <w:rFonts w:ascii="GDSTransportWebsite" w:hAnsi="GDSTransportWebsite"/>
@@ -2881,6 +3890,7 @@
         </w:rPr>
         <w:t>'Yes'=</w:t>
       </w:r>
+      <w:proofErr w:type="spellStart"/>
       <w:r>
         <w:rPr>
           <w:rFonts w:ascii="GDSTransportWebsite" w:hAnsi="GDSTransportWebsite"/>
@@ -2888,6 +3898,7 @@
         </w:rPr>
         <w:t>disclosureReport.disclosureFormFiledAndServed</w:t>
       </w:r>
+      <w:proofErr w:type="spellEnd"/>
       <w:r>
         <w:rPr>
           <w:rFonts w:ascii="GDSTransportWebsite" w:hAnsi="GDSTransportWebsite"/>
@@ -2980,7 +3991,23 @@
                 <w:rFonts w:ascii="GDSTransportWebsite" w:hAnsi="GDSTransportWebsite"/>
                 <w:color w:val="0A0A0A"/>
               </w:rPr>
-              <w:t>&lt;&lt;disclosureReport.draftOrderNumber&gt;&gt;</w:t>
+              <w:t>&lt;&lt;</w:t>
+            </w:r>
+            <w:proofErr w:type="spellStart"/>
+            <w:r>
+              <w:rPr>
+                <w:rFonts w:ascii="GDSTransportWebsite" w:hAnsi="GDSTransportWebsite"/>
+                <w:color w:val="0A0A0A"/>
+              </w:rPr>
+              <w:t>disclosureReport.draftOrderNumber</w:t>
+            </w:r>
+            <w:proofErr w:type="spellEnd"/>
+            <w:r>
+              <w:rPr>
+                <w:rFonts w:ascii="GDSTransportWebsite" w:hAnsi="GDSTransportWebsite"/>
+                <w:color w:val="0A0A0A"/>
+              </w:rPr>
+              <w:t>&gt;&gt;</w:t>
             </w:r>
           </w:p>
         </w:tc>
@@ -3157,8 +4184,26 @@
                 <w:rFonts w:ascii="GDSTransportWebsite" w:hAnsi="GDSTransportWebsite"/>
                 <w:color w:val="0A0A0A"/>
               </w:rPr>
-              <w:t>&lt;&lt;cs_{isBlank(</w:t>
-            </w:r>
+              <w:t>&lt;&lt;cs_{</w:t>
+            </w:r>
+            <w:proofErr w:type="spellStart"/>
+            <w:r>
+              <w:rPr>
+                <w:rFonts w:ascii="GDSTransportWebsite" w:hAnsi="GDSTransportWebsite"/>
+                <w:color w:val="0A0A0A"/>
+              </w:rPr>
+              <w:t>isBlank</w:t>
+            </w:r>
+            <w:proofErr w:type="spellEnd"/>
+            <w:r>
+              <w:rPr>
+                <w:rFonts w:ascii="GDSTransportWebsite" w:hAnsi="GDSTransportWebsite"/>
+                <w:color w:val="0A0A0A"/>
+              </w:rPr>
+              <w:t>(</w:t>
+            </w:r>
+            <w:proofErr w:type="spellStart"/>
+            <w:proofErr w:type="gramStart"/>
             <w:r>
               <w:rPr>
                 <w:rFonts w:ascii="GDSTransportWebsite" w:hAnsi="GDSTransportWebsite"/>
@@ -3166,6 +4211,8 @@
               </w:rPr>
               <w:t>experts.expertRequired</w:t>
             </w:r>
+            <w:proofErr w:type="spellEnd"/>
+            <w:proofErr w:type="gramEnd"/>
             <w:r>
               <w:rPr>
                 <w:rFonts w:ascii="GDSTransportWebsite" w:hAnsi="GDSTransportWebsite"/>
@@ -3178,8 +4225,17 @@
                 <w:rFonts w:ascii="GDSTransportWebsite" w:hAnsi="GDSTransportWebsite"/>
                 <w:color w:val="0A0A0A"/>
               </w:rPr>
-              <w:t xml:space="preserve"> experts.expertRequired</w:t>
-            </w:r>
+              <w:t xml:space="preserve"> </w:t>
+            </w:r>
+            <w:proofErr w:type="spellStart"/>
+            <w:r>
+              <w:rPr>
+                <w:rFonts w:ascii="GDSTransportWebsite" w:hAnsi="GDSTransportWebsite"/>
+                <w:color w:val="0A0A0A"/>
+              </w:rPr>
+              <w:t>experts.expertRequired</w:t>
+            </w:r>
+            <w:proofErr w:type="spellEnd"/>
             <w:r>
               <w:rPr>
                 <w:rFonts w:ascii="GDSTransportWebsite" w:hAnsi="GDSTransportWebsite"/>
@@ -3198,7 +4254,27 @@
           <w:color w:val="0A0A0A"/>
           <w:shd w:val="clear" w:color="auto" w:fill="FFFFFF"/>
         </w:rPr>
-        <w:t>&lt;&lt;cs_{experts.expertRequired='Yes'}&gt;&gt;</w:t>
+        <w:t>&lt;&lt;cs_{</w:t>
+      </w:r>
+      <w:proofErr w:type="spellStart"/>
+      <w:proofErr w:type="gramStart"/>
+      <w:r>
+        <w:rPr>
+          <w:rFonts w:ascii="GDSTransportWebsite" w:hAnsi="GDSTransportWebsite"/>
+          <w:color w:val="0A0A0A"/>
+          <w:shd w:val="clear" w:color="auto" w:fill="FFFFFF"/>
+        </w:rPr>
+        <w:t>experts.expertRequired</w:t>
+      </w:r>
+      <w:proofErr w:type="spellEnd"/>
+      <w:proofErr w:type="gramEnd"/>
+      <w:r>
+        <w:rPr>
+          <w:rFonts w:ascii="GDSTransportWebsite" w:hAnsi="GDSTransportWebsite"/>
+          <w:color w:val="0A0A0A"/>
+          <w:shd w:val="clear" w:color="auto" w:fill="FFFFFF"/>
+        </w:rPr>
+        <w:t>='Yes'}&gt;&gt;</w:t>
       </w:r>
     </w:p>
     <w:tbl>
@@ -3244,7 +4320,29 @@
                 <w:color w:val="0A0A0A"/>
                 <w:shd w:val="clear" w:color="auto" w:fill="FFFFFF"/>
               </w:rPr>
-              <w:t>Have you already sent expert reports or similar to other parties?</w:t>
+              <w:t xml:space="preserve">Have you already sent expert reports or </w:t>
+            </w:r>
+            <w:proofErr w:type="gramStart"/>
+            <w:r>
+              <w:rPr>
+                <w:rFonts w:ascii="GDSTransportWebsite" w:hAnsi="GDSTransportWebsite"/>
+                <w:b/>
+                <w:bCs/>
+                <w:color w:val="0A0A0A"/>
+                <w:shd w:val="clear" w:color="auto" w:fill="FFFFFF"/>
+              </w:rPr>
+              <w:t>similar to</w:t>
+            </w:r>
+            <w:proofErr w:type="gramEnd"/>
+            <w:r>
+              <w:rPr>
+                <w:rFonts w:ascii="GDSTransportWebsite" w:hAnsi="GDSTransportWebsite"/>
+                <w:b/>
+                <w:bCs/>
+                <w:color w:val="0A0A0A"/>
+                <w:shd w:val="clear" w:color="auto" w:fill="FFFFFF"/>
+              </w:rPr>
+              <w:t xml:space="preserve"> other parties?</w:t>
             </w:r>
           </w:p>
           <w:p>
@@ -3279,8 +4377,26 @@
                 <w:rFonts w:ascii="GDSTransportWebsite" w:hAnsi="GDSTransportWebsite"/>
                 <w:color w:val="0A0A0A"/>
               </w:rPr>
-              <w:t>&lt;&lt;cs_{isBlank(</w:t>
-            </w:r>
+              <w:t>&lt;&lt;cs_{</w:t>
+            </w:r>
+            <w:proofErr w:type="spellStart"/>
+            <w:r>
+              <w:rPr>
+                <w:rFonts w:ascii="GDSTransportWebsite" w:hAnsi="GDSTransportWebsite"/>
+                <w:color w:val="0A0A0A"/>
+              </w:rPr>
+              <w:t>isBlank</w:t>
+            </w:r>
+            <w:proofErr w:type="spellEnd"/>
+            <w:r>
+              <w:rPr>
+                <w:rFonts w:ascii="GDSTransportWebsite" w:hAnsi="GDSTransportWebsite"/>
+                <w:color w:val="0A0A0A"/>
+              </w:rPr>
+              <w:t>(</w:t>
+            </w:r>
+            <w:proofErr w:type="spellStart"/>
+            <w:proofErr w:type="gramStart"/>
             <w:r>
               <w:rPr>
                 <w:rFonts w:ascii="GDSTransportWebsite" w:hAnsi="GDSTransportWebsite"/>
@@ -3288,6 +4404,8 @@
               </w:rPr>
               <w:t>experts.expertReportsSent</w:t>
             </w:r>
+            <w:proofErr w:type="spellEnd"/>
+            <w:proofErr w:type="gramEnd"/>
             <w:r>
               <w:rPr>
                 <w:rFonts w:ascii="GDSTransportWebsite" w:hAnsi="GDSTransportWebsite"/>
@@ -3300,8 +4418,17 @@
                 <w:rFonts w:ascii="GDSTransportWebsite" w:hAnsi="GDSTransportWebsite"/>
                 <w:color w:val="0A0A0A"/>
               </w:rPr>
-              <w:t xml:space="preserve"> experts.expertReportsSent</w:t>
-            </w:r>
+              <w:t xml:space="preserve"> </w:t>
+            </w:r>
+            <w:proofErr w:type="spellStart"/>
+            <w:r>
+              <w:rPr>
+                <w:rFonts w:ascii="GDSTransportWebsite" w:hAnsi="GDSTransportWebsite"/>
+                <w:color w:val="0A0A0A"/>
+              </w:rPr>
+              <w:t>experts.expertReportsSent</w:t>
+            </w:r>
+            <w:proofErr w:type="spellEnd"/>
             <w:r>
               <w:rPr>
                 <w:rFonts w:ascii="GDSTransportWebsite" w:hAnsi="GDSTransportWebsite"/>
@@ -3391,8 +4518,26 @@
                 <w:rFonts w:ascii="GDSTransportWebsite" w:hAnsi="GDSTransportWebsite"/>
                 <w:color w:val="0A0A0A"/>
               </w:rPr>
-              <w:t>&lt;&lt;cs_{isBlank(</w:t>
-            </w:r>
+              <w:t>&lt;&lt;cs_{</w:t>
+            </w:r>
+            <w:proofErr w:type="spellStart"/>
+            <w:r>
+              <w:rPr>
+                <w:rFonts w:ascii="GDSTransportWebsite" w:hAnsi="GDSTransportWebsite"/>
+                <w:color w:val="0A0A0A"/>
+              </w:rPr>
+              <w:t>isBlank</w:t>
+            </w:r>
+            <w:proofErr w:type="spellEnd"/>
+            <w:r>
+              <w:rPr>
+                <w:rFonts w:ascii="GDSTransportWebsite" w:hAnsi="GDSTransportWebsite"/>
+                <w:color w:val="0A0A0A"/>
+              </w:rPr>
+              <w:t>(</w:t>
+            </w:r>
+            <w:proofErr w:type="spellStart"/>
+            <w:proofErr w:type="gramStart"/>
             <w:r>
               <w:rPr>
                 <w:rFonts w:ascii="GDSTransportWebsite" w:hAnsi="GDSTransportWebsite"/>
@@ -3400,6 +4545,8 @@
               </w:rPr>
               <w:t>experts.jointExpertSuitable</w:t>
             </w:r>
+            <w:proofErr w:type="spellEnd"/>
+            <w:proofErr w:type="gramEnd"/>
             <w:r>
               <w:rPr>
                 <w:rFonts w:ascii="GDSTransportWebsite" w:hAnsi="GDSTransportWebsite"/>
@@ -3412,8 +4559,17 @@
                 <w:rFonts w:ascii="GDSTransportWebsite" w:hAnsi="GDSTransportWebsite"/>
                 <w:color w:val="0A0A0A"/>
               </w:rPr>
-              <w:t xml:space="preserve"> experts.jointExpertSuitable</w:t>
-            </w:r>
+              <w:t xml:space="preserve"> </w:t>
+            </w:r>
+            <w:proofErr w:type="spellStart"/>
+            <w:r>
+              <w:rPr>
+                <w:rFonts w:ascii="GDSTransportWebsite" w:hAnsi="GDSTransportWebsite"/>
+                <w:color w:val="0A0A0A"/>
+              </w:rPr>
+              <w:t>experts.jointExpertSuitable</w:t>
+            </w:r>
+            <w:proofErr w:type="spellEnd"/>
             <w:r>
               <w:rPr>
                 <w:rFonts w:ascii="GDSTransportWebsite" w:hAnsi="GDSTransportWebsite"/>
@@ -3458,7 +4614,35 @@
                 <w:color w:val="0A0A0A"/>
                 <w:shd w:val="clear" w:color="auto" w:fill="FFFFFF"/>
               </w:rPr>
-              <w:t>&lt;&lt;rr_experts.details&gt;&gt;</w:t>
+              <w:t>&lt;&lt;</w:t>
+            </w:r>
+            <w:proofErr w:type="spellStart"/>
+            <w:r>
+              <w:rPr>
+                <w:rFonts w:ascii="GDSTransportWebsite" w:hAnsi="GDSTransportWebsite"/>
+                <w:color w:val="0A0A0A"/>
+                <w:shd w:val="clear" w:color="auto" w:fill="FFFFFF"/>
+              </w:rPr>
+              <w:t>rr_</w:t>
+            </w:r>
+            <w:proofErr w:type="gramStart"/>
+            <w:r>
+              <w:rPr>
+                <w:rFonts w:ascii="GDSTransportWebsite" w:hAnsi="GDSTransportWebsite"/>
+                <w:color w:val="0A0A0A"/>
+                <w:shd w:val="clear" w:color="auto" w:fill="FFFFFF"/>
+              </w:rPr>
+              <w:t>experts.details</w:t>
+            </w:r>
+            <w:proofErr w:type="spellEnd"/>
+            <w:proofErr w:type="gramEnd"/>
+            <w:r>
+              <w:rPr>
+                <w:rFonts w:ascii="GDSTransportWebsite" w:hAnsi="GDSTransportWebsite"/>
+                <w:color w:val="0A0A0A"/>
+                <w:shd w:val="clear" w:color="auto" w:fill="FFFFFF"/>
+              </w:rPr>
+              <w:t>&gt;&gt;</w:t>
             </w:r>
           </w:p>
         </w:tc>
@@ -3492,7 +4676,23 @@
                 <w:rFonts w:ascii="GDSTransportWebsite" w:hAnsi="GDSTransportWebsite"/>
                 <w:color w:val="0A0A0A"/>
               </w:rPr>
-              <w:t>Expert &lt;&lt;$itemnum&gt;&gt;</w:t>
+              <w:t>Expert &lt;&lt;$</w:t>
+            </w:r>
+            <w:proofErr w:type="spellStart"/>
+            <w:r>
+              <w:rPr>
+                <w:rFonts w:ascii="GDSTransportWebsite" w:hAnsi="GDSTransportWebsite"/>
+                <w:color w:val="0A0A0A"/>
+              </w:rPr>
+              <w:t>itemnum</w:t>
+            </w:r>
+            <w:proofErr w:type="spellEnd"/>
+            <w:r>
+              <w:rPr>
+                <w:rFonts w:ascii="GDSTransportWebsite" w:hAnsi="GDSTransportWebsite"/>
+                <w:color w:val="0A0A0A"/>
+              </w:rPr>
+              <w:t>&gt;&gt;</w:t>
             </w:r>
           </w:p>
         </w:tc>
@@ -3570,8 +4770,25 @@
                 <w:rFonts w:ascii="GDSTransportWebsite" w:hAnsi="GDSTransportWebsite"/>
                 <w:color w:val="0A0A0A"/>
               </w:rPr>
-              <w:t>&lt;&lt;cs_{isBlank(</w:t>
-            </w:r>
+              <w:t>&lt;&lt;cs_{</w:t>
+            </w:r>
+            <w:proofErr w:type="spellStart"/>
+            <w:r>
+              <w:rPr>
+                <w:rFonts w:ascii="GDSTransportWebsite" w:hAnsi="GDSTransportWebsite"/>
+                <w:color w:val="0A0A0A"/>
+              </w:rPr>
+              <w:t>isBlank</w:t>
+            </w:r>
+            <w:proofErr w:type="spellEnd"/>
+            <w:r>
+              <w:rPr>
+                <w:rFonts w:ascii="GDSTransportWebsite" w:hAnsi="GDSTransportWebsite"/>
+                <w:color w:val="0A0A0A"/>
+              </w:rPr>
+              <w:t>(</w:t>
+            </w:r>
+            <w:proofErr w:type="spellStart"/>
             <w:r>
               <w:rPr>
                 <w:rFonts w:ascii="GDSTransportWebsite" w:hAnsi="GDSTransportWebsite"/>
@@ -3579,6 +4796,7 @@
               </w:rPr>
               <w:t>firstName</w:t>
             </w:r>
+            <w:proofErr w:type="spellEnd"/>
             <w:r>
               <w:rPr>
                 <w:rFonts w:ascii="GDSTransportWebsite" w:hAnsi="GDSTransportWebsite"/>
@@ -3586,6 +4804,7 @@
               </w:rPr>
               <w:t xml:space="preserve">)}&gt;&gt;Not Provided&lt;&lt;else&gt;&gt;&lt;&lt; </w:t>
             </w:r>
+            <w:proofErr w:type="spellStart"/>
             <w:r>
               <w:rPr>
                 <w:rFonts w:ascii="GDSTransportWebsite" w:hAnsi="GDSTransportWebsite"/>
@@ -3593,26 +4812,59 @@
               </w:rPr>
               <w:t>firstName</w:t>
             </w:r>
+            <w:proofErr w:type="spellEnd"/>
+            <w:r>
+              <w:rPr>
+                <w:rFonts w:ascii="GDSTransportWebsite" w:hAnsi="GDSTransportWebsite"/>
+                <w:color w:val="0A0A0A"/>
+              </w:rPr>
+              <w:t>&gt;</w:t>
+            </w:r>
+            <w:proofErr w:type="gramStart"/>
+            <w:r>
+              <w:rPr>
+                <w:rFonts w:ascii="GDSTransportWebsite" w:hAnsi="GDSTransportWebsite"/>
+                <w:color w:val="0A0A0A"/>
+              </w:rPr>
+              <w:t>&gt;</w:t>
+            </w:r>
+            <w:r>
+              <w:rPr>
+                <w:rFonts w:ascii="GDSTransportWebsite" w:hAnsi="GDSTransportWebsite"/>
+                <w:color w:val="0A0A0A"/>
+              </w:rPr>
+              <w:t xml:space="preserve"> </w:t>
+            </w:r>
+            <w:r>
+              <w:rPr>
+                <w:rFonts w:ascii="GDSTransportWebsite" w:hAnsi="GDSTransportWebsite"/>
+                <w:color w:val="0A0A0A"/>
+              </w:rPr>
+              <w:t xml:space="preserve"> &lt;</w:t>
+            </w:r>
+            <w:proofErr w:type="gramEnd"/>
+            <w:r>
+              <w:rPr>
+                <w:rFonts w:ascii="GDSTransportWebsite" w:hAnsi="GDSTransportWebsite"/>
+                <w:color w:val="0A0A0A"/>
+              </w:rPr>
+              <w:t>&lt;</w:t>
+            </w:r>
+            <w:proofErr w:type="spellStart"/>
+            <w:r>
+              <w:rPr>
+                <w:rFonts w:ascii="GDSTransportWebsite" w:hAnsi="GDSTransportWebsite"/>
+                <w:color w:val="0A0A0A"/>
+              </w:rPr>
+              <w:t>lastName</w:t>
+            </w:r>
+            <w:proofErr w:type="spellEnd"/>
             <w:r>
               <w:rPr>
                 <w:rFonts w:ascii="GDSTransportWebsite" w:hAnsi="GDSTransportWebsite"/>
                 <w:color w:val="0A0A0A"/>
               </w:rPr>
               <w:t>&gt;&gt;</w:t>
-            </w:r>
-            <w:r>
-              <w:rPr>
-                <w:rFonts w:ascii="GDSTransportWebsite" w:hAnsi="GDSTransportWebsite"/>
-                <w:color w:val="0A0A0A"/>
-              </w:rPr>
-              <w:t xml:space="preserve"> </w:t>
-            </w:r>
-            <w:r>
-              <w:rPr>
-                <w:rFonts w:ascii="GDSTransportWebsite" w:hAnsi="GDSTransportWebsite"/>
-                <w:color w:val="0A0A0A"/>
-              </w:rPr>
-              <w:t xml:space="preserve"> &lt;&lt;lastName&gt;&gt;</w:t>
             </w:r>
             <w:r>
               <w:rPr>
@@ -3666,7 +4918,6 @@
                 <w:color w:val="0A0A0A"/>
                 <w:shd w:val="clear" w:color="auto" w:fill="FFFFFF"/>
               </w:rPr>
-              <w:lastRenderedPageBreak/>
               <w:t>Expert’s phone number</w:t>
             </w:r>
           </w:p>
@@ -3699,8 +4950,25 @@
                 <w:rFonts w:ascii="GDSTransportWebsite" w:hAnsi="GDSTransportWebsite"/>
                 <w:color w:val="0A0A0A"/>
               </w:rPr>
-              <w:t>&lt;&lt;cs_{isBlank(</w:t>
-            </w:r>
+              <w:t>&lt;&lt;cs_{</w:t>
+            </w:r>
+            <w:proofErr w:type="spellStart"/>
+            <w:r>
+              <w:rPr>
+                <w:rFonts w:ascii="GDSTransportWebsite" w:hAnsi="GDSTransportWebsite"/>
+                <w:color w:val="0A0A0A"/>
+              </w:rPr>
+              <w:t>isBlank</w:t>
+            </w:r>
+            <w:proofErr w:type="spellEnd"/>
+            <w:r>
+              <w:rPr>
+                <w:rFonts w:ascii="GDSTransportWebsite" w:hAnsi="GDSTransportWebsite"/>
+                <w:color w:val="0A0A0A"/>
+              </w:rPr>
+              <w:t>(</w:t>
+            </w:r>
+            <w:proofErr w:type="spellStart"/>
             <w:r>
               <w:rPr>
                 <w:rFonts w:ascii="GDSTransportWebsite" w:hAnsi="GDSTransportWebsite"/>
@@ -3708,26 +4976,29 @@
               </w:rPr>
               <w:t>phoneNumber</w:t>
             </w:r>
-            <w:r>
-              <w:rPr>
-                <w:rFonts w:ascii="GDSTransportWebsite" w:hAnsi="GDSTransportWebsite"/>
-                <w:color w:val="0A0A0A"/>
-              </w:rPr>
-              <w:t>)}&gt;&gt;Not Provided&lt;&lt;else&gt;&gt;&lt;&lt; phoneNumber</w:t>
-            </w:r>
-            <w:r>
-              <w:rPr>
-                <w:rFonts w:ascii="GDSTransportWebsite" w:hAnsi="GDSTransportWebsite"/>
-                <w:color w:val="0A0A0A"/>
-              </w:rPr>
-              <w:t xml:space="preserve"> </w:t>
-            </w:r>
-            <w:r>
-              <w:rPr>
-                <w:rFonts w:ascii="GDSTransportWebsite" w:hAnsi="GDSTransportWebsite"/>
-                <w:color w:val="0A0A0A"/>
-              </w:rPr>
-              <w:t>&gt;&gt;&lt;&lt;es_&gt;&gt;</w:t>
+            <w:proofErr w:type="spellEnd"/>
+            <w:r>
+              <w:rPr>
+                <w:rFonts w:ascii="GDSTransportWebsite" w:hAnsi="GDSTransportWebsite"/>
+                <w:color w:val="0A0A0A"/>
+              </w:rPr>
+              <w:t xml:space="preserve">)}&gt;&gt;Not Provided&lt;&lt;else&gt;&gt;&lt;&lt; </w:t>
+            </w:r>
+            <w:proofErr w:type="spellStart"/>
+            <w:r>
+              <w:rPr>
+                <w:rFonts w:ascii="GDSTransportWebsite" w:hAnsi="GDSTransportWebsite"/>
+                <w:color w:val="0A0A0A"/>
+              </w:rPr>
+              <w:t>phoneNumber</w:t>
+            </w:r>
+            <w:proofErr w:type="spellEnd"/>
+            <w:r>
+              <w:rPr>
+                <w:rFonts w:ascii="GDSTransportWebsite" w:hAnsi="GDSTransportWebsite"/>
+                <w:color w:val="0A0A0A"/>
+              </w:rPr>
+              <w:t xml:space="preserve"> &gt;&gt;&lt;&lt;es_&gt;&gt;</w:t>
             </w:r>
           </w:p>
           <w:p>
@@ -3774,6 +5045,7 @@
                 <w:color w:val="0A0A0A"/>
                 <w:shd w:val="clear" w:color="auto" w:fill="FFFFFF"/>
               </w:rPr>
+              <w:lastRenderedPageBreak/>
               <w:t>Expert’s email address</w:t>
             </w:r>
           </w:p>
@@ -3801,7 +5073,55 @@
                 <w:rFonts w:ascii="GDSTransportWebsite" w:hAnsi="GDSTransportWebsite"/>
                 <w:color w:val="0A0A0A"/>
               </w:rPr>
-              <w:t>&lt;&lt;cs_{isBlank(emailAddress)}&gt;&gt;Not Provided&lt;&lt;else&gt;&gt;&lt;&lt; emailAddress &gt;&gt;&lt;&lt;es_&gt;&gt;</w:t>
+              <w:t>&lt;&lt;cs_{</w:t>
+            </w:r>
+            <w:proofErr w:type="spellStart"/>
+            <w:r>
+              <w:rPr>
+                <w:rFonts w:ascii="GDSTransportWebsite" w:hAnsi="GDSTransportWebsite"/>
+                <w:color w:val="0A0A0A"/>
+              </w:rPr>
+              <w:t>isBlank</w:t>
+            </w:r>
+            <w:proofErr w:type="spellEnd"/>
+            <w:r>
+              <w:rPr>
+                <w:rFonts w:ascii="GDSTransportWebsite" w:hAnsi="GDSTransportWebsite"/>
+                <w:color w:val="0A0A0A"/>
+              </w:rPr>
+              <w:t>(</w:t>
+            </w:r>
+            <w:proofErr w:type="spellStart"/>
+            <w:r>
+              <w:rPr>
+                <w:rFonts w:ascii="GDSTransportWebsite" w:hAnsi="GDSTransportWebsite"/>
+                <w:color w:val="0A0A0A"/>
+              </w:rPr>
+              <w:t>emailAddress</w:t>
+            </w:r>
+            <w:proofErr w:type="spellEnd"/>
+            <w:r>
+              <w:rPr>
+                <w:rFonts w:ascii="GDSTransportWebsite" w:hAnsi="GDSTransportWebsite"/>
+                <w:color w:val="0A0A0A"/>
+              </w:rPr>
+              <w:t xml:space="preserve">)}&gt;&gt;Not Provided&lt;&lt;else&gt;&gt;&lt;&lt; </w:t>
+            </w:r>
+            <w:proofErr w:type="spellStart"/>
+            <w:r>
+              <w:rPr>
+                <w:rFonts w:ascii="GDSTransportWebsite" w:hAnsi="GDSTransportWebsite"/>
+                <w:color w:val="0A0A0A"/>
+              </w:rPr>
+              <w:t>emailAddress</w:t>
+            </w:r>
+            <w:proofErr w:type="spellEnd"/>
+            <w:r>
+              <w:rPr>
+                <w:rFonts w:ascii="GDSTransportWebsite" w:hAnsi="GDSTransportWebsite"/>
+                <w:color w:val="0A0A0A"/>
+              </w:rPr>
+              <w:t xml:space="preserve"> &gt;&gt;&lt;&lt;es_&gt;&gt;</w:t>
             </w:r>
           </w:p>
           <w:p>
@@ -3888,21 +5208,55 @@
                 <w:rFonts w:ascii="GDSTransportWebsite" w:hAnsi="GDSTransportWebsite"/>
                 <w:color w:val="0A0A0A"/>
               </w:rPr>
-              <w:t>&lt;&lt;cs_{isBlank(fieldOfExpertise)}&gt;&gt;Not Provided&lt;&lt;else&gt;&gt;&lt;&lt; fieldOfExpertise</w:t>
-            </w:r>
-            <w:r>
-              <w:rPr>
-                <w:rFonts w:ascii="GDSTransportWebsite" w:hAnsi="GDSTransportWebsite"/>
-                <w:color w:val="0A0A0A"/>
-              </w:rPr>
-              <w:t xml:space="preserve"> </w:t>
-            </w:r>
-            <w:r>
-              <w:rPr>
-                <w:rFonts w:ascii="GDSTransportWebsite" w:hAnsi="GDSTransportWebsite"/>
-                <w:color w:val="0A0A0A"/>
-              </w:rPr>
-              <w:t>&gt;&gt;&lt;&lt;es_&gt;&gt;</w:t>
+              <w:t>&lt;&lt;cs_{</w:t>
+            </w:r>
+            <w:proofErr w:type="spellStart"/>
+            <w:r>
+              <w:rPr>
+                <w:rFonts w:ascii="GDSTransportWebsite" w:hAnsi="GDSTransportWebsite"/>
+                <w:color w:val="0A0A0A"/>
+              </w:rPr>
+              <w:t>isBlank</w:t>
+            </w:r>
+            <w:proofErr w:type="spellEnd"/>
+            <w:r>
+              <w:rPr>
+                <w:rFonts w:ascii="GDSTransportWebsite" w:hAnsi="GDSTransportWebsite"/>
+                <w:color w:val="0A0A0A"/>
+              </w:rPr>
+              <w:t>(</w:t>
+            </w:r>
+            <w:proofErr w:type="spellStart"/>
+            <w:r>
+              <w:rPr>
+                <w:rFonts w:ascii="GDSTransportWebsite" w:hAnsi="GDSTransportWebsite"/>
+                <w:color w:val="0A0A0A"/>
+              </w:rPr>
+              <w:t>fieldOfExpertise</w:t>
+            </w:r>
+            <w:proofErr w:type="spellEnd"/>
+            <w:r>
+              <w:rPr>
+                <w:rFonts w:ascii="GDSTransportWebsite" w:hAnsi="GDSTransportWebsite"/>
+                <w:color w:val="0A0A0A"/>
+              </w:rPr>
+              <w:t xml:space="preserve">)}&gt;&gt;Not Provided&lt;&lt;else&gt;&gt;&lt;&lt; </w:t>
+            </w:r>
+            <w:proofErr w:type="spellStart"/>
+            <w:r>
+              <w:rPr>
+                <w:rFonts w:ascii="GDSTransportWebsite" w:hAnsi="GDSTransportWebsite"/>
+                <w:color w:val="0A0A0A"/>
+              </w:rPr>
+              <w:t>fieldOfExpertise</w:t>
+            </w:r>
+            <w:proofErr w:type="spellEnd"/>
+            <w:r>
+              <w:rPr>
+                <w:rFonts w:ascii="GDSTransportWebsite" w:hAnsi="GDSTransportWebsite"/>
+                <w:color w:val="0A0A0A"/>
+              </w:rPr>
+              <w:t xml:space="preserve"> &gt;&gt;&lt;&lt;es_&gt;&gt;</w:t>
             </w:r>
           </w:p>
           <w:p>
@@ -3992,7 +5346,55 @@
                 <w:rFonts w:ascii="GDSTransportWebsite" w:hAnsi="GDSTransportWebsite"/>
                 <w:color w:val="0A0A0A"/>
               </w:rPr>
-              <w:t>&lt;&lt;cs_{isBlank(whyRequired)}&gt;&gt;Not Provided&lt;&lt;else&gt;&gt;&lt;&lt; whyRequired&gt;&gt;&lt;&lt;es_&gt;&gt;</w:t>
+              <w:t>&lt;&lt;cs_{</w:t>
+            </w:r>
+            <w:proofErr w:type="spellStart"/>
+            <w:r>
+              <w:rPr>
+                <w:rFonts w:ascii="GDSTransportWebsite" w:hAnsi="GDSTransportWebsite"/>
+                <w:color w:val="0A0A0A"/>
+              </w:rPr>
+              <w:t>isBlank</w:t>
+            </w:r>
+            <w:proofErr w:type="spellEnd"/>
+            <w:r>
+              <w:rPr>
+                <w:rFonts w:ascii="GDSTransportWebsite" w:hAnsi="GDSTransportWebsite"/>
+                <w:color w:val="0A0A0A"/>
+              </w:rPr>
+              <w:t>(</w:t>
+            </w:r>
+            <w:proofErr w:type="spellStart"/>
+            <w:r>
+              <w:rPr>
+                <w:rFonts w:ascii="GDSTransportWebsite" w:hAnsi="GDSTransportWebsite"/>
+                <w:color w:val="0A0A0A"/>
+              </w:rPr>
+              <w:t>whyRequired</w:t>
+            </w:r>
+            <w:proofErr w:type="spellEnd"/>
+            <w:r>
+              <w:rPr>
+                <w:rFonts w:ascii="GDSTransportWebsite" w:hAnsi="GDSTransportWebsite"/>
+                <w:color w:val="0A0A0A"/>
+              </w:rPr>
+              <w:t xml:space="preserve">)}&gt;&gt;Not Provided&lt;&lt;else&gt;&gt;&lt;&lt; </w:t>
+            </w:r>
+            <w:proofErr w:type="spellStart"/>
+            <w:r>
+              <w:rPr>
+                <w:rFonts w:ascii="GDSTransportWebsite" w:hAnsi="GDSTransportWebsite"/>
+                <w:color w:val="0A0A0A"/>
+              </w:rPr>
+              <w:t>whyRequired</w:t>
+            </w:r>
+            <w:proofErr w:type="spellEnd"/>
+            <w:r>
+              <w:rPr>
+                <w:rFonts w:ascii="GDSTransportWebsite" w:hAnsi="GDSTransportWebsite"/>
+                <w:color w:val="0A0A0A"/>
+              </w:rPr>
+              <w:t>&gt;&gt;&lt;&lt;es_&gt;&gt;</w:t>
             </w:r>
           </w:p>
           <w:p>
@@ -4082,21 +5484,55 @@
                 <w:rFonts w:ascii="GDSTransportWebsite" w:hAnsi="GDSTransportWebsite"/>
                 <w:color w:val="0A0A0A"/>
               </w:rPr>
-              <w:t>&lt;&lt;cs_{isBlank(formattedCost)}&gt;&gt;Not Provided&lt;&lt;else&gt;&gt;&lt;&lt; formattedCost</w:t>
-            </w:r>
-            <w:r>
-              <w:rPr>
-                <w:rFonts w:ascii="GDSTransportWebsite" w:hAnsi="GDSTransportWebsite"/>
-                <w:color w:val="0A0A0A"/>
-              </w:rPr>
-              <w:t xml:space="preserve"> </w:t>
-            </w:r>
-            <w:r>
-              <w:rPr>
-                <w:rFonts w:ascii="GDSTransportWebsite" w:hAnsi="GDSTransportWebsite"/>
-                <w:color w:val="0A0A0A"/>
-              </w:rPr>
-              <w:t>&gt;&gt;&lt;&lt;es_&gt;&gt;</w:t>
+              <w:t>&lt;&lt;cs_{</w:t>
+            </w:r>
+            <w:proofErr w:type="spellStart"/>
+            <w:r>
+              <w:rPr>
+                <w:rFonts w:ascii="GDSTransportWebsite" w:hAnsi="GDSTransportWebsite"/>
+                <w:color w:val="0A0A0A"/>
+              </w:rPr>
+              <w:t>isBlank</w:t>
+            </w:r>
+            <w:proofErr w:type="spellEnd"/>
+            <w:r>
+              <w:rPr>
+                <w:rFonts w:ascii="GDSTransportWebsite" w:hAnsi="GDSTransportWebsite"/>
+                <w:color w:val="0A0A0A"/>
+              </w:rPr>
+              <w:t>(</w:t>
+            </w:r>
+            <w:proofErr w:type="spellStart"/>
+            <w:r>
+              <w:rPr>
+                <w:rFonts w:ascii="GDSTransportWebsite" w:hAnsi="GDSTransportWebsite"/>
+                <w:color w:val="0A0A0A"/>
+              </w:rPr>
+              <w:t>formattedCost</w:t>
+            </w:r>
+            <w:proofErr w:type="spellEnd"/>
+            <w:r>
+              <w:rPr>
+                <w:rFonts w:ascii="GDSTransportWebsite" w:hAnsi="GDSTransportWebsite"/>
+                <w:color w:val="0A0A0A"/>
+              </w:rPr>
+              <w:t xml:space="preserve">)}&gt;&gt;Not Provided&lt;&lt;else&gt;&gt;&lt;&lt; </w:t>
+            </w:r>
+            <w:proofErr w:type="spellStart"/>
+            <w:r>
+              <w:rPr>
+                <w:rFonts w:ascii="GDSTransportWebsite" w:hAnsi="GDSTransportWebsite"/>
+                <w:color w:val="0A0A0A"/>
+              </w:rPr>
+              <w:t>formattedCost</w:t>
+            </w:r>
+            <w:proofErr w:type="spellEnd"/>
+            <w:r>
+              <w:rPr>
+                <w:rFonts w:ascii="GDSTransportWebsite" w:hAnsi="GDSTransportWebsite"/>
+                <w:color w:val="0A0A0A"/>
+              </w:rPr>
+              <w:t xml:space="preserve"> &gt;&gt;&lt;&lt;es_&gt;&gt;</w:t>
             </w:r>
           </w:p>
           <w:p>
@@ -4141,7 +5577,35 @@
                 <w:color w:val="0A0A0A"/>
                 <w:shd w:val="clear" w:color="auto" w:fill="FFFFFF"/>
               </w:rPr>
-              <w:t>&lt;&lt;er_experts.details&gt;&gt;</w:t>
+              <w:t>&lt;&lt;</w:t>
+            </w:r>
+            <w:proofErr w:type="spellStart"/>
+            <w:r>
+              <w:rPr>
+                <w:rFonts w:ascii="GDSTransportWebsite" w:hAnsi="GDSTransportWebsite"/>
+                <w:color w:val="0A0A0A"/>
+                <w:shd w:val="clear" w:color="auto" w:fill="FFFFFF"/>
+              </w:rPr>
+              <w:t>er_</w:t>
+            </w:r>
+            <w:proofErr w:type="gramStart"/>
+            <w:r>
+              <w:rPr>
+                <w:rFonts w:ascii="GDSTransportWebsite" w:hAnsi="GDSTransportWebsite"/>
+                <w:color w:val="0A0A0A"/>
+                <w:shd w:val="clear" w:color="auto" w:fill="FFFFFF"/>
+              </w:rPr>
+              <w:t>experts.details</w:t>
+            </w:r>
+            <w:proofErr w:type="spellEnd"/>
+            <w:proofErr w:type="gramEnd"/>
+            <w:r>
+              <w:rPr>
+                <w:rFonts w:ascii="GDSTransportWebsite" w:hAnsi="GDSTransportWebsite"/>
+                <w:color w:val="0A0A0A"/>
+                <w:shd w:val="clear" w:color="auto" w:fill="FFFFFF"/>
+              </w:rPr>
+              <w:t>&gt;&gt;</w:t>
             </w:r>
           </w:p>
         </w:tc>
@@ -4272,7 +5736,25 @@
                 <w:rFonts w:ascii="GDSTransportWebsite" w:hAnsi="GDSTransportWebsite"/>
                 <w:color w:val="0A0A0A"/>
               </w:rPr>
-              <w:t>&lt;&lt;witnesses.witnessesToAppear&gt;&gt;</w:t>
+              <w:t>&lt;&lt;</w:t>
+            </w:r>
+            <w:proofErr w:type="spellStart"/>
+            <w:proofErr w:type="gramStart"/>
+            <w:r>
+              <w:rPr>
+                <w:rFonts w:ascii="GDSTransportWebsite" w:hAnsi="GDSTransportWebsite"/>
+                <w:color w:val="0A0A0A"/>
+              </w:rPr>
+              <w:t>witnesses.witnessesToAppear</w:t>
+            </w:r>
+            <w:proofErr w:type="spellEnd"/>
+            <w:proofErr w:type="gramEnd"/>
+            <w:r>
+              <w:rPr>
+                <w:rFonts w:ascii="GDSTransportWebsite" w:hAnsi="GDSTransportWebsite"/>
+                <w:color w:val="0A0A0A"/>
+              </w:rPr>
+              <w:t>&gt;&gt;</w:t>
             </w:r>
           </w:p>
         </w:tc>
@@ -4304,7 +5786,35 @@
                 <w:color w:val="0A0A0A"/>
                 <w:shd w:val="clear" w:color="auto" w:fill="FFFFFF"/>
               </w:rPr>
-              <w:t>&lt;&lt;rr_witnesses.details&gt;&gt;</w:t>
+              <w:t>&lt;&lt;</w:t>
+            </w:r>
+            <w:proofErr w:type="spellStart"/>
+            <w:r>
+              <w:rPr>
+                <w:rFonts w:ascii="GDSTransportWebsite" w:hAnsi="GDSTransportWebsite"/>
+                <w:color w:val="0A0A0A"/>
+                <w:shd w:val="clear" w:color="auto" w:fill="FFFFFF"/>
+              </w:rPr>
+              <w:t>rr_</w:t>
+            </w:r>
+            <w:proofErr w:type="gramStart"/>
+            <w:r>
+              <w:rPr>
+                <w:rFonts w:ascii="GDSTransportWebsite" w:hAnsi="GDSTransportWebsite"/>
+                <w:color w:val="0A0A0A"/>
+                <w:shd w:val="clear" w:color="auto" w:fill="FFFFFF"/>
+              </w:rPr>
+              <w:t>witnesses.details</w:t>
+            </w:r>
+            <w:proofErr w:type="spellEnd"/>
+            <w:proofErr w:type="gramEnd"/>
+            <w:r>
+              <w:rPr>
+                <w:rFonts w:ascii="GDSTransportWebsite" w:hAnsi="GDSTransportWebsite"/>
+                <w:color w:val="0A0A0A"/>
+                <w:shd w:val="clear" w:color="auto" w:fill="FFFFFF"/>
+              </w:rPr>
+              <w:t>&gt;&gt;</w:t>
             </w:r>
           </w:p>
         </w:tc>
@@ -4338,7 +5848,23 @@
                 <w:rFonts w:ascii="GDSTransportWebsite" w:hAnsi="GDSTransportWebsite"/>
                 <w:color w:val="0A0A0A"/>
               </w:rPr>
-              <w:t>Witness &lt;&lt;$itemnum&gt;&gt;</w:t>
+              <w:t>Witness &lt;&lt;$</w:t>
+            </w:r>
+            <w:proofErr w:type="spellStart"/>
+            <w:r>
+              <w:rPr>
+                <w:rFonts w:ascii="GDSTransportWebsite" w:hAnsi="GDSTransportWebsite"/>
+                <w:color w:val="0A0A0A"/>
+              </w:rPr>
+              <w:t>itemnum</w:t>
+            </w:r>
+            <w:proofErr w:type="spellEnd"/>
+            <w:r>
+              <w:rPr>
+                <w:rFonts w:ascii="GDSTransportWebsite" w:hAnsi="GDSTransportWebsite"/>
+                <w:color w:val="0A0A0A"/>
+              </w:rPr>
+              <w:t>&gt;&gt;</w:t>
             </w:r>
           </w:p>
         </w:tc>
@@ -4404,7 +5930,87 @@
                 <w:rFonts w:ascii="GDSTransportWebsite" w:hAnsi="GDSTransportWebsite"/>
                 <w:color w:val="0A0A0A"/>
               </w:rPr>
-              <w:t>&lt;&lt;cs_{isBlank(firstName)}&gt;&gt;Not Provided&lt;&lt;else&gt;&gt;&lt;&lt; firstName&gt;&gt;  &lt;&lt;lastName&gt;&gt;&lt;&lt;es_&gt;&gt;</w:t>
+              <w:t>&lt;&lt;cs_{</w:t>
+            </w:r>
+            <w:proofErr w:type="spellStart"/>
+            <w:r>
+              <w:rPr>
+                <w:rFonts w:ascii="GDSTransportWebsite" w:hAnsi="GDSTransportWebsite"/>
+                <w:color w:val="0A0A0A"/>
+              </w:rPr>
+              <w:t>isBlank</w:t>
+            </w:r>
+            <w:proofErr w:type="spellEnd"/>
+            <w:r>
+              <w:rPr>
+                <w:rFonts w:ascii="GDSTransportWebsite" w:hAnsi="GDSTransportWebsite"/>
+                <w:color w:val="0A0A0A"/>
+              </w:rPr>
+              <w:t>(</w:t>
+            </w:r>
+            <w:proofErr w:type="spellStart"/>
+            <w:r>
+              <w:rPr>
+                <w:rFonts w:ascii="GDSTransportWebsite" w:hAnsi="GDSTransportWebsite"/>
+                <w:color w:val="0A0A0A"/>
+              </w:rPr>
+              <w:t>firstName</w:t>
+            </w:r>
+            <w:proofErr w:type="spellEnd"/>
+            <w:r>
+              <w:rPr>
+                <w:rFonts w:ascii="GDSTransportWebsite" w:hAnsi="GDSTransportWebsite"/>
+                <w:color w:val="0A0A0A"/>
+              </w:rPr>
+              <w:t xml:space="preserve">)}&gt;&gt;Not Provided&lt;&lt;else&gt;&gt;&lt;&lt; </w:t>
+            </w:r>
+            <w:proofErr w:type="spellStart"/>
+            <w:r>
+              <w:rPr>
+                <w:rFonts w:ascii="GDSTransportWebsite" w:hAnsi="GDSTransportWebsite"/>
+                <w:color w:val="0A0A0A"/>
+              </w:rPr>
+              <w:t>firstName</w:t>
+            </w:r>
+            <w:proofErr w:type="spellEnd"/>
+            <w:r>
+              <w:rPr>
+                <w:rFonts w:ascii="GDSTransportWebsite" w:hAnsi="GDSTransportWebsite"/>
+                <w:color w:val="0A0A0A"/>
+              </w:rPr>
+              <w:t>&gt;</w:t>
+            </w:r>
+            <w:proofErr w:type="gramStart"/>
+            <w:r>
+              <w:rPr>
+                <w:rFonts w:ascii="GDSTransportWebsite" w:hAnsi="GDSTransportWebsite"/>
+                <w:color w:val="0A0A0A"/>
+              </w:rPr>
+              <w:t>&gt;  &lt;</w:t>
+            </w:r>
+            <w:proofErr w:type="gramEnd"/>
+            <w:r>
+              <w:rPr>
+                <w:rFonts w:ascii="GDSTransportWebsite" w:hAnsi="GDSTransportWebsite"/>
+                <w:color w:val="0A0A0A"/>
+              </w:rPr>
+              <w:t>&lt;</w:t>
+            </w:r>
+            <w:proofErr w:type="spellStart"/>
+            <w:r>
+              <w:rPr>
+                <w:rFonts w:ascii="GDSTransportWebsite" w:hAnsi="GDSTransportWebsite"/>
+                <w:color w:val="0A0A0A"/>
+              </w:rPr>
+              <w:t>lastName</w:t>
+            </w:r>
+            <w:proofErr w:type="spellEnd"/>
+            <w:r>
+              <w:rPr>
+                <w:rFonts w:ascii="GDSTransportWebsite" w:hAnsi="GDSTransportWebsite"/>
+                <w:color w:val="0A0A0A"/>
+              </w:rPr>
+              <w:t>&gt;&gt;&lt;&lt;es_&gt;&gt;</w:t>
             </w:r>
           </w:p>
           <w:p>
@@ -4481,8 +6087,25 @@
                 <w:rFonts w:ascii="GDSTransportWebsite" w:hAnsi="GDSTransportWebsite"/>
                 <w:color w:val="0A0A0A"/>
               </w:rPr>
-              <w:t>&lt;&lt;cs_{isBlank(</w:t>
-            </w:r>
+              <w:t>&lt;&lt;cs_{</w:t>
+            </w:r>
+            <w:proofErr w:type="spellStart"/>
+            <w:r>
+              <w:rPr>
+                <w:rFonts w:ascii="GDSTransportWebsite" w:hAnsi="GDSTransportWebsite"/>
+                <w:color w:val="0A0A0A"/>
+              </w:rPr>
+              <w:t>isBlank</w:t>
+            </w:r>
+            <w:proofErr w:type="spellEnd"/>
+            <w:r>
+              <w:rPr>
+                <w:rFonts w:ascii="GDSTransportWebsite" w:hAnsi="GDSTransportWebsite"/>
+                <w:color w:val="0A0A0A"/>
+              </w:rPr>
+              <w:t>(</w:t>
+            </w:r>
+            <w:proofErr w:type="spellStart"/>
             <w:r>
               <w:rPr>
                 <w:rFonts w:ascii="GDSTransportWebsite" w:hAnsi="GDSTransportWebsite"/>
@@ -4490,6 +6113,7 @@
               </w:rPr>
               <w:t>phoneNumber</w:t>
             </w:r>
+            <w:proofErr w:type="spellEnd"/>
             <w:r>
               <w:rPr>
                 <w:rFonts w:ascii="GDSTransportWebsite" w:hAnsi="GDSTransportWebsite"/>
@@ -4504,6 +6128,7 @@
               </w:rPr>
               <w:t xml:space="preserve"> </w:t>
             </w:r>
+            <w:proofErr w:type="spellStart"/>
             <w:r>
               <w:rPr>
                 <w:rFonts w:ascii="GDSTransportWebsite" w:hAnsi="GDSTransportWebsite"/>
@@ -4511,6 +6136,7 @@
               </w:rPr>
               <w:t>phoneNumber</w:t>
             </w:r>
+            <w:proofErr w:type="spellEnd"/>
             <w:r>
               <w:rPr>
                 <w:rFonts w:ascii="GDSTransportWebsite" w:hAnsi="GDSTransportWebsite"/>
@@ -4590,7 +6216,55 @@
                 <w:rFonts w:ascii="GDSTransportWebsite" w:hAnsi="GDSTransportWebsite"/>
                 <w:color w:val="0A0A0A"/>
               </w:rPr>
-              <w:t>&lt;&lt;cs_{isBlank(emailAddress)}&gt;&gt;Not Provided&lt;&lt;else&gt;&gt;&lt;&lt; emailAddress &gt;&gt;&lt;&lt;es_&gt;&gt;</w:t>
+              <w:t>&lt;&lt;cs_{</w:t>
+            </w:r>
+            <w:proofErr w:type="spellStart"/>
+            <w:r>
+              <w:rPr>
+                <w:rFonts w:ascii="GDSTransportWebsite" w:hAnsi="GDSTransportWebsite"/>
+                <w:color w:val="0A0A0A"/>
+              </w:rPr>
+              <w:t>isBlank</w:t>
+            </w:r>
+            <w:proofErr w:type="spellEnd"/>
+            <w:r>
+              <w:rPr>
+                <w:rFonts w:ascii="GDSTransportWebsite" w:hAnsi="GDSTransportWebsite"/>
+                <w:color w:val="0A0A0A"/>
+              </w:rPr>
+              <w:t>(</w:t>
+            </w:r>
+            <w:proofErr w:type="spellStart"/>
+            <w:r>
+              <w:rPr>
+                <w:rFonts w:ascii="GDSTransportWebsite" w:hAnsi="GDSTransportWebsite"/>
+                <w:color w:val="0A0A0A"/>
+              </w:rPr>
+              <w:t>emailAddress</w:t>
+            </w:r>
+            <w:proofErr w:type="spellEnd"/>
+            <w:r>
+              <w:rPr>
+                <w:rFonts w:ascii="GDSTransportWebsite" w:hAnsi="GDSTransportWebsite"/>
+                <w:color w:val="0A0A0A"/>
+              </w:rPr>
+              <w:t xml:space="preserve">)}&gt;&gt;Not Provided&lt;&lt;else&gt;&gt;&lt;&lt; </w:t>
+            </w:r>
+            <w:proofErr w:type="spellStart"/>
+            <w:r>
+              <w:rPr>
+                <w:rFonts w:ascii="GDSTransportWebsite" w:hAnsi="GDSTransportWebsite"/>
+                <w:color w:val="0A0A0A"/>
+              </w:rPr>
+              <w:t>emailAddress</w:t>
+            </w:r>
+            <w:proofErr w:type="spellEnd"/>
+            <w:r>
+              <w:rPr>
+                <w:rFonts w:ascii="GDSTransportWebsite" w:hAnsi="GDSTransportWebsite"/>
+                <w:color w:val="0A0A0A"/>
+              </w:rPr>
+              <w:t xml:space="preserve"> &gt;&gt;&lt;&lt;es_&gt;&gt;</w:t>
             </w:r>
           </w:p>
           <w:p>
@@ -4677,7 +6351,55 @@
                 <w:rFonts w:ascii="GDSTransportWebsite" w:hAnsi="GDSTransportWebsite"/>
                 <w:color w:val="0A0A0A"/>
               </w:rPr>
-              <w:t>&lt;&lt;cs_{isBlank(reasonForWitness)}&gt;&gt;Not Provided&lt;&lt;else&gt;&gt;&lt;&lt; reasonForWitness &gt;&gt;&lt;&lt;es_&gt;&gt;</w:t>
+              <w:t>&lt;&lt;cs_{</w:t>
+            </w:r>
+            <w:proofErr w:type="spellStart"/>
+            <w:r>
+              <w:rPr>
+                <w:rFonts w:ascii="GDSTransportWebsite" w:hAnsi="GDSTransportWebsite"/>
+                <w:color w:val="0A0A0A"/>
+              </w:rPr>
+              <w:t>isBlank</w:t>
+            </w:r>
+            <w:proofErr w:type="spellEnd"/>
+            <w:r>
+              <w:rPr>
+                <w:rFonts w:ascii="GDSTransportWebsite" w:hAnsi="GDSTransportWebsite"/>
+                <w:color w:val="0A0A0A"/>
+              </w:rPr>
+              <w:t>(</w:t>
+            </w:r>
+            <w:proofErr w:type="spellStart"/>
+            <w:r>
+              <w:rPr>
+                <w:rFonts w:ascii="GDSTransportWebsite" w:hAnsi="GDSTransportWebsite"/>
+                <w:color w:val="0A0A0A"/>
+              </w:rPr>
+              <w:t>reasonForWitness</w:t>
+            </w:r>
+            <w:proofErr w:type="spellEnd"/>
+            <w:r>
+              <w:rPr>
+                <w:rFonts w:ascii="GDSTransportWebsite" w:hAnsi="GDSTransportWebsite"/>
+                <w:color w:val="0A0A0A"/>
+              </w:rPr>
+              <w:t xml:space="preserve">)}&gt;&gt;Not Provided&lt;&lt;else&gt;&gt;&lt;&lt; </w:t>
+            </w:r>
+            <w:proofErr w:type="spellStart"/>
+            <w:r>
+              <w:rPr>
+                <w:rFonts w:ascii="GDSTransportWebsite" w:hAnsi="GDSTransportWebsite"/>
+                <w:color w:val="0A0A0A"/>
+              </w:rPr>
+              <w:t>reasonForWitness</w:t>
+            </w:r>
+            <w:proofErr w:type="spellEnd"/>
+            <w:r>
+              <w:rPr>
+                <w:rFonts w:ascii="GDSTransportWebsite" w:hAnsi="GDSTransportWebsite"/>
+                <w:color w:val="0A0A0A"/>
+              </w:rPr>
+              <w:t xml:space="preserve"> &gt;&gt;&lt;&lt;es_&gt;&gt;</w:t>
             </w:r>
           </w:p>
           <w:p>
@@ -4722,7 +6444,35 @@
                 <w:color w:val="0A0A0A"/>
                 <w:shd w:val="clear" w:color="auto" w:fill="FFFFFF"/>
               </w:rPr>
-              <w:t>&lt;&lt;er_witnesses.details&gt;&gt;</w:t>
+              <w:t>&lt;&lt;</w:t>
+            </w:r>
+            <w:proofErr w:type="spellStart"/>
+            <w:r>
+              <w:rPr>
+                <w:rFonts w:ascii="GDSTransportWebsite" w:hAnsi="GDSTransportWebsite"/>
+                <w:color w:val="0A0A0A"/>
+                <w:shd w:val="clear" w:color="auto" w:fill="FFFFFF"/>
+              </w:rPr>
+              <w:t>er_</w:t>
+            </w:r>
+            <w:proofErr w:type="gramStart"/>
+            <w:r>
+              <w:rPr>
+                <w:rFonts w:ascii="GDSTransportWebsite" w:hAnsi="GDSTransportWebsite"/>
+                <w:color w:val="0A0A0A"/>
+                <w:shd w:val="clear" w:color="auto" w:fill="FFFFFF"/>
+              </w:rPr>
+              <w:t>witnesses.details</w:t>
+            </w:r>
+            <w:proofErr w:type="spellEnd"/>
+            <w:proofErr w:type="gramEnd"/>
+            <w:r>
+              <w:rPr>
+                <w:rFonts w:ascii="GDSTransportWebsite" w:hAnsi="GDSTransportWebsite"/>
+                <w:color w:val="0A0A0A"/>
+                <w:shd w:val="clear" w:color="auto" w:fill="FFFFFF"/>
+              </w:rPr>
+              <w:t>&gt;&gt;</w:t>
             </w:r>
           </w:p>
         </w:tc>
@@ -4797,7 +6547,6 @@
                 <w:color w:val="0A0A0A"/>
                 <w:shd w:val="clear" w:color="auto" w:fill="FFFFFF"/>
               </w:rPr>
-              <w:lastRenderedPageBreak/>
               <w:t>What language will you, your experts or witnesses speak at the hearing?</w:t>
             </w:r>
           </w:p>
@@ -4839,7 +6588,23 @@
                 <w:rFonts w:ascii="GDSTransportWebsite" w:hAnsi="GDSTransportWebsite"/>
                 <w:color w:val="0A0A0A"/>
               </w:rPr>
-              <w:t>&lt;&lt;welshLanguageRequirements.court&gt;&gt;</w:t>
+              <w:t>&lt;&lt;</w:t>
+            </w:r>
+            <w:proofErr w:type="spellStart"/>
+            <w:r>
+              <w:rPr>
+                <w:rFonts w:ascii="GDSTransportWebsite" w:hAnsi="GDSTransportWebsite"/>
+                <w:color w:val="0A0A0A"/>
+              </w:rPr>
+              <w:t>welshLanguageRequirements.court</w:t>
+            </w:r>
+            <w:proofErr w:type="spellEnd"/>
+            <w:r>
+              <w:rPr>
+                <w:rFonts w:ascii="GDSTransportWebsite" w:hAnsi="GDSTransportWebsite"/>
+                <w:color w:val="0A0A0A"/>
+              </w:rPr>
+              <w:t>&gt;&gt;</w:t>
             </w:r>
           </w:p>
         </w:tc>
@@ -4906,7 +6671,23 @@
                 <w:rFonts w:ascii="GDSTransportWebsite" w:hAnsi="GDSTransportWebsite"/>
                 <w:color w:val="0A0A0A"/>
               </w:rPr>
-              <w:t>&lt;&lt;welshLanguageRequirements.documents&gt;&gt;</w:t>
+              <w:t>&lt;&lt;</w:t>
+            </w:r>
+            <w:proofErr w:type="spellStart"/>
+            <w:r>
+              <w:rPr>
+                <w:rFonts w:ascii="GDSTransportWebsite" w:hAnsi="GDSTransportWebsite"/>
+                <w:color w:val="0A0A0A"/>
+              </w:rPr>
+              <w:t>welshLanguageRequirements.documents</w:t>
+            </w:r>
+            <w:proofErr w:type="spellEnd"/>
+            <w:r>
+              <w:rPr>
+                <w:rFonts w:ascii="GDSTransportWebsite" w:hAnsi="GDSTransportWebsite"/>
+                <w:color w:val="0A0A0A"/>
+              </w:rPr>
+              <w:t>&gt;&gt;</w:t>
             </w:r>
           </w:p>
         </w:tc>
@@ -4992,7 +6773,29 @@
                 <w:color w:val="0A0A0A"/>
                 <w:shd w:val="clear" w:color="auto" w:fill="FFFFFF"/>
               </w:rPr>
-              <w:t>Are there any days within the next 12 months when you, your client, an expert or a witness couldn’t attend a hearing?</w:t>
+              <w:t xml:space="preserve">Are there any days within the next 12 months when you, your client, an </w:t>
+            </w:r>
+            <w:proofErr w:type="gramStart"/>
+            <w:r>
+              <w:rPr>
+                <w:rFonts w:ascii="GDSTransportWebsite" w:hAnsi="GDSTransportWebsite"/>
+                <w:b/>
+                <w:bCs/>
+                <w:color w:val="0A0A0A"/>
+                <w:shd w:val="clear" w:color="auto" w:fill="FFFFFF"/>
+              </w:rPr>
+              <w:t>expert</w:t>
+            </w:r>
+            <w:proofErr w:type="gramEnd"/>
+            <w:r>
+              <w:rPr>
+                <w:rFonts w:ascii="GDSTransportWebsite" w:hAnsi="GDSTransportWebsite"/>
+                <w:b/>
+                <w:bCs/>
+                <w:color w:val="0A0A0A"/>
+                <w:shd w:val="clear" w:color="auto" w:fill="FFFFFF"/>
+              </w:rPr>
+              <w:t xml:space="preserve"> or a witness couldn’t attend a hearing?</w:t>
             </w:r>
           </w:p>
           <w:p>
@@ -5027,7 +6830,25 @@
                 <w:rFonts w:ascii="GDSTransportWebsite" w:hAnsi="GDSTransportWebsite"/>
                 <w:color w:val="0A0A0A"/>
               </w:rPr>
-              <w:t>&lt;&lt;hearing.unavailableDatesRequired&gt;&gt;</w:t>
+              <w:t>&lt;&lt;</w:t>
+            </w:r>
+            <w:proofErr w:type="spellStart"/>
+            <w:proofErr w:type="gramStart"/>
+            <w:r>
+              <w:rPr>
+                <w:rFonts w:ascii="GDSTransportWebsite" w:hAnsi="GDSTransportWebsite"/>
+                <w:color w:val="0A0A0A"/>
+              </w:rPr>
+              <w:t>hearing.unavailableDatesRequired</w:t>
+            </w:r>
+            <w:proofErr w:type="spellEnd"/>
+            <w:proofErr w:type="gramEnd"/>
+            <w:r>
+              <w:rPr>
+                <w:rFonts w:ascii="GDSTransportWebsite" w:hAnsi="GDSTransportWebsite"/>
+                <w:color w:val="0A0A0A"/>
+              </w:rPr>
+              <w:t>&gt;&gt;</w:t>
             </w:r>
           </w:p>
         </w:tc>
@@ -5042,6 +6863,8 @@
         </w:rPr>
         <w:t>&lt;&lt;cs_{</w:t>
       </w:r>
+      <w:proofErr w:type="spellStart"/>
+      <w:proofErr w:type="gramStart"/>
       <w:r>
         <w:rPr>
           <w:rFonts w:ascii="GDSTransportWebsite" w:hAnsi="GDSTransportWebsite"/>
@@ -5055,7 +6878,17 @@
           <w:color w:val="0A0A0A"/>
           <w:shd w:val="clear" w:color="auto" w:fill="FFFFFF"/>
         </w:rPr>
-        <w:t>.unavailableDates.size&gt;0}&gt;&gt;</w:t>
+        <w:t>.unavailableDates.size</w:t>
+      </w:r>
+      <w:proofErr w:type="spellEnd"/>
+      <w:proofErr w:type="gramEnd"/>
+      <w:r>
+        <w:rPr>
+          <w:rFonts w:ascii="GDSTransportWebsite" w:hAnsi="GDSTransportWebsite"/>
+          <w:color w:val="0A0A0A"/>
+          <w:shd w:val="clear" w:color="auto" w:fill="FFFFFF"/>
+        </w:rPr>
+        <w:t>&gt;0}&gt;&gt;</w:t>
       </w:r>
     </w:p>
     <w:tbl>
@@ -5136,8 +6969,18 @@
                 <w:color w:val="0A0A0A"/>
                 <w:shd w:val="clear" w:color="auto" w:fill="FFFFFF"/>
               </w:rPr>
-              <w:t>&lt;&lt;rr_</w:t>
-            </w:r>
+              <w:t>&lt;&lt;</w:t>
+            </w:r>
+            <w:proofErr w:type="spellStart"/>
+            <w:r>
+              <w:rPr>
+                <w:rFonts w:ascii="GDSTransportWebsite" w:hAnsi="GDSTransportWebsite"/>
+                <w:color w:val="0A0A0A"/>
+                <w:shd w:val="clear" w:color="auto" w:fill="FFFFFF"/>
+              </w:rPr>
+              <w:t>rr_</w:t>
+            </w:r>
+            <w:proofErr w:type="gramStart"/>
             <w:r>
               <w:rPr>
                 <w:rFonts w:ascii="GDSTransportWebsite" w:hAnsi="GDSTransportWebsite"/>
@@ -5151,7 +6994,17 @@
                 <w:color w:val="0A0A0A"/>
                 <w:shd w:val="clear" w:color="auto" w:fill="FFFFFF"/>
               </w:rPr>
-              <w:t>.unavailableDates&gt;&gt;</w:t>
+              <w:t>.unavailableDates</w:t>
+            </w:r>
+            <w:proofErr w:type="spellEnd"/>
+            <w:proofErr w:type="gramEnd"/>
+            <w:r>
+              <w:rPr>
+                <w:rFonts w:ascii="GDSTransportWebsite" w:hAnsi="GDSTransportWebsite"/>
+                <w:color w:val="0A0A0A"/>
+                <w:shd w:val="clear" w:color="auto" w:fill="FFFFFF"/>
+              </w:rPr>
+              <w:t>&gt;&gt;</w:t>
             </w:r>
           </w:p>
         </w:tc>
@@ -5204,12 +7057,21 @@
               </w:rPr>
               <w:t>&lt;&lt;cs_{</w:t>
             </w:r>
-            <w:r>
-              <w:rPr>
-                <w:rFonts w:ascii="GDSTransportWebsite" w:hAnsi="GDSTransportWebsite"/>
-                <w:color w:val="0A0A0A"/>
-              </w:rPr>
-              <w:t>date!=null</w:t>
+            <w:proofErr w:type="gramStart"/>
+            <w:r>
+              <w:rPr>
+                <w:rFonts w:ascii="GDSTransportWebsite" w:hAnsi="GDSTransportWebsite"/>
+                <w:color w:val="0A0A0A"/>
+              </w:rPr>
+              <w:t>date!=</w:t>
+            </w:r>
+            <w:proofErr w:type="gramEnd"/>
+            <w:r>
+              <w:rPr>
+                <w:rFonts w:ascii="GDSTransportWebsite" w:hAnsi="GDSTransportWebsite"/>
+                <w:color w:val="0A0A0A"/>
+              </w:rPr>
+              <w:t>null</w:t>
             </w:r>
             <w:r>
               <w:rPr>
@@ -5233,7 +7095,64 @@
                 <w:rFonts w:ascii="GDSTransportWebsite" w:hAnsi="GDSTransportWebsite"/>
                 <w:color w:val="0A0A0A"/>
               </w:rPr>
-              <w:t>&lt;&lt;{dateFormat(date, ‘d MMMM yyyy’, ‘yyyy-MM-dd’)}&gt;&gt;</w:t>
+              <w:t>&lt;</w:t>
+            </w:r>
+            <w:proofErr w:type="gramStart"/>
+            <w:r>
+              <w:rPr>
+                <w:rFonts w:ascii="GDSTransportWebsite" w:hAnsi="GDSTransportWebsite"/>
+                <w:color w:val="0A0A0A"/>
+              </w:rPr>
+              <w:t>&lt;{</w:t>
+            </w:r>
+            <w:proofErr w:type="spellStart"/>
+            <w:proofErr w:type="gramEnd"/>
+            <w:r>
+              <w:rPr>
+                <w:rFonts w:ascii="GDSTransportWebsite" w:hAnsi="GDSTransportWebsite"/>
+                <w:color w:val="0A0A0A"/>
+              </w:rPr>
+              <w:t>dateFormat</w:t>
+            </w:r>
+            <w:proofErr w:type="spellEnd"/>
+            <w:r>
+              <w:rPr>
+                <w:rFonts w:ascii="GDSTransportWebsite" w:hAnsi="GDSTransportWebsite"/>
+                <w:color w:val="0A0A0A"/>
+              </w:rPr>
+              <w:t xml:space="preserve">(date, ‘d MMMM </w:t>
+            </w:r>
+            <w:proofErr w:type="spellStart"/>
+            <w:r>
+              <w:rPr>
+                <w:rFonts w:ascii="GDSTransportWebsite" w:hAnsi="GDSTransportWebsite"/>
+                <w:color w:val="0A0A0A"/>
+              </w:rPr>
+              <w:t>yyyy</w:t>
+            </w:r>
+            <w:proofErr w:type="spellEnd"/>
+            <w:r>
+              <w:rPr>
+                <w:rFonts w:ascii="GDSTransportWebsite" w:hAnsi="GDSTransportWebsite"/>
+                <w:color w:val="0A0A0A"/>
+              </w:rPr>
+              <w:t>’, ‘</w:t>
+            </w:r>
+            <w:proofErr w:type="spellStart"/>
+            <w:r>
+              <w:rPr>
+                <w:rFonts w:ascii="GDSTransportWebsite" w:hAnsi="GDSTransportWebsite"/>
+                <w:color w:val="0A0A0A"/>
+              </w:rPr>
+              <w:t>yyyy</w:t>
+            </w:r>
+            <w:proofErr w:type="spellEnd"/>
+            <w:r>
+              <w:rPr>
+                <w:rFonts w:ascii="GDSTransportWebsite" w:hAnsi="GDSTransportWebsite"/>
+                <w:color w:val="0A0A0A"/>
+              </w:rPr>
+              <w:t>-MM-dd’)}&gt;&gt;</w:t>
             </w:r>
           </w:p>
           <w:p>
@@ -5265,7 +7184,144 @@
                 <w:rFonts w:ascii="GDSTransportWebsite" w:hAnsi="GDSTransportWebsite"/>
                 <w:color w:val="0A0A0A"/>
               </w:rPr>
-              <w:t>From &lt;&lt;{dateFormat(fromDate, ‘d MMMM yyyy’, ‘yyyy-MM-dd’)}&gt;&gt; to &lt;&lt;{dateFormat(toDate, ‘d MMMM yyyy’, ‘yyyy-MM-dd’)}&gt;&gt;</w:t>
+              <w:t>From &lt;</w:t>
+            </w:r>
+            <w:proofErr w:type="gramStart"/>
+            <w:r>
+              <w:rPr>
+                <w:rFonts w:ascii="GDSTransportWebsite" w:hAnsi="GDSTransportWebsite"/>
+                <w:color w:val="0A0A0A"/>
+              </w:rPr>
+              <w:t>&lt;{</w:t>
+            </w:r>
+            <w:proofErr w:type="spellStart"/>
+            <w:proofErr w:type="gramEnd"/>
+            <w:r>
+              <w:rPr>
+                <w:rFonts w:ascii="GDSTransportWebsite" w:hAnsi="GDSTransportWebsite"/>
+                <w:color w:val="0A0A0A"/>
+              </w:rPr>
+              <w:t>dateFormat</w:t>
+            </w:r>
+            <w:proofErr w:type="spellEnd"/>
+            <w:r>
+              <w:rPr>
+                <w:rFonts w:ascii="GDSTransportWebsite" w:hAnsi="GDSTransportWebsite"/>
+                <w:color w:val="0A0A0A"/>
+              </w:rPr>
+              <w:t>(</w:t>
+            </w:r>
+            <w:proofErr w:type="spellStart"/>
+            <w:r>
+              <w:rPr>
+                <w:rFonts w:ascii="GDSTransportWebsite" w:hAnsi="GDSTransportWebsite"/>
+                <w:color w:val="0A0A0A"/>
+              </w:rPr>
+              <w:t>fromDate</w:t>
+            </w:r>
+            <w:proofErr w:type="spellEnd"/>
+            <w:r>
+              <w:rPr>
+                <w:rFonts w:ascii="GDSTransportWebsite" w:hAnsi="GDSTransportWebsite"/>
+                <w:color w:val="0A0A0A"/>
+              </w:rPr>
+              <w:t xml:space="preserve">, ‘d MMMM </w:t>
+            </w:r>
+            <w:proofErr w:type="spellStart"/>
+            <w:r>
+              <w:rPr>
+                <w:rFonts w:ascii="GDSTransportWebsite" w:hAnsi="GDSTransportWebsite"/>
+                <w:color w:val="0A0A0A"/>
+              </w:rPr>
+              <w:t>yyyy</w:t>
+            </w:r>
+            <w:proofErr w:type="spellEnd"/>
+            <w:r>
+              <w:rPr>
+                <w:rFonts w:ascii="GDSTransportWebsite" w:hAnsi="GDSTransportWebsite"/>
+                <w:color w:val="0A0A0A"/>
+              </w:rPr>
+              <w:t>’, ‘</w:t>
+            </w:r>
+            <w:proofErr w:type="spellStart"/>
+            <w:r>
+              <w:rPr>
+                <w:rFonts w:ascii="GDSTransportWebsite" w:hAnsi="GDSTransportWebsite"/>
+                <w:color w:val="0A0A0A"/>
+              </w:rPr>
+              <w:t>yyyy</w:t>
+            </w:r>
+            <w:proofErr w:type="spellEnd"/>
+            <w:r>
+              <w:rPr>
+                <w:rFonts w:ascii="GDSTransportWebsite" w:hAnsi="GDSTransportWebsite"/>
+                <w:color w:val="0A0A0A"/>
+              </w:rPr>
+              <w:t>-MM-dd’)}&gt;&gt; to &lt;&lt;{</w:t>
+            </w:r>
+            <w:proofErr w:type="spellStart"/>
+            <w:r>
+              <w:rPr>
+                <w:rFonts w:ascii="GDSTransportWebsite" w:hAnsi="GDSTransportWebsite"/>
+                <w:color w:val="0A0A0A"/>
+              </w:rPr>
+              <w:t>dateFormat</w:t>
+            </w:r>
+            <w:proofErr w:type="spellEnd"/>
+            <w:r>
+              <w:rPr>
+                <w:rFonts w:ascii="GDSTransportWebsite" w:hAnsi="GDSTransportWebsite"/>
+                <w:color w:val="0A0A0A"/>
+              </w:rPr>
+              <w:t>(</w:t>
+            </w:r>
+            <w:proofErr w:type="spellStart"/>
+            <w:r>
+              <w:rPr>
+                <w:rFonts w:ascii="GDSTransportWebsite" w:hAnsi="GDSTransportWebsite"/>
+                <w:color w:val="0A0A0A"/>
+              </w:rPr>
+              <w:t>toDate</w:t>
+            </w:r>
+            <w:proofErr w:type="spellEnd"/>
+            <w:r>
+              <w:rPr>
+                <w:rFonts w:ascii="GDSTransportWebsite" w:hAnsi="GDSTransportWebsite"/>
+                <w:color w:val="0A0A0A"/>
+              </w:rPr>
+              <w:t xml:space="preserve">, ‘d MMMM </w:t>
+            </w:r>
+            <w:proofErr w:type="spellStart"/>
+            <w:r>
+              <w:rPr>
+                <w:rFonts w:ascii="GDSTransportWebsite" w:hAnsi="GDSTransportWebsite"/>
+                <w:color w:val="0A0A0A"/>
+              </w:rPr>
+              <w:t>yyyy</w:t>
+            </w:r>
+            <w:proofErr w:type="spellEnd"/>
+            <w:r>
+              <w:rPr>
+                <w:rFonts w:ascii="GDSTransportWebsite" w:hAnsi="GDSTransportWebsite"/>
+                <w:color w:val="0A0A0A"/>
+              </w:rPr>
+              <w:t>’, ‘</w:t>
+            </w:r>
+            <w:proofErr w:type="spellStart"/>
+            <w:r>
+              <w:rPr>
+                <w:rFonts w:ascii="GDSTransportWebsite" w:hAnsi="GDSTransportWebsite"/>
+                <w:color w:val="0A0A0A"/>
+              </w:rPr>
+              <w:t>yyyy</w:t>
+            </w:r>
+            <w:proofErr w:type="spellEnd"/>
+            <w:r>
+              <w:rPr>
+                <w:rFonts w:ascii="GDSTransportWebsite" w:hAnsi="GDSTransportWebsite"/>
+                <w:color w:val="0A0A0A"/>
+              </w:rPr>
+              <w:t>-MM-dd’)}&gt;&gt;</w:t>
             </w:r>
           </w:p>
           <w:p>
@@ -5320,8 +7376,18 @@
                 <w:color w:val="0A0A0A"/>
                 <w:shd w:val="clear" w:color="auto" w:fill="FFFFFF"/>
               </w:rPr>
-              <w:t>&lt;&lt;er_</w:t>
-            </w:r>
+              <w:t>&lt;&lt;</w:t>
+            </w:r>
+            <w:proofErr w:type="spellStart"/>
+            <w:r>
+              <w:rPr>
+                <w:rFonts w:ascii="GDSTransportWebsite" w:hAnsi="GDSTransportWebsite"/>
+                <w:color w:val="0A0A0A"/>
+                <w:shd w:val="clear" w:color="auto" w:fill="FFFFFF"/>
+              </w:rPr>
+              <w:t>er_</w:t>
+            </w:r>
+            <w:proofErr w:type="gramStart"/>
             <w:r>
               <w:rPr>
                 <w:rFonts w:ascii="GDSTransportWebsite" w:hAnsi="GDSTransportWebsite"/>
@@ -5335,7 +7401,17 @@
                 <w:color w:val="0A0A0A"/>
                 <w:shd w:val="clear" w:color="auto" w:fill="FFFFFF"/>
               </w:rPr>
-              <w:t>.unavailableDates&gt;&gt;</w:t>
+              <w:t>.unavailableDates</w:t>
+            </w:r>
+            <w:proofErr w:type="spellEnd"/>
+            <w:proofErr w:type="gramEnd"/>
+            <w:r>
+              <w:rPr>
+                <w:rFonts w:ascii="GDSTransportWebsite" w:hAnsi="GDSTransportWebsite"/>
+                <w:color w:val="0A0A0A"/>
+                <w:shd w:val="clear" w:color="auto" w:fill="FFFFFF"/>
+              </w:rPr>
+              <w:t>&gt;&gt;</w:t>
             </w:r>
           </w:p>
         </w:tc>
@@ -5473,7 +7549,23 @@
                 <w:rFonts w:ascii="GDSTransportWebsite" w:hAnsi="GDSTransportWebsite"/>
                 <w:color w:val="0A0A0A"/>
               </w:rPr>
-              <w:t xml:space="preserve"> requestedCourt.courtCode </w:t>
+              <w:t xml:space="preserve"> </w:t>
+            </w:r>
+            <w:proofErr w:type="spellStart"/>
+            <w:r>
+              <w:rPr>
+                <w:rFonts w:ascii="GDSTransportWebsite" w:hAnsi="GDSTransportWebsite"/>
+                <w:color w:val="0A0A0A"/>
+              </w:rPr>
+              <w:t>requestedCourt.courtCode</w:t>
+            </w:r>
+            <w:proofErr w:type="spellEnd"/>
+            <w:r>
+              <w:rPr>
+                <w:rFonts w:ascii="GDSTransportWebsite" w:hAnsi="GDSTransportWebsite"/>
+                <w:color w:val="0A0A0A"/>
+              </w:rPr>
+              <w:t xml:space="preserve"> </w:t>
             </w:r>
             <w:r>
               <w:rPr>
@@ -5559,7 +7651,23 @@
                 <w:rFonts w:ascii="GDSTransportWebsite" w:hAnsi="GDSTransportWebsite"/>
                 <w:color w:val="0A0A0A"/>
               </w:rPr>
-              <w:t>&lt;&lt;requestedCourt.reasonForHearingAtSpecificCourt&gt;&gt;</w:t>
+              <w:t>&lt;&lt;</w:t>
+            </w:r>
+            <w:proofErr w:type="spellStart"/>
+            <w:r>
+              <w:rPr>
+                <w:rFonts w:ascii="GDSTransportWebsite" w:hAnsi="GDSTransportWebsite"/>
+                <w:color w:val="0A0A0A"/>
+              </w:rPr>
+              <w:t>requestedCourt.reasonForHearingAtSpecificCourt</w:t>
+            </w:r>
+            <w:proofErr w:type="spellEnd"/>
+            <w:r>
+              <w:rPr>
+                <w:rFonts w:ascii="GDSTransportWebsite" w:hAnsi="GDSTransportWebsite"/>
+                <w:color w:val="0A0A0A"/>
+              </w:rPr>
+              <w:t>&gt;&gt;</w:t>
             </w:r>
           </w:p>
         </w:tc>
@@ -5647,7 +7755,6 @@
                 <w:color w:val="0A0A0A"/>
                 <w:shd w:val="clear" w:color="auto" w:fill="FFFFFF"/>
               </w:rPr>
-              <w:lastRenderedPageBreak/>
               <w:t>Do you believe you, or a witness who will give evidence on your behalf are vulnerable?</w:t>
             </w:r>
           </w:p>
@@ -5681,7 +7788,23 @@
                 <w:rFonts w:ascii="GDSTransportWebsite" w:hAnsi="GDSTransportWebsite"/>
                 <w:color w:val="0A0A0A"/>
               </w:rPr>
-              <w:t>&lt;&lt;vulnerabilityQuestions.vulnerabilityAdjustmentsRequired&gt;&gt;</w:t>
+              <w:t>&lt;&lt;</w:t>
+            </w:r>
+            <w:proofErr w:type="spellStart"/>
+            <w:r>
+              <w:rPr>
+                <w:rFonts w:ascii="GDSTransportWebsite" w:hAnsi="GDSTransportWebsite"/>
+                <w:color w:val="0A0A0A"/>
+              </w:rPr>
+              <w:t>vulnerabilityQuestions.vulnerabilityAdjustmentsRequired</w:t>
+            </w:r>
+            <w:proofErr w:type="spellEnd"/>
+            <w:r>
+              <w:rPr>
+                <w:rFonts w:ascii="GDSTransportWebsite" w:hAnsi="GDSTransportWebsite"/>
+                <w:color w:val="0A0A0A"/>
+              </w:rPr>
+              <w:t>&gt;&gt;</w:t>
             </w:r>
           </w:p>
           <w:p>
@@ -5753,7 +7876,18 @@
                 <w:color w:val="0A0A0A"/>
                 <w:shd w:val="clear" w:color="auto" w:fill="FFFFFF"/>
               </w:rPr>
-              <w:t>How are you or the witness vulnerable and what support or adjustments do you want the court to consider?</w:t>
+              <w:t xml:space="preserve">How are you or the witness vulnerable and what support </w:t>
+            </w:r>
+            <w:r>
+              <w:rPr>
+                <w:rFonts w:ascii="GDSTransportWebsite" w:hAnsi="GDSTransportWebsite"/>
+                <w:b/>
+                <w:bCs/>
+                <w:color w:val="0A0A0A"/>
+                <w:shd w:val="clear" w:color="auto" w:fill="FFFFFF"/>
+              </w:rPr>
+              <w:lastRenderedPageBreak/>
+              <w:t>or adjustments do you want the court to consider?</w:t>
             </w:r>
           </w:p>
         </w:tc>
@@ -5776,7 +7910,24 @@
                 <w:rFonts w:ascii="GDSTransportWebsite" w:hAnsi="GDSTransportWebsite"/>
                 <w:color w:val="0A0A0A"/>
               </w:rPr>
-              <w:t xml:space="preserve">&lt;&lt;vulnerabilityQuestions.vulnerabilityAdjustments&gt;&gt; </w:t>
+              <w:lastRenderedPageBreak/>
+              <w:t>&lt;&lt;</w:t>
+            </w:r>
+            <w:proofErr w:type="spellStart"/>
+            <w:r>
+              <w:rPr>
+                <w:rFonts w:ascii="GDSTransportWebsite" w:hAnsi="GDSTransportWebsite"/>
+                <w:color w:val="0A0A0A"/>
+              </w:rPr>
+              <w:t>vulnerabilityQuestions.vulnerabilityAdjustments</w:t>
+            </w:r>
+            <w:proofErr w:type="spellEnd"/>
+            <w:r>
+              <w:rPr>
+                <w:rFonts w:ascii="GDSTransportWebsite" w:hAnsi="GDSTransportWebsite"/>
+                <w:color w:val="0A0A0A"/>
+              </w:rPr>
+              <w:t xml:space="preserve">&gt;&gt; </w:t>
             </w:r>
           </w:p>
         </w:tc>
@@ -5842,8 +7993,58 @@
                 <w:rFonts w:ascii="GDSTransportWebsite" w:hAnsi="GDSTransportWebsite"/>
                 <w:color w:val="0A0A0A"/>
               </w:rPr>
-              <w:t>&lt;&lt;cs_{isBlank(hearingSupport)}&gt;&gt;Not Provided&lt;&lt;else&gt;&gt;&lt;&lt; hearingSupport</w:t>
-            </w:r>
+              <w:t>&lt;&lt;cs_{</w:t>
+            </w:r>
+            <w:proofErr w:type="spellStart"/>
+            <w:r>
+              <w:rPr>
+                <w:rFonts w:ascii="GDSTransportWebsite" w:hAnsi="GDSTransportWebsite"/>
+                <w:color w:val="0A0A0A"/>
+              </w:rPr>
+              <w:t>isBlank</w:t>
+            </w:r>
+            <w:proofErr w:type="spellEnd"/>
+            <w:r>
+              <w:rPr>
+                <w:rFonts w:ascii="GDSTransportWebsite" w:hAnsi="GDSTransportWebsite"/>
+                <w:color w:val="0A0A0A"/>
+              </w:rPr>
+              <w:t>(</w:t>
+            </w:r>
+            <w:proofErr w:type="spellStart"/>
+            <w:proofErr w:type="gramStart"/>
+            <w:r>
+              <w:rPr>
+                <w:rFonts w:ascii="GDSTransportWebsite" w:hAnsi="GDSTransportWebsite"/>
+                <w:color w:val="0A0A0A"/>
+              </w:rPr>
+              <w:t>support.</w:t>
+            </w:r>
+            <w:r>
+              <w:rPr>
+                <w:rFonts w:ascii="GDSTransportWebsite" w:hAnsi="GDSTransportWebsite"/>
+                <w:color w:val="0A0A0A"/>
+              </w:rPr>
+              <w:t>supportRequirementsAdditional</w:t>
+            </w:r>
+            <w:proofErr w:type="spellEnd"/>
+            <w:proofErr w:type="gramEnd"/>
+            <w:r>
+              <w:rPr>
+                <w:rFonts w:ascii="GDSTransportWebsite" w:hAnsi="GDSTransportWebsite"/>
+                <w:color w:val="0A0A0A"/>
+              </w:rPr>
+              <w:t>)}&gt;&gt;Not Provided&lt;&lt;else&gt;&gt;&lt;&lt;</w:t>
+            </w:r>
+            <w:proofErr w:type="spellStart"/>
+            <w:r>
+              <w:rPr>
+                <w:rFonts w:ascii="GDSTransportWebsite" w:hAnsi="GDSTransportWebsite"/>
+                <w:color w:val="0A0A0A"/>
+              </w:rPr>
+              <w:t>support.supportRequirementsAdditional</w:t>
+            </w:r>
+            <w:proofErr w:type="spellEnd"/>
             <w:r>
               <w:rPr>
                 <w:rFonts w:ascii="GDSTransportWebsite" w:hAnsi="GDSTransportWebsite"/>
@@ -5978,7 +8179,23 @@
                 <w:rFonts w:ascii="GDSTransportWebsite" w:hAnsi="GDSTransportWebsite"/>
                 <w:color w:val="0A0A0A"/>
               </w:rPr>
-              <w:t>&lt;&lt;furtherInformation.futureApplications&gt;&gt;</w:t>
+              <w:t>&lt;&lt;</w:t>
+            </w:r>
+            <w:proofErr w:type="spellStart"/>
+            <w:r>
+              <w:rPr>
+                <w:rFonts w:ascii="GDSTransportWebsite" w:hAnsi="GDSTransportWebsite"/>
+                <w:color w:val="0A0A0A"/>
+              </w:rPr>
+              <w:t>furtherInformation.futureApplications</w:t>
+            </w:r>
+            <w:proofErr w:type="spellEnd"/>
+            <w:r>
+              <w:rPr>
+                <w:rFonts w:ascii="GDSTransportWebsite" w:hAnsi="GDSTransportWebsite"/>
+                <w:color w:val="0A0A0A"/>
+              </w:rPr>
+              <w:t>&gt;&gt;</w:t>
             </w:r>
           </w:p>
         </w:tc>
@@ -5991,7 +8208,25 @@
           <w:color w:val="0A0A0A"/>
           <w:shd w:val="clear" w:color="auto" w:fill="FFFFFF"/>
         </w:rPr>
-        <w:t>&lt;&lt;cs_{furthterInformation.futureApplications='Yes'}&gt;&gt;</w:t>
+        <w:t>&lt;&lt;cs_{</w:t>
+      </w:r>
+      <w:proofErr w:type="spellStart"/>
+      <w:r>
+        <w:rPr>
+          <w:rFonts w:ascii="GDSTransportWebsite" w:hAnsi="GDSTransportWebsite"/>
+          <w:color w:val="0A0A0A"/>
+          <w:shd w:val="clear" w:color="auto" w:fill="FFFFFF"/>
+        </w:rPr>
+        <w:t>furthterInformation.futureApplications</w:t>
+      </w:r>
+      <w:proofErr w:type="spellEnd"/>
+      <w:r>
+        <w:rPr>
+          <w:rFonts w:ascii="GDSTransportWebsite" w:hAnsi="GDSTransportWebsite"/>
+          <w:color w:val="0A0A0A"/>
+          <w:shd w:val="clear" w:color="auto" w:fill="FFFFFF"/>
+        </w:rPr>
+        <w:t>='Yes'}&gt;&gt;</w:t>
       </w:r>
     </w:p>
     <w:tbl>
@@ -6081,7 +8316,23 @@
                 <w:rFonts w:ascii="GDSTransportWebsite" w:hAnsi="GDSTransportWebsite"/>
                 <w:color w:val="0A0A0A"/>
               </w:rPr>
-              <w:t>&lt;&lt;furtherInformation.reasonForFutureApplications&gt;&gt;</w:t>
+              <w:t>&lt;&lt;</w:t>
+            </w:r>
+            <w:proofErr w:type="spellStart"/>
+            <w:r>
+              <w:rPr>
+                <w:rFonts w:ascii="GDSTransportWebsite" w:hAnsi="GDSTransportWebsite"/>
+                <w:color w:val="0A0A0A"/>
+              </w:rPr>
+              <w:t>furtherInformation.reasonForFutureApplications</w:t>
+            </w:r>
+            <w:proofErr w:type="spellEnd"/>
+            <w:r>
+              <w:rPr>
+                <w:rFonts w:ascii="GDSTransportWebsite" w:hAnsi="GDSTransportWebsite"/>
+                <w:color w:val="0A0A0A"/>
+              </w:rPr>
+              <w:t>&gt;&gt;</w:t>
             </w:r>
           </w:p>
         </w:tc>
@@ -6184,7 +8435,41 @@
                 <w:rFonts w:ascii="GDSTransportWebsite" w:hAnsi="GDSTransportWebsite"/>
                 <w:color w:val="0A0A0A"/>
               </w:rPr>
-              <w:t>&lt;&lt;cs_{isBlank(furtherInformation.otherInformationForJudge)}&gt;&gt;Not Provided&lt;&lt;else&gt;&gt;&lt;&lt;furtherInformation.otherInformationForJudge&gt;&gt;&lt;&lt;es_&gt;&gt;</w:t>
+              <w:t>&lt;&lt;cs_{</w:t>
+            </w:r>
+            <w:proofErr w:type="spellStart"/>
+            <w:proofErr w:type="gramStart"/>
+            <w:r>
+              <w:rPr>
+                <w:rFonts w:ascii="GDSTransportWebsite" w:hAnsi="GDSTransportWebsite"/>
+                <w:color w:val="0A0A0A"/>
+              </w:rPr>
+              <w:t>isBlank</w:t>
+            </w:r>
+            <w:proofErr w:type="spellEnd"/>
+            <w:r>
+              <w:rPr>
+                <w:rFonts w:ascii="GDSTransportWebsite" w:hAnsi="GDSTransportWebsite"/>
+                <w:color w:val="0A0A0A"/>
+              </w:rPr>
+              <w:t>(</w:t>
+            </w:r>
+            <w:proofErr w:type="spellStart"/>
+            <w:proofErr w:type="gramEnd"/>
+            <w:r>
+              <w:rPr>
+                <w:rFonts w:ascii="GDSTransportWebsite" w:hAnsi="GDSTransportWebsite"/>
+                <w:color w:val="0A0A0A"/>
+              </w:rPr>
+              <w:t>furtherInformation.otherInformationForJudge</w:t>
+            </w:r>
+            <w:proofErr w:type="spellEnd"/>
+            <w:r>
+              <w:rPr>
+                <w:rFonts w:ascii="GDSTransportWebsite" w:hAnsi="GDSTransportWebsite"/>
+                <w:color w:val="0A0A0A"/>
+              </w:rPr>
+              <w:t>)}&gt;&gt;Not Provided&lt;&lt;else&gt;&gt;&lt;&lt;furtherInformation.otherInformationForJudge&gt;&gt;&lt;&lt;es_&gt;&gt;</w:t>
             </w:r>
           </w:p>
         </w:tc>
@@ -6459,7 +8744,23 @@
                 <w:rFonts w:ascii="GDSTransportWebsite" w:hAnsi="GDSTransportWebsite"/>
                 <w:color w:val="0A0A0A"/>
               </w:rPr>
-              <w:t>&lt;&lt;statementOfTruth.role&gt;&gt;</w:t>
+              <w:t>&lt;&lt;</w:t>
+            </w:r>
+            <w:proofErr w:type="spellStart"/>
+            <w:r>
+              <w:rPr>
+                <w:rFonts w:ascii="GDSTransportWebsite" w:hAnsi="GDSTransportWebsite"/>
+                <w:color w:val="0A0A0A"/>
+              </w:rPr>
+              <w:t>statementOfTruth.role</w:t>
+            </w:r>
+            <w:proofErr w:type="spellEnd"/>
+            <w:r>
+              <w:rPr>
+                <w:rFonts w:ascii="GDSTransportWebsite" w:hAnsi="GDSTransportWebsite"/>
+                <w:color w:val="0A0A0A"/>
+              </w:rPr>
+              <w:t>&gt;&gt;</w:t>
             </w:r>
           </w:p>
         </w:tc>
@@ -7312,6 +9613,7 @@
   <w:style w:type="character" w:default="1" w:styleId="DefaultParagraphFont">
     <w:name w:val="Default Paragraph Font"/>
     <w:uiPriority w:val="1"/>
+    <w:semiHidden/>
     <w:unhideWhenUsed/>
   </w:style>
   <w:style w:type="table" w:default="1" w:styleId="TableNormal">
@@ -8087,10 +10389,33 @@
 </file>
 
 <file path=customXml/item1.xml><?xml version="1.0" encoding="utf-8"?>
-<b:Sources xmlns:b="http://schemas.openxmlformats.org/officeDocument/2006/bibliography" xmlns="http://schemas.openxmlformats.org/officeDocument/2006/bibliography" SelectedStyle="\APASixthEditionOfficeOnline.xsl" StyleName="APA" Version="6"/>
+<p:properties xmlns:p="http://schemas.microsoft.com/office/2006/metadata/properties" xmlns:xsi="http://www.w3.org/2001/XMLSchema-instance" xmlns:pc="http://schemas.microsoft.com/office/infopath/2007/PartnerControls">
+  <documentManagement>
+    <Stage xmlns="f336f4fe-8719-4ea2-b5d6-29b3a580aeb4">Draft</Stage>
+    <Next_x0020_Stage xmlns="f336f4fe-8719-4ea2-b5d6-29b3a580aeb4">N/A</Next_x0020_Stage>
+    <Admin_x0020_Action xmlns="f336f4fe-8719-4ea2-b5d6-29b3a580aeb4" xsi:nil="true"/>
+    <Template_x0020_Category xmlns="f336f4fe-8719-4ea2-b5d6-29b3a580aeb4">Hearing Requirements Notice - HRN</Template_x0020_Category>
+    <Action xmlns="f336f4fe-8719-4ea2-b5d6-29b3a580aeb4" xsi:nil="true"/>
+    <Purpose1 xmlns="f336f4fe-8719-4ea2-b5d6-29b3a580aeb4">Directions Questionnaire</Purpose1>
+    <Template_x0020_Language xmlns="f336f4fe-8719-4ea2-b5d6-29b3a580aeb4">English - ENG</Template_x0020_Language>
+    <Rename xmlns="f336f4fe-8719-4ea2-b5d6-29b3a580aeb4">true</Rename>
+    <Tornado_x0020_Filename xmlns="f336f4fe-8719-4ea2-b5d6-29b3a580aeb4" xsi:nil="true"/>
+    <Approval_x0020_Request_x0020_Comment xmlns="f336f4fe-8719-4ea2-b5d6-29b3a580aeb4" xsi:nil="true"/>
+    <Publication_x0020_Date xmlns="f336f4fe-8719-4ea2-b5d6-29b3a580aeb4">2020-12-09T00:00:00+00:00</Publication_x0020_Date>
+  </documentManagement>
+</p:properties>
 </file>
 
 <file path=customXml/item2.xml><?xml version="1.0" encoding="utf-8"?>
+<?mso-contentType ?>
+<FormTemplates xmlns="http://schemas.microsoft.com/sharepoint/v3/contenttype/forms">
+  <Display>DocumentLibraryForm</Display>
+  <Edit>DocumentLibraryForm</Edit>
+  <New>DocumentLibraryForm</New>
+</FormTemplates>
+</file>
+
+<file path=customXml/item3.xml><?xml version="1.0" encoding="utf-8"?>
 <ct:contentTypeSchema xmlns:ct="http://schemas.microsoft.com/office/2006/metadata/contentType" xmlns:ma="http://schemas.microsoft.com/office/2006/metadata/properties/metaAttributes" ct:_="" ma:_="" ma:contentTypeName="_CtTemplate" ma:contentTypeID="0x01010064A5FDCCFB03F540B94405305D7DE14F00A4F8B82F7CEF57469A8FE5CEAB7A0EE0" ma:contentTypeVersion="53" ma:contentTypeDescription="Part of Template Management with Site Columns representing custom attributes." ma:contentTypeScope="" ma:versionID="69a47f6434bbb6ed0a644919a98a9681">
   <xsd:schema xmlns:xsd="http://www.w3.org/2001/XMLSchema" xmlns:xs="http://www.w3.org/2001/XMLSchema" xmlns:p="http://schemas.microsoft.com/office/2006/metadata/properties" xmlns:ns2="f336f4fe-8719-4ea2-b5d6-29b3a580aeb4" xmlns:ns3="b57b892a-dd61-4bba-b372-a8d93da2c7e6" targetNamespace="http://schemas.microsoft.com/office/2006/metadata/properties" ma:root="true" ma:fieldsID="71934021bdb6f6617baa79601bda5045" ns2:_="" ns3:_="">
     <xsd:import namespace="f336f4fe-8719-4ea2-b5d6-29b3a580aeb4"/>
@@ -8405,42 +10730,29 @@
 </ct:contentTypeSchema>
 </file>
 
-<file path=customXml/item3.xml><?xml version="1.0" encoding="utf-8"?>
-<?mso-contentType ?>
-<FormTemplates xmlns="http://schemas.microsoft.com/sharepoint/v3/contenttype/forms">
-  <Display>DocumentLibraryForm</Display>
-  <Edit>DocumentLibraryForm</Edit>
-  <New>DocumentLibraryForm</New>
-</FormTemplates>
-</file>
-
 <file path=customXml/item4.xml><?xml version="1.0" encoding="utf-8"?>
-<p:properties xmlns:p="http://schemas.microsoft.com/office/2006/metadata/properties" xmlns:xsi="http://www.w3.org/2001/XMLSchema-instance" xmlns:pc="http://schemas.microsoft.com/office/infopath/2007/PartnerControls">
-  <documentManagement>
-    <Stage xmlns="f336f4fe-8719-4ea2-b5d6-29b3a580aeb4">Draft</Stage>
-    <Next_x0020_Stage xmlns="f336f4fe-8719-4ea2-b5d6-29b3a580aeb4">N/A</Next_x0020_Stage>
-    <Admin_x0020_Action xmlns="f336f4fe-8719-4ea2-b5d6-29b3a580aeb4" xsi:nil="true"/>
-    <Template_x0020_Category xmlns="f336f4fe-8719-4ea2-b5d6-29b3a580aeb4">Hearing Requirements Notice - HRN</Template_x0020_Category>
-    <Action xmlns="f336f4fe-8719-4ea2-b5d6-29b3a580aeb4" xsi:nil="true"/>
-    <Purpose1 xmlns="f336f4fe-8719-4ea2-b5d6-29b3a580aeb4">Directions Questionnaire</Purpose1>
-    <Template_x0020_Language xmlns="f336f4fe-8719-4ea2-b5d6-29b3a580aeb4">English - ENG</Template_x0020_Language>
-    <Rename xmlns="f336f4fe-8719-4ea2-b5d6-29b3a580aeb4">true</Rename>
-    <Tornado_x0020_Filename xmlns="f336f4fe-8719-4ea2-b5d6-29b3a580aeb4" xsi:nil="true"/>
-    <Approval_x0020_Request_x0020_Comment xmlns="f336f4fe-8719-4ea2-b5d6-29b3a580aeb4" xsi:nil="true"/>
-    <Publication_x0020_Date xmlns="f336f4fe-8719-4ea2-b5d6-29b3a580aeb4">2020-12-09T00:00:00+00:00</Publication_x0020_Date>
-  </documentManagement>
-</p:properties>
+<b:Sources xmlns:b="http://schemas.openxmlformats.org/officeDocument/2006/bibliography" xmlns="http://schemas.openxmlformats.org/officeDocument/2006/bibliography" SelectedStyle="\APASixthEditionOfficeOnline.xsl" StyleName="APA" Version="6"/>
 </file>
 
 <file path=customXml/itemProps1.xml><?xml version="1.0" encoding="utf-8"?>
-<ds:datastoreItem xmlns:ds="http://schemas.openxmlformats.org/officeDocument/2006/customXml" ds:itemID="{5C627932-C981-4CFE-9BA8-667150120D32}">
+<ds:datastoreItem xmlns:ds="http://schemas.openxmlformats.org/officeDocument/2006/customXml" ds:itemID="{167D3FB0-0D1A-4A81-8A96-EE2F37F3B125}">
   <ds:schemaRefs>
-    <ds:schemaRef ds:uri="http://schemas.openxmlformats.org/officeDocument/2006/bibliography"/>
+    <ds:schemaRef ds:uri="http://schemas.microsoft.com/office/2006/metadata/properties"/>
+    <ds:schemaRef ds:uri="http://schemas.microsoft.com/office/infopath/2007/PartnerControls"/>
+    <ds:schemaRef ds:uri="f336f4fe-8719-4ea2-b5d6-29b3a580aeb4"/>
   </ds:schemaRefs>
 </ds:datastoreItem>
 </file>
 
 <file path=customXml/itemProps2.xml><?xml version="1.0" encoding="utf-8"?>
+<ds:datastoreItem xmlns:ds="http://schemas.openxmlformats.org/officeDocument/2006/customXml" ds:itemID="{B979ABCF-6006-4211-8C04-D08E1C55C8F9}">
+  <ds:schemaRefs>
+    <ds:schemaRef ds:uri="http://schemas.microsoft.com/sharepoint/v3/contenttype/forms"/>
+  </ds:schemaRefs>
+</ds:datastoreItem>
+</file>
+
+<file path=customXml/itemProps3.xml><?xml version="1.0" encoding="utf-8"?>
 <ds:datastoreItem xmlns:ds="http://schemas.openxmlformats.org/officeDocument/2006/customXml" ds:itemID="{F50568C7-0D63-49D8-828E-6EA48601E6B9}">
   <ds:schemaRefs>
     <ds:schemaRef ds:uri="http://schemas.microsoft.com/office/2006/metadata/contentType"/>
@@ -8459,20 +10771,10 @@
 </ds:datastoreItem>
 </file>
 
-<file path=customXml/itemProps3.xml><?xml version="1.0" encoding="utf-8"?>
-<ds:datastoreItem xmlns:ds="http://schemas.openxmlformats.org/officeDocument/2006/customXml" ds:itemID="{B979ABCF-6006-4211-8C04-D08E1C55C8F9}">
+<file path=customXml/itemProps4.xml><?xml version="1.0" encoding="utf-8"?>
+<ds:datastoreItem xmlns:ds="http://schemas.openxmlformats.org/officeDocument/2006/customXml" ds:itemID="{5C627932-C981-4CFE-9BA8-667150120D32}">
   <ds:schemaRefs>
-    <ds:schemaRef ds:uri="http://schemas.microsoft.com/sharepoint/v3/contenttype/forms"/>
-  </ds:schemaRefs>
-</ds:datastoreItem>
-</file>
-
-<file path=customXml/itemProps4.xml><?xml version="1.0" encoding="utf-8"?>
-<ds:datastoreItem xmlns:ds="http://schemas.openxmlformats.org/officeDocument/2006/customXml" ds:itemID="{167D3FB0-0D1A-4A81-8A96-EE2F37F3B125}">
-  <ds:schemaRefs>
-    <ds:schemaRef ds:uri="http://schemas.microsoft.com/office/2006/metadata/properties"/>
-    <ds:schemaRef ds:uri="http://schemas.microsoft.com/office/infopath/2007/PartnerControls"/>
-    <ds:schemaRef ds:uri="f336f4fe-8719-4ea2-b5d6-29b3a580aeb4"/>
+    <ds:schemaRef ds:uri="http://schemas.openxmlformats.org/officeDocument/2006/bibliography"/>
   </ds:schemaRefs>
 </ds:datastoreItem>
 </file>
</xml_diff>

<commit_message>
Fixed courtlocation and defendant email mapping
</commit_message>
<xml_diff>
--- a/docker/docmosis/templates/CV-SPC-HRN-ENG-01066.docx
+++ b/docker/docmosis/templates/CV-SPC-HRN-ENG-01066.docx
@@ -444,20 +444,9 @@
                 <w:sz w:val="20"/>
                 <w:szCs w:val="20"/>
               </w:rPr>
-              <w:t>Received: &lt;</w:t>
-            </w:r>
-            <w:proofErr w:type="gramStart"/>
-            <w:r>
-              <w:rPr>
-                <w:rFonts w:ascii="GDSTransportWebsite" w:eastAsia="Times New Roman" w:hAnsi="GDSTransportWebsite" w:cs="Times New Roman"/>
-                <w:color w:val="60686D"/>
-                <w:sz w:val="20"/>
-                <w:szCs w:val="20"/>
-              </w:rPr>
-              <w:t>&lt;{</w:t>
-            </w:r>
-            <w:proofErr w:type="spellStart"/>
-            <w:proofErr w:type="gramEnd"/>
+              <w:t>Received: &lt;&lt;{</w:t>
+            </w:r>
+            <w:proofErr w:type="spellStart"/>
             <w:r>
               <w:rPr>
                 <w:rFonts w:ascii="GDSTransportWebsite" w:eastAsia="Times New Roman" w:hAnsi="GDSTransportWebsite" w:cs="Times New Roman"/>
@@ -776,23 +765,7 @@
                 <w:rFonts w:ascii="GDSTransportWebsite" w:hAnsi="GDSTransportWebsite"/>
                 <w:color w:val="0A0A0A"/>
               </w:rPr>
-              <w:t>&lt;&lt;cs_{primaryAddress.AddressLine</w:t>
-            </w:r>
-            <w:proofErr w:type="gramStart"/>
-            <w:r>
-              <w:rPr>
-                <w:rFonts w:ascii="GDSTransportWebsite" w:hAnsi="GDSTransportWebsite"/>
-                <w:color w:val="0A0A0A"/>
-              </w:rPr>
-              <w:t>1!=</w:t>
-            </w:r>
-            <w:proofErr w:type="gramEnd"/>
-            <w:r>
-              <w:rPr>
-                <w:rFonts w:ascii="GDSTransportWebsite" w:hAnsi="GDSTransportWebsite"/>
-                <w:color w:val="0A0A0A"/>
-              </w:rPr>
-              <w:t>null}&gt;&gt;&lt;&lt;primaryAddress.AddressLine1&gt;&gt;&lt;&lt;es_&gt;&gt;&lt;&lt;cs_{!isBlank(primaryAddress.AddressLine2)}&gt;&gt;</w:t>
+              <w:t>&lt;&lt;cs_{primaryAddress.AddressLine1!=null}&gt;&gt;&lt;&lt;primaryAddress.AddressLine1&gt;&gt;&lt;&lt;es_&gt;&gt;&lt;&lt;cs_{!isBlank(primaryAddress.AddressLine2)}&gt;&gt;</w:t>
             </w:r>
           </w:p>
           <w:p>
@@ -810,23 +783,7 @@
                 <w:rFonts w:ascii="GDSTransportWebsite" w:hAnsi="GDSTransportWebsite"/>
                 <w:color w:val="0A0A0A"/>
               </w:rPr>
-              <w:t>&lt;&lt;primaryAddress.AddressLine2&gt;&gt;&lt;&lt;es_&gt;&gt;&lt;&lt;cs_</w:t>
-            </w:r>
-            <w:proofErr w:type="gramStart"/>
-            <w:r>
-              <w:rPr>
-                <w:rFonts w:ascii="GDSTransportWebsite" w:hAnsi="GDSTransportWebsite"/>
-                <w:color w:val="0A0A0A"/>
-              </w:rPr>
-              <w:t>{!isBlank</w:t>
-            </w:r>
-            <w:proofErr w:type="gramEnd"/>
-            <w:r>
-              <w:rPr>
-                <w:rFonts w:ascii="GDSTransportWebsite" w:hAnsi="GDSTransportWebsite"/>
-                <w:color w:val="0A0A0A"/>
-              </w:rPr>
-              <w:t>(primaryAddress.AddressLine3)}&gt;&gt;</w:t>
+              <w:t>&lt;&lt;primaryAddress.AddressLine2&gt;&gt;&lt;&lt;es_&gt;&gt;&lt;&lt;cs_{!isBlank(primaryAddress.AddressLine3)}&gt;&gt;</w:t>
             </w:r>
           </w:p>
           <w:p>
@@ -843,23 +800,7 @@
                 <w:rFonts w:ascii="GDSTransportWebsite" w:hAnsi="GDSTransportWebsite"/>
                 <w:color w:val="0A0A0A"/>
               </w:rPr>
-              <w:t>&lt;&lt;primaryAddress.AddressLine3&gt;&gt;&lt;&lt;es_&gt;&gt;&lt;&lt;cs_</w:t>
-            </w:r>
-            <w:proofErr w:type="gramStart"/>
-            <w:r>
-              <w:rPr>
-                <w:rFonts w:ascii="GDSTransportWebsite" w:hAnsi="GDSTransportWebsite"/>
-                <w:color w:val="0A0A0A"/>
-              </w:rPr>
-              <w:t>{!isBlank</w:t>
-            </w:r>
-            <w:proofErr w:type="gramEnd"/>
-            <w:r>
-              <w:rPr>
-                <w:rFonts w:ascii="GDSTransportWebsite" w:hAnsi="GDSTransportWebsite"/>
-                <w:color w:val="0A0A0A"/>
-              </w:rPr>
-              <w:t>(primaryAddress.PostTown)}&gt;&gt;</w:t>
+              <w:t>&lt;&lt;primaryAddress.AddressLine3&gt;&gt;&lt;&lt;es_&gt;&gt;&lt;&lt;cs_{!isBlank(primaryAddress.PostTown)}&gt;&gt;</w:t>
             </w:r>
           </w:p>
           <w:p>
@@ -909,23 +850,7 @@
                 <w:rFonts w:ascii="GDSTransportWebsite" w:hAnsi="GDSTransportWebsite"/>
                 <w:color w:val="0A0A0A"/>
               </w:rPr>
-              <w:t>&lt;&lt; primaryAddress.PostCode&gt;&gt;&lt;&lt;cs_</w:t>
-            </w:r>
-            <w:proofErr w:type="gramStart"/>
-            <w:r>
-              <w:rPr>
-                <w:rFonts w:ascii="GDSTransportWebsite" w:hAnsi="GDSTransportWebsite"/>
-                <w:color w:val="0A0A0A"/>
-              </w:rPr>
-              <w:t>{!isBlank</w:t>
-            </w:r>
-            <w:proofErr w:type="gramEnd"/>
-            <w:r>
-              <w:rPr>
-                <w:rFonts w:ascii="GDSTransportWebsite" w:hAnsi="GDSTransportWebsite"/>
-                <w:color w:val="0A0A0A"/>
-              </w:rPr>
-              <w:t>(primaryAddress.Country)}&gt;&gt;</w:t>
+              <w:t>&lt;&lt; primaryAddress.PostCode&gt;&gt;&lt;&lt;cs_{!isBlank(primaryAddress.Country)}&gt;&gt;</w:t>
             </w:r>
           </w:p>
           <w:p>
@@ -1431,7 +1356,6 @@
               <w:t>&lt;&lt;</w:t>
             </w:r>
             <w:proofErr w:type="spellStart"/>
-            <w:proofErr w:type="gramStart"/>
             <w:r>
               <w:rPr>
                 <w:rFonts w:ascii="GDSTransportWebsite" w:hAnsi="GDSTransportWebsite"/>
@@ -1440,7 +1364,6 @@
               <w:t>representative.contactName</w:t>
             </w:r>
             <w:proofErr w:type="spellEnd"/>
-            <w:proofErr w:type="gramEnd"/>
             <w:r>
               <w:rPr>
                 <w:rFonts w:ascii="GDSTransportWebsite" w:hAnsi="GDSTransportWebsite"/>
@@ -1508,7 +1431,6 @@
               <w:t>&lt;&lt;</w:t>
             </w:r>
             <w:proofErr w:type="spellStart"/>
-            <w:proofErr w:type="gramStart"/>
             <w:r>
               <w:rPr>
                 <w:rFonts w:ascii="GDSTransportWebsite" w:hAnsi="GDSTransportWebsite"/>
@@ -1517,7 +1439,6 @@
               <w:t>representative.organisationName</w:t>
             </w:r>
             <w:proofErr w:type="spellEnd"/>
-            <w:proofErr w:type="gramEnd"/>
             <w:r>
               <w:rPr>
                 <w:rFonts w:ascii="GDSTransportWebsite" w:hAnsi="GDSTransportWebsite"/>
@@ -1575,23 +1496,7 @@
                 <w:rFonts w:ascii="GDSTransportWebsite" w:hAnsi="GDSTransportWebsite"/>
                 <w:color w:val="0A0A0A"/>
               </w:rPr>
-              <w:t>&lt;&lt;cs_</w:t>
-            </w:r>
-            <w:proofErr w:type="gramStart"/>
-            <w:r>
-              <w:rPr>
-                <w:rFonts w:ascii="GDSTransportWebsite" w:hAnsi="GDSTransportWebsite"/>
-                <w:color w:val="0A0A0A"/>
-              </w:rPr>
-              <w:t>{!isBlank</w:t>
-            </w:r>
-            <w:proofErr w:type="gramEnd"/>
-            <w:r>
-              <w:rPr>
-                <w:rFonts w:ascii="GDSTransportWebsite" w:hAnsi="GDSTransportWebsite"/>
-                <w:color w:val="0A0A0A"/>
-              </w:rPr>
-              <w:t>(representative.serviceAddress.AddressLine1)}&gt;&gt;&lt;&lt;representative.serviceAddress.AddressLine1&gt;&gt;&lt;&lt;es_&gt;&gt;&lt;&lt;cs_{!isBlank(representative.serviceAddress.AddressLine2)}&gt;&gt;</w:t>
+              <w:t>&lt;&lt;cs_{!isBlank(representative.serviceAddress.AddressLine1)}&gt;&gt;&lt;&lt;representative.serviceAddress.AddressLine1&gt;&gt;&lt;&lt;es_&gt;&gt;&lt;&lt;cs_{!isBlank(representative.serviceAddress.AddressLine2)}&gt;&gt;</w:t>
             </w:r>
           </w:p>
           <w:p>
@@ -1608,23 +1513,57 @@
                 <w:rFonts w:ascii="GDSTransportWebsite" w:hAnsi="GDSTransportWebsite"/>
                 <w:color w:val="0A0A0A"/>
               </w:rPr>
+              <w:t>&lt;&lt;representative.serviceAddress.AddressLine2&gt;&gt;&lt;&lt;es_&gt;&gt;&lt;&lt;cs_{!isBlank(representative.serviceAddress.AddressLine3)}&gt;&gt;</w:t>
+            </w:r>
+          </w:p>
+          <w:p>
+            <w:pPr>
+              <w:widowControl w:val="0"/>
+              <w:spacing w:before="40" w:after="40"/>
+              <w:rPr>
+                <w:rFonts w:ascii="GDSTransportWebsite" w:hAnsi="GDSTransportWebsite"/>
+                <w:color w:val="0A0A0A"/>
+              </w:rPr>
+            </w:pPr>
+            <w:r>
+              <w:rPr>
+                <w:rFonts w:ascii="GDSTransportWebsite" w:hAnsi="GDSTransportWebsite"/>
+                <w:color w:val="0A0A0A"/>
+              </w:rPr>
+              <w:t>&lt;&lt;representative.serviceAddress.AddressLine3&gt;&gt;&lt;&lt;es_&gt;&gt;&lt;&lt;cs_{!isBlank(representative.serviceAddress.PostTown)}&gt;&gt;</w:t>
+            </w:r>
+          </w:p>
+          <w:p>
+            <w:pPr>
+              <w:widowControl w:val="0"/>
+              <w:spacing w:before="40" w:after="40"/>
+              <w:rPr>
+                <w:rFonts w:ascii="GDSTransportWebsite" w:hAnsi="GDSTransportWebsite"/>
+                <w:color w:val="0A0A0A"/>
+              </w:rPr>
+            </w:pPr>
+            <w:r>
+              <w:rPr>
+                <w:rFonts w:ascii="GDSTransportWebsite" w:hAnsi="GDSTransportWebsite"/>
+                <w:color w:val="0A0A0A"/>
+              </w:rPr>
               <w:t>&lt;&lt;</w:t>
             </w:r>
-            <w:proofErr w:type="gramStart"/>
-            <w:r>
-              <w:rPr>
-                <w:rFonts w:ascii="GDSTransportWebsite" w:hAnsi="GDSTransportWebsite"/>
-                <w:color w:val="0A0A0A"/>
-              </w:rPr>
-              <w:t>representative.serviceAddress.AddressLine</w:t>
-            </w:r>
-            <w:proofErr w:type="gramEnd"/>
-            <w:r>
-              <w:rPr>
-                <w:rFonts w:ascii="GDSTransportWebsite" w:hAnsi="GDSTransportWebsite"/>
-                <w:color w:val="0A0A0A"/>
-              </w:rPr>
-              <w:t>2&gt;&gt;&lt;&lt;es_&gt;&gt;&lt;&lt;cs_{!isBlank(representative.serviceAddress.AddressLine3)}&gt;&gt;</w:t>
+            <w:proofErr w:type="spellStart"/>
+            <w:r>
+              <w:rPr>
+                <w:rFonts w:ascii="GDSTransportWebsite" w:hAnsi="GDSTransportWebsite"/>
+                <w:color w:val="0A0A0A"/>
+              </w:rPr>
+              <w:t>representative.serviceAddress.PostTown</w:t>
+            </w:r>
+            <w:proofErr w:type="spellEnd"/>
+            <w:r>
+              <w:rPr>
+                <w:rFonts w:ascii="GDSTransportWebsite" w:hAnsi="GDSTransportWebsite"/>
+                <w:color w:val="0A0A0A"/>
+              </w:rPr>
+              <w:t>&gt;&gt;&lt;&lt;es_&gt;&gt;</w:t>
             </w:r>
           </w:p>
           <w:p>
@@ -1641,91 +1580,7 @@
                 <w:rFonts w:ascii="GDSTransportWebsite" w:hAnsi="GDSTransportWebsite"/>
                 <w:color w:val="0A0A0A"/>
               </w:rPr>
-              <w:t>&lt;&lt;</w:t>
-            </w:r>
-            <w:proofErr w:type="gramStart"/>
-            <w:r>
-              <w:rPr>
-                <w:rFonts w:ascii="GDSTransportWebsite" w:hAnsi="GDSTransportWebsite"/>
-                <w:color w:val="0A0A0A"/>
-              </w:rPr>
-              <w:t>representative.serviceAddress.AddressLine</w:t>
-            </w:r>
-            <w:proofErr w:type="gramEnd"/>
-            <w:r>
-              <w:rPr>
-                <w:rFonts w:ascii="GDSTransportWebsite" w:hAnsi="GDSTransportWebsite"/>
-                <w:color w:val="0A0A0A"/>
-              </w:rPr>
-              <w:t>3&gt;&gt;&lt;&lt;es_&gt;&gt;&lt;&lt;cs_{!isBlank(representative.serviceAddress.PostTown)}&gt;&gt;</w:t>
-            </w:r>
-          </w:p>
-          <w:p>
-            <w:pPr>
-              <w:widowControl w:val="0"/>
-              <w:spacing w:before="40" w:after="40"/>
-              <w:rPr>
-                <w:rFonts w:ascii="GDSTransportWebsite" w:hAnsi="GDSTransportWebsite"/>
-                <w:color w:val="0A0A0A"/>
-              </w:rPr>
-            </w:pPr>
-            <w:r>
-              <w:rPr>
-                <w:rFonts w:ascii="GDSTransportWebsite" w:hAnsi="GDSTransportWebsite"/>
-                <w:color w:val="0A0A0A"/>
-              </w:rPr>
-              <w:t>&lt;&lt;</w:t>
-            </w:r>
-            <w:proofErr w:type="spellStart"/>
-            <w:proofErr w:type="gramStart"/>
-            <w:r>
-              <w:rPr>
-                <w:rFonts w:ascii="GDSTransportWebsite" w:hAnsi="GDSTransportWebsite"/>
-                <w:color w:val="0A0A0A"/>
-              </w:rPr>
-              <w:t>representative.serviceAddress.PostTown</w:t>
-            </w:r>
-            <w:proofErr w:type="spellEnd"/>
-            <w:proofErr w:type="gramEnd"/>
-            <w:r>
-              <w:rPr>
-                <w:rFonts w:ascii="GDSTransportWebsite" w:hAnsi="GDSTransportWebsite"/>
-                <w:color w:val="0A0A0A"/>
-              </w:rPr>
-              <w:t>&gt;&gt;&lt;&lt;es_&gt;&gt;</w:t>
-            </w:r>
-          </w:p>
-          <w:p>
-            <w:pPr>
-              <w:widowControl w:val="0"/>
-              <w:spacing w:before="40" w:after="40"/>
-              <w:rPr>
-                <w:rFonts w:ascii="GDSTransportWebsite" w:hAnsi="GDSTransportWebsite"/>
-                <w:color w:val="0A0A0A"/>
-              </w:rPr>
-            </w:pPr>
-            <w:r>
-              <w:rPr>
-                <w:rFonts w:ascii="GDSTransportWebsite" w:hAnsi="GDSTransportWebsite"/>
-                <w:color w:val="0A0A0A"/>
-              </w:rPr>
-              <w:t>&lt;&lt;</w:t>
-            </w:r>
-            <w:proofErr w:type="gramStart"/>
-            <w:r>
-              <w:rPr>
-                <w:rFonts w:ascii="GDSTransportWebsite" w:hAnsi="GDSTransportWebsite"/>
-                <w:color w:val="0A0A0A"/>
-              </w:rPr>
-              <w:t>representative.serviceAddress.PostCode</w:t>
-            </w:r>
-            <w:proofErr w:type="gramEnd"/>
-            <w:r>
-              <w:rPr>
-                <w:rFonts w:ascii="GDSTransportWebsite" w:hAnsi="GDSTransportWebsite"/>
-                <w:color w:val="0A0A0A"/>
-              </w:rPr>
-              <w:t>&gt;&gt;&lt;&lt;cs_{!isBlank(representative.serviceAddress.Country)}&gt;&gt;</w:t>
+              <w:t>&lt;&lt;representative.serviceAddress.PostCode&gt;&gt;&lt;&lt;cs_{!isBlank(representative.serviceAddress.Country)}&gt;&gt;</w:t>
             </w:r>
           </w:p>
           <w:p>
@@ -1747,7 +1602,6 @@
               <w:t>&lt;&lt;</w:t>
             </w:r>
             <w:proofErr w:type="spellStart"/>
-            <w:proofErr w:type="gramStart"/>
             <w:r>
               <w:rPr>
                 <w:rFonts w:ascii="GDSTransportWebsite" w:hAnsi="GDSTransportWebsite"/>
@@ -1756,7 +1610,6 @@
               <w:t>representative.serviceAddress.Country</w:t>
             </w:r>
             <w:proofErr w:type="spellEnd"/>
-            <w:proofErr w:type="gramEnd"/>
             <w:r>
               <w:rPr>
                 <w:rFonts w:ascii="GDSTransportWebsite" w:hAnsi="GDSTransportWebsite"/>
@@ -1823,7 +1676,6 @@
               <w:t xml:space="preserve">&lt;&lt; </w:t>
             </w:r>
             <w:proofErr w:type="spellStart"/>
-            <w:proofErr w:type="gramStart"/>
             <w:r>
               <w:rPr>
                 <w:rFonts w:ascii="GDSTransportWebsite" w:hAnsi="GDSTransportWebsite"/>
@@ -1832,7 +1684,6 @@
               <w:t>representative.phoneNumber</w:t>
             </w:r>
             <w:proofErr w:type="spellEnd"/>
-            <w:proofErr w:type="gramEnd"/>
             <w:r>
               <w:rPr>
                 <w:rFonts w:ascii="GDSTransportWebsite" w:hAnsi="GDSTransportWebsite"/>
@@ -1899,7 +1750,6 @@
               <w:t>&lt;&lt;</w:t>
             </w:r>
             <w:proofErr w:type="spellStart"/>
-            <w:proofErr w:type="gramStart"/>
             <w:r>
               <w:rPr>
                 <w:rFonts w:ascii="GDSTransportWebsite" w:hAnsi="GDSTransportWebsite"/>
@@ -1908,7 +1758,6 @@
               <w:t>representative.dxAddress</w:t>
             </w:r>
             <w:proofErr w:type="spellEnd"/>
-            <w:proofErr w:type="gramEnd"/>
             <w:r>
               <w:rPr>
                 <w:rFonts w:ascii="GDSTransportWebsite" w:hAnsi="GDSTransportWebsite"/>
@@ -1975,7 +1824,6 @@
               <w:t>&lt;&lt;</w:t>
             </w:r>
             <w:proofErr w:type="spellStart"/>
-            <w:proofErr w:type="gramStart"/>
             <w:r>
               <w:rPr>
                 <w:rFonts w:ascii="GDSTransportWebsite" w:hAnsi="GDSTransportWebsite"/>
@@ -1984,7 +1832,6 @@
               <w:t>representative.emailAddress</w:t>
             </w:r>
             <w:proofErr w:type="spellEnd"/>
-            <w:proofErr w:type="gramEnd"/>
             <w:r>
               <w:rPr>
                 <w:rFonts w:ascii="GDSTransportWebsite" w:hAnsi="GDSTransportWebsite"/>
@@ -2318,23 +2165,7 @@
                 <w:rFonts w:ascii="GDSTransportWebsite" w:hAnsi="GDSTransportWebsite"/>
                 <w:color w:val="0A0A0A"/>
               </w:rPr>
-              <w:t>&lt;&lt;cs_{primaryAddress.AddressLine</w:t>
-            </w:r>
-            <w:proofErr w:type="gramStart"/>
-            <w:r>
-              <w:rPr>
-                <w:rFonts w:ascii="GDSTransportWebsite" w:hAnsi="GDSTransportWebsite"/>
-                <w:color w:val="0A0A0A"/>
-              </w:rPr>
-              <w:t>1!=</w:t>
-            </w:r>
-            <w:proofErr w:type="gramEnd"/>
-            <w:r>
-              <w:rPr>
-                <w:rFonts w:ascii="GDSTransportWebsite" w:hAnsi="GDSTransportWebsite"/>
-                <w:color w:val="0A0A0A"/>
-              </w:rPr>
-              <w:t>null}&gt;&gt;&lt;&lt;primaryAddress.AddressLine1&gt;&gt;&lt;&lt;es_&gt;&gt;&lt;&lt;cs_{!isBlank(primaryAddress.AddressLine2)}&gt;&gt;</w:t>
+              <w:t>&lt;&lt;cs_{primaryAddress.AddressLine1!=null}&gt;&gt;&lt;&lt;primaryAddress.AddressLine1&gt;&gt;&lt;&lt;es_&gt;&gt;&lt;&lt;cs_{!isBlank(primaryAddress.AddressLine2)}&gt;&gt;</w:t>
             </w:r>
           </w:p>
           <w:p>
@@ -2351,55 +2182,23 @@
                 <w:rFonts w:ascii="GDSTransportWebsite" w:hAnsi="GDSTransportWebsite"/>
                 <w:color w:val="0A0A0A"/>
               </w:rPr>
-              <w:t>&lt;&lt;primaryAddress.AddressLine2&gt;&gt;&lt;&lt;es_&gt;&gt;&lt;&lt;cs_</w:t>
-            </w:r>
-            <w:proofErr w:type="gramStart"/>
-            <w:r>
-              <w:rPr>
-                <w:rFonts w:ascii="GDSTransportWebsite" w:hAnsi="GDSTransportWebsite"/>
-                <w:color w:val="0A0A0A"/>
-              </w:rPr>
-              <w:t>{!isBlank</w:t>
-            </w:r>
-            <w:proofErr w:type="gramEnd"/>
-            <w:r>
-              <w:rPr>
-                <w:rFonts w:ascii="GDSTransportWebsite" w:hAnsi="GDSTransportWebsite"/>
-                <w:color w:val="0A0A0A"/>
-              </w:rPr>
-              <w:t>(primaryAddress.AddressLine3)}&gt;&gt;</w:t>
-            </w:r>
-          </w:p>
-          <w:p>
-            <w:pPr>
-              <w:spacing w:before="40" w:after="40"/>
-              <w:rPr>
-                <w:rFonts w:ascii="GDSTransportWebsite" w:hAnsi="GDSTransportWebsite"/>
-                <w:color w:val="0A0A0A"/>
-              </w:rPr>
-            </w:pPr>
-            <w:r>
-              <w:rPr>
-                <w:rFonts w:ascii="GDSTransportWebsite" w:hAnsi="GDSTransportWebsite"/>
-                <w:color w:val="0A0A0A"/>
-              </w:rPr>
-              <w:t>&lt;&lt;primaryAddress.AddressLine3&gt;&gt;&lt;&lt;es_&gt;&gt;&lt;&lt;cs_</w:t>
-            </w:r>
-            <w:proofErr w:type="gramStart"/>
-            <w:r>
-              <w:rPr>
-                <w:rFonts w:ascii="GDSTransportWebsite" w:hAnsi="GDSTransportWebsite"/>
-                <w:color w:val="0A0A0A"/>
-              </w:rPr>
-              <w:t>{!isBlank</w:t>
-            </w:r>
-            <w:proofErr w:type="gramEnd"/>
-            <w:r>
-              <w:rPr>
-                <w:rFonts w:ascii="GDSTransportWebsite" w:hAnsi="GDSTransportWebsite"/>
-                <w:color w:val="0A0A0A"/>
-              </w:rPr>
-              <w:t>(primaryAddress.PostTown)}&gt;&gt;</w:t>
+              <w:t>&lt;&lt;primaryAddress.AddressLine2&gt;&gt;&lt;&lt;es_&gt;&gt;&lt;&lt;cs_{!isBlank(primaryAddress.AddressLine3)}&gt;&gt;</w:t>
+            </w:r>
+          </w:p>
+          <w:p>
+            <w:pPr>
+              <w:spacing w:before="40" w:after="40"/>
+              <w:rPr>
+                <w:rFonts w:ascii="GDSTransportWebsite" w:hAnsi="GDSTransportWebsite"/>
+                <w:color w:val="0A0A0A"/>
+              </w:rPr>
+            </w:pPr>
+            <w:r>
+              <w:rPr>
+                <w:rFonts w:ascii="GDSTransportWebsite" w:hAnsi="GDSTransportWebsite"/>
+                <w:color w:val="0A0A0A"/>
+              </w:rPr>
+              <w:t>&lt;&lt;primaryAddress.AddressLine3&gt;&gt;&lt;&lt;es_&gt;&gt;&lt;&lt;cs_{!isBlank(primaryAddress.PostTown)}&gt;&gt;</w:t>
             </w:r>
           </w:p>
           <w:p>
@@ -2447,23 +2246,7 @@
                 <w:rFonts w:ascii="GDSTransportWebsite" w:hAnsi="GDSTransportWebsite"/>
                 <w:color w:val="0A0A0A"/>
               </w:rPr>
-              <w:t>&lt;&lt;primaryAddress.PostCode&gt;&gt;&lt;&lt;cs_</w:t>
-            </w:r>
-            <w:proofErr w:type="gramStart"/>
-            <w:r>
-              <w:rPr>
-                <w:rFonts w:ascii="GDSTransportWebsite" w:hAnsi="GDSTransportWebsite"/>
-                <w:color w:val="0A0A0A"/>
-              </w:rPr>
-              <w:t>{!isBlank</w:t>
-            </w:r>
-            <w:proofErr w:type="gramEnd"/>
-            <w:r>
-              <w:rPr>
-                <w:rFonts w:ascii="GDSTransportWebsite" w:hAnsi="GDSTransportWebsite"/>
-                <w:color w:val="0A0A0A"/>
-              </w:rPr>
-              <w:t>(primaryAddress.Country)}&gt;&gt;</w:t>
+              <w:t>&lt;&lt;primaryAddress.PostCode&gt;&gt;&lt;&lt;cs_{!isBlank(primaryAddress.Country)}&gt;&gt;</w:t>
             </w:r>
           </w:p>
           <w:p>
@@ -2629,15 +2412,22 @@
                 <w:rFonts w:ascii="GDSTransportWebsite" w:hAnsi="GDSTransportWebsite"/>
                 <w:color w:val="0A0A0A"/>
               </w:rPr>
-              <w:t>emailAddress</w:t>
-            </w:r>
-            <w:proofErr w:type="spellEnd"/>
-            <w:r>
-              <w:rPr>
-                <w:rFonts w:ascii="GDSTransportWebsite" w:hAnsi="GDSTransportWebsite"/>
-                <w:color w:val="0A0A0A"/>
-              </w:rPr>
-              <w:t xml:space="preserve"> &gt;&gt;&lt;&lt;es_&gt;&gt;</w:t>
+              <w:t>phoneNumber</w:t>
+            </w:r>
+            <w:proofErr w:type="spellEnd"/>
+            <w:r>
+              <w:rPr>
+                <w:rFonts w:ascii="GDSTransportWebsite" w:hAnsi="GDSTransportWebsite"/>
+                <w:color w:val="0A0A0A"/>
+              </w:rPr>
+              <w:t xml:space="preserve"> </w:t>
+            </w:r>
+            <w:r>
+              <w:rPr>
+                <w:rFonts w:ascii="GDSTransportWebsite" w:hAnsi="GDSTransportWebsite"/>
+                <w:color w:val="0A0A0A"/>
+              </w:rPr>
+              <w:t>&gt;&gt;&lt;&lt;es_&gt;&gt;</w:t>
             </w:r>
           </w:p>
         </w:tc>
@@ -2894,7 +2684,6 @@
         <w:t>&lt;&lt;cs_{</w:t>
       </w:r>
       <w:proofErr w:type="spellStart"/>
-      <w:proofErr w:type="gramStart"/>
       <w:r>
         <w:rPr>
           <w:rFonts w:ascii="GDSTransportWebsite" w:hAnsi="GDSTransportWebsite"/>
@@ -2912,17 +2701,7 @@
           <w:sz w:val="36"/>
           <w:szCs w:val="36"/>
         </w:rPr>
-        <w:t>!=</w:t>
-      </w:r>
-      <w:proofErr w:type="gramEnd"/>
-      <w:r>
-        <w:rPr>
-          <w:rFonts w:ascii="GDSTransportWebsite" w:hAnsi="GDSTransportWebsite"/>
-          <w:color w:val="0A0A0A"/>
-          <w:sz w:val="36"/>
-          <w:szCs w:val="36"/>
-        </w:rPr>
-        <w:t>'SMALL_CLAIM'}&gt;&gt;</w:t>
+        <w:t>!='SMALL_CLAIM'}&gt;&gt;</w:t>
       </w:r>
     </w:p>
     <w:p>
@@ -3146,29 +2925,7 @@
                 <w:color w:val="0A0A0A"/>
                 <w:shd w:val="clear" w:color="auto" w:fill="FFFFFF"/>
               </w:rPr>
-              <w:t xml:space="preserve">How many witnesses, including the defendant, </w:t>
-            </w:r>
-            <w:proofErr w:type="gramStart"/>
-            <w:r>
-              <w:rPr>
-                <w:rFonts w:ascii="GDSTransportWebsite" w:hAnsi="GDSTransportWebsite"/>
-                <w:b/>
-                <w:bCs/>
-                <w:color w:val="0A0A0A"/>
-                <w:shd w:val="clear" w:color="auto" w:fill="FFFFFF"/>
-              </w:rPr>
-              <w:t>will  give</w:t>
-            </w:r>
-            <w:proofErr w:type="gramEnd"/>
-            <w:r>
-              <w:rPr>
-                <w:rFonts w:ascii="GDSTransportWebsite" w:hAnsi="GDSTransportWebsite"/>
-                <w:b/>
-                <w:bCs/>
-                <w:color w:val="0A0A0A"/>
-                <w:shd w:val="clear" w:color="auto" w:fill="FFFFFF"/>
-              </w:rPr>
-              <w:t xml:space="preserve"> evidence at the hearing?</w:t>
+              <w:t>How many witnesses, including the defendant, will  give evidence at the hearing?</w:t>
             </w:r>
           </w:p>
           <w:p>
@@ -3436,19 +3193,9 @@
           <w:shd w:val="clear" w:color="auto" w:fill="FFFFFF"/>
         </w:rPr>
         <w:lastRenderedPageBreak/>
-        <w:t>&lt;&lt;cs</w:t>
-      </w:r>
-      <w:proofErr w:type="gramStart"/>
-      <w:r>
-        <w:rPr>
-          <w:rFonts w:ascii="GDSTransportWebsite" w:hAnsi="GDSTransportWebsite"/>
-          <w:color w:val="0A0A0A"/>
-          <w:shd w:val="clear" w:color="auto" w:fill="FFFFFF"/>
-        </w:rPr>
-        <w:t>_{</w:t>
+        <w:t>&lt;&lt;cs_{</w:t>
       </w:r>
       <w:proofErr w:type="spellStart"/>
-      <w:proofErr w:type="gramEnd"/>
       <w:r>
         <w:rPr>
           <w:rFonts w:ascii="GDSTransportWebsite" w:hAnsi="GDSTransportWebsite"/>
@@ -3608,25 +3355,7 @@
           <w:color w:val="0A0A0A"/>
           <w:shd w:val="clear" w:color="auto" w:fill="FFFFFF"/>
         </w:rPr>
-        <w:t>&lt;&lt;cs</w:t>
-      </w:r>
-      <w:proofErr w:type="gramStart"/>
-      <w:r>
-        <w:rPr>
-          <w:rFonts w:ascii="GDSTransportWebsite" w:hAnsi="GDSTransportWebsite"/>
-          <w:color w:val="0A0A0A"/>
-          <w:shd w:val="clear" w:color="auto" w:fill="FFFFFF"/>
-        </w:rPr>
-        <w:t>_{</w:t>
-      </w:r>
-      <w:proofErr w:type="gramEnd"/>
-      <w:r>
-        <w:rPr>
-          <w:rFonts w:ascii="GDSTransportWebsite" w:hAnsi="GDSTransportWebsite"/>
-          <w:color w:val="0A0A0A"/>
-          <w:shd w:val="clear" w:color="auto" w:fill="FFFFFF"/>
-        </w:rPr>
-        <w:t>disclosureOfNonElectronicDocuments.directionsForDisclosureProposed='Yes' &amp;&amp; disclosureOfNonElectronicDocuments.standardDirectionsRequired=No}&gt;&gt;</w:t>
+        <w:t>&lt;&lt;cs_{disclosureOfNonElectronicDocuments.directionsForDisclosureProposed='Yes' &amp;&amp; disclosureOfNonElectronicDocuments.standardDirectionsRequired=No}&gt;&gt;</w:t>
       </w:r>
     </w:p>
     <w:tbl>
@@ -3871,7 +3600,6 @@
         </w:rPr>
         <w:t>&lt;&lt;cs</w:t>
       </w:r>
-      <w:proofErr w:type="gramStart"/>
       <w:r>
         <w:rPr>
           <w:rFonts w:ascii="GDSTransportWebsite" w:hAnsi="GDSTransportWebsite"/>
@@ -3881,7 +3609,6 @@
         </w:rPr>
         <w:t>_{</w:t>
       </w:r>
-      <w:proofErr w:type="gramEnd"/>
       <w:r>
         <w:rPr>
           <w:rFonts w:ascii="GDSTransportWebsite" w:hAnsi="GDSTransportWebsite"/>
@@ -4203,7 +3930,6 @@
               <w:t>(</w:t>
             </w:r>
             <w:proofErr w:type="spellStart"/>
-            <w:proofErr w:type="gramStart"/>
             <w:r>
               <w:rPr>
                 <w:rFonts w:ascii="GDSTransportWebsite" w:hAnsi="GDSTransportWebsite"/>
@@ -4212,7 +3938,6 @@
               <w:t>experts.expertRequired</w:t>
             </w:r>
             <w:proofErr w:type="spellEnd"/>
-            <w:proofErr w:type="gramEnd"/>
             <w:r>
               <w:rPr>
                 <w:rFonts w:ascii="GDSTransportWebsite" w:hAnsi="GDSTransportWebsite"/>
@@ -4257,7 +3982,6 @@
         <w:t>&lt;&lt;cs_{</w:t>
       </w:r>
       <w:proofErr w:type="spellStart"/>
-      <w:proofErr w:type="gramStart"/>
       <w:r>
         <w:rPr>
           <w:rFonts w:ascii="GDSTransportWebsite" w:hAnsi="GDSTransportWebsite"/>
@@ -4267,7 +3991,6 @@
         <w:t>experts.expertRequired</w:t>
       </w:r>
       <w:proofErr w:type="spellEnd"/>
-      <w:proofErr w:type="gramEnd"/>
       <w:r>
         <w:rPr>
           <w:rFonts w:ascii="GDSTransportWebsite" w:hAnsi="GDSTransportWebsite"/>
@@ -4320,29 +4043,7 @@
                 <w:color w:val="0A0A0A"/>
                 <w:shd w:val="clear" w:color="auto" w:fill="FFFFFF"/>
               </w:rPr>
-              <w:t xml:space="preserve">Have you already sent expert reports or </w:t>
-            </w:r>
-            <w:proofErr w:type="gramStart"/>
-            <w:r>
-              <w:rPr>
-                <w:rFonts w:ascii="GDSTransportWebsite" w:hAnsi="GDSTransportWebsite"/>
-                <w:b/>
-                <w:bCs/>
-                <w:color w:val="0A0A0A"/>
-                <w:shd w:val="clear" w:color="auto" w:fill="FFFFFF"/>
-              </w:rPr>
-              <w:t>similar to</w:t>
-            </w:r>
-            <w:proofErr w:type="gramEnd"/>
-            <w:r>
-              <w:rPr>
-                <w:rFonts w:ascii="GDSTransportWebsite" w:hAnsi="GDSTransportWebsite"/>
-                <w:b/>
-                <w:bCs/>
-                <w:color w:val="0A0A0A"/>
-                <w:shd w:val="clear" w:color="auto" w:fill="FFFFFF"/>
-              </w:rPr>
-              <w:t xml:space="preserve"> other parties?</w:t>
+              <w:t>Have you already sent expert reports or similar to other parties?</w:t>
             </w:r>
           </w:p>
           <w:p>
@@ -4396,7 +4097,6 @@
               <w:t>(</w:t>
             </w:r>
             <w:proofErr w:type="spellStart"/>
-            <w:proofErr w:type="gramStart"/>
             <w:r>
               <w:rPr>
                 <w:rFonts w:ascii="GDSTransportWebsite" w:hAnsi="GDSTransportWebsite"/>
@@ -4405,7 +4105,6 @@
               <w:t>experts.expertReportsSent</w:t>
             </w:r>
             <w:proofErr w:type="spellEnd"/>
-            <w:proofErr w:type="gramEnd"/>
             <w:r>
               <w:rPr>
                 <w:rFonts w:ascii="GDSTransportWebsite" w:hAnsi="GDSTransportWebsite"/>
@@ -4537,7 +4236,6 @@
               <w:t>(</w:t>
             </w:r>
             <w:proofErr w:type="spellStart"/>
-            <w:proofErr w:type="gramStart"/>
             <w:r>
               <w:rPr>
                 <w:rFonts w:ascii="GDSTransportWebsite" w:hAnsi="GDSTransportWebsite"/>
@@ -4546,7 +4244,6 @@
               <w:t>experts.jointExpertSuitable</w:t>
             </w:r>
             <w:proofErr w:type="spellEnd"/>
-            <w:proofErr w:type="gramEnd"/>
             <w:r>
               <w:rPr>
                 <w:rFonts w:ascii="GDSTransportWebsite" w:hAnsi="GDSTransportWebsite"/>
@@ -4623,19 +4320,9 @@
                 <w:color w:val="0A0A0A"/>
                 <w:shd w:val="clear" w:color="auto" w:fill="FFFFFF"/>
               </w:rPr>
-              <w:t>rr_</w:t>
-            </w:r>
-            <w:proofErr w:type="gramStart"/>
-            <w:r>
-              <w:rPr>
-                <w:rFonts w:ascii="GDSTransportWebsite" w:hAnsi="GDSTransportWebsite"/>
-                <w:color w:val="0A0A0A"/>
-                <w:shd w:val="clear" w:color="auto" w:fill="FFFFFF"/>
-              </w:rPr>
-              <w:t>experts.details</w:t>
-            </w:r>
-            <w:proofErr w:type="spellEnd"/>
-            <w:proofErr w:type="gramEnd"/>
+              <w:t>rr_experts.details</w:t>
+            </w:r>
+            <w:proofErr w:type="spellEnd"/>
             <w:r>
               <w:rPr>
                 <w:rFonts w:ascii="GDSTransportWebsite" w:hAnsi="GDSTransportWebsite"/>
@@ -4818,15 +4505,7 @@
                 <w:rFonts w:ascii="GDSTransportWebsite" w:hAnsi="GDSTransportWebsite"/>
                 <w:color w:val="0A0A0A"/>
               </w:rPr>
-              <w:t>&gt;</w:t>
-            </w:r>
-            <w:proofErr w:type="gramStart"/>
-            <w:r>
-              <w:rPr>
-                <w:rFonts w:ascii="GDSTransportWebsite" w:hAnsi="GDSTransportWebsite"/>
-                <w:color w:val="0A0A0A"/>
-              </w:rPr>
-              <w:t>&gt;</w:t>
+              <w:t>&gt;&gt;</w:t>
             </w:r>
             <w:r>
               <w:rPr>
@@ -4840,15 +4519,7 @@
                 <w:rFonts w:ascii="GDSTransportWebsite" w:hAnsi="GDSTransportWebsite"/>
                 <w:color w:val="0A0A0A"/>
               </w:rPr>
-              <w:t xml:space="preserve"> &lt;</w:t>
-            </w:r>
-            <w:proofErr w:type="gramEnd"/>
-            <w:r>
-              <w:rPr>
-                <w:rFonts w:ascii="GDSTransportWebsite" w:hAnsi="GDSTransportWebsite"/>
-                <w:color w:val="0A0A0A"/>
-              </w:rPr>
-              <w:t>&lt;</w:t>
+              <w:t xml:space="preserve"> &lt;&lt;</w:t>
             </w:r>
             <w:proofErr w:type="spellStart"/>
             <w:r>
@@ -5586,19 +5257,9 @@
                 <w:color w:val="0A0A0A"/>
                 <w:shd w:val="clear" w:color="auto" w:fill="FFFFFF"/>
               </w:rPr>
-              <w:t>er_</w:t>
-            </w:r>
-            <w:proofErr w:type="gramStart"/>
-            <w:r>
-              <w:rPr>
-                <w:rFonts w:ascii="GDSTransportWebsite" w:hAnsi="GDSTransportWebsite"/>
-                <w:color w:val="0A0A0A"/>
-                <w:shd w:val="clear" w:color="auto" w:fill="FFFFFF"/>
-              </w:rPr>
-              <w:t>experts.details</w:t>
-            </w:r>
-            <w:proofErr w:type="spellEnd"/>
-            <w:proofErr w:type="gramEnd"/>
+              <w:t>er_experts.details</w:t>
+            </w:r>
+            <w:proofErr w:type="spellEnd"/>
             <w:r>
               <w:rPr>
                 <w:rFonts w:ascii="GDSTransportWebsite" w:hAnsi="GDSTransportWebsite"/>
@@ -5739,7 +5400,6 @@
               <w:t>&lt;&lt;</w:t>
             </w:r>
             <w:proofErr w:type="spellStart"/>
-            <w:proofErr w:type="gramStart"/>
             <w:r>
               <w:rPr>
                 <w:rFonts w:ascii="GDSTransportWebsite" w:hAnsi="GDSTransportWebsite"/>
@@ -5748,7 +5408,6 @@
               <w:t>witnesses.witnessesToAppear</w:t>
             </w:r>
             <w:proofErr w:type="spellEnd"/>
-            <w:proofErr w:type="gramEnd"/>
             <w:r>
               <w:rPr>
                 <w:rFonts w:ascii="GDSTransportWebsite" w:hAnsi="GDSTransportWebsite"/>
@@ -5795,19 +5454,9 @@
                 <w:color w:val="0A0A0A"/>
                 <w:shd w:val="clear" w:color="auto" w:fill="FFFFFF"/>
               </w:rPr>
-              <w:t>rr_</w:t>
-            </w:r>
-            <w:proofErr w:type="gramStart"/>
-            <w:r>
-              <w:rPr>
-                <w:rFonts w:ascii="GDSTransportWebsite" w:hAnsi="GDSTransportWebsite"/>
-                <w:color w:val="0A0A0A"/>
-                <w:shd w:val="clear" w:color="auto" w:fill="FFFFFF"/>
-              </w:rPr>
-              <w:t>witnesses.details</w:t>
-            </w:r>
-            <w:proofErr w:type="spellEnd"/>
-            <w:proofErr w:type="gramEnd"/>
+              <w:t>rr_witnesses.details</w:t>
+            </w:r>
+            <w:proofErr w:type="spellEnd"/>
             <w:r>
               <w:rPr>
                 <w:rFonts w:ascii="GDSTransportWebsite" w:hAnsi="GDSTransportWebsite"/>
@@ -5978,23 +5627,7 @@
                 <w:rFonts w:ascii="GDSTransportWebsite" w:hAnsi="GDSTransportWebsite"/>
                 <w:color w:val="0A0A0A"/>
               </w:rPr>
-              <w:t>&gt;</w:t>
-            </w:r>
-            <w:proofErr w:type="gramStart"/>
-            <w:r>
-              <w:rPr>
-                <w:rFonts w:ascii="GDSTransportWebsite" w:hAnsi="GDSTransportWebsite"/>
-                <w:color w:val="0A0A0A"/>
-              </w:rPr>
-              <w:t>&gt;  &lt;</w:t>
-            </w:r>
-            <w:proofErr w:type="gramEnd"/>
-            <w:r>
-              <w:rPr>
-                <w:rFonts w:ascii="GDSTransportWebsite" w:hAnsi="GDSTransportWebsite"/>
-                <w:color w:val="0A0A0A"/>
-              </w:rPr>
-              <w:t>&lt;</w:t>
+              <w:t>&gt;&gt;  &lt;&lt;</w:t>
             </w:r>
             <w:proofErr w:type="spellStart"/>
             <w:r>
@@ -6453,19 +6086,9 @@
                 <w:color w:val="0A0A0A"/>
                 <w:shd w:val="clear" w:color="auto" w:fill="FFFFFF"/>
               </w:rPr>
-              <w:t>er_</w:t>
-            </w:r>
-            <w:proofErr w:type="gramStart"/>
-            <w:r>
-              <w:rPr>
-                <w:rFonts w:ascii="GDSTransportWebsite" w:hAnsi="GDSTransportWebsite"/>
-                <w:color w:val="0A0A0A"/>
-                <w:shd w:val="clear" w:color="auto" w:fill="FFFFFF"/>
-              </w:rPr>
-              <w:t>witnesses.details</w:t>
-            </w:r>
-            <w:proofErr w:type="spellEnd"/>
-            <w:proofErr w:type="gramEnd"/>
+              <w:t>er_witnesses.details</w:t>
+            </w:r>
+            <w:proofErr w:type="spellEnd"/>
             <w:r>
               <w:rPr>
                 <w:rFonts w:ascii="GDSTransportWebsite" w:hAnsi="GDSTransportWebsite"/>
@@ -6773,29 +6396,7 @@
                 <w:color w:val="0A0A0A"/>
                 <w:shd w:val="clear" w:color="auto" w:fill="FFFFFF"/>
               </w:rPr>
-              <w:t xml:space="preserve">Are there any days within the next 12 months when you, your client, an </w:t>
-            </w:r>
-            <w:proofErr w:type="gramStart"/>
-            <w:r>
-              <w:rPr>
-                <w:rFonts w:ascii="GDSTransportWebsite" w:hAnsi="GDSTransportWebsite"/>
-                <w:b/>
-                <w:bCs/>
-                <w:color w:val="0A0A0A"/>
-                <w:shd w:val="clear" w:color="auto" w:fill="FFFFFF"/>
-              </w:rPr>
-              <w:t>expert</w:t>
-            </w:r>
-            <w:proofErr w:type="gramEnd"/>
-            <w:r>
-              <w:rPr>
-                <w:rFonts w:ascii="GDSTransportWebsite" w:hAnsi="GDSTransportWebsite"/>
-                <w:b/>
-                <w:bCs/>
-                <w:color w:val="0A0A0A"/>
-                <w:shd w:val="clear" w:color="auto" w:fill="FFFFFF"/>
-              </w:rPr>
-              <w:t xml:space="preserve"> or a witness couldn’t attend a hearing?</w:t>
+              <w:t>Are there any days within the next 12 months when you, your client, an expert or a witness couldn’t attend a hearing?</w:t>
             </w:r>
           </w:p>
           <w:p>
@@ -6833,7 +6434,6 @@
               <w:t>&lt;&lt;</w:t>
             </w:r>
             <w:proofErr w:type="spellStart"/>
-            <w:proofErr w:type="gramStart"/>
             <w:r>
               <w:rPr>
                 <w:rFonts w:ascii="GDSTransportWebsite" w:hAnsi="GDSTransportWebsite"/>
@@ -6842,7 +6442,6 @@
               <w:t>hearing.unavailableDatesRequired</w:t>
             </w:r>
             <w:proofErr w:type="spellEnd"/>
-            <w:proofErr w:type="gramEnd"/>
             <w:r>
               <w:rPr>
                 <w:rFonts w:ascii="GDSTransportWebsite" w:hAnsi="GDSTransportWebsite"/>
@@ -6864,7 +6463,6 @@
         <w:t>&lt;&lt;cs_{</w:t>
       </w:r>
       <w:proofErr w:type="spellStart"/>
-      <w:proofErr w:type="gramStart"/>
       <w:r>
         <w:rPr>
           <w:rFonts w:ascii="GDSTransportWebsite" w:hAnsi="GDSTransportWebsite"/>
@@ -6881,7 +6479,6 @@
         <w:t>.unavailableDates.size</w:t>
       </w:r>
       <w:proofErr w:type="spellEnd"/>
-      <w:proofErr w:type="gramEnd"/>
       <w:r>
         <w:rPr>
           <w:rFonts w:ascii="GDSTransportWebsite" w:hAnsi="GDSTransportWebsite"/>
@@ -6925,13 +6522,16 @@
               <w:rPr>
                 <w:rFonts w:ascii="GDSTransportWebsite" w:hAnsi="GDSTransportWebsite"/>
                 <w:color w:val="0A0A0A"/>
-              </w:rPr>
-            </w:pPr>
-            <w:r>
-              <w:rPr>
-                <w:rFonts w:ascii="GDSTransportWebsite" w:hAnsi="GDSTransportWebsite"/>
-                <w:color w:val="0A0A0A"/>
-                <w:shd w:val="clear" w:color="auto" w:fill="FFFFFF"/>
+                <w:sz w:val="36"/>
+                <w:szCs w:val="36"/>
+              </w:rPr>
+            </w:pPr>
+            <w:r>
+              <w:rPr>
+                <w:rFonts w:ascii="GDSTransportWebsite" w:hAnsi="GDSTransportWebsite"/>
+                <w:color w:val="0A0A0A"/>
+                <w:sz w:val="36"/>
+                <w:szCs w:val="36"/>
               </w:rPr>
               <w:t>Dates unavailable</w:t>
             </w:r>
@@ -6980,7 +6580,6 @@
               </w:rPr>
               <w:t>rr_</w:t>
             </w:r>
-            <w:proofErr w:type="gramStart"/>
             <w:r>
               <w:rPr>
                 <w:rFonts w:ascii="GDSTransportWebsite" w:hAnsi="GDSTransportWebsite"/>
@@ -6997,7 +6596,6 @@
               <w:t>.unavailableDates</w:t>
             </w:r>
             <w:proofErr w:type="spellEnd"/>
-            <w:proofErr w:type="gramEnd"/>
             <w:r>
               <w:rPr>
                 <w:rFonts w:ascii="GDSTransportWebsite" w:hAnsi="GDSTransportWebsite"/>
@@ -7057,21 +6655,12 @@
               </w:rPr>
               <w:t>&lt;&lt;cs_{</w:t>
             </w:r>
-            <w:proofErr w:type="gramStart"/>
-            <w:r>
-              <w:rPr>
-                <w:rFonts w:ascii="GDSTransportWebsite" w:hAnsi="GDSTransportWebsite"/>
-                <w:color w:val="0A0A0A"/>
-              </w:rPr>
-              <w:t>date!=</w:t>
-            </w:r>
-            <w:proofErr w:type="gramEnd"/>
-            <w:r>
-              <w:rPr>
-                <w:rFonts w:ascii="GDSTransportWebsite" w:hAnsi="GDSTransportWebsite"/>
-                <w:color w:val="0A0A0A"/>
-              </w:rPr>
-              <w:t>null</w:t>
+            <w:r>
+              <w:rPr>
+                <w:rFonts w:ascii="GDSTransportWebsite" w:hAnsi="GDSTransportWebsite"/>
+                <w:color w:val="0A0A0A"/>
+              </w:rPr>
+              <w:t>date!=null</w:t>
             </w:r>
             <w:r>
               <w:rPr>
@@ -7095,18 +6684,9 @@
                 <w:rFonts w:ascii="GDSTransportWebsite" w:hAnsi="GDSTransportWebsite"/>
                 <w:color w:val="0A0A0A"/>
               </w:rPr>
-              <w:t>&lt;</w:t>
-            </w:r>
-            <w:proofErr w:type="gramStart"/>
-            <w:r>
-              <w:rPr>
-                <w:rFonts w:ascii="GDSTransportWebsite" w:hAnsi="GDSTransportWebsite"/>
-                <w:color w:val="0A0A0A"/>
-              </w:rPr>
-              <w:t>&lt;{</w:t>
-            </w:r>
-            <w:proofErr w:type="spellStart"/>
-            <w:proofErr w:type="gramEnd"/>
+              <w:t>&lt;&lt;{</w:t>
+            </w:r>
+            <w:proofErr w:type="spellStart"/>
             <w:r>
               <w:rPr>
                 <w:rFonts w:ascii="GDSTransportWebsite" w:hAnsi="GDSTransportWebsite"/>
@@ -7184,18 +6764,9 @@
                 <w:rFonts w:ascii="GDSTransportWebsite" w:hAnsi="GDSTransportWebsite"/>
                 <w:color w:val="0A0A0A"/>
               </w:rPr>
-              <w:t>From &lt;</w:t>
-            </w:r>
-            <w:proofErr w:type="gramStart"/>
-            <w:r>
-              <w:rPr>
-                <w:rFonts w:ascii="GDSTransportWebsite" w:hAnsi="GDSTransportWebsite"/>
-                <w:color w:val="0A0A0A"/>
-              </w:rPr>
-              <w:t>&lt;{</w:t>
-            </w:r>
-            <w:proofErr w:type="spellStart"/>
-            <w:proofErr w:type="gramEnd"/>
+              <w:t>From &lt;&lt;{</w:t>
+            </w:r>
+            <w:proofErr w:type="spellStart"/>
             <w:r>
               <w:rPr>
                 <w:rFonts w:ascii="GDSTransportWebsite" w:hAnsi="GDSTransportWebsite"/>
@@ -7387,7 +6958,6 @@
               </w:rPr>
               <w:t>er_</w:t>
             </w:r>
-            <w:proofErr w:type="gramStart"/>
             <w:r>
               <w:rPr>
                 <w:rFonts w:ascii="GDSTransportWebsite" w:hAnsi="GDSTransportWebsite"/>
@@ -7404,7 +6974,6 @@
               <w:t>.unavailableDates</w:t>
             </w:r>
             <w:proofErr w:type="spellEnd"/>
-            <w:proofErr w:type="gramEnd"/>
             <w:r>
               <w:rPr>
                 <w:rFonts w:ascii="GDSTransportWebsite" w:hAnsi="GDSTransportWebsite"/>
@@ -7544,29 +7113,15 @@
               </w:rPr>
               <w:t>&lt;&lt;</w:t>
             </w:r>
-            <w:r>
-              <w:rPr>
-                <w:rFonts w:ascii="GDSTransportWebsite" w:hAnsi="GDSTransportWebsite"/>
-                <w:color w:val="0A0A0A"/>
-              </w:rPr>
-              <w:t xml:space="preserve"> </w:t>
-            </w:r>
-            <w:proofErr w:type="spellStart"/>
-            <w:r>
-              <w:rPr>
-                <w:rFonts w:ascii="GDSTransportWebsite" w:hAnsi="GDSTransportWebsite"/>
-                <w:color w:val="0A0A0A"/>
-              </w:rPr>
-              <w:t>requestedCourt.courtCode</w:t>
-            </w:r>
-            <w:proofErr w:type="spellEnd"/>
-            <w:r>
-              <w:rPr>
-                <w:rFonts w:ascii="GDSTransportWebsite" w:hAnsi="GDSTransportWebsite"/>
-                <w:color w:val="0A0A0A"/>
-              </w:rPr>
-              <w:t xml:space="preserve"> </w:t>
-            </w:r>
+            <w:proofErr w:type="spellStart"/>
+            <w:r>
+              <w:rPr>
+                <w:rFonts w:ascii="GDSTransportWebsite" w:hAnsi="GDSTransportWebsite"/>
+                <w:color w:val="0A0A0A"/>
+              </w:rPr>
+              <w:t>requestedCourt.requestHearingAtSpecificCourt</w:t>
+            </w:r>
+            <w:proofErr w:type="spellEnd"/>
             <w:r>
               <w:rPr>
                 <w:rFonts w:ascii="GDSTransportWebsite" w:hAnsi="GDSTransportWebsite"/>
@@ -7876,18 +7431,8 @@
                 <w:color w:val="0A0A0A"/>
                 <w:shd w:val="clear" w:color="auto" w:fill="FFFFFF"/>
               </w:rPr>
-              <w:t xml:space="preserve">How are you or the witness vulnerable and what support </w:t>
-            </w:r>
-            <w:r>
-              <w:rPr>
-                <w:rFonts w:ascii="GDSTransportWebsite" w:hAnsi="GDSTransportWebsite"/>
-                <w:b/>
-                <w:bCs/>
-                <w:color w:val="0A0A0A"/>
-                <w:shd w:val="clear" w:color="auto" w:fill="FFFFFF"/>
-              </w:rPr>
               <w:lastRenderedPageBreak/>
-              <w:t>or adjustments do you want the court to consider?</w:t>
+              <w:t>How are you or the witness vulnerable and what support or adjustments do you want the court to consider?</w:t>
             </w:r>
           </w:p>
         </w:tc>
@@ -8012,7 +7557,6 @@
               <w:t>(</w:t>
             </w:r>
             <w:proofErr w:type="spellStart"/>
-            <w:proofErr w:type="gramStart"/>
             <w:r>
               <w:rPr>
                 <w:rFonts w:ascii="GDSTransportWebsite" w:hAnsi="GDSTransportWebsite"/>
@@ -8028,7 +7572,6 @@
               <w:t>supportRequirementsAdditional</w:t>
             </w:r>
             <w:proofErr w:type="spellEnd"/>
-            <w:proofErr w:type="gramEnd"/>
             <w:r>
               <w:rPr>
                 <w:rFonts w:ascii="GDSTransportWebsite" w:hAnsi="GDSTransportWebsite"/>
@@ -8438,7 +7981,6 @@
               <w:t>&lt;&lt;cs_{</w:t>
             </w:r>
             <w:proofErr w:type="spellStart"/>
-            <w:proofErr w:type="gramStart"/>
             <w:r>
               <w:rPr>
                 <w:rFonts w:ascii="GDSTransportWebsite" w:hAnsi="GDSTransportWebsite"/>
@@ -8455,7 +7997,6 @@
               <w:t>(</w:t>
             </w:r>
             <w:proofErr w:type="spellStart"/>
-            <w:proofErr w:type="gramEnd"/>
             <w:r>
               <w:rPr>
                 <w:rFonts w:ascii="GDSTransportWebsite" w:hAnsi="GDSTransportWebsite"/>
@@ -10389,33 +9930,10 @@
 </file>
 
 <file path=customXml/item1.xml><?xml version="1.0" encoding="utf-8"?>
-<p:properties xmlns:p="http://schemas.microsoft.com/office/2006/metadata/properties" xmlns:xsi="http://www.w3.org/2001/XMLSchema-instance" xmlns:pc="http://schemas.microsoft.com/office/infopath/2007/PartnerControls">
-  <documentManagement>
-    <Stage xmlns="f336f4fe-8719-4ea2-b5d6-29b3a580aeb4">Draft</Stage>
-    <Next_x0020_Stage xmlns="f336f4fe-8719-4ea2-b5d6-29b3a580aeb4">N/A</Next_x0020_Stage>
-    <Admin_x0020_Action xmlns="f336f4fe-8719-4ea2-b5d6-29b3a580aeb4" xsi:nil="true"/>
-    <Template_x0020_Category xmlns="f336f4fe-8719-4ea2-b5d6-29b3a580aeb4">Hearing Requirements Notice - HRN</Template_x0020_Category>
-    <Action xmlns="f336f4fe-8719-4ea2-b5d6-29b3a580aeb4" xsi:nil="true"/>
-    <Purpose1 xmlns="f336f4fe-8719-4ea2-b5d6-29b3a580aeb4">Directions Questionnaire</Purpose1>
-    <Template_x0020_Language xmlns="f336f4fe-8719-4ea2-b5d6-29b3a580aeb4">English - ENG</Template_x0020_Language>
-    <Rename xmlns="f336f4fe-8719-4ea2-b5d6-29b3a580aeb4">true</Rename>
-    <Tornado_x0020_Filename xmlns="f336f4fe-8719-4ea2-b5d6-29b3a580aeb4" xsi:nil="true"/>
-    <Approval_x0020_Request_x0020_Comment xmlns="f336f4fe-8719-4ea2-b5d6-29b3a580aeb4" xsi:nil="true"/>
-    <Publication_x0020_Date xmlns="f336f4fe-8719-4ea2-b5d6-29b3a580aeb4">2020-12-09T00:00:00+00:00</Publication_x0020_Date>
-  </documentManagement>
-</p:properties>
+<b:Sources xmlns:b="http://schemas.openxmlformats.org/officeDocument/2006/bibliography" xmlns="http://schemas.openxmlformats.org/officeDocument/2006/bibliography" SelectedStyle="\APASixthEditionOfficeOnline.xsl" StyleName="APA" Version="6"/>
 </file>
 
 <file path=customXml/item2.xml><?xml version="1.0" encoding="utf-8"?>
-<?mso-contentType ?>
-<FormTemplates xmlns="http://schemas.microsoft.com/sharepoint/v3/contenttype/forms">
-  <Display>DocumentLibraryForm</Display>
-  <Edit>DocumentLibraryForm</Edit>
-  <New>DocumentLibraryForm</New>
-</FormTemplates>
-</file>
-
-<file path=customXml/item3.xml><?xml version="1.0" encoding="utf-8"?>
 <ct:contentTypeSchema xmlns:ct="http://schemas.microsoft.com/office/2006/metadata/contentType" xmlns:ma="http://schemas.microsoft.com/office/2006/metadata/properties/metaAttributes" ct:_="" ma:_="" ma:contentTypeName="_CtTemplate" ma:contentTypeID="0x01010064A5FDCCFB03F540B94405305D7DE14F00A4F8B82F7CEF57469A8FE5CEAB7A0EE0" ma:contentTypeVersion="53" ma:contentTypeDescription="Part of Template Management with Site Columns representing custom attributes." ma:contentTypeScope="" ma:versionID="69a47f6434bbb6ed0a644919a98a9681">
   <xsd:schema xmlns:xsd="http://www.w3.org/2001/XMLSchema" xmlns:xs="http://www.w3.org/2001/XMLSchema" xmlns:p="http://schemas.microsoft.com/office/2006/metadata/properties" xmlns:ns2="f336f4fe-8719-4ea2-b5d6-29b3a580aeb4" xmlns:ns3="b57b892a-dd61-4bba-b372-a8d93da2c7e6" targetNamespace="http://schemas.microsoft.com/office/2006/metadata/properties" ma:root="true" ma:fieldsID="71934021bdb6f6617baa79601bda5045" ns2:_="" ns3:_="">
     <xsd:import namespace="f336f4fe-8719-4ea2-b5d6-29b3a580aeb4"/>
@@ -10730,29 +10248,42 @@
 </ct:contentTypeSchema>
 </file>
 
+<file path=customXml/item3.xml><?xml version="1.0" encoding="utf-8"?>
+<?mso-contentType ?>
+<FormTemplates xmlns="http://schemas.microsoft.com/sharepoint/v3/contenttype/forms">
+  <Display>DocumentLibraryForm</Display>
+  <Edit>DocumentLibraryForm</Edit>
+  <New>DocumentLibraryForm</New>
+</FormTemplates>
+</file>
+
 <file path=customXml/item4.xml><?xml version="1.0" encoding="utf-8"?>
-<b:Sources xmlns:b="http://schemas.openxmlformats.org/officeDocument/2006/bibliography" xmlns="http://schemas.openxmlformats.org/officeDocument/2006/bibliography" SelectedStyle="\APASixthEditionOfficeOnline.xsl" StyleName="APA" Version="6"/>
+<p:properties xmlns:p="http://schemas.microsoft.com/office/2006/metadata/properties" xmlns:xsi="http://www.w3.org/2001/XMLSchema-instance" xmlns:pc="http://schemas.microsoft.com/office/infopath/2007/PartnerControls">
+  <documentManagement>
+    <Stage xmlns="f336f4fe-8719-4ea2-b5d6-29b3a580aeb4">Draft</Stage>
+    <Next_x0020_Stage xmlns="f336f4fe-8719-4ea2-b5d6-29b3a580aeb4">N/A</Next_x0020_Stage>
+    <Admin_x0020_Action xmlns="f336f4fe-8719-4ea2-b5d6-29b3a580aeb4" xsi:nil="true"/>
+    <Template_x0020_Category xmlns="f336f4fe-8719-4ea2-b5d6-29b3a580aeb4">Hearing Requirements Notice - HRN</Template_x0020_Category>
+    <Action xmlns="f336f4fe-8719-4ea2-b5d6-29b3a580aeb4" xsi:nil="true"/>
+    <Purpose1 xmlns="f336f4fe-8719-4ea2-b5d6-29b3a580aeb4">Directions Questionnaire</Purpose1>
+    <Template_x0020_Language xmlns="f336f4fe-8719-4ea2-b5d6-29b3a580aeb4">English - ENG</Template_x0020_Language>
+    <Rename xmlns="f336f4fe-8719-4ea2-b5d6-29b3a580aeb4">true</Rename>
+    <Tornado_x0020_Filename xmlns="f336f4fe-8719-4ea2-b5d6-29b3a580aeb4" xsi:nil="true"/>
+    <Approval_x0020_Request_x0020_Comment xmlns="f336f4fe-8719-4ea2-b5d6-29b3a580aeb4" xsi:nil="true"/>
+    <Publication_x0020_Date xmlns="f336f4fe-8719-4ea2-b5d6-29b3a580aeb4">2020-12-09T00:00:00+00:00</Publication_x0020_Date>
+  </documentManagement>
+</p:properties>
 </file>
 
 <file path=customXml/itemProps1.xml><?xml version="1.0" encoding="utf-8"?>
-<ds:datastoreItem xmlns:ds="http://schemas.openxmlformats.org/officeDocument/2006/customXml" ds:itemID="{167D3FB0-0D1A-4A81-8A96-EE2F37F3B125}">
+<ds:datastoreItem xmlns:ds="http://schemas.openxmlformats.org/officeDocument/2006/customXml" ds:itemID="{5C627932-C981-4CFE-9BA8-667150120D32}">
   <ds:schemaRefs>
-    <ds:schemaRef ds:uri="http://schemas.microsoft.com/office/2006/metadata/properties"/>
-    <ds:schemaRef ds:uri="http://schemas.microsoft.com/office/infopath/2007/PartnerControls"/>
-    <ds:schemaRef ds:uri="f336f4fe-8719-4ea2-b5d6-29b3a580aeb4"/>
+    <ds:schemaRef ds:uri="http://schemas.openxmlformats.org/officeDocument/2006/bibliography"/>
   </ds:schemaRefs>
 </ds:datastoreItem>
 </file>
 
 <file path=customXml/itemProps2.xml><?xml version="1.0" encoding="utf-8"?>
-<ds:datastoreItem xmlns:ds="http://schemas.openxmlformats.org/officeDocument/2006/customXml" ds:itemID="{B979ABCF-6006-4211-8C04-D08E1C55C8F9}">
-  <ds:schemaRefs>
-    <ds:schemaRef ds:uri="http://schemas.microsoft.com/sharepoint/v3/contenttype/forms"/>
-  </ds:schemaRefs>
-</ds:datastoreItem>
-</file>
-
-<file path=customXml/itemProps3.xml><?xml version="1.0" encoding="utf-8"?>
 <ds:datastoreItem xmlns:ds="http://schemas.openxmlformats.org/officeDocument/2006/customXml" ds:itemID="{F50568C7-0D63-49D8-828E-6EA48601E6B9}">
   <ds:schemaRefs>
     <ds:schemaRef ds:uri="http://schemas.microsoft.com/office/2006/metadata/contentType"/>
@@ -10771,10 +10302,20 @@
 </ds:datastoreItem>
 </file>
 
+<file path=customXml/itemProps3.xml><?xml version="1.0" encoding="utf-8"?>
+<ds:datastoreItem xmlns:ds="http://schemas.openxmlformats.org/officeDocument/2006/customXml" ds:itemID="{B979ABCF-6006-4211-8C04-D08E1C55C8F9}">
+  <ds:schemaRefs>
+    <ds:schemaRef ds:uri="http://schemas.microsoft.com/sharepoint/v3/contenttype/forms"/>
+  </ds:schemaRefs>
+</ds:datastoreItem>
+</file>
+
 <file path=customXml/itemProps4.xml><?xml version="1.0" encoding="utf-8"?>
-<ds:datastoreItem xmlns:ds="http://schemas.openxmlformats.org/officeDocument/2006/customXml" ds:itemID="{5C627932-C981-4CFE-9BA8-667150120D32}">
+<ds:datastoreItem xmlns:ds="http://schemas.openxmlformats.org/officeDocument/2006/customXml" ds:itemID="{167D3FB0-0D1A-4A81-8A96-EE2F37F3B125}">
   <ds:schemaRefs>
-    <ds:schemaRef ds:uri="http://schemas.openxmlformats.org/officeDocument/2006/bibliography"/>
+    <ds:schemaRef ds:uri="http://schemas.microsoft.com/office/2006/metadata/properties"/>
+    <ds:schemaRef ds:uri="http://schemas.microsoft.com/office/infopath/2007/PartnerControls"/>
+    <ds:schemaRef ds:uri="f336f4fe-8719-4ea2-b5d6-29b3a580aeb4"/>
   </ds:schemaRefs>
 </ds:datastoreItem>
 </file>
</xml_diff>

<commit_message>
fix Date unavailable heading alignment
</commit_message>
<xml_diff>
--- a/docker/docmosis/templates/CV-SPC-HRN-ENG-01066.docx
+++ b/docker/docmosis/templates/CV-SPC-HRN-ENG-01066.docx
@@ -444,9 +444,20 @@
                 <w:sz w:val="20"/>
                 <w:szCs w:val="20"/>
               </w:rPr>
-              <w:t>Received: &lt;&lt;{</w:t>
-            </w:r>
-            <w:proofErr w:type="spellStart"/>
+              <w:t>Received: &lt;</w:t>
+            </w:r>
+            <w:proofErr w:type="gramStart"/>
+            <w:r>
+              <w:rPr>
+                <w:rFonts w:ascii="GDSTransportWebsite" w:eastAsia="Times New Roman" w:hAnsi="GDSTransportWebsite" w:cs="Times New Roman"/>
+                <w:color w:val="60686D"/>
+                <w:sz w:val="20"/>
+                <w:szCs w:val="20"/>
+              </w:rPr>
+              <w:t>&lt;{</w:t>
+            </w:r>
+            <w:proofErr w:type="spellStart"/>
+            <w:proofErr w:type="gramEnd"/>
             <w:r>
               <w:rPr>
                 <w:rFonts w:ascii="GDSTransportWebsite" w:eastAsia="Times New Roman" w:hAnsi="GDSTransportWebsite" w:cs="Times New Roman"/>
@@ -765,7 +776,23 @@
                 <w:rFonts w:ascii="GDSTransportWebsite" w:hAnsi="GDSTransportWebsite"/>
                 <w:color w:val="0A0A0A"/>
               </w:rPr>
-              <w:t>&lt;&lt;cs_{primaryAddress.AddressLine1!=null}&gt;&gt;&lt;&lt;primaryAddress.AddressLine1&gt;&gt;&lt;&lt;es_&gt;&gt;&lt;&lt;cs_{!isBlank(primaryAddress.AddressLine2)}&gt;&gt;</w:t>
+              <w:t>&lt;&lt;cs_{primaryAddress.AddressLine</w:t>
+            </w:r>
+            <w:proofErr w:type="gramStart"/>
+            <w:r>
+              <w:rPr>
+                <w:rFonts w:ascii="GDSTransportWebsite" w:hAnsi="GDSTransportWebsite"/>
+                <w:color w:val="0A0A0A"/>
+              </w:rPr>
+              <w:t>1!=</w:t>
+            </w:r>
+            <w:proofErr w:type="gramEnd"/>
+            <w:r>
+              <w:rPr>
+                <w:rFonts w:ascii="GDSTransportWebsite" w:hAnsi="GDSTransportWebsite"/>
+                <w:color w:val="0A0A0A"/>
+              </w:rPr>
+              <w:t>null}&gt;&gt;&lt;&lt;primaryAddress.AddressLine1&gt;&gt;&lt;&lt;es_&gt;&gt;&lt;&lt;cs_{!isBlank(primaryAddress.AddressLine2)}&gt;&gt;</w:t>
             </w:r>
           </w:p>
           <w:p>
@@ -783,7 +810,23 @@
                 <w:rFonts w:ascii="GDSTransportWebsite" w:hAnsi="GDSTransportWebsite"/>
                 <w:color w:val="0A0A0A"/>
               </w:rPr>
-              <w:t>&lt;&lt;primaryAddress.AddressLine2&gt;&gt;&lt;&lt;es_&gt;&gt;&lt;&lt;cs_{!isBlank(primaryAddress.AddressLine3)}&gt;&gt;</w:t>
+              <w:t>&lt;&lt;primaryAddress.AddressLine2&gt;&gt;&lt;&lt;es_&gt;&gt;&lt;&lt;cs_</w:t>
+            </w:r>
+            <w:proofErr w:type="gramStart"/>
+            <w:r>
+              <w:rPr>
+                <w:rFonts w:ascii="GDSTransportWebsite" w:hAnsi="GDSTransportWebsite"/>
+                <w:color w:val="0A0A0A"/>
+              </w:rPr>
+              <w:t>{!isBlank</w:t>
+            </w:r>
+            <w:proofErr w:type="gramEnd"/>
+            <w:r>
+              <w:rPr>
+                <w:rFonts w:ascii="GDSTransportWebsite" w:hAnsi="GDSTransportWebsite"/>
+                <w:color w:val="0A0A0A"/>
+              </w:rPr>
+              <w:t>(primaryAddress.AddressLine3)}&gt;&gt;</w:t>
             </w:r>
           </w:p>
           <w:p>
@@ -800,7 +843,23 @@
                 <w:rFonts w:ascii="GDSTransportWebsite" w:hAnsi="GDSTransportWebsite"/>
                 <w:color w:val="0A0A0A"/>
               </w:rPr>
-              <w:t>&lt;&lt;primaryAddress.AddressLine3&gt;&gt;&lt;&lt;es_&gt;&gt;&lt;&lt;cs_{!isBlank(primaryAddress.PostTown)}&gt;&gt;</w:t>
+              <w:t>&lt;&lt;primaryAddress.AddressLine3&gt;&gt;&lt;&lt;es_&gt;&gt;&lt;&lt;cs_</w:t>
+            </w:r>
+            <w:proofErr w:type="gramStart"/>
+            <w:r>
+              <w:rPr>
+                <w:rFonts w:ascii="GDSTransportWebsite" w:hAnsi="GDSTransportWebsite"/>
+                <w:color w:val="0A0A0A"/>
+              </w:rPr>
+              <w:t>{!isBlank</w:t>
+            </w:r>
+            <w:proofErr w:type="gramEnd"/>
+            <w:r>
+              <w:rPr>
+                <w:rFonts w:ascii="GDSTransportWebsite" w:hAnsi="GDSTransportWebsite"/>
+                <w:color w:val="0A0A0A"/>
+              </w:rPr>
+              <w:t>(primaryAddress.PostTown)}&gt;&gt;</w:t>
             </w:r>
           </w:p>
           <w:p>
@@ -850,7 +909,23 @@
                 <w:rFonts w:ascii="GDSTransportWebsite" w:hAnsi="GDSTransportWebsite"/>
                 <w:color w:val="0A0A0A"/>
               </w:rPr>
-              <w:t>&lt;&lt; primaryAddress.PostCode&gt;&gt;&lt;&lt;cs_{!isBlank(primaryAddress.Country)}&gt;&gt;</w:t>
+              <w:t>&lt;&lt; primaryAddress.PostCode&gt;&gt;&lt;&lt;cs_</w:t>
+            </w:r>
+            <w:proofErr w:type="gramStart"/>
+            <w:r>
+              <w:rPr>
+                <w:rFonts w:ascii="GDSTransportWebsite" w:hAnsi="GDSTransportWebsite"/>
+                <w:color w:val="0A0A0A"/>
+              </w:rPr>
+              <w:t>{!isBlank</w:t>
+            </w:r>
+            <w:proofErr w:type="gramEnd"/>
+            <w:r>
+              <w:rPr>
+                <w:rFonts w:ascii="GDSTransportWebsite" w:hAnsi="GDSTransportWebsite"/>
+                <w:color w:val="0A0A0A"/>
+              </w:rPr>
+              <w:t>(primaryAddress.Country)}&gt;&gt;</w:t>
             </w:r>
           </w:p>
           <w:p>
@@ -1356,6 +1431,7 @@
               <w:t>&lt;&lt;</w:t>
             </w:r>
             <w:proofErr w:type="spellStart"/>
+            <w:proofErr w:type="gramStart"/>
             <w:r>
               <w:rPr>
                 <w:rFonts w:ascii="GDSTransportWebsite" w:hAnsi="GDSTransportWebsite"/>
@@ -1364,6 +1440,7 @@
               <w:t>representative.contactName</w:t>
             </w:r>
             <w:proofErr w:type="spellEnd"/>
+            <w:proofErr w:type="gramEnd"/>
             <w:r>
               <w:rPr>
                 <w:rFonts w:ascii="GDSTransportWebsite" w:hAnsi="GDSTransportWebsite"/>
@@ -1431,6 +1508,7 @@
               <w:t>&lt;&lt;</w:t>
             </w:r>
             <w:proofErr w:type="spellStart"/>
+            <w:proofErr w:type="gramStart"/>
             <w:r>
               <w:rPr>
                 <w:rFonts w:ascii="GDSTransportWebsite" w:hAnsi="GDSTransportWebsite"/>
@@ -1439,6 +1517,7 @@
               <w:t>representative.organisationName</w:t>
             </w:r>
             <w:proofErr w:type="spellEnd"/>
+            <w:proofErr w:type="gramEnd"/>
             <w:r>
               <w:rPr>
                 <w:rFonts w:ascii="GDSTransportWebsite" w:hAnsi="GDSTransportWebsite"/>
@@ -1496,7 +1575,23 @@
                 <w:rFonts w:ascii="GDSTransportWebsite" w:hAnsi="GDSTransportWebsite"/>
                 <w:color w:val="0A0A0A"/>
               </w:rPr>
-              <w:t>&lt;&lt;cs_{!isBlank(representative.serviceAddress.AddressLine1)}&gt;&gt;&lt;&lt;representative.serviceAddress.AddressLine1&gt;&gt;&lt;&lt;es_&gt;&gt;&lt;&lt;cs_{!isBlank(representative.serviceAddress.AddressLine2)}&gt;&gt;</w:t>
+              <w:t>&lt;&lt;cs_</w:t>
+            </w:r>
+            <w:proofErr w:type="gramStart"/>
+            <w:r>
+              <w:rPr>
+                <w:rFonts w:ascii="GDSTransportWebsite" w:hAnsi="GDSTransportWebsite"/>
+                <w:color w:val="0A0A0A"/>
+              </w:rPr>
+              <w:t>{!isBlank</w:t>
+            </w:r>
+            <w:proofErr w:type="gramEnd"/>
+            <w:r>
+              <w:rPr>
+                <w:rFonts w:ascii="GDSTransportWebsite" w:hAnsi="GDSTransportWebsite"/>
+                <w:color w:val="0A0A0A"/>
+              </w:rPr>
+              <w:t>(representative.serviceAddress.AddressLine1)}&gt;&gt;&lt;&lt;representative.serviceAddress.AddressLine1&gt;&gt;&lt;&lt;es_&gt;&gt;&lt;&lt;cs_{!isBlank(representative.serviceAddress.AddressLine2)}&gt;&gt;</w:t>
             </w:r>
           </w:p>
           <w:p>
@@ -1513,7 +1608,23 @@
                 <w:rFonts w:ascii="GDSTransportWebsite" w:hAnsi="GDSTransportWebsite"/>
                 <w:color w:val="0A0A0A"/>
               </w:rPr>
-              <w:t>&lt;&lt;representative.serviceAddress.AddressLine2&gt;&gt;&lt;&lt;es_&gt;&gt;&lt;&lt;cs_{!isBlank(representative.serviceAddress.AddressLine3)}&gt;&gt;</w:t>
+              <w:t>&lt;&lt;</w:t>
+            </w:r>
+            <w:proofErr w:type="gramStart"/>
+            <w:r>
+              <w:rPr>
+                <w:rFonts w:ascii="GDSTransportWebsite" w:hAnsi="GDSTransportWebsite"/>
+                <w:color w:val="0A0A0A"/>
+              </w:rPr>
+              <w:t>representative.serviceAddress.AddressLine</w:t>
+            </w:r>
+            <w:proofErr w:type="gramEnd"/>
+            <w:r>
+              <w:rPr>
+                <w:rFonts w:ascii="GDSTransportWebsite" w:hAnsi="GDSTransportWebsite"/>
+                <w:color w:val="0A0A0A"/>
+              </w:rPr>
+              <w:t>2&gt;&gt;&lt;&lt;es_&gt;&gt;&lt;&lt;cs_{!isBlank(representative.serviceAddress.AddressLine3)}&gt;&gt;</w:t>
             </w:r>
           </w:p>
           <w:p>
@@ -1530,7 +1641,23 @@
                 <w:rFonts w:ascii="GDSTransportWebsite" w:hAnsi="GDSTransportWebsite"/>
                 <w:color w:val="0A0A0A"/>
               </w:rPr>
-              <w:t>&lt;&lt;representative.serviceAddress.AddressLine3&gt;&gt;&lt;&lt;es_&gt;&gt;&lt;&lt;cs_{!isBlank(representative.serviceAddress.PostTown)}&gt;&gt;</w:t>
+              <w:t>&lt;&lt;</w:t>
+            </w:r>
+            <w:proofErr w:type="gramStart"/>
+            <w:r>
+              <w:rPr>
+                <w:rFonts w:ascii="GDSTransportWebsite" w:hAnsi="GDSTransportWebsite"/>
+                <w:color w:val="0A0A0A"/>
+              </w:rPr>
+              <w:t>representative.serviceAddress.AddressLine</w:t>
+            </w:r>
+            <w:proofErr w:type="gramEnd"/>
+            <w:r>
+              <w:rPr>
+                <w:rFonts w:ascii="GDSTransportWebsite" w:hAnsi="GDSTransportWebsite"/>
+                <w:color w:val="0A0A0A"/>
+              </w:rPr>
+              <w:t>3&gt;&gt;&lt;&lt;es_&gt;&gt;&lt;&lt;cs_{!isBlank(representative.serviceAddress.PostTown)}&gt;&gt;</w:t>
             </w:r>
           </w:p>
           <w:p>
@@ -1550,6 +1677,7 @@
               <w:t>&lt;&lt;</w:t>
             </w:r>
             <w:proofErr w:type="spellStart"/>
+            <w:proofErr w:type="gramStart"/>
             <w:r>
               <w:rPr>
                 <w:rFonts w:ascii="GDSTransportWebsite" w:hAnsi="GDSTransportWebsite"/>
@@ -1558,6 +1686,7 @@
               <w:t>representative.serviceAddress.PostTown</w:t>
             </w:r>
             <w:proofErr w:type="spellEnd"/>
+            <w:proofErr w:type="gramEnd"/>
             <w:r>
               <w:rPr>
                 <w:rFonts w:ascii="GDSTransportWebsite" w:hAnsi="GDSTransportWebsite"/>
@@ -1580,7 +1709,23 @@
                 <w:rFonts w:ascii="GDSTransportWebsite" w:hAnsi="GDSTransportWebsite"/>
                 <w:color w:val="0A0A0A"/>
               </w:rPr>
-              <w:t>&lt;&lt;representative.serviceAddress.PostCode&gt;&gt;&lt;&lt;cs_{!isBlank(representative.serviceAddress.Country)}&gt;&gt;</w:t>
+              <w:t>&lt;&lt;</w:t>
+            </w:r>
+            <w:proofErr w:type="gramStart"/>
+            <w:r>
+              <w:rPr>
+                <w:rFonts w:ascii="GDSTransportWebsite" w:hAnsi="GDSTransportWebsite"/>
+                <w:color w:val="0A0A0A"/>
+              </w:rPr>
+              <w:t>representative.serviceAddress.PostCode</w:t>
+            </w:r>
+            <w:proofErr w:type="gramEnd"/>
+            <w:r>
+              <w:rPr>
+                <w:rFonts w:ascii="GDSTransportWebsite" w:hAnsi="GDSTransportWebsite"/>
+                <w:color w:val="0A0A0A"/>
+              </w:rPr>
+              <w:t>&gt;&gt;&lt;&lt;cs_{!isBlank(representative.serviceAddress.Country)}&gt;&gt;</w:t>
             </w:r>
           </w:p>
           <w:p>
@@ -1602,6 +1747,7 @@
               <w:t>&lt;&lt;</w:t>
             </w:r>
             <w:proofErr w:type="spellStart"/>
+            <w:proofErr w:type="gramStart"/>
             <w:r>
               <w:rPr>
                 <w:rFonts w:ascii="GDSTransportWebsite" w:hAnsi="GDSTransportWebsite"/>
@@ -1610,6 +1756,7 @@
               <w:t>representative.serviceAddress.Country</w:t>
             </w:r>
             <w:proofErr w:type="spellEnd"/>
+            <w:proofErr w:type="gramEnd"/>
             <w:r>
               <w:rPr>
                 <w:rFonts w:ascii="GDSTransportWebsite" w:hAnsi="GDSTransportWebsite"/>
@@ -1676,6 +1823,7 @@
               <w:t xml:space="preserve">&lt;&lt; </w:t>
             </w:r>
             <w:proofErr w:type="spellStart"/>
+            <w:proofErr w:type="gramStart"/>
             <w:r>
               <w:rPr>
                 <w:rFonts w:ascii="GDSTransportWebsite" w:hAnsi="GDSTransportWebsite"/>
@@ -1684,6 +1832,7 @@
               <w:t>representative.phoneNumber</w:t>
             </w:r>
             <w:proofErr w:type="spellEnd"/>
+            <w:proofErr w:type="gramEnd"/>
             <w:r>
               <w:rPr>
                 <w:rFonts w:ascii="GDSTransportWebsite" w:hAnsi="GDSTransportWebsite"/>
@@ -1750,6 +1899,7 @@
               <w:t>&lt;&lt;</w:t>
             </w:r>
             <w:proofErr w:type="spellStart"/>
+            <w:proofErr w:type="gramStart"/>
             <w:r>
               <w:rPr>
                 <w:rFonts w:ascii="GDSTransportWebsite" w:hAnsi="GDSTransportWebsite"/>
@@ -1758,6 +1908,7 @@
               <w:t>representative.dxAddress</w:t>
             </w:r>
             <w:proofErr w:type="spellEnd"/>
+            <w:proofErr w:type="gramEnd"/>
             <w:r>
               <w:rPr>
                 <w:rFonts w:ascii="GDSTransportWebsite" w:hAnsi="GDSTransportWebsite"/>
@@ -1824,6 +1975,7 @@
               <w:t>&lt;&lt;</w:t>
             </w:r>
             <w:proofErr w:type="spellStart"/>
+            <w:proofErr w:type="gramStart"/>
             <w:r>
               <w:rPr>
                 <w:rFonts w:ascii="GDSTransportWebsite" w:hAnsi="GDSTransportWebsite"/>
@@ -1832,6 +1984,7 @@
               <w:t>representative.emailAddress</w:t>
             </w:r>
             <w:proofErr w:type="spellEnd"/>
+            <w:proofErr w:type="gramEnd"/>
             <w:r>
               <w:rPr>
                 <w:rFonts w:ascii="GDSTransportWebsite" w:hAnsi="GDSTransportWebsite"/>
@@ -2165,7 +2318,23 @@
                 <w:rFonts w:ascii="GDSTransportWebsite" w:hAnsi="GDSTransportWebsite"/>
                 <w:color w:val="0A0A0A"/>
               </w:rPr>
-              <w:t>&lt;&lt;cs_{primaryAddress.AddressLine1!=null}&gt;&gt;&lt;&lt;primaryAddress.AddressLine1&gt;&gt;&lt;&lt;es_&gt;&gt;&lt;&lt;cs_{!isBlank(primaryAddress.AddressLine2)}&gt;&gt;</w:t>
+              <w:t>&lt;&lt;cs_{primaryAddress.AddressLine</w:t>
+            </w:r>
+            <w:proofErr w:type="gramStart"/>
+            <w:r>
+              <w:rPr>
+                <w:rFonts w:ascii="GDSTransportWebsite" w:hAnsi="GDSTransportWebsite"/>
+                <w:color w:val="0A0A0A"/>
+              </w:rPr>
+              <w:t>1!=</w:t>
+            </w:r>
+            <w:proofErr w:type="gramEnd"/>
+            <w:r>
+              <w:rPr>
+                <w:rFonts w:ascii="GDSTransportWebsite" w:hAnsi="GDSTransportWebsite"/>
+                <w:color w:val="0A0A0A"/>
+              </w:rPr>
+              <w:t>null}&gt;&gt;&lt;&lt;primaryAddress.AddressLine1&gt;&gt;&lt;&lt;es_&gt;&gt;&lt;&lt;cs_{!isBlank(primaryAddress.AddressLine2)}&gt;&gt;</w:t>
             </w:r>
           </w:p>
           <w:p>
@@ -2182,23 +2351,55 @@
                 <w:rFonts w:ascii="GDSTransportWebsite" w:hAnsi="GDSTransportWebsite"/>
                 <w:color w:val="0A0A0A"/>
               </w:rPr>
-              <w:t>&lt;&lt;primaryAddress.AddressLine2&gt;&gt;&lt;&lt;es_&gt;&gt;&lt;&lt;cs_{!isBlank(primaryAddress.AddressLine3)}&gt;&gt;</w:t>
-            </w:r>
-          </w:p>
-          <w:p>
-            <w:pPr>
-              <w:spacing w:before="40" w:after="40"/>
-              <w:rPr>
-                <w:rFonts w:ascii="GDSTransportWebsite" w:hAnsi="GDSTransportWebsite"/>
-                <w:color w:val="0A0A0A"/>
-              </w:rPr>
-            </w:pPr>
-            <w:r>
-              <w:rPr>
-                <w:rFonts w:ascii="GDSTransportWebsite" w:hAnsi="GDSTransportWebsite"/>
-                <w:color w:val="0A0A0A"/>
-              </w:rPr>
-              <w:t>&lt;&lt;primaryAddress.AddressLine3&gt;&gt;&lt;&lt;es_&gt;&gt;&lt;&lt;cs_{!isBlank(primaryAddress.PostTown)}&gt;&gt;</w:t>
+              <w:t>&lt;&lt;primaryAddress.AddressLine2&gt;&gt;&lt;&lt;es_&gt;&gt;&lt;&lt;cs_</w:t>
+            </w:r>
+            <w:proofErr w:type="gramStart"/>
+            <w:r>
+              <w:rPr>
+                <w:rFonts w:ascii="GDSTransportWebsite" w:hAnsi="GDSTransportWebsite"/>
+                <w:color w:val="0A0A0A"/>
+              </w:rPr>
+              <w:t>{!isBlank</w:t>
+            </w:r>
+            <w:proofErr w:type="gramEnd"/>
+            <w:r>
+              <w:rPr>
+                <w:rFonts w:ascii="GDSTransportWebsite" w:hAnsi="GDSTransportWebsite"/>
+                <w:color w:val="0A0A0A"/>
+              </w:rPr>
+              <w:t>(primaryAddress.AddressLine3)}&gt;&gt;</w:t>
+            </w:r>
+          </w:p>
+          <w:p>
+            <w:pPr>
+              <w:spacing w:before="40" w:after="40"/>
+              <w:rPr>
+                <w:rFonts w:ascii="GDSTransportWebsite" w:hAnsi="GDSTransportWebsite"/>
+                <w:color w:val="0A0A0A"/>
+              </w:rPr>
+            </w:pPr>
+            <w:r>
+              <w:rPr>
+                <w:rFonts w:ascii="GDSTransportWebsite" w:hAnsi="GDSTransportWebsite"/>
+                <w:color w:val="0A0A0A"/>
+              </w:rPr>
+              <w:t>&lt;&lt;primaryAddress.AddressLine3&gt;&gt;&lt;&lt;es_&gt;&gt;&lt;&lt;cs_</w:t>
+            </w:r>
+            <w:proofErr w:type="gramStart"/>
+            <w:r>
+              <w:rPr>
+                <w:rFonts w:ascii="GDSTransportWebsite" w:hAnsi="GDSTransportWebsite"/>
+                <w:color w:val="0A0A0A"/>
+              </w:rPr>
+              <w:t>{!isBlank</w:t>
+            </w:r>
+            <w:proofErr w:type="gramEnd"/>
+            <w:r>
+              <w:rPr>
+                <w:rFonts w:ascii="GDSTransportWebsite" w:hAnsi="GDSTransportWebsite"/>
+                <w:color w:val="0A0A0A"/>
+              </w:rPr>
+              <w:t>(primaryAddress.PostTown)}&gt;&gt;</w:t>
             </w:r>
           </w:p>
           <w:p>
@@ -2246,7 +2447,23 @@
                 <w:rFonts w:ascii="GDSTransportWebsite" w:hAnsi="GDSTransportWebsite"/>
                 <w:color w:val="0A0A0A"/>
               </w:rPr>
-              <w:t>&lt;&lt;primaryAddress.PostCode&gt;&gt;&lt;&lt;cs_{!isBlank(primaryAddress.Country)}&gt;&gt;</w:t>
+              <w:t>&lt;&lt;primaryAddress.PostCode&gt;&gt;&lt;&lt;cs_</w:t>
+            </w:r>
+            <w:proofErr w:type="gramStart"/>
+            <w:r>
+              <w:rPr>
+                <w:rFonts w:ascii="GDSTransportWebsite" w:hAnsi="GDSTransportWebsite"/>
+                <w:color w:val="0A0A0A"/>
+              </w:rPr>
+              <w:t>{!isBlank</w:t>
+            </w:r>
+            <w:proofErr w:type="gramEnd"/>
+            <w:r>
+              <w:rPr>
+                <w:rFonts w:ascii="GDSTransportWebsite" w:hAnsi="GDSTransportWebsite"/>
+                <w:color w:val="0A0A0A"/>
+              </w:rPr>
+              <w:t>(primaryAddress.Country)}&gt;&gt;</w:t>
             </w:r>
           </w:p>
           <w:p>
@@ -2684,6 +2901,7 @@
         <w:t>&lt;&lt;cs_{</w:t>
       </w:r>
       <w:proofErr w:type="spellStart"/>
+      <w:proofErr w:type="gramStart"/>
       <w:r>
         <w:rPr>
           <w:rFonts w:ascii="GDSTransportWebsite" w:hAnsi="GDSTransportWebsite"/>
@@ -2701,7 +2919,17 @@
           <w:sz w:val="36"/>
           <w:szCs w:val="36"/>
         </w:rPr>
-        <w:t>!='SMALL_CLAIM'}&gt;&gt;</w:t>
+        <w:t>!=</w:t>
+      </w:r>
+      <w:proofErr w:type="gramEnd"/>
+      <w:r>
+        <w:rPr>
+          <w:rFonts w:ascii="GDSTransportWebsite" w:hAnsi="GDSTransportWebsite"/>
+          <w:color w:val="0A0A0A"/>
+          <w:sz w:val="36"/>
+          <w:szCs w:val="36"/>
+        </w:rPr>
+        <w:t>'SMALL_CLAIM'}&gt;&gt;</w:t>
       </w:r>
     </w:p>
     <w:p>
@@ -2925,7 +3153,29 @@
                 <w:color w:val="0A0A0A"/>
                 <w:shd w:val="clear" w:color="auto" w:fill="FFFFFF"/>
               </w:rPr>
-              <w:t>How many witnesses, including the defendant, will  give evidence at the hearing?</w:t>
+              <w:t xml:space="preserve">How many witnesses, including the defendant, </w:t>
+            </w:r>
+            <w:proofErr w:type="gramStart"/>
+            <w:r>
+              <w:rPr>
+                <w:rFonts w:ascii="GDSTransportWebsite" w:hAnsi="GDSTransportWebsite"/>
+                <w:b/>
+                <w:bCs/>
+                <w:color w:val="0A0A0A"/>
+                <w:shd w:val="clear" w:color="auto" w:fill="FFFFFF"/>
+              </w:rPr>
+              <w:t>will  give</w:t>
+            </w:r>
+            <w:proofErr w:type="gramEnd"/>
+            <w:r>
+              <w:rPr>
+                <w:rFonts w:ascii="GDSTransportWebsite" w:hAnsi="GDSTransportWebsite"/>
+                <w:b/>
+                <w:bCs/>
+                <w:color w:val="0A0A0A"/>
+                <w:shd w:val="clear" w:color="auto" w:fill="FFFFFF"/>
+              </w:rPr>
+              <w:t xml:space="preserve"> evidence at the hearing?</w:t>
             </w:r>
           </w:p>
           <w:p>
@@ -3193,9 +3443,19 @@
           <w:shd w:val="clear" w:color="auto" w:fill="FFFFFF"/>
         </w:rPr>
         <w:lastRenderedPageBreak/>
-        <w:t>&lt;&lt;cs_{</w:t>
+        <w:t>&lt;&lt;cs</w:t>
+      </w:r>
+      <w:proofErr w:type="gramStart"/>
+      <w:r>
+        <w:rPr>
+          <w:rFonts w:ascii="GDSTransportWebsite" w:hAnsi="GDSTransportWebsite"/>
+          <w:color w:val="0A0A0A"/>
+          <w:shd w:val="clear" w:color="auto" w:fill="FFFFFF"/>
+        </w:rPr>
+        <w:t>_{</w:t>
       </w:r>
       <w:proofErr w:type="spellStart"/>
+      <w:proofErr w:type="gramEnd"/>
       <w:r>
         <w:rPr>
           <w:rFonts w:ascii="GDSTransportWebsite" w:hAnsi="GDSTransportWebsite"/>
@@ -3355,7 +3615,25 @@
           <w:color w:val="0A0A0A"/>
           <w:shd w:val="clear" w:color="auto" w:fill="FFFFFF"/>
         </w:rPr>
-        <w:t>&lt;&lt;cs_{disclosureOfNonElectronicDocuments.directionsForDisclosureProposed='Yes' &amp;&amp; disclosureOfNonElectronicDocuments.standardDirectionsRequired=No}&gt;&gt;</w:t>
+        <w:t>&lt;&lt;cs</w:t>
+      </w:r>
+      <w:proofErr w:type="gramStart"/>
+      <w:r>
+        <w:rPr>
+          <w:rFonts w:ascii="GDSTransportWebsite" w:hAnsi="GDSTransportWebsite"/>
+          <w:color w:val="0A0A0A"/>
+          <w:shd w:val="clear" w:color="auto" w:fill="FFFFFF"/>
+        </w:rPr>
+        <w:t>_{</w:t>
+      </w:r>
+      <w:proofErr w:type="gramEnd"/>
+      <w:r>
+        <w:rPr>
+          <w:rFonts w:ascii="GDSTransportWebsite" w:hAnsi="GDSTransportWebsite"/>
+          <w:color w:val="0A0A0A"/>
+          <w:shd w:val="clear" w:color="auto" w:fill="FFFFFF"/>
+        </w:rPr>
+        <w:t>disclosureOfNonElectronicDocuments.directionsForDisclosureProposed='Yes' &amp;&amp; disclosureOfNonElectronicDocuments.standardDirectionsRequired=No}&gt;&gt;</w:t>
       </w:r>
     </w:p>
     <w:tbl>
@@ -3600,6 +3878,7 @@
         </w:rPr>
         <w:t>&lt;&lt;cs</w:t>
       </w:r>
+      <w:proofErr w:type="gramStart"/>
       <w:r>
         <w:rPr>
           <w:rFonts w:ascii="GDSTransportWebsite" w:hAnsi="GDSTransportWebsite"/>
@@ -3609,6 +3888,7 @@
         </w:rPr>
         <w:t>_{</w:t>
       </w:r>
+      <w:proofErr w:type="gramEnd"/>
       <w:r>
         <w:rPr>
           <w:rFonts w:ascii="GDSTransportWebsite" w:hAnsi="GDSTransportWebsite"/>
@@ -3930,6 +4210,7 @@
               <w:t>(</w:t>
             </w:r>
             <w:proofErr w:type="spellStart"/>
+            <w:proofErr w:type="gramStart"/>
             <w:r>
               <w:rPr>
                 <w:rFonts w:ascii="GDSTransportWebsite" w:hAnsi="GDSTransportWebsite"/>
@@ -3938,6 +4219,7 @@
               <w:t>experts.expertRequired</w:t>
             </w:r>
             <w:proofErr w:type="spellEnd"/>
+            <w:proofErr w:type="gramEnd"/>
             <w:r>
               <w:rPr>
                 <w:rFonts w:ascii="GDSTransportWebsite" w:hAnsi="GDSTransportWebsite"/>
@@ -3982,6 +4264,7 @@
         <w:t>&lt;&lt;cs_{</w:t>
       </w:r>
       <w:proofErr w:type="spellStart"/>
+      <w:proofErr w:type="gramStart"/>
       <w:r>
         <w:rPr>
           <w:rFonts w:ascii="GDSTransportWebsite" w:hAnsi="GDSTransportWebsite"/>
@@ -3991,6 +4274,7 @@
         <w:t>experts.expertRequired</w:t>
       </w:r>
       <w:proofErr w:type="spellEnd"/>
+      <w:proofErr w:type="gramEnd"/>
       <w:r>
         <w:rPr>
           <w:rFonts w:ascii="GDSTransportWebsite" w:hAnsi="GDSTransportWebsite"/>
@@ -4043,7 +4327,29 @@
                 <w:color w:val="0A0A0A"/>
                 <w:shd w:val="clear" w:color="auto" w:fill="FFFFFF"/>
               </w:rPr>
-              <w:t>Have you already sent expert reports or similar to other parties?</w:t>
+              <w:t xml:space="preserve">Have you already sent expert reports or </w:t>
+            </w:r>
+            <w:proofErr w:type="gramStart"/>
+            <w:r>
+              <w:rPr>
+                <w:rFonts w:ascii="GDSTransportWebsite" w:hAnsi="GDSTransportWebsite"/>
+                <w:b/>
+                <w:bCs/>
+                <w:color w:val="0A0A0A"/>
+                <w:shd w:val="clear" w:color="auto" w:fill="FFFFFF"/>
+              </w:rPr>
+              <w:t>similar to</w:t>
+            </w:r>
+            <w:proofErr w:type="gramEnd"/>
+            <w:r>
+              <w:rPr>
+                <w:rFonts w:ascii="GDSTransportWebsite" w:hAnsi="GDSTransportWebsite"/>
+                <w:b/>
+                <w:bCs/>
+                <w:color w:val="0A0A0A"/>
+                <w:shd w:val="clear" w:color="auto" w:fill="FFFFFF"/>
+              </w:rPr>
+              <w:t xml:space="preserve"> other parties?</w:t>
             </w:r>
           </w:p>
           <w:p>
@@ -4097,6 +4403,7 @@
               <w:t>(</w:t>
             </w:r>
             <w:proofErr w:type="spellStart"/>
+            <w:proofErr w:type="gramStart"/>
             <w:r>
               <w:rPr>
                 <w:rFonts w:ascii="GDSTransportWebsite" w:hAnsi="GDSTransportWebsite"/>
@@ -4105,6 +4412,7 @@
               <w:t>experts.expertReportsSent</w:t>
             </w:r>
             <w:proofErr w:type="spellEnd"/>
+            <w:proofErr w:type="gramEnd"/>
             <w:r>
               <w:rPr>
                 <w:rFonts w:ascii="GDSTransportWebsite" w:hAnsi="GDSTransportWebsite"/>
@@ -4236,6 +4544,7 @@
               <w:t>(</w:t>
             </w:r>
             <w:proofErr w:type="spellStart"/>
+            <w:proofErr w:type="gramStart"/>
             <w:r>
               <w:rPr>
                 <w:rFonts w:ascii="GDSTransportWebsite" w:hAnsi="GDSTransportWebsite"/>
@@ -4244,6 +4553,7 @@
               <w:t>experts.jointExpertSuitable</w:t>
             </w:r>
             <w:proofErr w:type="spellEnd"/>
+            <w:proofErr w:type="gramEnd"/>
             <w:r>
               <w:rPr>
                 <w:rFonts w:ascii="GDSTransportWebsite" w:hAnsi="GDSTransportWebsite"/>
@@ -4320,9 +4630,19 @@
                 <w:color w:val="0A0A0A"/>
                 <w:shd w:val="clear" w:color="auto" w:fill="FFFFFF"/>
               </w:rPr>
-              <w:t>rr_experts.details</w:t>
-            </w:r>
-            <w:proofErr w:type="spellEnd"/>
+              <w:t>rr_</w:t>
+            </w:r>
+            <w:proofErr w:type="gramStart"/>
+            <w:r>
+              <w:rPr>
+                <w:rFonts w:ascii="GDSTransportWebsite" w:hAnsi="GDSTransportWebsite"/>
+                <w:color w:val="0A0A0A"/>
+                <w:shd w:val="clear" w:color="auto" w:fill="FFFFFF"/>
+              </w:rPr>
+              <w:t>experts.details</w:t>
+            </w:r>
+            <w:proofErr w:type="spellEnd"/>
+            <w:proofErr w:type="gramEnd"/>
             <w:r>
               <w:rPr>
                 <w:rFonts w:ascii="GDSTransportWebsite" w:hAnsi="GDSTransportWebsite"/>
@@ -4505,7 +4825,15 @@
                 <w:rFonts w:ascii="GDSTransportWebsite" w:hAnsi="GDSTransportWebsite"/>
                 <w:color w:val="0A0A0A"/>
               </w:rPr>
-              <w:t>&gt;&gt;</w:t>
+              <w:t>&gt;</w:t>
+            </w:r>
+            <w:proofErr w:type="gramStart"/>
+            <w:r>
+              <w:rPr>
+                <w:rFonts w:ascii="GDSTransportWebsite" w:hAnsi="GDSTransportWebsite"/>
+                <w:color w:val="0A0A0A"/>
+              </w:rPr>
+              <w:t>&gt;</w:t>
             </w:r>
             <w:r>
               <w:rPr>
@@ -4519,7 +4847,15 @@
                 <w:rFonts w:ascii="GDSTransportWebsite" w:hAnsi="GDSTransportWebsite"/>
                 <w:color w:val="0A0A0A"/>
               </w:rPr>
-              <w:t xml:space="preserve"> &lt;&lt;</w:t>
+              <w:t xml:space="preserve"> &lt;</w:t>
+            </w:r>
+            <w:proofErr w:type="gramEnd"/>
+            <w:r>
+              <w:rPr>
+                <w:rFonts w:ascii="GDSTransportWebsite" w:hAnsi="GDSTransportWebsite"/>
+                <w:color w:val="0A0A0A"/>
+              </w:rPr>
+              <w:t>&lt;</w:t>
             </w:r>
             <w:proofErr w:type="spellStart"/>
             <w:r>
@@ -5257,9 +5593,19 @@
                 <w:color w:val="0A0A0A"/>
                 <w:shd w:val="clear" w:color="auto" w:fill="FFFFFF"/>
               </w:rPr>
-              <w:t>er_experts.details</w:t>
-            </w:r>
-            <w:proofErr w:type="spellEnd"/>
+              <w:t>er_</w:t>
+            </w:r>
+            <w:proofErr w:type="gramStart"/>
+            <w:r>
+              <w:rPr>
+                <w:rFonts w:ascii="GDSTransportWebsite" w:hAnsi="GDSTransportWebsite"/>
+                <w:color w:val="0A0A0A"/>
+                <w:shd w:val="clear" w:color="auto" w:fill="FFFFFF"/>
+              </w:rPr>
+              <w:t>experts.details</w:t>
+            </w:r>
+            <w:proofErr w:type="spellEnd"/>
+            <w:proofErr w:type="gramEnd"/>
             <w:r>
               <w:rPr>
                 <w:rFonts w:ascii="GDSTransportWebsite" w:hAnsi="GDSTransportWebsite"/>
@@ -5400,6 +5746,7 @@
               <w:t>&lt;&lt;</w:t>
             </w:r>
             <w:proofErr w:type="spellStart"/>
+            <w:proofErr w:type="gramStart"/>
             <w:r>
               <w:rPr>
                 <w:rFonts w:ascii="GDSTransportWebsite" w:hAnsi="GDSTransportWebsite"/>
@@ -5408,6 +5755,7 @@
               <w:t>witnesses.witnessesToAppear</w:t>
             </w:r>
             <w:proofErr w:type="spellEnd"/>
+            <w:proofErr w:type="gramEnd"/>
             <w:r>
               <w:rPr>
                 <w:rFonts w:ascii="GDSTransportWebsite" w:hAnsi="GDSTransportWebsite"/>
@@ -5454,9 +5802,19 @@
                 <w:color w:val="0A0A0A"/>
                 <w:shd w:val="clear" w:color="auto" w:fill="FFFFFF"/>
               </w:rPr>
-              <w:t>rr_witnesses.details</w:t>
-            </w:r>
-            <w:proofErr w:type="spellEnd"/>
+              <w:t>rr_</w:t>
+            </w:r>
+            <w:proofErr w:type="gramStart"/>
+            <w:r>
+              <w:rPr>
+                <w:rFonts w:ascii="GDSTransportWebsite" w:hAnsi="GDSTransportWebsite"/>
+                <w:color w:val="0A0A0A"/>
+                <w:shd w:val="clear" w:color="auto" w:fill="FFFFFF"/>
+              </w:rPr>
+              <w:t>witnesses.details</w:t>
+            </w:r>
+            <w:proofErr w:type="spellEnd"/>
+            <w:proofErr w:type="gramEnd"/>
             <w:r>
               <w:rPr>
                 <w:rFonts w:ascii="GDSTransportWebsite" w:hAnsi="GDSTransportWebsite"/>
@@ -5627,7 +5985,23 @@
                 <w:rFonts w:ascii="GDSTransportWebsite" w:hAnsi="GDSTransportWebsite"/>
                 <w:color w:val="0A0A0A"/>
               </w:rPr>
-              <w:t>&gt;&gt;  &lt;&lt;</w:t>
+              <w:t>&gt;</w:t>
+            </w:r>
+            <w:proofErr w:type="gramStart"/>
+            <w:r>
+              <w:rPr>
+                <w:rFonts w:ascii="GDSTransportWebsite" w:hAnsi="GDSTransportWebsite"/>
+                <w:color w:val="0A0A0A"/>
+              </w:rPr>
+              <w:t>&gt;  &lt;</w:t>
+            </w:r>
+            <w:proofErr w:type="gramEnd"/>
+            <w:r>
+              <w:rPr>
+                <w:rFonts w:ascii="GDSTransportWebsite" w:hAnsi="GDSTransportWebsite"/>
+                <w:color w:val="0A0A0A"/>
+              </w:rPr>
+              <w:t>&lt;</w:t>
             </w:r>
             <w:proofErr w:type="spellStart"/>
             <w:r>
@@ -6086,9 +6460,19 @@
                 <w:color w:val="0A0A0A"/>
                 <w:shd w:val="clear" w:color="auto" w:fill="FFFFFF"/>
               </w:rPr>
-              <w:t>er_witnesses.details</w:t>
-            </w:r>
-            <w:proofErr w:type="spellEnd"/>
+              <w:t>er_</w:t>
+            </w:r>
+            <w:proofErr w:type="gramStart"/>
+            <w:r>
+              <w:rPr>
+                <w:rFonts w:ascii="GDSTransportWebsite" w:hAnsi="GDSTransportWebsite"/>
+                <w:color w:val="0A0A0A"/>
+                <w:shd w:val="clear" w:color="auto" w:fill="FFFFFF"/>
+              </w:rPr>
+              <w:t>witnesses.details</w:t>
+            </w:r>
+            <w:proofErr w:type="spellEnd"/>
+            <w:proofErr w:type="gramEnd"/>
             <w:r>
               <w:rPr>
                 <w:rFonts w:ascii="GDSTransportWebsite" w:hAnsi="GDSTransportWebsite"/>
@@ -6396,7 +6780,29 @@
                 <w:color w:val="0A0A0A"/>
                 <w:shd w:val="clear" w:color="auto" w:fill="FFFFFF"/>
               </w:rPr>
-              <w:t>Are there any days within the next 12 months when you, your client, an expert or a witness couldn’t attend a hearing?</w:t>
+              <w:t xml:space="preserve">Are there any days within the next 12 months when you, your client, an </w:t>
+            </w:r>
+            <w:proofErr w:type="gramStart"/>
+            <w:r>
+              <w:rPr>
+                <w:rFonts w:ascii="GDSTransportWebsite" w:hAnsi="GDSTransportWebsite"/>
+                <w:b/>
+                <w:bCs/>
+                <w:color w:val="0A0A0A"/>
+                <w:shd w:val="clear" w:color="auto" w:fill="FFFFFF"/>
+              </w:rPr>
+              <w:t>expert</w:t>
+            </w:r>
+            <w:proofErr w:type="gramEnd"/>
+            <w:r>
+              <w:rPr>
+                <w:rFonts w:ascii="GDSTransportWebsite" w:hAnsi="GDSTransportWebsite"/>
+                <w:b/>
+                <w:bCs/>
+                <w:color w:val="0A0A0A"/>
+                <w:shd w:val="clear" w:color="auto" w:fill="FFFFFF"/>
+              </w:rPr>
+              <w:t xml:space="preserve"> or a witness couldn’t attend a hearing?</w:t>
             </w:r>
           </w:p>
           <w:p>
@@ -6434,6 +6840,7 @@
               <w:t>&lt;&lt;</w:t>
             </w:r>
             <w:proofErr w:type="spellStart"/>
+            <w:proofErr w:type="gramStart"/>
             <w:r>
               <w:rPr>
                 <w:rFonts w:ascii="GDSTransportWebsite" w:hAnsi="GDSTransportWebsite"/>
@@ -6442,6 +6849,7 @@
               <w:t>hearing.unavailableDatesRequired</w:t>
             </w:r>
             <w:proofErr w:type="spellEnd"/>
+            <w:proofErr w:type="gramEnd"/>
             <w:r>
               <w:rPr>
                 <w:rFonts w:ascii="GDSTransportWebsite" w:hAnsi="GDSTransportWebsite"/>
@@ -6454,6 +6862,13 @@
       </w:tr>
     </w:tbl>
     <w:p>
+      <w:pPr>
+        <w:rPr>
+          <w:rFonts w:ascii="GDSTransportWebsite" w:hAnsi="GDSTransportWebsite"/>
+          <w:color w:val="0A0A0A"/>
+          <w:shd w:val="clear" w:color="auto" w:fill="FFFFFF"/>
+        </w:rPr>
+      </w:pPr>
       <w:r>
         <w:rPr>
           <w:rFonts w:ascii="GDSTransportWebsite" w:hAnsi="GDSTransportWebsite"/>
@@ -6463,6 +6878,7 @@
         <w:t>&lt;&lt;cs_{</w:t>
       </w:r>
       <w:proofErr w:type="spellStart"/>
+      <w:proofErr w:type="gramStart"/>
       <w:r>
         <w:rPr>
           <w:rFonts w:ascii="GDSTransportWebsite" w:hAnsi="GDSTransportWebsite"/>
@@ -6479,6 +6895,7 @@
         <w:t>.unavailableDates.size</w:t>
       </w:r>
       <w:proofErr w:type="spellEnd"/>
+      <w:proofErr w:type="gramEnd"/>
       <w:r>
         <w:rPr>
           <w:rFonts w:ascii="GDSTransportWebsite" w:hAnsi="GDSTransportWebsite"/>
@@ -6486,6 +6903,29 @@
           <w:shd w:val="clear" w:color="auto" w:fill="FFFFFF"/>
         </w:rPr>
         <w:t>&gt;0}&gt;&gt;</w:t>
+      </w:r>
+    </w:p>
+    <w:p>
+      <w:pPr>
+        <w:pBdr>
+          <w:bottom w:val="single" w:sz="4" w:space="1" w:color="000000"/>
+        </w:pBdr>
+        <w:spacing w:before="120" w:after="120"/>
+        <w:rPr>
+          <w:rFonts w:ascii="GDSTransportWebsite" w:hAnsi="GDSTransportWebsite"/>
+          <w:color w:val="0A0A0A"/>
+          <w:sz w:val="36"/>
+          <w:szCs w:val="36"/>
+        </w:rPr>
+      </w:pPr>
+      <w:r>
+        <w:rPr>
+          <w:rFonts w:ascii="GDSTransportWebsite" w:hAnsi="GDSTransportWebsite"/>
+          <w:color w:val="0A0A0A"/>
+          <w:sz w:val="36"/>
+          <w:szCs w:val="36"/>
+        </w:rPr>
+        <w:t>Dates unavailable</w:t>
       </w:r>
     </w:p>
     <w:tbl>
@@ -6501,9 +6941,12 @@
         <w:gridCol w:w="6521"/>
       </w:tblGrid>
       <w:tr>
-        <w:tc>
-          <w:tcPr>
-            <w:tcW w:w="10059" w:type="dxa"/>
+        <w:trPr>
+          <w:trHeight w:val="329"/>
+        </w:trPr>
+        <w:tc>
+          <w:tcPr>
+            <w:tcW w:w="10065" w:type="dxa"/>
             <w:gridSpan w:val="2"/>
             <w:tcBorders>
               <w:top w:val="nil"/>
@@ -6515,25 +6958,391 @@
           </w:tcPr>
           <w:p>
             <w:pPr>
-              <w:pBdr>
-                <w:bottom w:val="single" w:sz="4" w:space="1" w:color="000000"/>
-              </w:pBdr>
-              <w:spacing w:before="120" w:after="120"/>
-              <w:rPr>
-                <w:rFonts w:ascii="GDSTransportWebsite" w:hAnsi="GDSTransportWebsite"/>
-                <w:color w:val="0A0A0A"/>
-                <w:sz w:val="36"/>
-                <w:szCs w:val="36"/>
-              </w:rPr>
-            </w:pPr>
-            <w:r>
-              <w:rPr>
-                <w:rFonts w:ascii="GDSTransportWebsite" w:hAnsi="GDSTransportWebsite"/>
-                <w:color w:val="0A0A0A"/>
-                <w:sz w:val="36"/>
-                <w:szCs w:val="36"/>
-              </w:rPr>
-              <w:t>Dates unavailable</w:t>
+              <w:spacing w:before="40" w:after="40"/>
+              <w:rPr>
+                <w:rFonts w:ascii="GDSTransportWebsite" w:hAnsi="GDSTransportWebsite"/>
+                <w:color w:val="0A0A0A"/>
+                <w:shd w:val="clear" w:color="auto" w:fill="FFFFFF"/>
+              </w:rPr>
+            </w:pPr>
+            <w:r>
+              <w:rPr>
+                <w:rFonts w:ascii="GDSTransportWebsite" w:hAnsi="GDSTransportWebsite"/>
+                <w:color w:val="0A0A0A"/>
+                <w:shd w:val="clear" w:color="auto" w:fill="FFFFFF"/>
+              </w:rPr>
+              <w:t>&lt;&lt;</w:t>
+            </w:r>
+            <w:proofErr w:type="spellStart"/>
+            <w:r>
+              <w:rPr>
+                <w:rFonts w:ascii="GDSTransportWebsite" w:hAnsi="GDSTransportWebsite"/>
+                <w:color w:val="0A0A0A"/>
+                <w:shd w:val="clear" w:color="auto" w:fill="FFFFFF"/>
+              </w:rPr>
+              <w:t>rr_</w:t>
+            </w:r>
+            <w:proofErr w:type="gramStart"/>
+            <w:r>
+              <w:rPr>
+                <w:rFonts w:ascii="GDSTransportWebsite" w:hAnsi="GDSTransportWebsite"/>
+                <w:color w:val="0A0A0A"/>
+              </w:rPr>
+              <w:t>hearing</w:t>
+            </w:r>
+            <w:r>
+              <w:rPr>
+                <w:rFonts w:ascii="GDSTransportWebsite" w:hAnsi="GDSTransportWebsite"/>
+                <w:color w:val="0A0A0A"/>
+                <w:shd w:val="clear" w:color="auto" w:fill="FFFFFF"/>
+              </w:rPr>
+              <w:t>.unavailableDates</w:t>
+            </w:r>
+            <w:proofErr w:type="spellEnd"/>
+            <w:proofErr w:type="gramEnd"/>
+            <w:r>
+              <w:rPr>
+                <w:rFonts w:ascii="GDSTransportWebsite" w:hAnsi="GDSTransportWebsite"/>
+                <w:color w:val="0A0A0A"/>
+                <w:shd w:val="clear" w:color="auto" w:fill="FFFFFF"/>
+              </w:rPr>
+              <w:t>&gt;&gt;</w:t>
+            </w:r>
+          </w:p>
+        </w:tc>
+      </w:tr>
+      <w:tr>
+        <w:trPr>
+          <w:trHeight w:val="167"/>
+        </w:trPr>
+        <w:tc>
+          <w:tcPr>
+            <w:tcW w:w="3544" w:type="dxa"/>
+            <w:tcBorders>
+              <w:top w:val="nil"/>
+              <w:left w:val="nil"/>
+              <w:bottom w:val="nil"/>
+              <w:right w:val="nil"/>
+            </w:tcBorders>
+            <w:hideMark/>
+          </w:tcPr>
+          <w:p>
+            <w:pPr>
+              <w:spacing w:before="40" w:after="40"/>
+              <w:rPr>
+                <w:rFonts w:ascii="GDSTransportWebsite" w:hAnsi="GDSTransportWebsite"/>
+                <w:b/>
+                <w:bCs/>
+                <w:color w:val="0A0A0A"/>
+                <w:shd w:val="clear" w:color="auto" w:fill="FFFFFF"/>
+              </w:rPr>
+            </w:pPr>
+          </w:p>
+        </w:tc>
+        <w:tc>
+          <w:tcPr>
+            <w:tcW w:w="6521" w:type="dxa"/>
+            <w:tcBorders>
+              <w:top w:val="nil"/>
+              <w:left w:val="nil"/>
+              <w:bottom w:val="nil"/>
+              <w:right w:val="nil"/>
+            </w:tcBorders>
+            <w:hideMark/>
+          </w:tcPr>
+          <w:p>
+            <w:r>
+              <w:rPr>
+                <w:rFonts w:ascii="GDSTransportWebsite" w:hAnsi="GDSTransportWebsite"/>
+                <w:color w:val="0A0A0A"/>
+                <w:shd w:val="clear" w:color="auto" w:fill="FFFFFF"/>
+              </w:rPr>
+              <w:t>&lt;&lt;cs_{</w:t>
+            </w:r>
+            <w:proofErr w:type="gramStart"/>
+            <w:r>
+              <w:rPr>
+                <w:rFonts w:ascii="GDSTransportWebsite" w:hAnsi="GDSTransportWebsite"/>
+                <w:color w:val="0A0A0A"/>
+              </w:rPr>
+              <w:t>date!=</w:t>
+            </w:r>
+            <w:proofErr w:type="gramEnd"/>
+            <w:r>
+              <w:rPr>
+                <w:rFonts w:ascii="GDSTransportWebsite" w:hAnsi="GDSTransportWebsite"/>
+                <w:color w:val="0A0A0A"/>
+              </w:rPr>
+              <w:t>null</w:t>
+            </w:r>
+            <w:r>
+              <w:rPr>
+                <w:rFonts w:ascii="GDSTransportWebsite" w:hAnsi="GDSTransportWebsite"/>
+                <w:color w:val="0A0A0A"/>
+                <w:shd w:val="clear" w:color="auto" w:fill="FFFFFF"/>
+              </w:rPr>
+              <w:t>}&gt;&gt;</w:t>
+            </w:r>
+          </w:p>
+          <w:p>
+            <w:pPr>
+              <w:spacing w:before="40" w:after="40"/>
+              <w:rPr>
+                <w:rFonts w:ascii="GDSTransportWebsite" w:hAnsi="GDSTransportWebsite"/>
+                <w:color w:val="0A0A0A"/>
+              </w:rPr>
+            </w:pPr>
+            <w:r>
+              <w:rPr>
+                <w:rFonts w:ascii="GDSTransportWebsite" w:hAnsi="GDSTransportWebsite"/>
+                <w:color w:val="0A0A0A"/>
+              </w:rPr>
+              <w:t>&lt;</w:t>
+            </w:r>
+            <w:proofErr w:type="gramStart"/>
+            <w:r>
+              <w:rPr>
+                <w:rFonts w:ascii="GDSTransportWebsite" w:hAnsi="GDSTransportWebsite"/>
+                <w:color w:val="0A0A0A"/>
+              </w:rPr>
+              <w:t>&lt;{</w:t>
+            </w:r>
+            <w:proofErr w:type="spellStart"/>
+            <w:proofErr w:type="gramEnd"/>
+            <w:r>
+              <w:rPr>
+                <w:rFonts w:ascii="GDSTransportWebsite" w:hAnsi="GDSTransportWebsite"/>
+                <w:color w:val="0A0A0A"/>
+              </w:rPr>
+              <w:t>dateFormat</w:t>
+            </w:r>
+            <w:proofErr w:type="spellEnd"/>
+            <w:r>
+              <w:rPr>
+                <w:rFonts w:ascii="GDSTransportWebsite" w:hAnsi="GDSTransportWebsite"/>
+                <w:color w:val="0A0A0A"/>
+              </w:rPr>
+              <w:t xml:space="preserve">(date, ‘d MMMM </w:t>
+            </w:r>
+            <w:proofErr w:type="spellStart"/>
+            <w:r>
+              <w:rPr>
+                <w:rFonts w:ascii="GDSTransportWebsite" w:hAnsi="GDSTransportWebsite"/>
+                <w:color w:val="0A0A0A"/>
+              </w:rPr>
+              <w:t>yyyy</w:t>
+            </w:r>
+            <w:proofErr w:type="spellEnd"/>
+            <w:r>
+              <w:rPr>
+                <w:rFonts w:ascii="GDSTransportWebsite" w:hAnsi="GDSTransportWebsite"/>
+                <w:color w:val="0A0A0A"/>
+              </w:rPr>
+              <w:t>’, ‘</w:t>
+            </w:r>
+            <w:proofErr w:type="spellStart"/>
+            <w:r>
+              <w:rPr>
+                <w:rFonts w:ascii="GDSTransportWebsite" w:hAnsi="GDSTransportWebsite"/>
+                <w:color w:val="0A0A0A"/>
+              </w:rPr>
+              <w:t>yyyy</w:t>
+            </w:r>
+            <w:proofErr w:type="spellEnd"/>
+            <w:r>
+              <w:rPr>
+                <w:rFonts w:ascii="GDSTransportWebsite" w:hAnsi="GDSTransportWebsite"/>
+                <w:color w:val="0A0A0A"/>
+              </w:rPr>
+              <w:t>-MM-dd’)}&gt;&gt;</w:t>
+            </w:r>
+          </w:p>
+          <w:p>
+            <w:pPr>
+              <w:spacing w:before="40" w:after="40"/>
+              <w:rPr>
+                <w:rFonts w:ascii="GDSTransportWebsite" w:hAnsi="GDSTransportWebsite"/>
+                <w:color w:val="0A0A0A"/>
+              </w:rPr>
+            </w:pPr>
+            <w:r>
+              <w:rPr>
+                <w:rFonts w:ascii="GDSTransportWebsite" w:hAnsi="GDSTransportWebsite"/>
+                <w:color w:val="0A0A0A"/>
+              </w:rPr>
+              <w:t>&lt;&lt;else&gt;&gt;</w:t>
+            </w:r>
+          </w:p>
+          <w:p>
+            <w:pPr>
+              <w:spacing w:before="40" w:after="40"/>
+              <w:rPr>
+                <w:rFonts w:ascii="GDSTransportWebsite" w:hAnsi="GDSTransportWebsite"/>
+                <w:color w:val="0A0A0A"/>
+              </w:rPr>
+            </w:pPr>
+            <w:r>
+              <w:rPr>
+                <w:rFonts w:ascii="GDSTransportWebsite" w:hAnsi="GDSTransportWebsite"/>
+                <w:color w:val="0A0A0A"/>
+              </w:rPr>
+              <w:t>From &lt;</w:t>
+            </w:r>
+            <w:proofErr w:type="gramStart"/>
+            <w:r>
+              <w:rPr>
+                <w:rFonts w:ascii="GDSTransportWebsite" w:hAnsi="GDSTransportWebsite"/>
+                <w:color w:val="0A0A0A"/>
+              </w:rPr>
+              <w:t>&lt;{</w:t>
+            </w:r>
+            <w:proofErr w:type="spellStart"/>
+            <w:proofErr w:type="gramEnd"/>
+            <w:r>
+              <w:rPr>
+                <w:rFonts w:ascii="GDSTransportWebsite" w:hAnsi="GDSTransportWebsite"/>
+                <w:color w:val="0A0A0A"/>
+              </w:rPr>
+              <w:t>dateFormat</w:t>
+            </w:r>
+            <w:proofErr w:type="spellEnd"/>
+            <w:r>
+              <w:rPr>
+                <w:rFonts w:ascii="GDSTransportWebsite" w:hAnsi="GDSTransportWebsite"/>
+                <w:color w:val="0A0A0A"/>
+              </w:rPr>
+              <w:t>(</w:t>
+            </w:r>
+            <w:proofErr w:type="spellStart"/>
+            <w:r>
+              <w:rPr>
+                <w:rFonts w:ascii="GDSTransportWebsite" w:hAnsi="GDSTransportWebsite"/>
+                <w:color w:val="0A0A0A"/>
+              </w:rPr>
+              <w:t>fromDate</w:t>
+            </w:r>
+            <w:proofErr w:type="spellEnd"/>
+            <w:r>
+              <w:rPr>
+                <w:rFonts w:ascii="GDSTransportWebsite" w:hAnsi="GDSTransportWebsite"/>
+                <w:color w:val="0A0A0A"/>
+              </w:rPr>
+              <w:t xml:space="preserve">, ‘d MMMM </w:t>
+            </w:r>
+            <w:proofErr w:type="spellStart"/>
+            <w:r>
+              <w:rPr>
+                <w:rFonts w:ascii="GDSTransportWebsite" w:hAnsi="GDSTransportWebsite"/>
+                <w:color w:val="0A0A0A"/>
+              </w:rPr>
+              <w:t>yyyy</w:t>
+            </w:r>
+            <w:proofErr w:type="spellEnd"/>
+            <w:r>
+              <w:rPr>
+                <w:rFonts w:ascii="GDSTransportWebsite" w:hAnsi="GDSTransportWebsite"/>
+                <w:color w:val="0A0A0A"/>
+              </w:rPr>
+              <w:t>’, ‘</w:t>
+            </w:r>
+            <w:proofErr w:type="spellStart"/>
+            <w:r>
+              <w:rPr>
+                <w:rFonts w:ascii="GDSTransportWebsite" w:hAnsi="GDSTransportWebsite"/>
+                <w:color w:val="0A0A0A"/>
+              </w:rPr>
+              <w:t>yyyy</w:t>
+            </w:r>
+            <w:proofErr w:type="spellEnd"/>
+            <w:r>
+              <w:rPr>
+                <w:rFonts w:ascii="GDSTransportWebsite" w:hAnsi="GDSTransportWebsite"/>
+                <w:color w:val="0A0A0A"/>
+              </w:rPr>
+              <w:t>-MM-dd’)}&gt;&gt; to &lt;&lt;{</w:t>
+            </w:r>
+            <w:proofErr w:type="spellStart"/>
+            <w:r>
+              <w:rPr>
+                <w:rFonts w:ascii="GDSTransportWebsite" w:hAnsi="GDSTransportWebsite"/>
+                <w:color w:val="0A0A0A"/>
+              </w:rPr>
+              <w:t>dateFormat</w:t>
+            </w:r>
+            <w:proofErr w:type="spellEnd"/>
+            <w:r>
+              <w:rPr>
+                <w:rFonts w:ascii="GDSTransportWebsite" w:hAnsi="GDSTransportWebsite"/>
+                <w:color w:val="0A0A0A"/>
+              </w:rPr>
+              <w:t>(</w:t>
+            </w:r>
+            <w:proofErr w:type="spellStart"/>
+            <w:r>
+              <w:rPr>
+                <w:rFonts w:ascii="GDSTransportWebsite" w:hAnsi="GDSTransportWebsite"/>
+                <w:color w:val="0A0A0A"/>
+              </w:rPr>
+              <w:t>toDate</w:t>
+            </w:r>
+            <w:proofErr w:type="spellEnd"/>
+            <w:r>
+              <w:rPr>
+                <w:rFonts w:ascii="GDSTransportWebsite" w:hAnsi="GDSTransportWebsite"/>
+                <w:color w:val="0A0A0A"/>
+              </w:rPr>
+              <w:t xml:space="preserve">, ‘d MMMM </w:t>
+            </w:r>
+            <w:proofErr w:type="spellStart"/>
+            <w:r>
+              <w:rPr>
+                <w:rFonts w:ascii="GDSTransportWebsite" w:hAnsi="GDSTransportWebsite"/>
+                <w:color w:val="0A0A0A"/>
+              </w:rPr>
+              <w:t>yyyy</w:t>
+            </w:r>
+            <w:proofErr w:type="spellEnd"/>
+            <w:r>
+              <w:rPr>
+                <w:rFonts w:ascii="GDSTransportWebsite" w:hAnsi="GDSTransportWebsite"/>
+                <w:color w:val="0A0A0A"/>
+              </w:rPr>
+              <w:t>’, ‘</w:t>
+            </w:r>
+            <w:proofErr w:type="spellStart"/>
+            <w:r>
+              <w:rPr>
+                <w:rFonts w:ascii="GDSTransportWebsite" w:hAnsi="GDSTransportWebsite"/>
+                <w:color w:val="0A0A0A"/>
+              </w:rPr>
+              <w:t>yyyy</w:t>
+            </w:r>
+            <w:proofErr w:type="spellEnd"/>
+            <w:r>
+              <w:rPr>
+                <w:rFonts w:ascii="GDSTransportWebsite" w:hAnsi="GDSTransportWebsite"/>
+                <w:color w:val="0A0A0A"/>
+              </w:rPr>
+              <w:t>-MM-dd’)}&gt;&gt;</w:t>
+            </w:r>
+          </w:p>
+          <w:p>
+            <w:pPr>
+              <w:spacing w:before="40" w:after="40"/>
+              <w:rPr>
+                <w:rFonts w:ascii="GDSTransportWebsite" w:hAnsi="GDSTransportWebsite"/>
+                <w:b/>
+                <w:bCs/>
+                <w:color w:val="0A0A0A"/>
+                <w:shd w:val="clear" w:color="auto" w:fill="FFFFFF"/>
+              </w:rPr>
+            </w:pPr>
+            <w:r>
+              <w:rPr>
+                <w:rFonts w:ascii="GDSTransportWebsite" w:hAnsi="GDSTransportWebsite"/>
+                <w:color w:val="0A0A0A"/>
+              </w:rPr>
+              <w:t>&lt;&lt;es_&gt;&gt;</w:t>
             </w:r>
           </w:p>
         </w:tc>
@@ -6544,7 +7353,7 @@
         </w:trPr>
         <w:tc>
           <w:tcPr>
-            <w:tcW w:w="10059" w:type="dxa"/>
+            <w:tcW w:w="10065" w:type="dxa"/>
             <w:gridSpan w:val="2"/>
             <w:tcBorders>
               <w:top w:val="nil"/>
@@ -6578,8 +7387,9 @@
                 <w:color w:val="0A0A0A"/>
                 <w:shd w:val="clear" w:color="auto" w:fill="FFFFFF"/>
               </w:rPr>
-              <w:t>rr_</w:t>
-            </w:r>
+              <w:t>er_</w:t>
+            </w:r>
+            <w:proofErr w:type="gramStart"/>
             <w:r>
               <w:rPr>
                 <w:rFonts w:ascii="GDSTransportWebsite" w:hAnsi="GDSTransportWebsite"/>
@@ -6596,384 +7406,7 @@
               <w:t>.unavailableDates</w:t>
             </w:r>
             <w:proofErr w:type="spellEnd"/>
-            <w:r>
-              <w:rPr>
-                <w:rFonts w:ascii="GDSTransportWebsite" w:hAnsi="GDSTransportWebsite"/>
-                <w:color w:val="0A0A0A"/>
-                <w:shd w:val="clear" w:color="auto" w:fill="FFFFFF"/>
-              </w:rPr>
-              <w:t>&gt;&gt;</w:t>
-            </w:r>
-          </w:p>
-        </w:tc>
-      </w:tr>
-      <w:tr>
-        <w:trPr>
-          <w:trHeight w:val="167"/>
-        </w:trPr>
-        <w:tc>
-          <w:tcPr>
-            <w:tcW w:w="3542" w:type="dxa"/>
-            <w:tcBorders>
-              <w:top w:val="nil"/>
-              <w:left w:val="nil"/>
-              <w:bottom w:val="nil"/>
-              <w:right w:val="nil"/>
-            </w:tcBorders>
-            <w:hideMark/>
-          </w:tcPr>
-          <w:p>
-            <w:pPr>
-              <w:spacing w:before="40" w:after="40"/>
-              <w:rPr>
-                <w:rFonts w:ascii="GDSTransportWebsite" w:hAnsi="GDSTransportWebsite"/>
-                <w:b/>
-                <w:bCs/>
-                <w:color w:val="0A0A0A"/>
-                <w:shd w:val="clear" w:color="auto" w:fill="FFFFFF"/>
-              </w:rPr>
-            </w:pPr>
-          </w:p>
-        </w:tc>
-        <w:tc>
-          <w:tcPr>
-            <w:tcW w:w="6517" w:type="dxa"/>
-            <w:tcBorders>
-              <w:top w:val="nil"/>
-              <w:left w:val="nil"/>
-              <w:bottom w:val="nil"/>
-              <w:right w:val="nil"/>
-            </w:tcBorders>
-            <w:hideMark/>
-          </w:tcPr>
-          <w:p>
-            <w:r>
-              <w:rPr>
-                <w:rFonts w:ascii="GDSTransportWebsite" w:hAnsi="GDSTransportWebsite"/>
-                <w:color w:val="0A0A0A"/>
-                <w:shd w:val="clear" w:color="auto" w:fill="FFFFFF"/>
-              </w:rPr>
-              <w:t>&lt;&lt;cs_{</w:t>
-            </w:r>
-            <w:r>
-              <w:rPr>
-                <w:rFonts w:ascii="GDSTransportWebsite" w:hAnsi="GDSTransportWebsite"/>
-                <w:color w:val="0A0A0A"/>
-              </w:rPr>
-              <w:t>date!=null</w:t>
-            </w:r>
-            <w:r>
-              <w:rPr>
-                <w:rFonts w:ascii="GDSTransportWebsite" w:hAnsi="GDSTransportWebsite"/>
-                <w:color w:val="0A0A0A"/>
-                <w:shd w:val="clear" w:color="auto" w:fill="FFFFFF"/>
-              </w:rPr>
-              <w:t>}&gt;&gt;</w:t>
-            </w:r>
-          </w:p>
-          <w:p>
-            <w:pPr>
-              <w:spacing w:before="40" w:after="40"/>
-              <w:rPr>
-                <w:rFonts w:ascii="GDSTransportWebsite" w:hAnsi="GDSTransportWebsite"/>
-                <w:color w:val="0A0A0A"/>
-              </w:rPr>
-            </w:pPr>
-            <w:r>
-              <w:rPr>
-                <w:rFonts w:ascii="GDSTransportWebsite" w:hAnsi="GDSTransportWebsite"/>
-                <w:color w:val="0A0A0A"/>
-              </w:rPr>
-              <w:t>&lt;&lt;{</w:t>
-            </w:r>
-            <w:proofErr w:type="spellStart"/>
-            <w:r>
-              <w:rPr>
-                <w:rFonts w:ascii="GDSTransportWebsite" w:hAnsi="GDSTransportWebsite"/>
-                <w:color w:val="0A0A0A"/>
-              </w:rPr>
-              <w:t>dateFormat</w:t>
-            </w:r>
-            <w:proofErr w:type="spellEnd"/>
-            <w:r>
-              <w:rPr>
-                <w:rFonts w:ascii="GDSTransportWebsite" w:hAnsi="GDSTransportWebsite"/>
-                <w:color w:val="0A0A0A"/>
-              </w:rPr>
-              <w:t xml:space="preserve">(date, ‘d MMMM </w:t>
-            </w:r>
-            <w:proofErr w:type="spellStart"/>
-            <w:r>
-              <w:rPr>
-                <w:rFonts w:ascii="GDSTransportWebsite" w:hAnsi="GDSTransportWebsite"/>
-                <w:color w:val="0A0A0A"/>
-              </w:rPr>
-              <w:t>yyyy</w:t>
-            </w:r>
-            <w:proofErr w:type="spellEnd"/>
-            <w:r>
-              <w:rPr>
-                <w:rFonts w:ascii="GDSTransportWebsite" w:hAnsi="GDSTransportWebsite"/>
-                <w:color w:val="0A0A0A"/>
-              </w:rPr>
-              <w:t>’, ‘</w:t>
-            </w:r>
-            <w:proofErr w:type="spellStart"/>
-            <w:r>
-              <w:rPr>
-                <w:rFonts w:ascii="GDSTransportWebsite" w:hAnsi="GDSTransportWebsite"/>
-                <w:color w:val="0A0A0A"/>
-              </w:rPr>
-              <w:t>yyyy</w:t>
-            </w:r>
-            <w:proofErr w:type="spellEnd"/>
-            <w:r>
-              <w:rPr>
-                <w:rFonts w:ascii="GDSTransportWebsite" w:hAnsi="GDSTransportWebsite"/>
-                <w:color w:val="0A0A0A"/>
-              </w:rPr>
-              <w:t>-MM-dd’)}&gt;&gt;</w:t>
-            </w:r>
-          </w:p>
-          <w:p>
-            <w:pPr>
-              <w:spacing w:before="40" w:after="40"/>
-              <w:rPr>
-                <w:rFonts w:ascii="GDSTransportWebsite" w:hAnsi="GDSTransportWebsite"/>
-                <w:color w:val="0A0A0A"/>
-              </w:rPr>
-            </w:pPr>
-            <w:r>
-              <w:rPr>
-                <w:rFonts w:ascii="GDSTransportWebsite" w:hAnsi="GDSTransportWebsite"/>
-                <w:color w:val="0A0A0A"/>
-              </w:rPr>
-              <w:t>&lt;&lt;else&gt;&gt;</w:t>
-            </w:r>
-          </w:p>
-          <w:p>
-            <w:pPr>
-              <w:spacing w:before="40" w:after="40"/>
-              <w:rPr>
-                <w:rFonts w:ascii="GDSTransportWebsite" w:hAnsi="GDSTransportWebsite"/>
-                <w:color w:val="0A0A0A"/>
-              </w:rPr>
-            </w:pPr>
-            <w:r>
-              <w:rPr>
-                <w:rFonts w:ascii="GDSTransportWebsite" w:hAnsi="GDSTransportWebsite"/>
-                <w:color w:val="0A0A0A"/>
-              </w:rPr>
-              <w:t>From &lt;&lt;{</w:t>
-            </w:r>
-            <w:proofErr w:type="spellStart"/>
-            <w:r>
-              <w:rPr>
-                <w:rFonts w:ascii="GDSTransportWebsite" w:hAnsi="GDSTransportWebsite"/>
-                <w:color w:val="0A0A0A"/>
-              </w:rPr>
-              <w:t>dateFormat</w:t>
-            </w:r>
-            <w:proofErr w:type="spellEnd"/>
-            <w:r>
-              <w:rPr>
-                <w:rFonts w:ascii="GDSTransportWebsite" w:hAnsi="GDSTransportWebsite"/>
-                <w:color w:val="0A0A0A"/>
-              </w:rPr>
-              <w:t>(</w:t>
-            </w:r>
-            <w:proofErr w:type="spellStart"/>
-            <w:r>
-              <w:rPr>
-                <w:rFonts w:ascii="GDSTransportWebsite" w:hAnsi="GDSTransportWebsite"/>
-                <w:color w:val="0A0A0A"/>
-              </w:rPr>
-              <w:t>fromDate</w:t>
-            </w:r>
-            <w:proofErr w:type="spellEnd"/>
-            <w:r>
-              <w:rPr>
-                <w:rFonts w:ascii="GDSTransportWebsite" w:hAnsi="GDSTransportWebsite"/>
-                <w:color w:val="0A0A0A"/>
-              </w:rPr>
-              <w:t xml:space="preserve">, ‘d MMMM </w:t>
-            </w:r>
-            <w:proofErr w:type="spellStart"/>
-            <w:r>
-              <w:rPr>
-                <w:rFonts w:ascii="GDSTransportWebsite" w:hAnsi="GDSTransportWebsite"/>
-                <w:color w:val="0A0A0A"/>
-              </w:rPr>
-              <w:t>yyyy</w:t>
-            </w:r>
-            <w:proofErr w:type="spellEnd"/>
-            <w:r>
-              <w:rPr>
-                <w:rFonts w:ascii="GDSTransportWebsite" w:hAnsi="GDSTransportWebsite"/>
-                <w:color w:val="0A0A0A"/>
-              </w:rPr>
-              <w:t>’, ‘</w:t>
-            </w:r>
-            <w:proofErr w:type="spellStart"/>
-            <w:r>
-              <w:rPr>
-                <w:rFonts w:ascii="GDSTransportWebsite" w:hAnsi="GDSTransportWebsite"/>
-                <w:color w:val="0A0A0A"/>
-              </w:rPr>
-              <w:t>yyyy</w:t>
-            </w:r>
-            <w:proofErr w:type="spellEnd"/>
-            <w:r>
-              <w:rPr>
-                <w:rFonts w:ascii="GDSTransportWebsite" w:hAnsi="GDSTransportWebsite"/>
-                <w:color w:val="0A0A0A"/>
-              </w:rPr>
-              <w:t>-MM-dd’)}&gt;&gt; to &lt;&lt;{</w:t>
-            </w:r>
-            <w:proofErr w:type="spellStart"/>
-            <w:r>
-              <w:rPr>
-                <w:rFonts w:ascii="GDSTransportWebsite" w:hAnsi="GDSTransportWebsite"/>
-                <w:color w:val="0A0A0A"/>
-              </w:rPr>
-              <w:t>dateFormat</w:t>
-            </w:r>
-            <w:proofErr w:type="spellEnd"/>
-            <w:r>
-              <w:rPr>
-                <w:rFonts w:ascii="GDSTransportWebsite" w:hAnsi="GDSTransportWebsite"/>
-                <w:color w:val="0A0A0A"/>
-              </w:rPr>
-              <w:t>(</w:t>
-            </w:r>
-            <w:proofErr w:type="spellStart"/>
-            <w:r>
-              <w:rPr>
-                <w:rFonts w:ascii="GDSTransportWebsite" w:hAnsi="GDSTransportWebsite"/>
-                <w:color w:val="0A0A0A"/>
-              </w:rPr>
-              <w:t>toDate</w:t>
-            </w:r>
-            <w:proofErr w:type="spellEnd"/>
-            <w:r>
-              <w:rPr>
-                <w:rFonts w:ascii="GDSTransportWebsite" w:hAnsi="GDSTransportWebsite"/>
-                <w:color w:val="0A0A0A"/>
-              </w:rPr>
-              <w:t xml:space="preserve">, ‘d MMMM </w:t>
-            </w:r>
-            <w:proofErr w:type="spellStart"/>
-            <w:r>
-              <w:rPr>
-                <w:rFonts w:ascii="GDSTransportWebsite" w:hAnsi="GDSTransportWebsite"/>
-                <w:color w:val="0A0A0A"/>
-              </w:rPr>
-              <w:t>yyyy</w:t>
-            </w:r>
-            <w:proofErr w:type="spellEnd"/>
-            <w:r>
-              <w:rPr>
-                <w:rFonts w:ascii="GDSTransportWebsite" w:hAnsi="GDSTransportWebsite"/>
-                <w:color w:val="0A0A0A"/>
-              </w:rPr>
-              <w:t>’, ‘</w:t>
-            </w:r>
-            <w:proofErr w:type="spellStart"/>
-            <w:r>
-              <w:rPr>
-                <w:rFonts w:ascii="GDSTransportWebsite" w:hAnsi="GDSTransportWebsite"/>
-                <w:color w:val="0A0A0A"/>
-              </w:rPr>
-              <w:t>yyyy</w:t>
-            </w:r>
-            <w:proofErr w:type="spellEnd"/>
-            <w:r>
-              <w:rPr>
-                <w:rFonts w:ascii="GDSTransportWebsite" w:hAnsi="GDSTransportWebsite"/>
-                <w:color w:val="0A0A0A"/>
-              </w:rPr>
-              <w:t>-MM-dd’)}&gt;&gt;</w:t>
-            </w:r>
-          </w:p>
-          <w:p>
-            <w:pPr>
-              <w:spacing w:before="40" w:after="40"/>
-              <w:rPr>
-                <w:rFonts w:ascii="GDSTransportWebsite" w:hAnsi="GDSTransportWebsite"/>
-                <w:b/>
-                <w:bCs/>
-                <w:color w:val="0A0A0A"/>
-                <w:shd w:val="clear" w:color="auto" w:fill="FFFFFF"/>
-              </w:rPr>
-            </w:pPr>
-            <w:r>
-              <w:rPr>
-                <w:rFonts w:ascii="GDSTransportWebsite" w:hAnsi="GDSTransportWebsite"/>
-                <w:color w:val="0A0A0A"/>
-              </w:rPr>
-              <w:t>&lt;&lt;es_&gt;&gt;</w:t>
-            </w:r>
-          </w:p>
-        </w:tc>
-      </w:tr>
-      <w:tr>
-        <w:trPr>
-          <w:trHeight w:val="329"/>
-        </w:trPr>
-        <w:tc>
-          <w:tcPr>
-            <w:tcW w:w="10059" w:type="dxa"/>
-            <w:gridSpan w:val="2"/>
-            <w:tcBorders>
-              <w:top w:val="nil"/>
-              <w:left w:val="nil"/>
-              <w:bottom w:val="nil"/>
-              <w:right w:val="nil"/>
-            </w:tcBorders>
-            <w:hideMark/>
-          </w:tcPr>
-          <w:p>
-            <w:pPr>
-              <w:spacing w:before="40" w:after="40"/>
-              <w:rPr>
-                <w:rFonts w:ascii="GDSTransportWebsite" w:hAnsi="GDSTransportWebsite"/>
-                <w:color w:val="0A0A0A"/>
-                <w:shd w:val="clear" w:color="auto" w:fill="FFFFFF"/>
-              </w:rPr>
-            </w:pPr>
-            <w:r>
-              <w:rPr>
-                <w:rFonts w:ascii="GDSTransportWebsite" w:hAnsi="GDSTransportWebsite"/>
-                <w:color w:val="0A0A0A"/>
-                <w:shd w:val="clear" w:color="auto" w:fill="FFFFFF"/>
-              </w:rPr>
-              <w:t>&lt;&lt;</w:t>
-            </w:r>
-            <w:proofErr w:type="spellStart"/>
-            <w:r>
-              <w:rPr>
-                <w:rFonts w:ascii="GDSTransportWebsite" w:hAnsi="GDSTransportWebsite"/>
-                <w:color w:val="0A0A0A"/>
-                <w:shd w:val="clear" w:color="auto" w:fill="FFFFFF"/>
-              </w:rPr>
-              <w:t>er_</w:t>
-            </w:r>
-            <w:r>
-              <w:rPr>
-                <w:rFonts w:ascii="GDSTransportWebsite" w:hAnsi="GDSTransportWebsite"/>
-                <w:color w:val="0A0A0A"/>
-              </w:rPr>
-              <w:t>hearing</w:t>
-            </w:r>
-            <w:r>
-              <w:rPr>
-                <w:rFonts w:ascii="GDSTransportWebsite" w:hAnsi="GDSTransportWebsite"/>
-                <w:color w:val="0A0A0A"/>
-                <w:shd w:val="clear" w:color="auto" w:fill="FFFFFF"/>
-              </w:rPr>
-              <w:t>.unavailableDates</w:t>
-            </w:r>
-            <w:proofErr w:type="spellEnd"/>
+            <w:proofErr w:type="gramEnd"/>
             <w:r>
               <w:rPr>
                 <w:rFonts w:ascii="GDSTransportWebsite" w:hAnsi="GDSTransportWebsite"/>
@@ -7557,6 +7990,7 @@
               <w:t>(</w:t>
             </w:r>
             <w:proofErr w:type="spellStart"/>
+            <w:proofErr w:type="gramStart"/>
             <w:r>
               <w:rPr>
                 <w:rFonts w:ascii="GDSTransportWebsite" w:hAnsi="GDSTransportWebsite"/>
@@ -7572,6 +8006,7 @@
               <w:t>supportRequirementsAdditional</w:t>
             </w:r>
             <w:proofErr w:type="spellEnd"/>
+            <w:proofErr w:type="gramEnd"/>
             <w:r>
               <w:rPr>
                 <w:rFonts w:ascii="GDSTransportWebsite" w:hAnsi="GDSTransportWebsite"/>
@@ -7981,6 +8416,7 @@
               <w:t>&lt;&lt;cs_{</w:t>
             </w:r>
             <w:proofErr w:type="spellStart"/>
+            <w:proofErr w:type="gramStart"/>
             <w:r>
               <w:rPr>
                 <w:rFonts w:ascii="GDSTransportWebsite" w:hAnsi="GDSTransportWebsite"/>
@@ -7997,6 +8433,7 @@
               <w:t>(</w:t>
             </w:r>
             <w:proofErr w:type="spellStart"/>
+            <w:proofErr w:type="gramEnd"/>
             <w:r>
               <w:rPr>
                 <w:rFonts w:ascii="GDSTransportWebsite" w:hAnsi="GDSTransportWebsite"/>
@@ -9930,7 +10367,12 @@
 </file>
 
 <file path=customXml/item1.xml><?xml version="1.0" encoding="utf-8"?>
-<b:Sources xmlns:b="http://schemas.openxmlformats.org/officeDocument/2006/bibliography" xmlns="http://schemas.openxmlformats.org/officeDocument/2006/bibliography" SelectedStyle="\APASixthEditionOfficeOnline.xsl" StyleName="APA" Version="6"/>
+<?mso-contentType ?>
+<FormTemplates xmlns="http://schemas.microsoft.com/sharepoint/v3/contenttype/forms">
+  <Display>DocumentLibraryForm</Display>
+  <Edit>DocumentLibraryForm</Edit>
+  <New>DocumentLibraryForm</New>
+</FormTemplates>
 </file>
 
 <file path=customXml/item2.xml><?xml version="1.0" encoding="utf-8"?>
@@ -10249,12 +10691,7 @@
 </file>
 
 <file path=customXml/item3.xml><?xml version="1.0" encoding="utf-8"?>
-<?mso-contentType ?>
-<FormTemplates xmlns="http://schemas.microsoft.com/sharepoint/v3/contenttype/forms">
-  <Display>DocumentLibraryForm</Display>
-  <Edit>DocumentLibraryForm</Edit>
-  <New>DocumentLibraryForm</New>
-</FormTemplates>
+<b:Sources xmlns:b="http://schemas.openxmlformats.org/officeDocument/2006/bibliography" xmlns="http://schemas.openxmlformats.org/officeDocument/2006/bibliography" SelectedStyle="\APASixthEditionOfficeOnline.xsl" StyleName="APA" Version="6"/>
 </file>
 
 <file path=customXml/item4.xml><?xml version="1.0" encoding="utf-8"?>
@@ -10276,9 +10713,9 @@
 </file>
 
 <file path=customXml/itemProps1.xml><?xml version="1.0" encoding="utf-8"?>
-<ds:datastoreItem xmlns:ds="http://schemas.openxmlformats.org/officeDocument/2006/customXml" ds:itemID="{5C627932-C981-4CFE-9BA8-667150120D32}">
+<ds:datastoreItem xmlns:ds="http://schemas.openxmlformats.org/officeDocument/2006/customXml" ds:itemID="{B979ABCF-6006-4211-8C04-D08E1C55C8F9}">
   <ds:schemaRefs>
-    <ds:schemaRef ds:uri="http://schemas.openxmlformats.org/officeDocument/2006/bibliography"/>
+    <ds:schemaRef ds:uri="http://schemas.microsoft.com/sharepoint/v3/contenttype/forms"/>
   </ds:schemaRefs>
 </ds:datastoreItem>
 </file>
@@ -10303,9 +10740,9 @@
 </file>
 
 <file path=customXml/itemProps3.xml><?xml version="1.0" encoding="utf-8"?>
-<ds:datastoreItem xmlns:ds="http://schemas.openxmlformats.org/officeDocument/2006/customXml" ds:itemID="{B979ABCF-6006-4211-8C04-D08E1C55C8F9}">
+<ds:datastoreItem xmlns:ds="http://schemas.openxmlformats.org/officeDocument/2006/customXml" ds:itemID="{5C627932-C981-4CFE-9BA8-667150120D32}">
   <ds:schemaRefs>
-    <ds:schemaRef ds:uri="http://schemas.microsoft.com/sharepoint/v3/contenttype/forms"/>
+    <ds:schemaRef ds:uri="http://schemas.openxmlformats.org/officeDocument/2006/bibliography"/>
   </ds:schemaRefs>
 </ds:datastoreItem>
 </file>

</xml_diff>

<commit_message>
fixed prefered court not poplating. Fixed expert for 2v1 not showing.
</commit_message>
<xml_diff>
--- a/docker/docmosis/templates/CV-SPC-HRN-ENG-01066.docx
+++ b/docker/docmosis/templates/CV-SPC-HRN-ENG-01066.docx
@@ -444,20 +444,9 @@
                 <w:sz w:val="20"/>
                 <w:szCs w:val="20"/>
               </w:rPr>
-              <w:t>Received: &lt;</w:t>
-            </w:r>
-            <w:proofErr w:type="gramStart"/>
-            <w:r>
-              <w:rPr>
-                <w:rFonts w:ascii="GDSTransportWebsite" w:eastAsia="Times New Roman" w:hAnsi="GDSTransportWebsite" w:cs="Times New Roman"/>
-                <w:color w:val="60686D"/>
-                <w:sz w:val="20"/>
-                <w:szCs w:val="20"/>
-              </w:rPr>
-              <w:t>&lt;{</w:t>
-            </w:r>
-            <w:proofErr w:type="spellStart"/>
-            <w:proofErr w:type="gramEnd"/>
+              <w:t>Received: &lt;&lt;{</w:t>
+            </w:r>
+            <w:proofErr w:type="spellStart"/>
             <w:r>
               <w:rPr>
                 <w:rFonts w:ascii="GDSTransportWebsite" w:eastAsia="Times New Roman" w:hAnsi="GDSTransportWebsite" w:cs="Times New Roman"/>
@@ -776,23 +765,7 @@
                 <w:rFonts w:ascii="GDSTransportWebsite" w:hAnsi="GDSTransportWebsite"/>
                 <w:color w:val="0A0A0A"/>
               </w:rPr>
-              <w:t>&lt;&lt;cs_{primaryAddress.AddressLine</w:t>
-            </w:r>
-            <w:proofErr w:type="gramStart"/>
-            <w:r>
-              <w:rPr>
-                <w:rFonts w:ascii="GDSTransportWebsite" w:hAnsi="GDSTransportWebsite"/>
-                <w:color w:val="0A0A0A"/>
-              </w:rPr>
-              <w:t>1!=</w:t>
-            </w:r>
-            <w:proofErr w:type="gramEnd"/>
-            <w:r>
-              <w:rPr>
-                <w:rFonts w:ascii="GDSTransportWebsite" w:hAnsi="GDSTransportWebsite"/>
-                <w:color w:val="0A0A0A"/>
-              </w:rPr>
-              <w:t>null}&gt;&gt;&lt;&lt;primaryAddress.AddressLine1&gt;&gt;&lt;&lt;es_&gt;&gt;&lt;&lt;cs_{!isBlank(primaryAddress.AddressLine2)}&gt;&gt;</w:t>
+              <w:t>&lt;&lt;cs_{primaryAddress.AddressLine1!=null}&gt;&gt;&lt;&lt;primaryAddress.AddressLine1&gt;&gt;&lt;&lt;es_&gt;&gt;&lt;&lt;cs_{!isBlank(primaryAddress.AddressLine2)}&gt;&gt;</w:t>
             </w:r>
           </w:p>
           <w:p>
@@ -810,23 +783,7 @@
                 <w:rFonts w:ascii="GDSTransportWebsite" w:hAnsi="GDSTransportWebsite"/>
                 <w:color w:val="0A0A0A"/>
               </w:rPr>
-              <w:t>&lt;&lt;primaryAddress.AddressLine2&gt;&gt;&lt;&lt;es_&gt;&gt;&lt;&lt;cs_</w:t>
-            </w:r>
-            <w:proofErr w:type="gramStart"/>
-            <w:r>
-              <w:rPr>
-                <w:rFonts w:ascii="GDSTransportWebsite" w:hAnsi="GDSTransportWebsite"/>
-                <w:color w:val="0A0A0A"/>
-              </w:rPr>
-              <w:t>{!isBlank</w:t>
-            </w:r>
-            <w:proofErr w:type="gramEnd"/>
-            <w:r>
-              <w:rPr>
-                <w:rFonts w:ascii="GDSTransportWebsite" w:hAnsi="GDSTransportWebsite"/>
-                <w:color w:val="0A0A0A"/>
-              </w:rPr>
-              <w:t>(primaryAddress.AddressLine3)}&gt;&gt;</w:t>
+              <w:t>&lt;&lt;primaryAddress.AddressLine2&gt;&gt;&lt;&lt;es_&gt;&gt;&lt;&lt;cs_{!isBlank(primaryAddress.AddressLine3)}&gt;&gt;</w:t>
             </w:r>
           </w:p>
           <w:p>
@@ -843,23 +800,7 @@
                 <w:rFonts w:ascii="GDSTransportWebsite" w:hAnsi="GDSTransportWebsite"/>
                 <w:color w:val="0A0A0A"/>
               </w:rPr>
-              <w:t>&lt;&lt;primaryAddress.AddressLine3&gt;&gt;&lt;&lt;es_&gt;&gt;&lt;&lt;cs_</w:t>
-            </w:r>
-            <w:proofErr w:type="gramStart"/>
-            <w:r>
-              <w:rPr>
-                <w:rFonts w:ascii="GDSTransportWebsite" w:hAnsi="GDSTransportWebsite"/>
-                <w:color w:val="0A0A0A"/>
-              </w:rPr>
-              <w:t>{!isBlank</w:t>
-            </w:r>
-            <w:proofErr w:type="gramEnd"/>
-            <w:r>
-              <w:rPr>
-                <w:rFonts w:ascii="GDSTransportWebsite" w:hAnsi="GDSTransportWebsite"/>
-                <w:color w:val="0A0A0A"/>
-              </w:rPr>
-              <w:t>(primaryAddress.PostTown)}&gt;&gt;</w:t>
+              <w:t>&lt;&lt;primaryAddress.AddressLine3&gt;&gt;&lt;&lt;es_&gt;&gt;&lt;&lt;cs_{!isBlank(primaryAddress.PostTown)}&gt;&gt;</w:t>
             </w:r>
           </w:p>
           <w:p>
@@ -909,23 +850,7 @@
                 <w:rFonts w:ascii="GDSTransportWebsite" w:hAnsi="GDSTransportWebsite"/>
                 <w:color w:val="0A0A0A"/>
               </w:rPr>
-              <w:t>&lt;&lt; primaryAddress.PostCode&gt;&gt;&lt;&lt;cs_</w:t>
-            </w:r>
-            <w:proofErr w:type="gramStart"/>
-            <w:r>
-              <w:rPr>
-                <w:rFonts w:ascii="GDSTransportWebsite" w:hAnsi="GDSTransportWebsite"/>
-                <w:color w:val="0A0A0A"/>
-              </w:rPr>
-              <w:t>{!isBlank</w:t>
-            </w:r>
-            <w:proofErr w:type="gramEnd"/>
-            <w:r>
-              <w:rPr>
-                <w:rFonts w:ascii="GDSTransportWebsite" w:hAnsi="GDSTransportWebsite"/>
-                <w:color w:val="0A0A0A"/>
-              </w:rPr>
-              <w:t>(primaryAddress.Country)}&gt;&gt;</w:t>
+              <w:t>&lt;&lt; primaryAddress.PostCode&gt;&gt;&lt;&lt;cs_{!isBlank(primaryAddress.Country)}&gt;&gt;</w:t>
             </w:r>
           </w:p>
           <w:p>
@@ -1431,7 +1356,6 @@
               <w:t>&lt;&lt;</w:t>
             </w:r>
             <w:proofErr w:type="spellStart"/>
-            <w:proofErr w:type="gramStart"/>
             <w:r>
               <w:rPr>
                 <w:rFonts w:ascii="GDSTransportWebsite" w:hAnsi="GDSTransportWebsite"/>
@@ -1440,7 +1364,6 @@
               <w:t>representative.contactName</w:t>
             </w:r>
             <w:proofErr w:type="spellEnd"/>
-            <w:proofErr w:type="gramEnd"/>
             <w:r>
               <w:rPr>
                 <w:rFonts w:ascii="GDSTransportWebsite" w:hAnsi="GDSTransportWebsite"/>
@@ -1508,7 +1431,6 @@
               <w:t>&lt;&lt;</w:t>
             </w:r>
             <w:proofErr w:type="spellStart"/>
-            <w:proofErr w:type="gramStart"/>
             <w:r>
               <w:rPr>
                 <w:rFonts w:ascii="GDSTransportWebsite" w:hAnsi="GDSTransportWebsite"/>
@@ -1517,7 +1439,6 @@
               <w:t>representative.organisationName</w:t>
             </w:r>
             <w:proofErr w:type="spellEnd"/>
-            <w:proofErr w:type="gramEnd"/>
             <w:r>
               <w:rPr>
                 <w:rFonts w:ascii="GDSTransportWebsite" w:hAnsi="GDSTransportWebsite"/>
@@ -1575,23 +1496,7 @@
                 <w:rFonts w:ascii="GDSTransportWebsite" w:hAnsi="GDSTransportWebsite"/>
                 <w:color w:val="0A0A0A"/>
               </w:rPr>
-              <w:t>&lt;&lt;cs_</w:t>
-            </w:r>
-            <w:proofErr w:type="gramStart"/>
-            <w:r>
-              <w:rPr>
-                <w:rFonts w:ascii="GDSTransportWebsite" w:hAnsi="GDSTransportWebsite"/>
-                <w:color w:val="0A0A0A"/>
-              </w:rPr>
-              <w:t>{!isBlank</w:t>
-            </w:r>
-            <w:proofErr w:type="gramEnd"/>
-            <w:r>
-              <w:rPr>
-                <w:rFonts w:ascii="GDSTransportWebsite" w:hAnsi="GDSTransportWebsite"/>
-                <w:color w:val="0A0A0A"/>
-              </w:rPr>
-              <w:t>(representative.serviceAddress.AddressLine1)}&gt;&gt;&lt;&lt;representative.serviceAddress.AddressLine1&gt;&gt;&lt;&lt;es_&gt;&gt;&lt;&lt;cs_{!isBlank(representative.serviceAddress.AddressLine2)}&gt;&gt;</w:t>
+              <w:t>&lt;&lt;cs_{!isBlank(representative.serviceAddress.AddressLine1)}&gt;&gt;&lt;&lt;representative.serviceAddress.AddressLine1&gt;&gt;&lt;&lt;es_&gt;&gt;&lt;&lt;cs_{!isBlank(representative.serviceAddress.AddressLine2)}&gt;&gt;</w:t>
             </w:r>
           </w:p>
           <w:p>
@@ -1608,23 +1513,57 @@
                 <w:rFonts w:ascii="GDSTransportWebsite" w:hAnsi="GDSTransportWebsite"/>
                 <w:color w:val="0A0A0A"/>
               </w:rPr>
+              <w:t>&lt;&lt;representative.serviceAddress.AddressLine2&gt;&gt;&lt;&lt;es_&gt;&gt;&lt;&lt;cs_{!isBlank(representative.serviceAddress.AddressLine3)}&gt;&gt;</w:t>
+            </w:r>
+          </w:p>
+          <w:p>
+            <w:pPr>
+              <w:widowControl w:val="0"/>
+              <w:spacing w:before="40" w:after="40"/>
+              <w:rPr>
+                <w:rFonts w:ascii="GDSTransportWebsite" w:hAnsi="GDSTransportWebsite"/>
+                <w:color w:val="0A0A0A"/>
+              </w:rPr>
+            </w:pPr>
+            <w:r>
+              <w:rPr>
+                <w:rFonts w:ascii="GDSTransportWebsite" w:hAnsi="GDSTransportWebsite"/>
+                <w:color w:val="0A0A0A"/>
+              </w:rPr>
+              <w:t>&lt;&lt;representative.serviceAddress.AddressLine3&gt;&gt;&lt;&lt;es_&gt;&gt;&lt;&lt;cs_{!isBlank(representative.serviceAddress.PostTown)}&gt;&gt;</w:t>
+            </w:r>
+          </w:p>
+          <w:p>
+            <w:pPr>
+              <w:widowControl w:val="0"/>
+              <w:spacing w:before="40" w:after="40"/>
+              <w:rPr>
+                <w:rFonts w:ascii="GDSTransportWebsite" w:hAnsi="GDSTransportWebsite"/>
+                <w:color w:val="0A0A0A"/>
+              </w:rPr>
+            </w:pPr>
+            <w:r>
+              <w:rPr>
+                <w:rFonts w:ascii="GDSTransportWebsite" w:hAnsi="GDSTransportWebsite"/>
+                <w:color w:val="0A0A0A"/>
+              </w:rPr>
               <w:t>&lt;&lt;</w:t>
             </w:r>
-            <w:proofErr w:type="gramStart"/>
-            <w:r>
-              <w:rPr>
-                <w:rFonts w:ascii="GDSTransportWebsite" w:hAnsi="GDSTransportWebsite"/>
-                <w:color w:val="0A0A0A"/>
-              </w:rPr>
-              <w:t>representative.serviceAddress.AddressLine</w:t>
-            </w:r>
-            <w:proofErr w:type="gramEnd"/>
-            <w:r>
-              <w:rPr>
-                <w:rFonts w:ascii="GDSTransportWebsite" w:hAnsi="GDSTransportWebsite"/>
-                <w:color w:val="0A0A0A"/>
-              </w:rPr>
-              <w:t>2&gt;&gt;&lt;&lt;es_&gt;&gt;&lt;&lt;cs_{!isBlank(representative.serviceAddress.AddressLine3)}&gt;&gt;</w:t>
+            <w:proofErr w:type="spellStart"/>
+            <w:r>
+              <w:rPr>
+                <w:rFonts w:ascii="GDSTransportWebsite" w:hAnsi="GDSTransportWebsite"/>
+                <w:color w:val="0A0A0A"/>
+              </w:rPr>
+              <w:t>representative.serviceAddress.PostTown</w:t>
+            </w:r>
+            <w:proofErr w:type="spellEnd"/>
+            <w:r>
+              <w:rPr>
+                <w:rFonts w:ascii="GDSTransportWebsite" w:hAnsi="GDSTransportWebsite"/>
+                <w:color w:val="0A0A0A"/>
+              </w:rPr>
+              <w:t>&gt;&gt;&lt;&lt;es_&gt;&gt;</w:t>
             </w:r>
           </w:p>
           <w:p>
@@ -1641,91 +1580,7 @@
                 <w:rFonts w:ascii="GDSTransportWebsite" w:hAnsi="GDSTransportWebsite"/>
                 <w:color w:val="0A0A0A"/>
               </w:rPr>
-              <w:t>&lt;&lt;</w:t>
-            </w:r>
-            <w:proofErr w:type="gramStart"/>
-            <w:r>
-              <w:rPr>
-                <w:rFonts w:ascii="GDSTransportWebsite" w:hAnsi="GDSTransportWebsite"/>
-                <w:color w:val="0A0A0A"/>
-              </w:rPr>
-              <w:t>representative.serviceAddress.AddressLine</w:t>
-            </w:r>
-            <w:proofErr w:type="gramEnd"/>
-            <w:r>
-              <w:rPr>
-                <w:rFonts w:ascii="GDSTransportWebsite" w:hAnsi="GDSTransportWebsite"/>
-                <w:color w:val="0A0A0A"/>
-              </w:rPr>
-              <w:t>3&gt;&gt;&lt;&lt;es_&gt;&gt;&lt;&lt;cs_{!isBlank(representative.serviceAddress.PostTown)}&gt;&gt;</w:t>
-            </w:r>
-          </w:p>
-          <w:p>
-            <w:pPr>
-              <w:widowControl w:val="0"/>
-              <w:spacing w:before="40" w:after="40"/>
-              <w:rPr>
-                <w:rFonts w:ascii="GDSTransportWebsite" w:hAnsi="GDSTransportWebsite"/>
-                <w:color w:val="0A0A0A"/>
-              </w:rPr>
-            </w:pPr>
-            <w:r>
-              <w:rPr>
-                <w:rFonts w:ascii="GDSTransportWebsite" w:hAnsi="GDSTransportWebsite"/>
-                <w:color w:val="0A0A0A"/>
-              </w:rPr>
-              <w:t>&lt;&lt;</w:t>
-            </w:r>
-            <w:proofErr w:type="spellStart"/>
-            <w:proofErr w:type="gramStart"/>
-            <w:r>
-              <w:rPr>
-                <w:rFonts w:ascii="GDSTransportWebsite" w:hAnsi="GDSTransportWebsite"/>
-                <w:color w:val="0A0A0A"/>
-              </w:rPr>
-              <w:t>representative.serviceAddress.PostTown</w:t>
-            </w:r>
-            <w:proofErr w:type="spellEnd"/>
-            <w:proofErr w:type="gramEnd"/>
-            <w:r>
-              <w:rPr>
-                <w:rFonts w:ascii="GDSTransportWebsite" w:hAnsi="GDSTransportWebsite"/>
-                <w:color w:val="0A0A0A"/>
-              </w:rPr>
-              <w:t>&gt;&gt;&lt;&lt;es_&gt;&gt;</w:t>
-            </w:r>
-          </w:p>
-          <w:p>
-            <w:pPr>
-              <w:widowControl w:val="0"/>
-              <w:spacing w:before="40" w:after="40"/>
-              <w:rPr>
-                <w:rFonts w:ascii="GDSTransportWebsite" w:hAnsi="GDSTransportWebsite"/>
-                <w:color w:val="0A0A0A"/>
-              </w:rPr>
-            </w:pPr>
-            <w:r>
-              <w:rPr>
-                <w:rFonts w:ascii="GDSTransportWebsite" w:hAnsi="GDSTransportWebsite"/>
-                <w:color w:val="0A0A0A"/>
-              </w:rPr>
-              <w:t>&lt;&lt;</w:t>
-            </w:r>
-            <w:proofErr w:type="gramStart"/>
-            <w:r>
-              <w:rPr>
-                <w:rFonts w:ascii="GDSTransportWebsite" w:hAnsi="GDSTransportWebsite"/>
-                <w:color w:val="0A0A0A"/>
-              </w:rPr>
-              <w:t>representative.serviceAddress.PostCode</w:t>
-            </w:r>
-            <w:proofErr w:type="gramEnd"/>
-            <w:r>
-              <w:rPr>
-                <w:rFonts w:ascii="GDSTransportWebsite" w:hAnsi="GDSTransportWebsite"/>
-                <w:color w:val="0A0A0A"/>
-              </w:rPr>
-              <w:t>&gt;&gt;&lt;&lt;cs_{!isBlank(representative.serviceAddress.Country)}&gt;&gt;</w:t>
+              <w:t>&lt;&lt;representative.serviceAddress.PostCode&gt;&gt;&lt;&lt;cs_{!isBlank(representative.serviceAddress.Country)}&gt;&gt;</w:t>
             </w:r>
           </w:p>
           <w:p>
@@ -1747,7 +1602,6 @@
               <w:t>&lt;&lt;</w:t>
             </w:r>
             <w:proofErr w:type="spellStart"/>
-            <w:proofErr w:type="gramStart"/>
             <w:r>
               <w:rPr>
                 <w:rFonts w:ascii="GDSTransportWebsite" w:hAnsi="GDSTransportWebsite"/>
@@ -1756,7 +1610,6 @@
               <w:t>representative.serviceAddress.Country</w:t>
             </w:r>
             <w:proofErr w:type="spellEnd"/>
-            <w:proofErr w:type="gramEnd"/>
             <w:r>
               <w:rPr>
                 <w:rFonts w:ascii="GDSTransportWebsite" w:hAnsi="GDSTransportWebsite"/>
@@ -1823,7 +1676,6 @@
               <w:t xml:space="preserve">&lt;&lt; </w:t>
             </w:r>
             <w:proofErr w:type="spellStart"/>
-            <w:proofErr w:type="gramStart"/>
             <w:r>
               <w:rPr>
                 <w:rFonts w:ascii="GDSTransportWebsite" w:hAnsi="GDSTransportWebsite"/>
@@ -1832,7 +1684,6 @@
               <w:t>representative.phoneNumber</w:t>
             </w:r>
             <w:proofErr w:type="spellEnd"/>
-            <w:proofErr w:type="gramEnd"/>
             <w:r>
               <w:rPr>
                 <w:rFonts w:ascii="GDSTransportWebsite" w:hAnsi="GDSTransportWebsite"/>
@@ -1899,7 +1750,6 @@
               <w:t>&lt;&lt;</w:t>
             </w:r>
             <w:proofErr w:type="spellStart"/>
-            <w:proofErr w:type="gramStart"/>
             <w:r>
               <w:rPr>
                 <w:rFonts w:ascii="GDSTransportWebsite" w:hAnsi="GDSTransportWebsite"/>
@@ -1908,7 +1758,6 @@
               <w:t>representative.dxAddress</w:t>
             </w:r>
             <w:proofErr w:type="spellEnd"/>
-            <w:proofErr w:type="gramEnd"/>
             <w:r>
               <w:rPr>
                 <w:rFonts w:ascii="GDSTransportWebsite" w:hAnsi="GDSTransportWebsite"/>
@@ -1975,7 +1824,6 @@
               <w:t>&lt;&lt;</w:t>
             </w:r>
             <w:proofErr w:type="spellStart"/>
-            <w:proofErr w:type="gramStart"/>
             <w:r>
               <w:rPr>
                 <w:rFonts w:ascii="GDSTransportWebsite" w:hAnsi="GDSTransportWebsite"/>
@@ -1984,7 +1832,6 @@
               <w:t>representative.emailAddress</w:t>
             </w:r>
             <w:proofErr w:type="spellEnd"/>
-            <w:proofErr w:type="gramEnd"/>
             <w:r>
               <w:rPr>
                 <w:rFonts w:ascii="GDSTransportWebsite" w:hAnsi="GDSTransportWebsite"/>
@@ -2318,23 +2165,7 @@
                 <w:rFonts w:ascii="GDSTransportWebsite" w:hAnsi="GDSTransportWebsite"/>
                 <w:color w:val="0A0A0A"/>
               </w:rPr>
-              <w:t>&lt;&lt;cs_{primaryAddress.AddressLine</w:t>
-            </w:r>
-            <w:proofErr w:type="gramStart"/>
-            <w:r>
-              <w:rPr>
-                <w:rFonts w:ascii="GDSTransportWebsite" w:hAnsi="GDSTransportWebsite"/>
-                <w:color w:val="0A0A0A"/>
-              </w:rPr>
-              <w:t>1!=</w:t>
-            </w:r>
-            <w:proofErr w:type="gramEnd"/>
-            <w:r>
-              <w:rPr>
-                <w:rFonts w:ascii="GDSTransportWebsite" w:hAnsi="GDSTransportWebsite"/>
-                <w:color w:val="0A0A0A"/>
-              </w:rPr>
-              <w:t>null}&gt;&gt;&lt;&lt;primaryAddress.AddressLine1&gt;&gt;&lt;&lt;es_&gt;&gt;&lt;&lt;cs_{!isBlank(primaryAddress.AddressLine2)}&gt;&gt;</w:t>
+              <w:t>&lt;&lt;cs_{primaryAddress.AddressLine1!=null}&gt;&gt;&lt;&lt;primaryAddress.AddressLine1&gt;&gt;&lt;&lt;es_&gt;&gt;&lt;&lt;cs_{!isBlank(primaryAddress.AddressLine2)}&gt;&gt;</w:t>
             </w:r>
           </w:p>
           <w:p>
@@ -2351,55 +2182,23 @@
                 <w:rFonts w:ascii="GDSTransportWebsite" w:hAnsi="GDSTransportWebsite"/>
                 <w:color w:val="0A0A0A"/>
               </w:rPr>
-              <w:t>&lt;&lt;primaryAddress.AddressLine2&gt;&gt;&lt;&lt;es_&gt;&gt;&lt;&lt;cs_</w:t>
-            </w:r>
-            <w:proofErr w:type="gramStart"/>
-            <w:r>
-              <w:rPr>
-                <w:rFonts w:ascii="GDSTransportWebsite" w:hAnsi="GDSTransportWebsite"/>
-                <w:color w:val="0A0A0A"/>
-              </w:rPr>
-              <w:t>{!isBlank</w:t>
-            </w:r>
-            <w:proofErr w:type="gramEnd"/>
-            <w:r>
-              <w:rPr>
-                <w:rFonts w:ascii="GDSTransportWebsite" w:hAnsi="GDSTransportWebsite"/>
-                <w:color w:val="0A0A0A"/>
-              </w:rPr>
-              <w:t>(primaryAddress.AddressLine3)}&gt;&gt;</w:t>
-            </w:r>
-          </w:p>
-          <w:p>
-            <w:pPr>
-              <w:spacing w:before="40" w:after="40"/>
-              <w:rPr>
-                <w:rFonts w:ascii="GDSTransportWebsite" w:hAnsi="GDSTransportWebsite"/>
-                <w:color w:val="0A0A0A"/>
-              </w:rPr>
-            </w:pPr>
-            <w:r>
-              <w:rPr>
-                <w:rFonts w:ascii="GDSTransportWebsite" w:hAnsi="GDSTransportWebsite"/>
-                <w:color w:val="0A0A0A"/>
-              </w:rPr>
-              <w:t>&lt;&lt;primaryAddress.AddressLine3&gt;&gt;&lt;&lt;es_&gt;&gt;&lt;&lt;cs_</w:t>
-            </w:r>
-            <w:proofErr w:type="gramStart"/>
-            <w:r>
-              <w:rPr>
-                <w:rFonts w:ascii="GDSTransportWebsite" w:hAnsi="GDSTransportWebsite"/>
-                <w:color w:val="0A0A0A"/>
-              </w:rPr>
-              <w:t>{!isBlank</w:t>
-            </w:r>
-            <w:proofErr w:type="gramEnd"/>
-            <w:r>
-              <w:rPr>
-                <w:rFonts w:ascii="GDSTransportWebsite" w:hAnsi="GDSTransportWebsite"/>
-                <w:color w:val="0A0A0A"/>
-              </w:rPr>
-              <w:t>(primaryAddress.PostTown)}&gt;&gt;</w:t>
+              <w:t>&lt;&lt;primaryAddress.AddressLine2&gt;&gt;&lt;&lt;es_&gt;&gt;&lt;&lt;cs_{!isBlank(primaryAddress.AddressLine3)}&gt;&gt;</w:t>
+            </w:r>
+          </w:p>
+          <w:p>
+            <w:pPr>
+              <w:spacing w:before="40" w:after="40"/>
+              <w:rPr>
+                <w:rFonts w:ascii="GDSTransportWebsite" w:hAnsi="GDSTransportWebsite"/>
+                <w:color w:val="0A0A0A"/>
+              </w:rPr>
+            </w:pPr>
+            <w:r>
+              <w:rPr>
+                <w:rFonts w:ascii="GDSTransportWebsite" w:hAnsi="GDSTransportWebsite"/>
+                <w:color w:val="0A0A0A"/>
+              </w:rPr>
+              <w:t>&lt;&lt;primaryAddress.AddressLine3&gt;&gt;&lt;&lt;es_&gt;&gt;&lt;&lt;cs_{!isBlank(primaryAddress.PostTown)}&gt;&gt;</w:t>
             </w:r>
           </w:p>
           <w:p>
@@ -2447,23 +2246,7 @@
                 <w:rFonts w:ascii="GDSTransportWebsite" w:hAnsi="GDSTransportWebsite"/>
                 <w:color w:val="0A0A0A"/>
               </w:rPr>
-              <w:t>&lt;&lt;primaryAddress.PostCode&gt;&gt;&lt;&lt;cs_</w:t>
-            </w:r>
-            <w:proofErr w:type="gramStart"/>
-            <w:r>
-              <w:rPr>
-                <w:rFonts w:ascii="GDSTransportWebsite" w:hAnsi="GDSTransportWebsite"/>
-                <w:color w:val="0A0A0A"/>
-              </w:rPr>
-              <w:t>{!isBlank</w:t>
-            </w:r>
-            <w:proofErr w:type="gramEnd"/>
-            <w:r>
-              <w:rPr>
-                <w:rFonts w:ascii="GDSTransportWebsite" w:hAnsi="GDSTransportWebsite"/>
-                <w:color w:val="0A0A0A"/>
-              </w:rPr>
-              <w:t>(primaryAddress.Country)}&gt;&gt;</w:t>
+              <w:t>&lt;&lt;primaryAddress.PostCode&gt;&gt;&lt;&lt;cs_{!isBlank(primaryAddress.Country)}&gt;&gt;</w:t>
             </w:r>
           </w:p>
           <w:p>
@@ -2901,7 +2684,6 @@
         <w:t>&lt;&lt;cs_{</w:t>
       </w:r>
       <w:proofErr w:type="spellStart"/>
-      <w:proofErr w:type="gramStart"/>
       <w:r>
         <w:rPr>
           <w:rFonts w:ascii="GDSTransportWebsite" w:hAnsi="GDSTransportWebsite"/>
@@ -2919,17 +2701,7 @@
           <w:sz w:val="36"/>
           <w:szCs w:val="36"/>
         </w:rPr>
-        <w:t>!=</w:t>
-      </w:r>
-      <w:proofErr w:type="gramEnd"/>
-      <w:r>
-        <w:rPr>
-          <w:rFonts w:ascii="GDSTransportWebsite" w:hAnsi="GDSTransportWebsite"/>
-          <w:color w:val="0A0A0A"/>
-          <w:sz w:val="36"/>
-          <w:szCs w:val="36"/>
-        </w:rPr>
-        <w:t>'SMALL_CLAIM'}&gt;&gt;</w:t>
+        <w:t>!='SMALL_CLAIM'}&gt;&gt;</w:t>
       </w:r>
     </w:p>
     <w:p>
@@ -3153,29 +2925,7 @@
                 <w:color w:val="0A0A0A"/>
                 <w:shd w:val="clear" w:color="auto" w:fill="FFFFFF"/>
               </w:rPr>
-              <w:t xml:space="preserve">How many witnesses, including the defendant, </w:t>
-            </w:r>
-            <w:proofErr w:type="gramStart"/>
-            <w:r>
-              <w:rPr>
-                <w:rFonts w:ascii="GDSTransportWebsite" w:hAnsi="GDSTransportWebsite"/>
-                <w:b/>
-                <w:bCs/>
-                <w:color w:val="0A0A0A"/>
-                <w:shd w:val="clear" w:color="auto" w:fill="FFFFFF"/>
-              </w:rPr>
-              <w:t>will  give</w:t>
-            </w:r>
-            <w:proofErr w:type="gramEnd"/>
-            <w:r>
-              <w:rPr>
-                <w:rFonts w:ascii="GDSTransportWebsite" w:hAnsi="GDSTransportWebsite"/>
-                <w:b/>
-                <w:bCs/>
-                <w:color w:val="0A0A0A"/>
-                <w:shd w:val="clear" w:color="auto" w:fill="FFFFFF"/>
-              </w:rPr>
-              <w:t xml:space="preserve"> evidence at the hearing?</w:t>
+              <w:t>How many witnesses, including the defendant, will  give evidence at the hearing?</w:t>
             </w:r>
           </w:p>
           <w:p>
@@ -3443,19 +3193,9 @@
           <w:shd w:val="clear" w:color="auto" w:fill="FFFFFF"/>
         </w:rPr>
         <w:lastRenderedPageBreak/>
-        <w:t>&lt;&lt;cs</w:t>
-      </w:r>
-      <w:proofErr w:type="gramStart"/>
-      <w:r>
-        <w:rPr>
-          <w:rFonts w:ascii="GDSTransportWebsite" w:hAnsi="GDSTransportWebsite"/>
-          <w:color w:val="0A0A0A"/>
-          <w:shd w:val="clear" w:color="auto" w:fill="FFFFFF"/>
-        </w:rPr>
-        <w:t>_{</w:t>
+        <w:t>&lt;&lt;cs_{</w:t>
       </w:r>
       <w:proofErr w:type="spellStart"/>
-      <w:proofErr w:type="gramEnd"/>
       <w:r>
         <w:rPr>
           <w:rFonts w:ascii="GDSTransportWebsite" w:hAnsi="GDSTransportWebsite"/>
@@ -3615,25 +3355,7 @@
           <w:color w:val="0A0A0A"/>
           <w:shd w:val="clear" w:color="auto" w:fill="FFFFFF"/>
         </w:rPr>
-        <w:t>&lt;&lt;cs</w:t>
-      </w:r>
-      <w:proofErr w:type="gramStart"/>
-      <w:r>
-        <w:rPr>
-          <w:rFonts w:ascii="GDSTransportWebsite" w:hAnsi="GDSTransportWebsite"/>
-          <w:color w:val="0A0A0A"/>
-          <w:shd w:val="clear" w:color="auto" w:fill="FFFFFF"/>
-        </w:rPr>
-        <w:t>_{</w:t>
-      </w:r>
-      <w:proofErr w:type="gramEnd"/>
-      <w:r>
-        <w:rPr>
-          <w:rFonts w:ascii="GDSTransportWebsite" w:hAnsi="GDSTransportWebsite"/>
-          <w:color w:val="0A0A0A"/>
-          <w:shd w:val="clear" w:color="auto" w:fill="FFFFFF"/>
-        </w:rPr>
-        <w:t>disclosureOfNonElectronicDocuments.directionsForDisclosureProposed='Yes' &amp;&amp; disclosureOfNonElectronicDocuments.standardDirectionsRequired=No}&gt;&gt;</w:t>
+        <w:t>&lt;&lt;cs_{disclosureOfNonElectronicDocuments.directionsForDisclosureProposed='Yes' &amp;&amp; disclosureOfNonElectronicDocuments.standardDirectionsRequired=No}&gt;&gt;</w:t>
       </w:r>
     </w:p>
     <w:tbl>
@@ -3878,7 +3600,6 @@
         </w:rPr>
         <w:t>&lt;&lt;cs</w:t>
       </w:r>
-      <w:proofErr w:type="gramStart"/>
       <w:r>
         <w:rPr>
           <w:rFonts w:ascii="GDSTransportWebsite" w:hAnsi="GDSTransportWebsite"/>
@@ -3888,7 +3609,6 @@
         </w:rPr>
         <w:t>_{</w:t>
       </w:r>
-      <w:proofErr w:type="gramEnd"/>
       <w:r>
         <w:rPr>
           <w:rFonts w:ascii="GDSTransportWebsite" w:hAnsi="GDSTransportWebsite"/>
@@ -4210,7 +3930,6 @@
               <w:t>(</w:t>
             </w:r>
             <w:proofErr w:type="spellStart"/>
-            <w:proofErr w:type="gramStart"/>
             <w:r>
               <w:rPr>
                 <w:rFonts w:ascii="GDSTransportWebsite" w:hAnsi="GDSTransportWebsite"/>
@@ -4219,7 +3938,6 @@
               <w:t>experts.expertRequired</w:t>
             </w:r>
             <w:proofErr w:type="spellEnd"/>
-            <w:proofErr w:type="gramEnd"/>
             <w:r>
               <w:rPr>
                 <w:rFonts w:ascii="GDSTransportWebsite" w:hAnsi="GDSTransportWebsite"/>
@@ -4264,7 +3982,6 @@
         <w:t>&lt;&lt;cs_{</w:t>
       </w:r>
       <w:proofErr w:type="spellStart"/>
-      <w:proofErr w:type="gramStart"/>
       <w:r>
         <w:rPr>
           <w:rFonts w:ascii="GDSTransportWebsite" w:hAnsi="GDSTransportWebsite"/>
@@ -4274,7 +3991,6 @@
         <w:t>experts.expertRequired</w:t>
       </w:r>
       <w:proofErr w:type="spellEnd"/>
-      <w:proofErr w:type="gramEnd"/>
       <w:r>
         <w:rPr>
           <w:rFonts w:ascii="GDSTransportWebsite" w:hAnsi="GDSTransportWebsite"/>
@@ -4327,29 +4043,7 @@
                 <w:color w:val="0A0A0A"/>
                 <w:shd w:val="clear" w:color="auto" w:fill="FFFFFF"/>
               </w:rPr>
-              <w:t xml:space="preserve">Have you already sent expert reports or </w:t>
-            </w:r>
-            <w:proofErr w:type="gramStart"/>
-            <w:r>
-              <w:rPr>
-                <w:rFonts w:ascii="GDSTransportWebsite" w:hAnsi="GDSTransportWebsite"/>
-                <w:b/>
-                <w:bCs/>
-                <w:color w:val="0A0A0A"/>
-                <w:shd w:val="clear" w:color="auto" w:fill="FFFFFF"/>
-              </w:rPr>
-              <w:t>similar to</w:t>
-            </w:r>
-            <w:proofErr w:type="gramEnd"/>
-            <w:r>
-              <w:rPr>
-                <w:rFonts w:ascii="GDSTransportWebsite" w:hAnsi="GDSTransportWebsite"/>
-                <w:b/>
-                <w:bCs/>
-                <w:color w:val="0A0A0A"/>
-                <w:shd w:val="clear" w:color="auto" w:fill="FFFFFF"/>
-              </w:rPr>
-              <w:t xml:space="preserve"> other parties?</w:t>
+              <w:t>Have you already sent expert reports or similar to other parties?</w:t>
             </w:r>
           </w:p>
           <w:p>
@@ -4403,7 +4097,6 @@
               <w:t>(</w:t>
             </w:r>
             <w:proofErr w:type="spellStart"/>
-            <w:proofErr w:type="gramStart"/>
             <w:r>
               <w:rPr>
                 <w:rFonts w:ascii="GDSTransportWebsite" w:hAnsi="GDSTransportWebsite"/>
@@ -4412,7 +4105,6 @@
               <w:t>experts.expertReportsSent</w:t>
             </w:r>
             <w:proofErr w:type="spellEnd"/>
-            <w:proofErr w:type="gramEnd"/>
             <w:r>
               <w:rPr>
                 <w:rFonts w:ascii="GDSTransportWebsite" w:hAnsi="GDSTransportWebsite"/>
@@ -4544,7 +4236,6 @@
               <w:t>(</w:t>
             </w:r>
             <w:proofErr w:type="spellStart"/>
-            <w:proofErr w:type="gramStart"/>
             <w:r>
               <w:rPr>
                 <w:rFonts w:ascii="GDSTransportWebsite" w:hAnsi="GDSTransportWebsite"/>
@@ -4553,7 +4244,6 @@
               <w:t>experts.jointExpertSuitable</w:t>
             </w:r>
             <w:proofErr w:type="spellEnd"/>
-            <w:proofErr w:type="gramEnd"/>
             <w:r>
               <w:rPr>
                 <w:rFonts w:ascii="GDSTransportWebsite" w:hAnsi="GDSTransportWebsite"/>
@@ -4630,19 +4320,9 @@
                 <w:color w:val="0A0A0A"/>
                 <w:shd w:val="clear" w:color="auto" w:fill="FFFFFF"/>
               </w:rPr>
-              <w:t>rr_</w:t>
-            </w:r>
-            <w:proofErr w:type="gramStart"/>
-            <w:r>
-              <w:rPr>
-                <w:rFonts w:ascii="GDSTransportWebsite" w:hAnsi="GDSTransportWebsite"/>
-                <w:color w:val="0A0A0A"/>
-                <w:shd w:val="clear" w:color="auto" w:fill="FFFFFF"/>
-              </w:rPr>
-              <w:t>experts.details</w:t>
-            </w:r>
-            <w:proofErr w:type="spellEnd"/>
-            <w:proofErr w:type="gramEnd"/>
+              <w:t>rr_experts.details</w:t>
+            </w:r>
+            <w:proofErr w:type="spellEnd"/>
             <w:r>
               <w:rPr>
                 <w:rFonts w:ascii="GDSTransportWebsite" w:hAnsi="GDSTransportWebsite"/>
@@ -4825,15 +4505,7 @@
                 <w:rFonts w:ascii="GDSTransportWebsite" w:hAnsi="GDSTransportWebsite"/>
                 <w:color w:val="0A0A0A"/>
               </w:rPr>
-              <w:t>&gt;</w:t>
-            </w:r>
-            <w:proofErr w:type="gramStart"/>
-            <w:r>
-              <w:rPr>
-                <w:rFonts w:ascii="GDSTransportWebsite" w:hAnsi="GDSTransportWebsite"/>
-                <w:color w:val="0A0A0A"/>
-              </w:rPr>
-              <w:t>&gt;</w:t>
+              <w:t>&gt;&gt;</w:t>
             </w:r>
             <w:r>
               <w:rPr>
@@ -4847,15 +4519,7 @@
                 <w:rFonts w:ascii="GDSTransportWebsite" w:hAnsi="GDSTransportWebsite"/>
                 <w:color w:val="0A0A0A"/>
               </w:rPr>
-              <w:t xml:space="preserve"> &lt;</w:t>
-            </w:r>
-            <w:proofErr w:type="gramEnd"/>
-            <w:r>
-              <w:rPr>
-                <w:rFonts w:ascii="GDSTransportWebsite" w:hAnsi="GDSTransportWebsite"/>
-                <w:color w:val="0A0A0A"/>
-              </w:rPr>
-              <w:t>&lt;</w:t>
+              <w:t xml:space="preserve"> &lt;&lt;</w:t>
             </w:r>
             <w:proofErr w:type="spellStart"/>
             <w:r>
@@ -5593,19 +5257,9 @@
                 <w:color w:val="0A0A0A"/>
                 <w:shd w:val="clear" w:color="auto" w:fill="FFFFFF"/>
               </w:rPr>
-              <w:t>er_</w:t>
-            </w:r>
-            <w:proofErr w:type="gramStart"/>
-            <w:r>
-              <w:rPr>
-                <w:rFonts w:ascii="GDSTransportWebsite" w:hAnsi="GDSTransportWebsite"/>
-                <w:color w:val="0A0A0A"/>
-                <w:shd w:val="clear" w:color="auto" w:fill="FFFFFF"/>
-              </w:rPr>
-              <w:t>experts.details</w:t>
-            </w:r>
-            <w:proofErr w:type="spellEnd"/>
-            <w:proofErr w:type="gramEnd"/>
+              <w:t>er_experts.details</w:t>
+            </w:r>
+            <w:proofErr w:type="spellEnd"/>
             <w:r>
               <w:rPr>
                 <w:rFonts w:ascii="GDSTransportWebsite" w:hAnsi="GDSTransportWebsite"/>
@@ -5746,7 +5400,6 @@
               <w:t>&lt;&lt;</w:t>
             </w:r>
             <w:proofErr w:type="spellStart"/>
-            <w:proofErr w:type="gramStart"/>
             <w:r>
               <w:rPr>
                 <w:rFonts w:ascii="GDSTransportWebsite" w:hAnsi="GDSTransportWebsite"/>
@@ -5755,7 +5408,6 @@
               <w:t>witnesses.witnessesToAppear</w:t>
             </w:r>
             <w:proofErr w:type="spellEnd"/>
-            <w:proofErr w:type="gramEnd"/>
             <w:r>
               <w:rPr>
                 <w:rFonts w:ascii="GDSTransportWebsite" w:hAnsi="GDSTransportWebsite"/>
@@ -5802,19 +5454,9 @@
                 <w:color w:val="0A0A0A"/>
                 <w:shd w:val="clear" w:color="auto" w:fill="FFFFFF"/>
               </w:rPr>
-              <w:t>rr_</w:t>
-            </w:r>
-            <w:proofErr w:type="gramStart"/>
-            <w:r>
-              <w:rPr>
-                <w:rFonts w:ascii="GDSTransportWebsite" w:hAnsi="GDSTransportWebsite"/>
-                <w:color w:val="0A0A0A"/>
-                <w:shd w:val="clear" w:color="auto" w:fill="FFFFFF"/>
-              </w:rPr>
-              <w:t>witnesses.details</w:t>
-            </w:r>
-            <w:proofErr w:type="spellEnd"/>
-            <w:proofErr w:type="gramEnd"/>
+              <w:t>rr_witnesses.details</w:t>
+            </w:r>
+            <w:proofErr w:type="spellEnd"/>
             <w:r>
               <w:rPr>
                 <w:rFonts w:ascii="GDSTransportWebsite" w:hAnsi="GDSTransportWebsite"/>
@@ -5985,23 +5627,7 @@
                 <w:rFonts w:ascii="GDSTransportWebsite" w:hAnsi="GDSTransportWebsite"/>
                 <w:color w:val="0A0A0A"/>
               </w:rPr>
-              <w:t>&gt;</w:t>
-            </w:r>
-            <w:proofErr w:type="gramStart"/>
-            <w:r>
-              <w:rPr>
-                <w:rFonts w:ascii="GDSTransportWebsite" w:hAnsi="GDSTransportWebsite"/>
-                <w:color w:val="0A0A0A"/>
-              </w:rPr>
-              <w:t>&gt;  &lt;</w:t>
-            </w:r>
-            <w:proofErr w:type="gramEnd"/>
-            <w:r>
-              <w:rPr>
-                <w:rFonts w:ascii="GDSTransportWebsite" w:hAnsi="GDSTransportWebsite"/>
-                <w:color w:val="0A0A0A"/>
-              </w:rPr>
-              <w:t>&lt;</w:t>
+              <w:t>&gt;&gt;  &lt;&lt;</w:t>
             </w:r>
             <w:proofErr w:type="spellStart"/>
             <w:r>
@@ -6460,19 +6086,9 @@
                 <w:color w:val="0A0A0A"/>
                 <w:shd w:val="clear" w:color="auto" w:fill="FFFFFF"/>
               </w:rPr>
-              <w:t>er_</w:t>
-            </w:r>
-            <w:proofErr w:type="gramStart"/>
-            <w:r>
-              <w:rPr>
-                <w:rFonts w:ascii="GDSTransportWebsite" w:hAnsi="GDSTransportWebsite"/>
-                <w:color w:val="0A0A0A"/>
-                <w:shd w:val="clear" w:color="auto" w:fill="FFFFFF"/>
-              </w:rPr>
-              <w:t>witnesses.details</w:t>
-            </w:r>
-            <w:proofErr w:type="spellEnd"/>
-            <w:proofErr w:type="gramEnd"/>
+              <w:t>er_witnesses.details</w:t>
+            </w:r>
+            <w:proofErr w:type="spellEnd"/>
             <w:r>
               <w:rPr>
                 <w:rFonts w:ascii="GDSTransportWebsite" w:hAnsi="GDSTransportWebsite"/>
@@ -6780,29 +6396,7 @@
                 <w:color w:val="0A0A0A"/>
                 <w:shd w:val="clear" w:color="auto" w:fill="FFFFFF"/>
               </w:rPr>
-              <w:t xml:space="preserve">Are there any days within the next 12 months when you, your client, an </w:t>
-            </w:r>
-            <w:proofErr w:type="gramStart"/>
-            <w:r>
-              <w:rPr>
-                <w:rFonts w:ascii="GDSTransportWebsite" w:hAnsi="GDSTransportWebsite"/>
-                <w:b/>
-                <w:bCs/>
-                <w:color w:val="0A0A0A"/>
-                <w:shd w:val="clear" w:color="auto" w:fill="FFFFFF"/>
-              </w:rPr>
-              <w:t>expert</w:t>
-            </w:r>
-            <w:proofErr w:type="gramEnd"/>
-            <w:r>
-              <w:rPr>
-                <w:rFonts w:ascii="GDSTransportWebsite" w:hAnsi="GDSTransportWebsite"/>
-                <w:b/>
-                <w:bCs/>
-                <w:color w:val="0A0A0A"/>
-                <w:shd w:val="clear" w:color="auto" w:fill="FFFFFF"/>
-              </w:rPr>
-              <w:t xml:space="preserve"> or a witness couldn’t attend a hearing?</w:t>
+              <w:t>Are there any days within the next 12 months when you, your client, an expert or a witness couldn’t attend a hearing?</w:t>
             </w:r>
           </w:p>
           <w:p>
@@ -6840,7 +6434,6 @@
               <w:t>&lt;&lt;</w:t>
             </w:r>
             <w:proofErr w:type="spellStart"/>
-            <w:proofErr w:type="gramStart"/>
             <w:r>
               <w:rPr>
                 <w:rFonts w:ascii="GDSTransportWebsite" w:hAnsi="GDSTransportWebsite"/>
@@ -6849,7 +6442,6 @@
               <w:t>hearing.unavailableDatesRequired</w:t>
             </w:r>
             <w:proofErr w:type="spellEnd"/>
-            <w:proofErr w:type="gramEnd"/>
             <w:r>
               <w:rPr>
                 <w:rFonts w:ascii="GDSTransportWebsite" w:hAnsi="GDSTransportWebsite"/>
@@ -6878,7 +6470,6 @@
         <w:t>&lt;&lt;cs_{</w:t>
       </w:r>
       <w:proofErr w:type="spellStart"/>
-      <w:proofErr w:type="gramStart"/>
       <w:r>
         <w:rPr>
           <w:rFonts w:ascii="GDSTransportWebsite" w:hAnsi="GDSTransportWebsite"/>
@@ -6895,7 +6486,6 @@
         <w:t>.unavailableDates.size</w:t>
       </w:r>
       <w:proofErr w:type="spellEnd"/>
-      <w:proofErr w:type="gramEnd"/>
       <w:r>
         <w:rPr>
           <w:rFonts w:ascii="GDSTransportWebsite" w:hAnsi="GDSTransportWebsite"/>
@@ -6982,7 +6572,6 @@
               </w:rPr>
               <w:t>rr_</w:t>
             </w:r>
-            <w:proofErr w:type="gramStart"/>
             <w:r>
               <w:rPr>
                 <w:rFonts w:ascii="GDSTransportWebsite" w:hAnsi="GDSTransportWebsite"/>
@@ -6999,7 +6588,6 @@
               <w:t>.unavailableDates</w:t>
             </w:r>
             <w:proofErr w:type="spellEnd"/>
-            <w:proofErr w:type="gramEnd"/>
             <w:r>
               <w:rPr>
                 <w:rFonts w:ascii="GDSTransportWebsite" w:hAnsi="GDSTransportWebsite"/>
@@ -7059,21 +6647,12 @@
               </w:rPr>
               <w:t>&lt;&lt;cs_{</w:t>
             </w:r>
-            <w:proofErr w:type="gramStart"/>
-            <w:r>
-              <w:rPr>
-                <w:rFonts w:ascii="GDSTransportWebsite" w:hAnsi="GDSTransportWebsite"/>
-                <w:color w:val="0A0A0A"/>
-              </w:rPr>
-              <w:t>date!=</w:t>
-            </w:r>
-            <w:proofErr w:type="gramEnd"/>
-            <w:r>
-              <w:rPr>
-                <w:rFonts w:ascii="GDSTransportWebsite" w:hAnsi="GDSTransportWebsite"/>
-                <w:color w:val="0A0A0A"/>
-              </w:rPr>
-              <w:t>null</w:t>
+            <w:r>
+              <w:rPr>
+                <w:rFonts w:ascii="GDSTransportWebsite" w:hAnsi="GDSTransportWebsite"/>
+                <w:color w:val="0A0A0A"/>
+              </w:rPr>
+              <w:t>date!=null</w:t>
             </w:r>
             <w:r>
               <w:rPr>
@@ -7097,18 +6676,9 @@
                 <w:rFonts w:ascii="GDSTransportWebsite" w:hAnsi="GDSTransportWebsite"/>
                 <w:color w:val="0A0A0A"/>
               </w:rPr>
-              <w:t>&lt;</w:t>
-            </w:r>
-            <w:proofErr w:type="gramStart"/>
-            <w:r>
-              <w:rPr>
-                <w:rFonts w:ascii="GDSTransportWebsite" w:hAnsi="GDSTransportWebsite"/>
-                <w:color w:val="0A0A0A"/>
-              </w:rPr>
-              <w:t>&lt;{</w:t>
-            </w:r>
-            <w:proofErr w:type="spellStart"/>
-            <w:proofErr w:type="gramEnd"/>
+              <w:t>&lt;&lt;{</w:t>
+            </w:r>
+            <w:proofErr w:type="spellStart"/>
             <w:r>
               <w:rPr>
                 <w:rFonts w:ascii="GDSTransportWebsite" w:hAnsi="GDSTransportWebsite"/>
@@ -7186,18 +6756,9 @@
                 <w:rFonts w:ascii="GDSTransportWebsite" w:hAnsi="GDSTransportWebsite"/>
                 <w:color w:val="0A0A0A"/>
               </w:rPr>
-              <w:t>From &lt;</w:t>
-            </w:r>
-            <w:proofErr w:type="gramStart"/>
-            <w:r>
-              <w:rPr>
-                <w:rFonts w:ascii="GDSTransportWebsite" w:hAnsi="GDSTransportWebsite"/>
-                <w:color w:val="0A0A0A"/>
-              </w:rPr>
-              <w:t>&lt;{</w:t>
-            </w:r>
-            <w:proofErr w:type="spellStart"/>
-            <w:proofErr w:type="gramEnd"/>
+              <w:t>From &lt;&lt;{</w:t>
+            </w:r>
+            <w:proofErr w:type="spellStart"/>
             <w:r>
               <w:rPr>
                 <w:rFonts w:ascii="GDSTransportWebsite" w:hAnsi="GDSTransportWebsite"/>
@@ -7389,7 +6950,6 @@
               </w:rPr>
               <w:t>er_</w:t>
             </w:r>
-            <w:proofErr w:type="gramStart"/>
             <w:r>
               <w:rPr>
                 <w:rFonts w:ascii="GDSTransportWebsite" w:hAnsi="GDSTransportWebsite"/>
@@ -7406,7 +6966,6 @@
               <w:t>.unavailableDates</w:t>
             </w:r>
             <w:proofErr w:type="spellEnd"/>
-            <w:proofErr w:type="gramEnd"/>
             <w:r>
               <w:rPr>
                 <w:rFonts w:ascii="GDSTransportWebsite" w:hAnsi="GDSTransportWebsite"/>
@@ -7552,9 +7111,23 @@
                 <w:rFonts w:ascii="GDSTransportWebsite" w:hAnsi="GDSTransportWebsite"/>
                 <w:color w:val="0A0A0A"/>
               </w:rPr>
-              <w:t>requestedCourt.requestHearingAtSpecificCourt</w:t>
-            </w:r>
-            <w:proofErr w:type="spellEnd"/>
+              <w:t>requestedCourt.</w:t>
+            </w:r>
+            <w:r>
+              <w:rPr>
+                <w:rFonts w:ascii="GDSTransportWebsite" w:hAnsi="GDSTransportWebsite"/>
+                <w:color w:val="0A0A0A"/>
+              </w:rPr>
+              <w:t>responseCourtCode</w:t>
+            </w:r>
+            <w:proofErr w:type="spellEnd"/>
+            <w:r>
+              <w:rPr>
+                <w:rFonts w:ascii="GDSTransportWebsite" w:hAnsi="GDSTransportWebsite"/>
+                <w:color w:val="0A0A0A"/>
+              </w:rPr>
+              <w:t xml:space="preserve"> </w:t>
+            </w:r>
             <w:r>
               <w:rPr>
                 <w:rFonts w:ascii="GDSTransportWebsite" w:hAnsi="GDSTransportWebsite"/>
@@ -7990,7 +7563,6 @@
               <w:t>(</w:t>
             </w:r>
             <w:proofErr w:type="spellStart"/>
-            <w:proofErr w:type="gramStart"/>
             <w:r>
               <w:rPr>
                 <w:rFonts w:ascii="GDSTransportWebsite" w:hAnsi="GDSTransportWebsite"/>
@@ -8006,7 +7578,6 @@
               <w:t>supportRequirementsAdditional</w:t>
             </w:r>
             <w:proofErr w:type="spellEnd"/>
-            <w:proofErr w:type="gramEnd"/>
             <w:r>
               <w:rPr>
                 <w:rFonts w:ascii="GDSTransportWebsite" w:hAnsi="GDSTransportWebsite"/>
@@ -8416,7 +7987,6 @@
               <w:t>&lt;&lt;cs_{</w:t>
             </w:r>
             <w:proofErr w:type="spellStart"/>
-            <w:proofErr w:type="gramStart"/>
             <w:r>
               <w:rPr>
                 <w:rFonts w:ascii="GDSTransportWebsite" w:hAnsi="GDSTransportWebsite"/>
@@ -8433,7 +8003,6 @@
               <w:t>(</w:t>
             </w:r>
             <w:proofErr w:type="spellStart"/>
-            <w:proofErr w:type="gramEnd"/>
             <w:r>
               <w:rPr>
                 <w:rFonts w:ascii="GDSTransportWebsite" w:hAnsi="GDSTransportWebsite"/>
@@ -10367,15 +9936,28 @@
 </file>
 
 <file path=customXml/item1.xml><?xml version="1.0" encoding="utf-8"?>
-<?mso-contentType ?>
-<FormTemplates xmlns="http://schemas.microsoft.com/sharepoint/v3/contenttype/forms">
-  <Display>DocumentLibraryForm</Display>
-  <Edit>DocumentLibraryForm</Edit>
-  <New>DocumentLibraryForm</New>
-</FormTemplates>
+<p:properties xmlns:p="http://schemas.microsoft.com/office/2006/metadata/properties" xmlns:xsi="http://www.w3.org/2001/XMLSchema-instance" xmlns:pc="http://schemas.microsoft.com/office/infopath/2007/PartnerControls">
+  <documentManagement>
+    <Stage xmlns="f336f4fe-8719-4ea2-b5d6-29b3a580aeb4">Draft</Stage>
+    <Next_x0020_Stage xmlns="f336f4fe-8719-4ea2-b5d6-29b3a580aeb4">N/A</Next_x0020_Stage>
+    <Admin_x0020_Action xmlns="f336f4fe-8719-4ea2-b5d6-29b3a580aeb4" xsi:nil="true"/>
+    <Template_x0020_Category xmlns="f336f4fe-8719-4ea2-b5d6-29b3a580aeb4">Hearing Requirements Notice - HRN</Template_x0020_Category>
+    <Action xmlns="f336f4fe-8719-4ea2-b5d6-29b3a580aeb4" xsi:nil="true"/>
+    <Purpose1 xmlns="f336f4fe-8719-4ea2-b5d6-29b3a580aeb4">Directions Questionnaire</Purpose1>
+    <Template_x0020_Language xmlns="f336f4fe-8719-4ea2-b5d6-29b3a580aeb4">English - ENG</Template_x0020_Language>
+    <Rename xmlns="f336f4fe-8719-4ea2-b5d6-29b3a580aeb4">true</Rename>
+    <Tornado_x0020_Filename xmlns="f336f4fe-8719-4ea2-b5d6-29b3a580aeb4" xsi:nil="true"/>
+    <Approval_x0020_Request_x0020_Comment xmlns="f336f4fe-8719-4ea2-b5d6-29b3a580aeb4" xsi:nil="true"/>
+    <Publication_x0020_Date xmlns="f336f4fe-8719-4ea2-b5d6-29b3a580aeb4">2020-12-09T00:00:00+00:00</Publication_x0020_Date>
+  </documentManagement>
+</p:properties>
 </file>
 
 <file path=customXml/item2.xml><?xml version="1.0" encoding="utf-8"?>
+<b:Sources xmlns:b="http://schemas.openxmlformats.org/officeDocument/2006/bibliography" xmlns="http://schemas.openxmlformats.org/officeDocument/2006/bibliography" SelectedStyle="\APASixthEditionOfficeOnline.xsl" StyleName="APA" Version="6"/>
+</file>
+
+<file path=customXml/item3.xml><?xml version="1.0" encoding="utf-8"?>
 <ct:contentTypeSchema xmlns:ct="http://schemas.microsoft.com/office/2006/metadata/contentType" xmlns:ma="http://schemas.microsoft.com/office/2006/metadata/properties/metaAttributes" ct:_="" ma:_="" ma:contentTypeName="_CtTemplate" ma:contentTypeID="0x01010064A5FDCCFB03F540B94405305D7DE14F00A4F8B82F7CEF57469A8FE5CEAB7A0EE0" ma:contentTypeVersion="53" ma:contentTypeDescription="Part of Template Management with Site Columns representing custom attributes." ma:contentTypeScope="" ma:versionID="69a47f6434bbb6ed0a644919a98a9681">
   <xsd:schema xmlns:xsd="http://www.w3.org/2001/XMLSchema" xmlns:xs="http://www.w3.org/2001/XMLSchema" xmlns:p="http://schemas.microsoft.com/office/2006/metadata/properties" xmlns:ns2="f336f4fe-8719-4ea2-b5d6-29b3a580aeb4" xmlns:ns3="b57b892a-dd61-4bba-b372-a8d93da2c7e6" targetNamespace="http://schemas.microsoft.com/office/2006/metadata/properties" ma:root="true" ma:fieldsID="71934021bdb6f6617baa79601bda5045" ns2:_="" ns3:_="">
     <xsd:import namespace="f336f4fe-8719-4ea2-b5d6-29b3a580aeb4"/>
@@ -10690,37 +10272,34 @@
 </ct:contentTypeSchema>
 </file>
 
-<file path=customXml/item3.xml><?xml version="1.0" encoding="utf-8"?>
-<b:Sources xmlns:b="http://schemas.openxmlformats.org/officeDocument/2006/bibliography" xmlns="http://schemas.openxmlformats.org/officeDocument/2006/bibliography" SelectedStyle="\APASixthEditionOfficeOnline.xsl" StyleName="APA" Version="6"/>
-</file>
-
 <file path=customXml/item4.xml><?xml version="1.0" encoding="utf-8"?>
-<p:properties xmlns:p="http://schemas.microsoft.com/office/2006/metadata/properties" xmlns:xsi="http://www.w3.org/2001/XMLSchema-instance" xmlns:pc="http://schemas.microsoft.com/office/infopath/2007/PartnerControls">
-  <documentManagement>
-    <Stage xmlns="f336f4fe-8719-4ea2-b5d6-29b3a580aeb4">Draft</Stage>
-    <Next_x0020_Stage xmlns="f336f4fe-8719-4ea2-b5d6-29b3a580aeb4">N/A</Next_x0020_Stage>
-    <Admin_x0020_Action xmlns="f336f4fe-8719-4ea2-b5d6-29b3a580aeb4" xsi:nil="true"/>
-    <Template_x0020_Category xmlns="f336f4fe-8719-4ea2-b5d6-29b3a580aeb4">Hearing Requirements Notice - HRN</Template_x0020_Category>
-    <Action xmlns="f336f4fe-8719-4ea2-b5d6-29b3a580aeb4" xsi:nil="true"/>
-    <Purpose1 xmlns="f336f4fe-8719-4ea2-b5d6-29b3a580aeb4">Directions Questionnaire</Purpose1>
-    <Template_x0020_Language xmlns="f336f4fe-8719-4ea2-b5d6-29b3a580aeb4">English - ENG</Template_x0020_Language>
-    <Rename xmlns="f336f4fe-8719-4ea2-b5d6-29b3a580aeb4">true</Rename>
-    <Tornado_x0020_Filename xmlns="f336f4fe-8719-4ea2-b5d6-29b3a580aeb4" xsi:nil="true"/>
-    <Approval_x0020_Request_x0020_Comment xmlns="f336f4fe-8719-4ea2-b5d6-29b3a580aeb4" xsi:nil="true"/>
-    <Publication_x0020_Date xmlns="f336f4fe-8719-4ea2-b5d6-29b3a580aeb4">2020-12-09T00:00:00+00:00</Publication_x0020_Date>
-  </documentManagement>
-</p:properties>
+<?mso-contentType ?>
+<FormTemplates xmlns="http://schemas.microsoft.com/sharepoint/v3/contenttype/forms">
+  <Display>DocumentLibraryForm</Display>
+  <Edit>DocumentLibraryForm</Edit>
+  <New>DocumentLibraryForm</New>
+</FormTemplates>
 </file>
 
 <file path=customXml/itemProps1.xml><?xml version="1.0" encoding="utf-8"?>
-<ds:datastoreItem xmlns:ds="http://schemas.openxmlformats.org/officeDocument/2006/customXml" ds:itemID="{B979ABCF-6006-4211-8C04-D08E1C55C8F9}">
+<ds:datastoreItem xmlns:ds="http://schemas.openxmlformats.org/officeDocument/2006/customXml" ds:itemID="{167D3FB0-0D1A-4A81-8A96-EE2F37F3B125}">
   <ds:schemaRefs>
-    <ds:schemaRef ds:uri="http://schemas.microsoft.com/sharepoint/v3/contenttype/forms"/>
+    <ds:schemaRef ds:uri="http://schemas.microsoft.com/office/2006/metadata/properties"/>
+    <ds:schemaRef ds:uri="http://schemas.microsoft.com/office/infopath/2007/PartnerControls"/>
+    <ds:schemaRef ds:uri="f336f4fe-8719-4ea2-b5d6-29b3a580aeb4"/>
   </ds:schemaRefs>
 </ds:datastoreItem>
 </file>
 
 <file path=customXml/itemProps2.xml><?xml version="1.0" encoding="utf-8"?>
+<ds:datastoreItem xmlns:ds="http://schemas.openxmlformats.org/officeDocument/2006/customXml" ds:itemID="{5C627932-C981-4CFE-9BA8-667150120D32}">
+  <ds:schemaRefs>
+    <ds:schemaRef ds:uri="http://schemas.openxmlformats.org/officeDocument/2006/bibliography"/>
+  </ds:schemaRefs>
+</ds:datastoreItem>
+</file>
+
+<file path=customXml/itemProps3.xml><?xml version="1.0" encoding="utf-8"?>
 <ds:datastoreItem xmlns:ds="http://schemas.openxmlformats.org/officeDocument/2006/customXml" ds:itemID="{F50568C7-0D63-49D8-828E-6EA48601E6B9}">
   <ds:schemaRefs>
     <ds:schemaRef ds:uri="http://schemas.microsoft.com/office/2006/metadata/contentType"/>
@@ -10739,20 +10318,10 @@
 </ds:datastoreItem>
 </file>
 
-<file path=customXml/itemProps3.xml><?xml version="1.0" encoding="utf-8"?>
-<ds:datastoreItem xmlns:ds="http://schemas.openxmlformats.org/officeDocument/2006/customXml" ds:itemID="{5C627932-C981-4CFE-9BA8-667150120D32}">
+<file path=customXml/itemProps4.xml><?xml version="1.0" encoding="utf-8"?>
+<ds:datastoreItem xmlns:ds="http://schemas.openxmlformats.org/officeDocument/2006/customXml" ds:itemID="{B979ABCF-6006-4211-8C04-D08E1C55C8F9}">
   <ds:schemaRefs>
-    <ds:schemaRef ds:uri="http://schemas.openxmlformats.org/officeDocument/2006/bibliography"/>
-  </ds:schemaRefs>
-</ds:datastoreItem>
-</file>
-
-<file path=customXml/itemProps4.xml><?xml version="1.0" encoding="utf-8"?>
-<ds:datastoreItem xmlns:ds="http://schemas.openxmlformats.org/officeDocument/2006/customXml" ds:itemID="{167D3FB0-0D1A-4A81-8A96-EE2F37F3B125}">
-  <ds:schemaRefs>
-    <ds:schemaRef ds:uri="http://schemas.microsoft.com/office/2006/metadata/properties"/>
-    <ds:schemaRef ds:uri="http://schemas.microsoft.com/office/infopath/2007/PartnerControls"/>
-    <ds:schemaRef ds:uri="f336f4fe-8719-4ea2-b5d6-29b3a580aeb4"/>
+    <ds:schemaRef ds:uri="http://schemas.microsoft.com/sharepoint/v3/contenttype/forms"/>
   </ds:schemaRefs>
 </ds:datastoreItem>
 </file>
</xml_diff>

<commit_message>
removed witness&defendant numbers in hnl spec docs
</commit_message>
<xml_diff>
--- a/docker/docmosis/templates/CV-SPC-HRN-ENG-01066.docx
+++ b/docker/docmosis/templates/CV-SPC-HRN-ENG-01066.docx
@@ -444,9 +444,20 @@
                 <w:sz w:val="20"/>
                 <w:szCs w:val="20"/>
               </w:rPr>
-              <w:t>Received: &lt;&lt;{</w:t>
-            </w:r>
-            <w:proofErr w:type="spellStart"/>
+              <w:t>Received: &lt;</w:t>
+            </w:r>
+            <w:proofErr w:type="gramStart"/>
+            <w:r>
+              <w:rPr>
+                <w:rFonts w:ascii="GDSTransportWebsite" w:eastAsia="Times New Roman" w:hAnsi="GDSTransportWebsite" w:cs="Times New Roman"/>
+                <w:color w:val="60686D"/>
+                <w:sz w:val="20"/>
+                <w:szCs w:val="20"/>
+              </w:rPr>
+              <w:t>&lt;{</w:t>
+            </w:r>
+            <w:proofErr w:type="spellStart"/>
+            <w:proofErr w:type="gramEnd"/>
             <w:r>
               <w:rPr>
                 <w:rFonts w:ascii="GDSTransportWebsite" w:eastAsia="Times New Roman" w:hAnsi="GDSTransportWebsite" w:cs="Times New Roman"/>
@@ -765,7 +776,23 @@
                 <w:rFonts w:ascii="GDSTransportWebsite" w:hAnsi="GDSTransportWebsite"/>
                 <w:color w:val="0A0A0A"/>
               </w:rPr>
-              <w:t>&lt;&lt;cs_{primaryAddress.AddressLine1!=null}&gt;&gt;&lt;&lt;primaryAddress.AddressLine1&gt;&gt;&lt;&lt;es_&gt;&gt;&lt;&lt;cs_{!isBlank(primaryAddress.AddressLine2)}&gt;&gt;</w:t>
+              <w:t>&lt;&lt;cs_{primaryAddress.AddressLine</w:t>
+            </w:r>
+            <w:proofErr w:type="gramStart"/>
+            <w:r>
+              <w:rPr>
+                <w:rFonts w:ascii="GDSTransportWebsite" w:hAnsi="GDSTransportWebsite"/>
+                <w:color w:val="0A0A0A"/>
+              </w:rPr>
+              <w:t>1!=</w:t>
+            </w:r>
+            <w:proofErr w:type="gramEnd"/>
+            <w:r>
+              <w:rPr>
+                <w:rFonts w:ascii="GDSTransportWebsite" w:hAnsi="GDSTransportWebsite"/>
+                <w:color w:val="0A0A0A"/>
+              </w:rPr>
+              <w:t>null}&gt;&gt;&lt;&lt;primaryAddress.AddressLine1&gt;&gt;&lt;&lt;es_&gt;&gt;&lt;&lt;cs_{!isBlank(primaryAddress.AddressLine2)}&gt;&gt;</w:t>
             </w:r>
           </w:p>
           <w:p>
@@ -783,7 +810,23 @@
                 <w:rFonts w:ascii="GDSTransportWebsite" w:hAnsi="GDSTransportWebsite"/>
                 <w:color w:val="0A0A0A"/>
               </w:rPr>
-              <w:t>&lt;&lt;primaryAddress.AddressLine2&gt;&gt;&lt;&lt;es_&gt;&gt;&lt;&lt;cs_{!isBlank(primaryAddress.AddressLine3)}&gt;&gt;</w:t>
+              <w:t>&lt;&lt;primaryAddress.AddressLine2&gt;&gt;&lt;&lt;es_&gt;&gt;&lt;&lt;cs_</w:t>
+            </w:r>
+            <w:proofErr w:type="gramStart"/>
+            <w:r>
+              <w:rPr>
+                <w:rFonts w:ascii="GDSTransportWebsite" w:hAnsi="GDSTransportWebsite"/>
+                <w:color w:val="0A0A0A"/>
+              </w:rPr>
+              <w:t>{!isBlank</w:t>
+            </w:r>
+            <w:proofErr w:type="gramEnd"/>
+            <w:r>
+              <w:rPr>
+                <w:rFonts w:ascii="GDSTransportWebsite" w:hAnsi="GDSTransportWebsite"/>
+                <w:color w:val="0A0A0A"/>
+              </w:rPr>
+              <w:t>(primaryAddress.AddressLine3)}&gt;&gt;</w:t>
             </w:r>
           </w:p>
           <w:p>
@@ -800,7 +843,23 @@
                 <w:rFonts w:ascii="GDSTransportWebsite" w:hAnsi="GDSTransportWebsite"/>
                 <w:color w:val="0A0A0A"/>
               </w:rPr>
-              <w:t>&lt;&lt;primaryAddress.AddressLine3&gt;&gt;&lt;&lt;es_&gt;&gt;&lt;&lt;cs_{!isBlank(primaryAddress.PostTown)}&gt;&gt;</w:t>
+              <w:t>&lt;&lt;primaryAddress.AddressLine3&gt;&gt;&lt;&lt;es_&gt;&gt;&lt;&lt;cs_</w:t>
+            </w:r>
+            <w:proofErr w:type="gramStart"/>
+            <w:r>
+              <w:rPr>
+                <w:rFonts w:ascii="GDSTransportWebsite" w:hAnsi="GDSTransportWebsite"/>
+                <w:color w:val="0A0A0A"/>
+              </w:rPr>
+              <w:t>{!isBlank</w:t>
+            </w:r>
+            <w:proofErr w:type="gramEnd"/>
+            <w:r>
+              <w:rPr>
+                <w:rFonts w:ascii="GDSTransportWebsite" w:hAnsi="GDSTransportWebsite"/>
+                <w:color w:val="0A0A0A"/>
+              </w:rPr>
+              <w:t>(primaryAddress.PostTown)}&gt;&gt;</w:t>
             </w:r>
           </w:p>
           <w:p>
@@ -850,7 +909,23 @@
                 <w:rFonts w:ascii="GDSTransportWebsite" w:hAnsi="GDSTransportWebsite"/>
                 <w:color w:val="0A0A0A"/>
               </w:rPr>
-              <w:t>&lt;&lt; primaryAddress.PostCode&gt;&gt;&lt;&lt;cs_{!isBlank(primaryAddress.Country)}&gt;&gt;</w:t>
+              <w:t>&lt;&lt; primaryAddress.PostCode&gt;&gt;&lt;&lt;cs_</w:t>
+            </w:r>
+            <w:proofErr w:type="gramStart"/>
+            <w:r>
+              <w:rPr>
+                <w:rFonts w:ascii="GDSTransportWebsite" w:hAnsi="GDSTransportWebsite"/>
+                <w:color w:val="0A0A0A"/>
+              </w:rPr>
+              <w:t>{!isBlank</w:t>
+            </w:r>
+            <w:proofErr w:type="gramEnd"/>
+            <w:r>
+              <w:rPr>
+                <w:rFonts w:ascii="GDSTransportWebsite" w:hAnsi="GDSTransportWebsite"/>
+                <w:color w:val="0A0A0A"/>
+              </w:rPr>
+              <w:t>(primaryAddress.Country)}&gt;&gt;</w:t>
             </w:r>
           </w:p>
           <w:p>
@@ -1356,6 +1431,7 @@
               <w:t>&lt;&lt;</w:t>
             </w:r>
             <w:proofErr w:type="spellStart"/>
+            <w:proofErr w:type="gramStart"/>
             <w:r>
               <w:rPr>
                 <w:rFonts w:ascii="GDSTransportWebsite" w:hAnsi="GDSTransportWebsite"/>
@@ -1364,6 +1440,7 @@
               <w:t>representative.contactName</w:t>
             </w:r>
             <w:proofErr w:type="spellEnd"/>
+            <w:proofErr w:type="gramEnd"/>
             <w:r>
               <w:rPr>
                 <w:rFonts w:ascii="GDSTransportWebsite" w:hAnsi="GDSTransportWebsite"/>
@@ -1431,6 +1508,7 @@
               <w:t>&lt;&lt;</w:t>
             </w:r>
             <w:proofErr w:type="spellStart"/>
+            <w:proofErr w:type="gramStart"/>
             <w:r>
               <w:rPr>
                 <w:rFonts w:ascii="GDSTransportWebsite" w:hAnsi="GDSTransportWebsite"/>
@@ -1439,6 +1517,7 @@
               <w:t>representative.organisationName</w:t>
             </w:r>
             <w:proofErr w:type="spellEnd"/>
+            <w:proofErr w:type="gramEnd"/>
             <w:r>
               <w:rPr>
                 <w:rFonts w:ascii="GDSTransportWebsite" w:hAnsi="GDSTransportWebsite"/>
@@ -1496,7 +1575,23 @@
                 <w:rFonts w:ascii="GDSTransportWebsite" w:hAnsi="GDSTransportWebsite"/>
                 <w:color w:val="0A0A0A"/>
               </w:rPr>
-              <w:t>&lt;&lt;cs_{!isBlank(representative.serviceAddress.AddressLine1)}&gt;&gt;&lt;&lt;representative.serviceAddress.AddressLine1&gt;&gt;&lt;&lt;es_&gt;&gt;&lt;&lt;cs_{!isBlank(representative.serviceAddress.AddressLine2)}&gt;&gt;</w:t>
+              <w:t>&lt;&lt;cs_</w:t>
+            </w:r>
+            <w:proofErr w:type="gramStart"/>
+            <w:r>
+              <w:rPr>
+                <w:rFonts w:ascii="GDSTransportWebsite" w:hAnsi="GDSTransportWebsite"/>
+                <w:color w:val="0A0A0A"/>
+              </w:rPr>
+              <w:t>{!isBlank</w:t>
+            </w:r>
+            <w:proofErr w:type="gramEnd"/>
+            <w:r>
+              <w:rPr>
+                <w:rFonts w:ascii="GDSTransportWebsite" w:hAnsi="GDSTransportWebsite"/>
+                <w:color w:val="0A0A0A"/>
+              </w:rPr>
+              <w:t>(representative.serviceAddress.AddressLine1)}&gt;&gt;&lt;&lt;representative.serviceAddress.AddressLine1&gt;&gt;&lt;&lt;es_&gt;&gt;&lt;&lt;cs_{!isBlank(representative.serviceAddress.AddressLine2)}&gt;&gt;</w:t>
             </w:r>
           </w:p>
           <w:p>
@@ -1513,7 +1608,23 @@
                 <w:rFonts w:ascii="GDSTransportWebsite" w:hAnsi="GDSTransportWebsite"/>
                 <w:color w:val="0A0A0A"/>
               </w:rPr>
-              <w:t>&lt;&lt;representative.serviceAddress.AddressLine2&gt;&gt;&lt;&lt;es_&gt;&gt;&lt;&lt;cs_{!isBlank(representative.serviceAddress.AddressLine3)}&gt;&gt;</w:t>
+              <w:t>&lt;&lt;</w:t>
+            </w:r>
+            <w:proofErr w:type="gramStart"/>
+            <w:r>
+              <w:rPr>
+                <w:rFonts w:ascii="GDSTransportWebsite" w:hAnsi="GDSTransportWebsite"/>
+                <w:color w:val="0A0A0A"/>
+              </w:rPr>
+              <w:t>representative.serviceAddress.AddressLine</w:t>
+            </w:r>
+            <w:proofErr w:type="gramEnd"/>
+            <w:r>
+              <w:rPr>
+                <w:rFonts w:ascii="GDSTransportWebsite" w:hAnsi="GDSTransportWebsite"/>
+                <w:color w:val="0A0A0A"/>
+              </w:rPr>
+              <w:t>2&gt;&gt;&lt;&lt;es_&gt;&gt;&lt;&lt;cs_{!isBlank(representative.serviceAddress.AddressLine3)}&gt;&gt;</w:t>
             </w:r>
           </w:p>
           <w:p>
@@ -1530,7 +1641,23 @@
                 <w:rFonts w:ascii="GDSTransportWebsite" w:hAnsi="GDSTransportWebsite"/>
                 <w:color w:val="0A0A0A"/>
               </w:rPr>
-              <w:t>&lt;&lt;representative.serviceAddress.AddressLine3&gt;&gt;&lt;&lt;es_&gt;&gt;&lt;&lt;cs_{!isBlank(representative.serviceAddress.PostTown)}&gt;&gt;</w:t>
+              <w:t>&lt;&lt;</w:t>
+            </w:r>
+            <w:proofErr w:type="gramStart"/>
+            <w:r>
+              <w:rPr>
+                <w:rFonts w:ascii="GDSTransportWebsite" w:hAnsi="GDSTransportWebsite"/>
+                <w:color w:val="0A0A0A"/>
+              </w:rPr>
+              <w:t>representative.serviceAddress.AddressLine</w:t>
+            </w:r>
+            <w:proofErr w:type="gramEnd"/>
+            <w:r>
+              <w:rPr>
+                <w:rFonts w:ascii="GDSTransportWebsite" w:hAnsi="GDSTransportWebsite"/>
+                <w:color w:val="0A0A0A"/>
+              </w:rPr>
+              <w:t>3&gt;&gt;&lt;&lt;es_&gt;&gt;&lt;&lt;cs_{!isBlank(representative.serviceAddress.PostTown)}&gt;&gt;</w:t>
             </w:r>
           </w:p>
           <w:p>
@@ -1550,6 +1677,7 @@
               <w:t>&lt;&lt;</w:t>
             </w:r>
             <w:proofErr w:type="spellStart"/>
+            <w:proofErr w:type="gramStart"/>
             <w:r>
               <w:rPr>
                 <w:rFonts w:ascii="GDSTransportWebsite" w:hAnsi="GDSTransportWebsite"/>
@@ -1558,6 +1686,7 @@
               <w:t>representative.serviceAddress.PostTown</w:t>
             </w:r>
             <w:proofErr w:type="spellEnd"/>
+            <w:proofErr w:type="gramEnd"/>
             <w:r>
               <w:rPr>
                 <w:rFonts w:ascii="GDSTransportWebsite" w:hAnsi="GDSTransportWebsite"/>
@@ -1580,7 +1709,23 @@
                 <w:rFonts w:ascii="GDSTransportWebsite" w:hAnsi="GDSTransportWebsite"/>
                 <w:color w:val="0A0A0A"/>
               </w:rPr>
-              <w:t>&lt;&lt;representative.serviceAddress.PostCode&gt;&gt;&lt;&lt;cs_{!isBlank(representative.serviceAddress.Country)}&gt;&gt;</w:t>
+              <w:t>&lt;&lt;</w:t>
+            </w:r>
+            <w:proofErr w:type="gramStart"/>
+            <w:r>
+              <w:rPr>
+                <w:rFonts w:ascii="GDSTransportWebsite" w:hAnsi="GDSTransportWebsite"/>
+                <w:color w:val="0A0A0A"/>
+              </w:rPr>
+              <w:t>representative.serviceAddress.PostCode</w:t>
+            </w:r>
+            <w:proofErr w:type="gramEnd"/>
+            <w:r>
+              <w:rPr>
+                <w:rFonts w:ascii="GDSTransportWebsite" w:hAnsi="GDSTransportWebsite"/>
+                <w:color w:val="0A0A0A"/>
+              </w:rPr>
+              <w:t>&gt;&gt;&lt;&lt;cs_{!isBlank(representative.serviceAddress.Country)}&gt;&gt;</w:t>
             </w:r>
           </w:p>
           <w:p>
@@ -1602,6 +1747,7 @@
               <w:t>&lt;&lt;</w:t>
             </w:r>
             <w:proofErr w:type="spellStart"/>
+            <w:proofErr w:type="gramStart"/>
             <w:r>
               <w:rPr>
                 <w:rFonts w:ascii="GDSTransportWebsite" w:hAnsi="GDSTransportWebsite"/>
@@ -1610,6 +1756,7 @@
               <w:t>representative.serviceAddress.Country</w:t>
             </w:r>
             <w:proofErr w:type="spellEnd"/>
+            <w:proofErr w:type="gramEnd"/>
             <w:r>
               <w:rPr>
                 <w:rFonts w:ascii="GDSTransportWebsite" w:hAnsi="GDSTransportWebsite"/>
@@ -1676,6 +1823,7 @@
               <w:t xml:space="preserve">&lt;&lt; </w:t>
             </w:r>
             <w:proofErr w:type="spellStart"/>
+            <w:proofErr w:type="gramStart"/>
             <w:r>
               <w:rPr>
                 <w:rFonts w:ascii="GDSTransportWebsite" w:hAnsi="GDSTransportWebsite"/>
@@ -1684,6 +1832,7 @@
               <w:t>representative.phoneNumber</w:t>
             </w:r>
             <w:proofErr w:type="spellEnd"/>
+            <w:proofErr w:type="gramEnd"/>
             <w:r>
               <w:rPr>
                 <w:rFonts w:ascii="GDSTransportWebsite" w:hAnsi="GDSTransportWebsite"/>
@@ -1750,6 +1899,7 @@
               <w:t>&lt;&lt;</w:t>
             </w:r>
             <w:proofErr w:type="spellStart"/>
+            <w:proofErr w:type="gramStart"/>
             <w:r>
               <w:rPr>
                 <w:rFonts w:ascii="GDSTransportWebsite" w:hAnsi="GDSTransportWebsite"/>
@@ -1758,6 +1908,7 @@
               <w:t>representative.dxAddress</w:t>
             </w:r>
             <w:proofErr w:type="spellEnd"/>
+            <w:proofErr w:type="gramEnd"/>
             <w:r>
               <w:rPr>
                 <w:rFonts w:ascii="GDSTransportWebsite" w:hAnsi="GDSTransportWebsite"/>
@@ -1824,6 +1975,7 @@
               <w:t>&lt;&lt;</w:t>
             </w:r>
             <w:proofErr w:type="spellStart"/>
+            <w:proofErr w:type="gramStart"/>
             <w:r>
               <w:rPr>
                 <w:rFonts w:ascii="GDSTransportWebsite" w:hAnsi="GDSTransportWebsite"/>
@@ -1832,6 +1984,7 @@
               <w:t>representative.emailAddress</w:t>
             </w:r>
             <w:proofErr w:type="spellEnd"/>
+            <w:proofErr w:type="gramEnd"/>
             <w:r>
               <w:rPr>
                 <w:rFonts w:ascii="GDSTransportWebsite" w:hAnsi="GDSTransportWebsite"/>
@@ -2165,7 +2318,23 @@
                 <w:rFonts w:ascii="GDSTransportWebsite" w:hAnsi="GDSTransportWebsite"/>
                 <w:color w:val="0A0A0A"/>
               </w:rPr>
-              <w:t>&lt;&lt;cs_{primaryAddress.AddressLine1!=null}&gt;&gt;&lt;&lt;primaryAddress.AddressLine1&gt;&gt;&lt;&lt;es_&gt;&gt;&lt;&lt;cs_{!isBlank(primaryAddress.AddressLine2)}&gt;&gt;</w:t>
+              <w:t>&lt;&lt;cs_{primaryAddress.AddressLine</w:t>
+            </w:r>
+            <w:proofErr w:type="gramStart"/>
+            <w:r>
+              <w:rPr>
+                <w:rFonts w:ascii="GDSTransportWebsite" w:hAnsi="GDSTransportWebsite"/>
+                <w:color w:val="0A0A0A"/>
+              </w:rPr>
+              <w:t>1!=</w:t>
+            </w:r>
+            <w:proofErr w:type="gramEnd"/>
+            <w:r>
+              <w:rPr>
+                <w:rFonts w:ascii="GDSTransportWebsite" w:hAnsi="GDSTransportWebsite"/>
+                <w:color w:val="0A0A0A"/>
+              </w:rPr>
+              <w:t>null}&gt;&gt;&lt;&lt;primaryAddress.AddressLine1&gt;&gt;&lt;&lt;es_&gt;&gt;&lt;&lt;cs_{!isBlank(primaryAddress.AddressLine2)}&gt;&gt;</w:t>
             </w:r>
           </w:p>
           <w:p>
@@ -2182,7 +2351,23 @@
                 <w:rFonts w:ascii="GDSTransportWebsite" w:hAnsi="GDSTransportWebsite"/>
                 <w:color w:val="0A0A0A"/>
               </w:rPr>
-              <w:t>&lt;&lt;primaryAddress.AddressLine2&gt;&gt;&lt;&lt;es_&gt;&gt;&lt;&lt;cs_{!isBlank(primaryAddress.AddressLine3)}&gt;&gt;</w:t>
+              <w:t>&lt;&lt;primaryAddress.AddressLine2&gt;&gt;&lt;&lt;es_&gt;&gt;&lt;&lt;cs_</w:t>
+            </w:r>
+            <w:proofErr w:type="gramStart"/>
+            <w:r>
+              <w:rPr>
+                <w:rFonts w:ascii="GDSTransportWebsite" w:hAnsi="GDSTransportWebsite"/>
+                <w:color w:val="0A0A0A"/>
+              </w:rPr>
+              <w:t>{!isBlank</w:t>
+            </w:r>
+            <w:proofErr w:type="gramEnd"/>
+            <w:r>
+              <w:rPr>
+                <w:rFonts w:ascii="GDSTransportWebsite" w:hAnsi="GDSTransportWebsite"/>
+                <w:color w:val="0A0A0A"/>
+              </w:rPr>
+              <w:t>(primaryAddress.AddressLine3)}&gt;&gt;</w:t>
             </w:r>
           </w:p>
           <w:p>
@@ -2198,7 +2383,23 @@
                 <w:rFonts w:ascii="GDSTransportWebsite" w:hAnsi="GDSTransportWebsite"/>
                 <w:color w:val="0A0A0A"/>
               </w:rPr>
-              <w:t>&lt;&lt;primaryAddress.AddressLine3&gt;&gt;&lt;&lt;es_&gt;&gt;&lt;&lt;cs_{!isBlank(primaryAddress.PostTown)}&gt;&gt;</w:t>
+              <w:t>&lt;&lt;primaryAddress.AddressLine3&gt;&gt;&lt;&lt;es_&gt;&gt;&lt;&lt;cs_</w:t>
+            </w:r>
+            <w:proofErr w:type="gramStart"/>
+            <w:r>
+              <w:rPr>
+                <w:rFonts w:ascii="GDSTransportWebsite" w:hAnsi="GDSTransportWebsite"/>
+                <w:color w:val="0A0A0A"/>
+              </w:rPr>
+              <w:t>{!isBlank</w:t>
+            </w:r>
+            <w:proofErr w:type="gramEnd"/>
+            <w:r>
+              <w:rPr>
+                <w:rFonts w:ascii="GDSTransportWebsite" w:hAnsi="GDSTransportWebsite"/>
+                <w:color w:val="0A0A0A"/>
+              </w:rPr>
+              <w:t>(primaryAddress.PostTown)}&gt;&gt;</w:t>
             </w:r>
           </w:p>
           <w:p>
@@ -2246,7 +2447,23 @@
                 <w:rFonts w:ascii="GDSTransportWebsite" w:hAnsi="GDSTransportWebsite"/>
                 <w:color w:val="0A0A0A"/>
               </w:rPr>
-              <w:t>&lt;&lt;primaryAddress.PostCode&gt;&gt;&lt;&lt;cs_{!isBlank(primaryAddress.Country)}&gt;&gt;</w:t>
+              <w:t>&lt;&lt;primaryAddress.PostCode&gt;&gt;&lt;&lt;cs_</w:t>
+            </w:r>
+            <w:proofErr w:type="gramStart"/>
+            <w:r>
+              <w:rPr>
+                <w:rFonts w:ascii="GDSTransportWebsite" w:hAnsi="GDSTransportWebsite"/>
+                <w:color w:val="0A0A0A"/>
+              </w:rPr>
+              <w:t>{!isBlank</w:t>
+            </w:r>
+            <w:proofErr w:type="gramEnd"/>
+            <w:r>
+              <w:rPr>
+                <w:rFonts w:ascii="GDSTransportWebsite" w:hAnsi="GDSTransportWebsite"/>
+                <w:color w:val="0A0A0A"/>
+              </w:rPr>
+              <w:t>(primaryAddress.Country)}&gt;&gt;</w:t>
             </w:r>
           </w:p>
           <w:p>
@@ -2621,30 +2838,6 @@
               </w:rPr>
               <w:t>&gt;&gt;</w:t>
             </w:r>
-          </w:p>
-          <w:p>
-            <w:pPr>
-              <w:widowControl w:val="0"/>
-              <w:spacing w:before="40" w:after="40"/>
-              <w:rPr>
-                <w:rFonts w:ascii="GDSTransportWebsite" w:hAnsi="GDSTransportWebsite"/>
-                <w:color w:val="0A0A0A"/>
-                <w:sz w:val="36"/>
-                <w:szCs w:val="36"/>
-              </w:rPr>
-            </w:pPr>
-          </w:p>
-          <w:p>
-            <w:pPr>
-              <w:widowControl w:val="0"/>
-              <w:spacing w:before="40" w:after="40"/>
-            </w:pPr>
-          </w:p>
-          <w:p>
-            <w:pPr>
-              <w:widowControl w:val="0"/>
-              <w:spacing w:before="40" w:after="40"/>
-            </w:pPr>
           </w:p>
           <w:p>
             <w:pPr>
@@ -2684,6 +2877,7 @@
         <w:t>&lt;&lt;cs_{</w:t>
       </w:r>
       <w:proofErr w:type="spellStart"/>
+      <w:proofErr w:type="gramStart"/>
       <w:r>
         <w:rPr>
           <w:rFonts w:ascii="GDSTransportWebsite" w:hAnsi="GDSTransportWebsite"/>
@@ -2701,7 +2895,17 @@
           <w:sz w:val="36"/>
           <w:szCs w:val="36"/>
         </w:rPr>
-        <w:t>!='SMALL_CLAIM'}&gt;&gt;</w:t>
+        <w:t>!=</w:t>
+      </w:r>
+      <w:proofErr w:type="gramEnd"/>
+      <w:r>
+        <w:rPr>
+          <w:rFonts w:ascii="GDSTransportWebsite" w:hAnsi="GDSTransportWebsite"/>
+          <w:color w:val="0A0A0A"/>
+          <w:sz w:val="36"/>
+          <w:szCs w:val="36"/>
+        </w:rPr>
+        <w:t>'SMALL_CLAIM'}&gt;&gt;</w:t>
       </w:r>
     </w:p>
     <w:p>
@@ -2865,109 +3069,6 @@
                 <w:color w:val="0A0A0A"/>
               </w:rPr>
               <w:t>fileDirectionsQuestionnaire.oneMonthStayRequested</w:t>
-            </w:r>
-            <w:proofErr w:type="spellEnd"/>
-            <w:r>
-              <w:rPr>
-                <w:rFonts w:ascii="GDSTransportWebsite" w:hAnsi="GDSTransportWebsite"/>
-                <w:color w:val="0A0A0A"/>
-              </w:rPr>
-              <w:t>&gt;&gt;</w:t>
-            </w:r>
-          </w:p>
-        </w:tc>
-      </w:tr>
-    </w:tbl>
-    <w:p/>
-    <w:tbl>
-      <w:tblPr>
-        <w:tblStyle w:val="TableGrid"/>
-        <w:tblW w:w="10060" w:type="dxa"/>
-        <w:tblInd w:w="-5" w:type="dxa"/>
-        <w:tblLayout w:type="fixed"/>
-        <w:tblLook w:val="04A0" w:firstRow="1" w:lastRow="0" w:firstColumn="1" w:lastColumn="0" w:noHBand="0" w:noVBand="1"/>
-      </w:tblPr>
-      <w:tblGrid>
-        <w:gridCol w:w="3542"/>
-        <w:gridCol w:w="6518"/>
-      </w:tblGrid>
-      <w:tr>
-        <w:trPr>
-          <w:trHeight w:val="680"/>
-        </w:trPr>
-        <w:tc>
-          <w:tcPr>
-            <w:tcW w:w="3542" w:type="dxa"/>
-            <w:tcBorders>
-              <w:top w:val="nil"/>
-              <w:left w:val="nil"/>
-              <w:bottom w:val="nil"/>
-              <w:right w:val="nil"/>
-            </w:tcBorders>
-          </w:tcPr>
-          <w:p>
-            <w:pPr>
-              <w:pStyle w:val="NormalWeb"/>
-              <w:spacing w:before="40" w:beforeAutospacing="0" w:after="40" w:afterAutospacing="0"/>
-              <w:rPr>
-                <w:rFonts w:ascii="GDSTransportWebsite" w:hAnsi="GDSTransportWebsite"/>
-                <w:b/>
-                <w:bCs/>
-                <w:color w:val="0A0A0A"/>
-                <w:shd w:val="clear" w:color="auto" w:fill="FFFFFF"/>
-              </w:rPr>
-            </w:pPr>
-            <w:r>
-              <w:rPr>
-                <w:rFonts w:ascii="GDSTransportWebsite" w:hAnsi="GDSTransportWebsite"/>
-                <w:b/>
-                <w:bCs/>
-                <w:color w:val="0A0A0A"/>
-                <w:shd w:val="clear" w:color="auto" w:fill="FFFFFF"/>
-              </w:rPr>
-              <w:t>How many witnesses, including the defendant, will  give evidence at the hearing?</w:t>
-            </w:r>
-          </w:p>
-          <w:p>
-            <w:pPr>
-              <w:pStyle w:val="NormalWeb"/>
-              <w:spacing w:before="40" w:beforeAutospacing="0" w:after="40" w:afterAutospacing="0"/>
-            </w:pPr>
-          </w:p>
-        </w:tc>
-        <w:tc>
-          <w:tcPr>
-            <w:tcW w:w="6517" w:type="dxa"/>
-            <w:tcBorders>
-              <w:top w:val="nil"/>
-              <w:left w:val="nil"/>
-              <w:bottom w:val="nil"/>
-              <w:right w:val="nil"/>
-            </w:tcBorders>
-          </w:tcPr>
-          <w:p>
-            <w:pPr>
-              <w:spacing w:before="40" w:after="40"/>
-              <w:rPr>
-                <w:rFonts w:ascii="Arial" w:hAnsi="Arial" w:cs="Arial"/>
-                <w:sz w:val="22"/>
-                <w:szCs w:val="22"/>
-              </w:rPr>
-            </w:pPr>
-            <w:r>
-              <w:rPr>
-                <w:rFonts w:ascii="GDSTransportWebsite" w:hAnsi="GDSTransportWebsite"/>
-                <w:color w:val="0A0A0A"/>
-              </w:rPr>
-              <w:t>&lt;&lt;</w:t>
-            </w:r>
-            <w:proofErr w:type="spellStart"/>
-            <w:r>
-              <w:rPr>
-                <w:rFonts w:ascii="GDSTransportWebsite" w:hAnsi="GDSTransportWebsite"/>
-                <w:color w:val="0A0A0A"/>
-              </w:rPr>
-              <w:t>witnessesIncludingDefendants</w:t>
             </w:r>
             <w:proofErr w:type="spellEnd"/>
             <w:r>
@@ -3192,10 +3293,19 @@
           <w:color w:val="0A0A0A"/>
           <w:shd w:val="clear" w:color="auto" w:fill="FFFFFF"/>
         </w:rPr>
-        <w:lastRenderedPageBreak/>
-        <w:t>&lt;&lt;cs_{</w:t>
+        <w:t>&lt;&lt;cs</w:t>
+      </w:r>
+      <w:proofErr w:type="gramStart"/>
+      <w:r>
+        <w:rPr>
+          <w:rFonts w:ascii="GDSTransportWebsite" w:hAnsi="GDSTransportWebsite"/>
+          <w:color w:val="0A0A0A"/>
+          <w:shd w:val="clear" w:color="auto" w:fill="FFFFFF"/>
+        </w:rPr>
+        <w:t>_{</w:t>
       </w:r>
       <w:proofErr w:type="spellStart"/>
+      <w:proofErr w:type="gramEnd"/>
       <w:r>
         <w:rPr>
           <w:rFonts w:ascii="GDSTransportWebsite" w:hAnsi="GDSTransportWebsite"/>
@@ -3274,7 +3384,29 @@
                 <w:color w:val="0A0A0A"/>
                 <w:shd w:val="clear" w:color="auto" w:fill="FFFFFF"/>
               </w:rPr>
-              <w:t xml:space="preserve">Explain why not </w:t>
+              <w:t xml:space="preserve">Explain why </w:t>
+            </w:r>
+            <w:proofErr w:type="gramStart"/>
+            <w:r>
+              <w:rPr>
+                <w:rFonts w:ascii="GDSTransportWebsite" w:hAnsi="GDSTransportWebsite"/>
+                <w:b/>
+                <w:bCs/>
+                <w:color w:val="0A0A0A"/>
+                <w:shd w:val="clear" w:color="auto" w:fill="FFFFFF"/>
+              </w:rPr>
+              <w:t>not</w:t>
+            </w:r>
+            <w:proofErr w:type="gramEnd"/>
+            <w:r>
+              <w:rPr>
+                <w:rFonts w:ascii="GDSTransportWebsite" w:hAnsi="GDSTransportWebsite"/>
+                <w:b/>
+                <w:bCs/>
+                <w:color w:val="0A0A0A"/>
+                <w:shd w:val="clear" w:color="auto" w:fill="FFFFFF"/>
+              </w:rPr>
+              <w:t xml:space="preserve"> </w:t>
             </w:r>
           </w:p>
           <w:p>
@@ -3355,7 +3487,25 @@
           <w:color w:val="0A0A0A"/>
           <w:shd w:val="clear" w:color="auto" w:fill="FFFFFF"/>
         </w:rPr>
-        <w:t>&lt;&lt;cs_{disclosureOfNonElectronicDocuments.directionsForDisclosureProposed='Yes' &amp;&amp; disclosureOfNonElectronicDocuments.standardDirectionsRequired=No}&gt;&gt;</w:t>
+        <w:t>&lt;&lt;cs</w:t>
+      </w:r>
+      <w:proofErr w:type="gramStart"/>
+      <w:r>
+        <w:rPr>
+          <w:rFonts w:ascii="GDSTransportWebsite" w:hAnsi="GDSTransportWebsite"/>
+          <w:color w:val="0A0A0A"/>
+          <w:shd w:val="clear" w:color="auto" w:fill="FFFFFF"/>
+        </w:rPr>
+        <w:t>_{</w:t>
+      </w:r>
+      <w:proofErr w:type="gramEnd"/>
+      <w:r>
+        <w:rPr>
+          <w:rFonts w:ascii="GDSTransportWebsite" w:hAnsi="GDSTransportWebsite"/>
+          <w:color w:val="0A0A0A"/>
+          <w:shd w:val="clear" w:color="auto" w:fill="FFFFFF"/>
+        </w:rPr>
+        <w:t>disclosureOfNonElectronicDocuments.directionsForDisclosureProposed='Yes' &amp;&amp; disclosureOfNonElectronicDocuments.standardDirectionsRequired=No}&gt;&gt;</w:t>
       </w:r>
     </w:p>
     <w:tbl>
@@ -3400,8 +3550,20 @@
                 <w:color w:val="0A0A0A"/>
                 <w:shd w:val="clear" w:color="auto" w:fill="FFFFFF"/>
               </w:rPr>
-              <w:t>Enter your preferred directions for disclosure</w:t>
-            </w:r>
+              <w:t xml:space="preserve">Enter your preferred directions for </w:t>
+            </w:r>
+            <w:proofErr w:type="gramStart"/>
+            <w:r>
+              <w:rPr>
+                <w:rFonts w:ascii="GDSTransportWebsite" w:hAnsi="GDSTransportWebsite"/>
+                <w:b/>
+                <w:bCs/>
+                <w:color w:val="0A0A0A"/>
+                <w:shd w:val="clear" w:color="auto" w:fill="FFFFFF"/>
+              </w:rPr>
+              <w:t>disclosure</w:t>
+            </w:r>
+            <w:proofErr w:type="gramEnd"/>
           </w:p>
           <w:p>
             <w:pPr>
@@ -3441,6 +3603,7 @@
                 <w:rFonts w:ascii="GDSTransportWebsite" w:hAnsi="GDSTransportWebsite"/>
                 <w:color w:val="0A0A0A"/>
               </w:rPr>
+              <w:lastRenderedPageBreak/>
               <w:t>&lt;&lt;</w:t>
             </w:r>
             <w:proofErr w:type="spellStart"/>
@@ -3600,6 +3763,7 @@
         </w:rPr>
         <w:t>&lt;&lt;cs</w:t>
       </w:r>
+      <w:proofErr w:type="gramStart"/>
       <w:r>
         <w:rPr>
           <w:rFonts w:ascii="GDSTransportWebsite" w:hAnsi="GDSTransportWebsite"/>
@@ -3609,6 +3773,7 @@
         </w:rPr>
         <w:t>_{</w:t>
       </w:r>
+      <w:proofErr w:type="gramEnd"/>
       <w:r>
         <w:rPr>
           <w:rFonts w:ascii="GDSTransportWebsite" w:hAnsi="GDSTransportWebsite"/>
@@ -3677,8 +3842,20 @@
                 <w:color w:val="0A0A0A"/>
                 <w:shd w:val="clear" w:color="auto" w:fill="FFFFFF"/>
               </w:rPr>
-              <w:t>Proposed directions</w:t>
-            </w:r>
+              <w:t xml:space="preserve">Proposed </w:t>
+            </w:r>
+            <w:proofErr w:type="gramStart"/>
+            <w:r>
+              <w:rPr>
+                <w:rFonts w:ascii="GDSTransportWebsite" w:hAnsi="GDSTransportWebsite"/>
+                <w:b/>
+                <w:bCs/>
+                <w:color w:val="0A0A0A"/>
+                <w:shd w:val="clear" w:color="auto" w:fill="FFFFFF"/>
+              </w:rPr>
+              <w:t>directions</w:t>
+            </w:r>
+            <w:proofErr w:type="gramEnd"/>
           </w:p>
           <w:p>
             <w:pPr>
@@ -3930,6 +4107,7 @@
               <w:t>(</w:t>
             </w:r>
             <w:proofErr w:type="spellStart"/>
+            <w:proofErr w:type="gramStart"/>
             <w:r>
               <w:rPr>
                 <w:rFonts w:ascii="GDSTransportWebsite" w:hAnsi="GDSTransportWebsite"/>
@@ -3938,6 +4116,7 @@
               <w:t>experts.expertRequired</w:t>
             </w:r>
             <w:proofErr w:type="spellEnd"/>
+            <w:proofErr w:type="gramEnd"/>
             <w:r>
               <w:rPr>
                 <w:rFonts w:ascii="GDSTransportWebsite" w:hAnsi="GDSTransportWebsite"/>
@@ -3982,6 +4161,7 @@
         <w:t>&lt;&lt;cs_{</w:t>
       </w:r>
       <w:proofErr w:type="spellStart"/>
+      <w:proofErr w:type="gramStart"/>
       <w:r>
         <w:rPr>
           <w:rFonts w:ascii="GDSTransportWebsite" w:hAnsi="GDSTransportWebsite"/>
@@ -3991,6 +4171,7 @@
         <w:t>experts.expertRequired</w:t>
       </w:r>
       <w:proofErr w:type="spellEnd"/>
+      <w:proofErr w:type="gramEnd"/>
       <w:r>
         <w:rPr>
           <w:rFonts w:ascii="GDSTransportWebsite" w:hAnsi="GDSTransportWebsite"/>
@@ -4043,7 +4224,29 @@
                 <w:color w:val="0A0A0A"/>
                 <w:shd w:val="clear" w:color="auto" w:fill="FFFFFF"/>
               </w:rPr>
-              <w:t>Have you already sent expert reports or similar to other parties?</w:t>
+              <w:t xml:space="preserve">Have you already sent expert reports or </w:t>
+            </w:r>
+            <w:proofErr w:type="gramStart"/>
+            <w:r>
+              <w:rPr>
+                <w:rFonts w:ascii="GDSTransportWebsite" w:hAnsi="GDSTransportWebsite"/>
+                <w:b/>
+                <w:bCs/>
+                <w:color w:val="0A0A0A"/>
+                <w:shd w:val="clear" w:color="auto" w:fill="FFFFFF"/>
+              </w:rPr>
+              <w:t>similar to</w:t>
+            </w:r>
+            <w:proofErr w:type="gramEnd"/>
+            <w:r>
+              <w:rPr>
+                <w:rFonts w:ascii="GDSTransportWebsite" w:hAnsi="GDSTransportWebsite"/>
+                <w:b/>
+                <w:bCs/>
+                <w:color w:val="0A0A0A"/>
+                <w:shd w:val="clear" w:color="auto" w:fill="FFFFFF"/>
+              </w:rPr>
+              <w:t xml:space="preserve"> other parties?</w:t>
             </w:r>
           </w:p>
           <w:p>
@@ -4097,6 +4300,7 @@
               <w:t>(</w:t>
             </w:r>
             <w:proofErr w:type="spellStart"/>
+            <w:proofErr w:type="gramStart"/>
             <w:r>
               <w:rPr>
                 <w:rFonts w:ascii="GDSTransportWebsite" w:hAnsi="GDSTransportWebsite"/>
@@ -4105,6 +4309,7 @@
               <w:t>experts.expertReportsSent</w:t>
             </w:r>
             <w:proofErr w:type="spellEnd"/>
+            <w:proofErr w:type="gramEnd"/>
             <w:r>
               <w:rPr>
                 <w:rFonts w:ascii="GDSTransportWebsite" w:hAnsi="GDSTransportWebsite"/>
@@ -4236,6 +4441,7 @@
               <w:t>(</w:t>
             </w:r>
             <w:proofErr w:type="spellStart"/>
+            <w:proofErr w:type="gramStart"/>
             <w:r>
               <w:rPr>
                 <w:rFonts w:ascii="GDSTransportWebsite" w:hAnsi="GDSTransportWebsite"/>
@@ -4244,6 +4450,7 @@
               <w:t>experts.jointExpertSuitable</w:t>
             </w:r>
             <w:proofErr w:type="spellEnd"/>
+            <w:proofErr w:type="gramEnd"/>
             <w:r>
               <w:rPr>
                 <w:rFonts w:ascii="GDSTransportWebsite" w:hAnsi="GDSTransportWebsite"/>
@@ -4320,9 +4527,19 @@
                 <w:color w:val="0A0A0A"/>
                 <w:shd w:val="clear" w:color="auto" w:fill="FFFFFF"/>
               </w:rPr>
-              <w:t>rr_experts.details</w:t>
-            </w:r>
-            <w:proofErr w:type="spellEnd"/>
+              <w:t>rr_</w:t>
+            </w:r>
+            <w:proofErr w:type="gramStart"/>
+            <w:r>
+              <w:rPr>
+                <w:rFonts w:ascii="GDSTransportWebsite" w:hAnsi="GDSTransportWebsite"/>
+                <w:color w:val="0A0A0A"/>
+                <w:shd w:val="clear" w:color="auto" w:fill="FFFFFF"/>
+              </w:rPr>
+              <w:t>experts.details</w:t>
+            </w:r>
+            <w:proofErr w:type="spellEnd"/>
+            <w:proofErr w:type="gramEnd"/>
             <w:r>
               <w:rPr>
                 <w:rFonts w:ascii="GDSTransportWebsite" w:hAnsi="GDSTransportWebsite"/>
@@ -4505,7 +4722,15 @@
                 <w:rFonts w:ascii="GDSTransportWebsite" w:hAnsi="GDSTransportWebsite"/>
                 <w:color w:val="0A0A0A"/>
               </w:rPr>
-              <w:t>&gt;&gt;</w:t>
+              <w:t>&gt;</w:t>
+            </w:r>
+            <w:proofErr w:type="gramStart"/>
+            <w:r>
+              <w:rPr>
+                <w:rFonts w:ascii="GDSTransportWebsite" w:hAnsi="GDSTransportWebsite"/>
+                <w:color w:val="0A0A0A"/>
+              </w:rPr>
+              <w:t>&gt;</w:t>
             </w:r>
             <w:r>
               <w:rPr>
@@ -4519,7 +4744,15 @@
                 <w:rFonts w:ascii="GDSTransportWebsite" w:hAnsi="GDSTransportWebsite"/>
                 <w:color w:val="0A0A0A"/>
               </w:rPr>
-              <w:t xml:space="preserve"> &lt;&lt;</w:t>
+              <w:t xml:space="preserve"> &lt;</w:t>
+            </w:r>
+            <w:proofErr w:type="gramEnd"/>
+            <w:r>
+              <w:rPr>
+                <w:rFonts w:ascii="GDSTransportWebsite" w:hAnsi="GDSTransportWebsite"/>
+                <w:color w:val="0A0A0A"/>
+              </w:rPr>
+              <w:t>&lt;</w:t>
             </w:r>
             <w:proofErr w:type="spellStart"/>
             <w:r>
@@ -4716,7 +4949,6 @@
                 <w:color w:val="0A0A0A"/>
                 <w:shd w:val="clear" w:color="auto" w:fill="FFFFFF"/>
               </w:rPr>
-              <w:lastRenderedPageBreak/>
               <w:t>Expert’s email address</w:t>
             </w:r>
           </w:p>
@@ -4977,8 +5209,21 @@
                 <w:color w:val="0A0A0A"/>
                 <w:shd w:val="clear" w:color="auto" w:fill="FFFFFF"/>
               </w:rPr>
-              <w:t>Why you need this expert</w:t>
-            </w:r>
+              <w:lastRenderedPageBreak/>
+              <w:t xml:space="preserve">Why you need this </w:t>
+            </w:r>
+            <w:proofErr w:type="gramStart"/>
+            <w:r>
+              <w:rPr>
+                <w:rFonts w:ascii="GDSTransportWebsite" w:hAnsi="GDSTransportWebsite"/>
+                <w:b/>
+                <w:bCs/>
+                <w:color w:val="0A0A0A"/>
+                <w:shd w:val="clear" w:color="auto" w:fill="FFFFFF"/>
+              </w:rPr>
+              <w:t>expert</w:t>
+            </w:r>
+            <w:proofErr w:type="gramEnd"/>
           </w:p>
           <w:p>
             <w:pPr>
@@ -5257,9 +5502,19 @@
                 <w:color w:val="0A0A0A"/>
                 <w:shd w:val="clear" w:color="auto" w:fill="FFFFFF"/>
               </w:rPr>
-              <w:t>er_experts.details</w:t>
-            </w:r>
-            <w:proofErr w:type="spellEnd"/>
+              <w:t>er_</w:t>
+            </w:r>
+            <w:proofErr w:type="gramStart"/>
+            <w:r>
+              <w:rPr>
+                <w:rFonts w:ascii="GDSTransportWebsite" w:hAnsi="GDSTransportWebsite"/>
+                <w:color w:val="0A0A0A"/>
+                <w:shd w:val="clear" w:color="auto" w:fill="FFFFFF"/>
+              </w:rPr>
+              <w:t>experts.details</w:t>
+            </w:r>
+            <w:proofErr w:type="spellEnd"/>
+            <w:proofErr w:type="gramEnd"/>
             <w:r>
               <w:rPr>
                 <w:rFonts w:ascii="GDSTransportWebsite" w:hAnsi="GDSTransportWebsite"/>
@@ -5400,6 +5655,7 @@
               <w:t>&lt;&lt;</w:t>
             </w:r>
             <w:proofErr w:type="spellStart"/>
+            <w:proofErr w:type="gramStart"/>
             <w:r>
               <w:rPr>
                 <w:rFonts w:ascii="GDSTransportWebsite" w:hAnsi="GDSTransportWebsite"/>
@@ -5408,6 +5664,7 @@
               <w:t>witnesses.witnessesToAppear</w:t>
             </w:r>
             <w:proofErr w:type="spellEnd"/>
+            <w:proofErr w:type="gramEnd"/>
             <w:r>
               <w:rPr>
                 <w:rFonts w:ascii="GDSTransportWebsite" w:hAnsi="GDSTransportWebsite"/>
@@ -5454,9 +5711,19 @@
                 <w:color w:val="0A0A0A"/>
                 <w:shd w:val="clear" w:color="auto" w:fill="FFFFFF"/>
               </w:rPr>
-              <w:t>rr_witnesses.details</w:t>
-            </w:r>
-            <w:proofErr w:type="spellEnd"/>
+              <w:t>rr_</w:t>
+            </w:r>
+            <w:proofErr w:type="gramStart"/>
+            <w:r>
+              <w:rPr>
+                <w:rFonts w:ascii="GDSTransportWebsite" w:hAnsi="GDSTransportWebsite"/>
+                <w:color w:val="0A0A0A"/>
+                <w:shd w:val="clear" w:color="auto" w:fill="FFFFFF"/>
+              </w:rPr>
+              <w:t>witnesses.details</w:t>
+            </w:r>
+            <w:proofErr w:type="spellEnd"/>
+            <w:proofErr w:type="gramEnd"/>
             <w:r>
               <w:rPr>
                 <w:rFonts w:ascii="GDSTransportWebsite" w:hAnsi="GDSTransportWebsite"/>
@@ -5627,7 +5894,23 @@
                 <w:rFonts w:ascii="GDSTransportWebsite" w:hAnsi="GDSTransportWebsite"/>
                 <w:color w:val="0A0A0A"/>
               </w:rPr>
-              <w:t>&gt;&gt;  &lt;&lt;</w:t>
+              <w:t>&gt;</w:t>
+            </w:r>
+            <w:proofErr w:type="gramStart"/>
+            <w:r>
+              <w:rPr>
+                <w:rFonts w:ascii="GDSTransportWebsite" w:hAnsi="GDSTransportWebsite"/>
+                <w:color w:val="0A0A0A"/>
+              </w:rPr>
+              <w:t>&gt;  &lt;</w:t>
+            </w:r>
+            <w:proofErr w:type="gramEnd"/>
+            <w:r>
+              <w:rPr>
+                <w:rFonts w:ascii="GDSTransportWebsite" w:hAnsi="GDSTransportWebsite"/>
+                <w:color w:val="0A0A0A"/>
+              </w:rPr>
+              <w:t>&lt;</w:t>
             </w:r>
             <w:proofErr w:type="spellStart"/>
             <w:r>
@@ -6086,9 +6369,19 @@
                 <w:color w:val="0A0A0A"/>
                 <w:shd w:val="clear" w:color="auto" w:fill="FFFFFF"/>
               </w:rPr>
-              <w:t>er_witnesses.details</w:t>
-            </w:r>
-            <w:proofErr w:type="spellEnd"/>
+              <w:t>er_</w:t>
+            </w:r>
+            <w:proofErr w:type="gramStart"/>
+            <w:r>
+              <w:rPr>
+                <w:rFonts w:ascii="GDSTransportWebsite" w:hAnsi="GDSTransportWebsite"/>
+                <w:color w:val="0A0A0A"/>
+                <w:shd w:val="clear" w:color="auto" w:fill="FFFFFF"/>
+              </w:rPr>
+              <w:t>witnesses.details</w:t>
+            </w:r>
+            <w:proofErr w:type="spellEnd"/>
+            <w:proofErr w:type="gramEnd"/>
             <w:r>
               <w:rPr>
                 <w:rFonts w:ascii="GDSTransportWebsite" w:hAnsi="GDSTransportWebsite"/>
@@ -6350,6 +6643,7 @@
           <w:sz w:val="36"/>
           <w:szCs w:val="36"/>
         </w:rPr>
+        <w:lastRenderedPageBreak/>
         <w:t>Hearing</w:t>
       </w:r>
     </w:p>
@@ -6396,7 +6690,29 @@
                 <w:color w:val="0A0A0A"/>
                 <w:shd w:val="clear" w:color="auto" w:fill="FFFFFF"/>
               </w:rPr>
-              <w:t>Are there any days within the next 12 months when you, your client, an expert or a witness couldn’t attend a hearing?</w:t>
+              <w:t xml:space="preserve">Are there any days within the next 12 months when you, your client, an </w:t>
+            </w:r>
+            <w:proofErr w:type="gramStart"/>
+            <w:r>
+              <w:rPr>
+                <w:rFonts w:ascii="GDSTransportWebsite" w:hAnsi="GDSTransportWebsite"/>
+                <w:b/>
+                <w:bCs/>
+                <w:color w:val="0A0A0A"/>
+                <w:shd w:val="clear" w:color="auto" w:fill="FFFFFF"/>
+              </w:rPr>
+              <w:t>expert</w:t>
+            </w:r>
+            <w:proofErr w:type="gramEnd"/>
+            <w:r>
+              <w:rPr>
+                <w:rFonts w:ascii="GDSTransportWebsite" w:hAnsi="GDSTransportWebsite"/>
+                <w:b/>
+                <w:bCs/>
+                <w:color w:val="0A0A0A"/>
+                <w:shd w:val="clear" w:color="auto" w:fill="FFFFFF"/>
+              </w:rPr>
+              <w:t xml:space="preserve"> or a witness couldn’t attend a hearing?</w:t>
             </w:r>
           </w:p>
           <w:p>
@@ -6434,6 +6750,7 @@
               <w:t>&lt;&lt;</w:t>
             </w:r>
             <w:proofErr w:type="spellStart"/>
+            <w:proofErr w:type="gramStart"/>
             <w:r>
               <w:rPr>
                 <w:rFonts w:ascii="GDSTransportWebsite" w:hAnsi="GDSTransportWebsite"/>
@@ -6442,6 +6759,7 @@
               <w:t>hearing.unavailableDatesRequired</w:t>
             </w:r>
             <w:proofErr w:type="spellEnd"/>
+            <w:proofErr w:type="gramEnd"/>
             <w:r>
               <w:rPr>
                 <w:rFonts w:ascii="GDSTransportWebsite" w:hAnsi="GDSTransportWebsite"/>
@@ -6470,6 +6788,7 @@
         <w:t>&lt;&lt;cs_{</w:t>
       </w:r>
       <w:proofErr w:type="spellStart"/>
+      <w:proofErr w:type="gramStart"/>
       <w:r>
         <w:rPr>
           <w:rFonts w:ascii="GDSTransportWebsite" w:hAnsi="GDSTransportWebsite"/>
@@ -6486,6 +6805,7 @@
         <w:t>.unavailableDates.size</w:t>
       </w:r>
       <w:proofErr w:type="spellEnd"/>
+      <w:proofErr w:type="gramEnd"/>
       <w:r>
         <w:rPr>
           <w:rFonts w:ascii="GDSTransportWebsite" w:hAnsi="GDSTransportWebsite"/>
@@ -6515,8 +6835,19 @@
           <w:sz w:val="36"/>
           <w:szCs w:val="36"/>
         </w:rPr>
-        <w:t>Dates unavailable</w:t>
+        <w:t xml:space="preserve">Dates </w:t>
       </w:r>
+      <w:proofErr w:type="gramStart"/>
+      <w:r>
+        <w:rPr>
+          <w:rFonts w:ascii="GDSTransportWebsite" w:hAnsi="GDSTransportWebsite"/>
+          <w:color w:val="0A0A0A"/>
+          <w:sz w:val="36"/>
+          <w:szCs w:val="36"/>
+        </w:rPr>
+        <w:t>unavailable</w:t>
+      </w:r>
+      <w:proofErr w:type="gramEnd"/>
     </w:p>
     <w:tbl>
       <w:tblPr>
@@ -6572,6 +6903,7 @@
               </w:rPr>
               <w:t>rr_</w:t>
             </w:r>
+            <w:proofErr w:type="gramStart"/>
             <w:r>
               <w:rPr>
                 <w:rFonts w:ascii="GDSTransportWebsite" w:hAnsi="GDSTransportWebsite"/>
@@ -6588,6 +6920,7 @@
               <w:t>.unavailableDates</w:t>
             </w:r>
             <w:proofErr w:type="spellEnd"/>
+            <w:proofErr w:type="gramEnd"/>
             <w:r>
               <w:rPr>
                 <w:rFonts w:ascii="GDSTransportWebsite" w:hAnsi="GDSTransportWebsite"/>
@@ -6647,12 +6980,21 @@
               </w:rPr>
               <w:t>&lt;&lt;cs_{</w:t>
             </w:r>
-            <w:r>
-              <w:rPr>
-                <w:rFonts w:ascii="GDSTransportWebsite" w:hAnsi="GDSTransportWebsite"/>
-                <w:color w:val="0A0A0A"/>
-              </w:rPr>
-              <w:t>date!=null</w:t>
+            <w:proofErr w:type="gramStart"/>
+            <w:r>
+              <w:rPr>
+                <w:rFonts w:ascii="GDSTransportWebsite" w:hAnsi="GDSTransportWebsite"/>
+                <w:color w:val="0A0A0A"/>
+              </w:rPr>
+              <w:t>date!=</w:t>
+            </w:r>
+            <w:proofErr w:type="gramEnd"/>
+            <w:r>
+              <w:rPr>
+                <w:rFonts w:ascii="GDSTransportWebsite" w:hAnsi="GDSTransportWebsite"/>
+                <w:color w:val="0A0A0A"/>
+              </w:rPr>
+              <w:t>null</w:t>
             </w:r>
             <w:r>
               <w:rPr>
@@ -6676,9 +7018,18 @@
                 <w:rFonts w:ascii="GDSTransportWebsite" w:hAnsi="GDSTransportWebsite"/>
                 <w:color w:val="0A0A0A"/>
               </w:rPr>
-              <w:t>&lt;&lt;{</w:t>
-            </w:r>
-            <w:proofErr w:type="spellStart"/>
+              <w:t>&lt;</w:t>
+            </w:r>
+            <w:proofErr w:type="gramStart"/>
+            <w:r>
+              <w:rPr>
+                <w:rFonts w:ascii="GDSTransportWebsite" w:hAnsi="GDSTransportWebsite"/>
+                <w:color w:val="0A0A0A"/>
+              </w:rPr>
+              <w:t>&lt;{</w:t>
+            </w:r>
+            <w:proofErr w:type="spellStart"/>
+            <w:proofErr w:type="gramEnd"/>
             <w:r>
               <w:rPr>
                 <w:rFonts w:ascii="GDSTransportWebsite" w:hAnsi="GDSTransportWebsite"/>
@@ -6756,9 +7107,18 @@
                 <w:rFonts w:ascii="GDSTransportWebsite" w:hAnsi="GDSTransportWebsite"/>
                 <w:color w:val="0A0A0A"/>
               </w:rPr>
-              <w:t>From &lt;&lt;{</w:t>
-            </w:r>
-            <w:proofErr w:type="spellStart"/>
+              <w:t>From &lt;</w:t>
+            </w:r>
+            <w:proofErr w:type="gramStart"/>
+            <w:r>
+              <w:rPr>
+                <w:rFonts w:ascii="GDSTransportWebsite" w:hAnsi="GDSTransportWebsite"/>
+                <w:color w:val="0A0A0A"/>
+              </w:rPr>
+              <w:t>&lt;{</w:t>
+            </w:r>
+            <w:proofErr w:type="spellStart"/>
+            <w:proofErr w:type="gramEnd"/>
             <w:r>
               <w:rPr>
                 <w:rFonts w:ascii="GDSTransportWebsite" w:hAnsi="GDSTransportWebsite"/>
@@ -6950,6 +7310,7 @@
               </w:rPr>
               <w:t>er_</w:t>
             </w:r>
+            <w:proofErr w:type="gramStart"/>
             <w:r>
               <w:rPr>
                 <w:rFonts w:ascii="GDSTransportWebsite" w:hAnsi="GDSTransportWebsite"/>
@@ -6966,6 +7327,7 @@
               <w:t>.unavailableDates</w:t>
             </w:r>
             <w:proofErr w:type="spellEnd"/>
+            <w:proofErr w:type="gramEnd"/>
             <w:r>
               <w:rPr>
                 <w:rFonts w:ascii="GDSTransportWebsite" w:hAnsi="GDSTransportWebsite"/>
@@ -7437,8 +7799,18 @@
                 <w:color w:val="0A0A0A"/>
                 <w:shd w:val="clear" w:color="auto" w:fill="FFFFFF"/>
               </w:rPr>
+              <w:t xml:space="preserve">How are you or the witness vulnerable and what support </w:t>
+            </w:r>
+            <w:r>
+              <w:rPr>
+                <w:rFonts w:ascii="GDSTransportWebsite" w:hAnsi="GDSTransportWebsite"/>
+                <w:b/>
+                <w:bCs/>
+                <w:color w:val="0A0A0A"/>
+                <w:shd w:val="clear" w:color="auto" w:fill="FFFFFF"/>
+              </w:rPr>
               <w:lastRenderedPageBreak/>
-              <w:t>How are you or the witness vulnerable and what support or adjustments do you want the court to consider?</w:t>
+              <w:t>or adjustments do you want the court to consider?</w:t>
             </w:r>
           </w:p>
         </w:tc>
@@ -7563,6 +7935,7 @@
               <w:t>(</w:t>
             </w:r>
             <w:proofErr w:type="spellStart"/>
+            <w:proofErr w:type="gramStart"/>
             <w:r>
               <w:rPr>
                 <w:rFonts w:ascii="GDSTransportWebsite" w:hAnsi="GDSTransportWebsite"/>
@@ -7578,6 +7951,7 @@
               <w:t>supportRequirementsAdditional</w:t>
             </w:r>
             <w:proofErr w:type="spellEnd"/>
+            <w:proofErr w:type="gramEnd"/>
             <w:r>
               <w:rPr>
                 <w:rFonts w:ascii="GDSTransportWebsite" w:hAnsi="GDSTransportWebsite"/>
@@ -7943,8 +8317,20 @@
                 <w:color w:val="0A0A0A"/>
                 <w:shd w:val="clear" w:color="auto" w:fill="FFFFFF"/>
               </w:rPr>
-              <w:t>Provide any other information that the judge may need</w:t>
-            </w:r>
+              <w:t xml:space="preserve">Provide any other information that the judge may </w:t>
+            </w:r>
+            <w:proofErr w:type="gramStart"/>
+            <w:r>
+              <w:rPr>
+                <w:rFonts w:ascii="GDSTransportWebsite" w:hAnsi="GDSTransportWebsite"/>
+                <w:b/>
+                <w:bCs/>
+                <w:color w:val="0A0A0A"/>
+                <w:shd w:val="clear" w:color="auto" w:fill="FFFFFF"/>
+              </w:rPr>
+              <w:t>need</w:t>
+            </w:r>
+            <w:proofErr w:type="gramEnd"/>
           </w:p>
           <w:p>
             <w:pPr>
@@ -7987,6 +8373,7 @@
               <w:t>&lt;&lt;cs_{</w:t>
             </w:r>
             <w:proofErr w:type="spellStart"/>
+            <w:proofErr w:type="gramStart"/>
             <w:r>
               <w:rPr>
                 <w:rFonts w:ascii="GDSTransportWebsite" w:hAnsi="GDSTransportWebsite"/>
@@ -8003,6 +8390,7 @@
               <w:t>(</w:t>
             </w:r>
             <w:proofErr w:type="spellStart"/>
+            <w:proofErr w:type="gramEnd"/>
             <w:r>
               <w:rPr>
                 <w:rFonts w:ascii="GDSTransportWebsite" w:hAnsi="GDSTransportWebsite"/>
@@ -8319,7 +8707,12 @@
       </w:pPr>
     </w:p>
     <w:sectPr>
-      <w:footerReference w:type="default" r:id="rId13"/>
+      <w:headerReference w:type="even" r:id="rId13"/>
+      <w:headerReference w:type="default" r:id="rId14"/>
+      <w:footerReference w:type="even" r:id="rId15"/>
+      <w:footerReference w:type="default" r:id="rId16"/>
+      <w:headerReference w:type="first" r:id="rId17"/>
+      <w:footerReference w:type="first" r:id="rId18"/>
       <w:pgSz w:w="12240" w:h="15840"/>
       <w:pgMar w:top="1134" w:right="1134" w:bottom="1134" w:left="1134" w:header="0" w:footer="720" w:gutter="0"/>
       <w:cols w:space="720"/>
@@ -8350,6 +8743,135 @@
 </file>
 
 <file path=word/footer1.xml><?xml version="1.0" encoding="utf-8"?>
+<w:ftr xmlns:wpc="http://schemas.microsoft.com/office/word/2010/wordprocessingCanvas" xmlns:cx="http://schemas.microsoft.com/office/drawing/2014/chartex" xmlns:cx1="http://schemas.microsoft.com/office/drawing/2015/9/8/chartex" xmlns:cx2="http://schemas.microsoft.com/office/drawing/2015/10/21/chartex" xmlns:cx3="http://schemas.microsoft.com/office/drawing/2016/5/9/chartex" xmlns:cx4="http://schemas.microsoft.com/office/drawing/2016/5/10/chartex" xmlns:cx5="http://schemas.microsoft.com/office/drawing/2016/5/11/chartex" xmlns:cx6="http://schemas.microsoft.com/office/drawing/2016/5/12/chartex" xmlns:cx7="http://schemas.microsoft.com/office/drawing/2016/5/13/chartex" xmlns:cx8="http://schemas.microsoft.com/office/drawing/2016/5/14/chartex" xmlns:mc="http://schemas.openxmlformats.org/markup-compatibility/2006" xmlns:aink="http://schemas.microsoft.com/office/drawing/2016/ink" xmlns:am3d="http://schemas.microsoft.com/office/drawing/2017/model3d" xmlns:o="urn:schemas-microsoft-com:office:office" xmlns:oel="http://schemas.microsoft.com/office/2019/extlst" xmlns:r="http://schemas.openxmlformats.org/officeDocument/2006/relationships" xmlns:m="http://schemas.openxmlformats.org/officeDocument/2006/math" xmlns:v="urn:schemas-microsoft-com:vml" xmlns:wp14="http://schemas.microsoft.com/office/word/2010/wordprocessingDrawing" xmlns:wp="http://schemas.openxmlformats.org/drawingml/2006/wordprocessingDrawing" xmlns:w10="urn:schemas-microsoft-com:office:word" xmlns:w="http://schemas.openxmlformats.org/wordprocessingml/2006/main" xmlns:w14="http://schemas.microsoft.com/office/word/2010/wordml" xmlns:w15="http://schemas.microsoft.com/office/word/2012/wordml" xmlns:w16cex="http://schemas.microsoft.com/office/word/2018/wordml/cex" xmlns:w16cid="http://schemas.microsoft.com/office/word/2016/wordml/cid" xmlns:w16="http://schemas.microsoft.com/office/word/2018/wordml" xmlns:w16sdtdh="http://schemas.microsoft.com/office/word/2020/wordml/sdtdatahash" xmlns:w16se="http://schemas.microsoft.com/office/word/2015/wordml/symex" xmlns:wpg="http://schemas.microsoft.com/office/word/2010/wordprocessingGroup" xmlns:wpi="http://schemas.microsoft.com/office/word/2010/wordprocessingInk" xmlns:wne="http://schemas.microsoft.com/office/word/2006/wordml" xmlns:wps="http://schemas.microsoft.com/office/word/2010/wordprocessingShape" mc:Ignorable="w14 w15 w16se w16cid w16 w16cex w16sdtdh wp14">
+  <w:p>
+    <w:pPr>
+      <w:pStyle w:val="Footer"/>
+    </w:pPr>
+    <w:r>
+      <w:rPr>
+        <w:noProof/>
+      </w:rPr>
+      <mc:AlternateContent>
+        <mc:Choice Requires="wps">
+          <w:drawing>
+            <wp:anchor distT="0" distB="0" distL="0" distR="0" simplePos="0" relativeHeight="251659264" behindDoc="0" locked="0" layoutInCell="1" allowOverlap="1" wp14:anchorId="011FA8E8" wp14:editId="21F39E82">
+              <wp:simplePos x="635" y="635"/>
+              <wp:positionH relativeFrom="page">
+                <wp:align>left</wp:align>
+              </wp:positionH>
+              <wp:positionV relativeFrom="page">
+                <wp:align>bottom</wp:align>
+              </wp:positionV>
+              <wp:extent cx="443865" cy="443865"/>
+              <wp:effectExtent l="0" t="0" r="6350" b="0"/>
+              <wp:wrapNone/>
+              <wp:docPr id="4" name="Text Box 4" descr="Classification: Controlled">
+                <a:extLst xmlns:a="http://schemas.openxmlformats.org/drawingml/2006/main">
+                  <a:ext uri="{5AE41FA2-C0FF-4470-9BD4-5FADCA87CBE2}">
+                    <aclsh:classification xmlns:aclsh="http://schemas.microsoft.com/office/drawing/2020/classificationShape" classificationOutcomeType="ftr"/>
+                  </a:ext>
+                </a:extLst>
+              </wp:docPr>
+              <wp:cNvGraphicFramePr/>
+              <a:graphic xmlns:a="http://schemas.openxmlformats.org/drawingml/2006/main">
+                <a:graphicData uri="http://schemas.microsoft.com/office/word/2010/wordprocessingShape">
+                  <wps:wsp>
+                    <wps:cNvSpPr txBox="1"/>
+                    <wps:spPr>
+                      <a:xfrm>
+                        <a:off x="0" y="0"/>
+                        <a:ext cx="443865" cy="443865"/>
+                      </a:xfrm>
+                      <a:prstGeom prst="rect">
+                        <a:avLst/>
+                      </a:prstGeom>
+                      <a:noFill/>
+                      <a:ln>
+                        <a:noFill/>
+                      </a:ln>
+                    </wps:spPr>
+                    <wps:txbx>
+                      <w:txbxContent>
+                        <w:p>
+                          <w:pPr>
+                            <w:rPr>
+                              <w:rFonts w:ascii="Calibri" w:eastAsia="Calibri" w:hAnsi="Calibri" w:cs="Calibri"/>
+                              <w:noProof/>
+                              <w:color w:val="FF0000"/>
+                              <w:sz w:val="12"/>
+                              <w:szCs w:val="12"/>
+                            </w:rPr>
+                          </w:pPr>
+                          <w:r>
+                            <w:rPr>
+                              <w:rFonts w:ascii="Calibri" w:eastAsia="Calibri" w:hAnsi="Calibri" w:cs="Calibri"/>
+                              <w:noProof/>
+                              <w:color w:val="FF0000"/>
+                              <w:sz w:val="12"/>
+                              <w:szCs w:val="12"/>
+                            </w:rPr>
+                            <w:t>Classification: Controlled</w:t>
+                          </w:r>
+                        </w:p>
+                      </w:txbxContent>
+                    </wps:txbx>
+                    <wps:bodyPr rot="0" spcFirstLastPara="0" vertOverflow="overflow" horzOverflow="overflow" vert="horz" wrap="none" lIns="254000" tIns="0" rIns="0" bIns="190500" numCol="1" spcCol="0" rtlCol="0" fromWordArt="0" anchor="b" anchorCtr="0" forceAA="0" compatLnSpc="1">
+                      <a:prstTxWarp prst="textNoShape">
+                        <a:avLst/>
+                      </a:prstTxWarp>
+                      <a:spAutoFit/>
+                    </wps:bodyPr>
+                  </wps:wsp>
+                </a:graphicData>
+              </a:graphic>
+            </wp:anchor>
+          </w:drawing>
+        </mc:Choice>
+        <mc:Fallback>
+          <w:pict>
+            <v:shapetype w14:anchorId="011FA8E8" id="_x0000_t202" coordsize="21600,21600" o:spt="202" path="m,l,21600r21600,l21600,xe">
+              <v:stroke joinstyle="miter"/>
+              <v:path gradientshapeok="t" o:connecttype="rect"/>
+            </v:shapetype>
+            <v:shape id="Text Box 4" o:spid="_x0000_s1026" type="#_x0000_t202" alt="Classification: Controlled" style="position:absolute;margin-left:0;margin-top:0;width:34.95pt;height:34.95pt;z-index:251659264;visibility:visible;mso-wrap-style:none;mso-wrap-distance-left:0;mso-wrap-distance-top:0;mso-wrap-distance-right:0;mso-wrap-distance-bottom:0;mso-position-horizontal:left;mso-position-horizontal-relative:page;mso-position-vertical:bottom;mso-position-vertical-relative:page;v-text-anchor:bottom" o:gfxdata="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" filled="f" stroked="f">
+              <v:fill o:detectmouseclick="t"/>
+              <v:textbox style="mso-fit-shape-to-text:t" inset="20pt,0,0,15pt">
+                <w:txbxContent>
+                  <w:p>
+                    <w:pPr>
+                      <w:rPr>
+                        <w:rFonts w:ascii="Calibri" w:eastAsia="Calibri" w:hAnsi="Calibri" w:cs="Calibri"/>
+                        <w:noProof/>
+                        <w:color w:val="FF0000"/>
+                        <w:sz w:val="12"/>
+                        <w:szCs w:val="12"/>
+                      </w:rPr>
+                    </w:pPr>
+                    <w:r>
+                      <w:rPr>
+                        <w:rFonts w:ascii="Calibri" w:eastAsia="Calibri" w:hAnsi="Calibri" w:cs="Calibri"/>
+                        <w:noProof/>
+                        <w:color w:val="FF0000"/>
+                        <w:sz w:val="12"/>
+                        <w:szCs w:val="12"/>
+                      </w:rPr>
+                      <w:t>Classification: Controlled</w:t>
+                    </w:r>
+                  </w:p>
+                </w:txbxContent>
+              </v:textbox>
+              <w10:wrap anchorx="page" anchory="page"/>
+            </v:shape>
+          </w:pict>
+        </mc:Fallback>
+      </mc:AlternateContent>
+    </w:r>
+  </w:p>
+</w:ftr>
+</file>
+
+<file path=word/footer2.xml><?xml version="1.0" encoding="utf-8"?>
 <w:ftr xmlns:wpc="http://schemas.microsoft.com/office/word/2010/wordprocessingCanvas" xmlns:cx="http://schemas.microsoft.com/office/drawing/2014/chartex" xmlns:cx1="http://schemas.microsoft.com/office/drawing/2015/9/8/chartex" xmlns:cx2="http://schemas.microsoft.com/office/drawing/2015/10/21/chartex" xmlns:cx3="http://schemas.microsoft.com/office/drawing/2016/5/9/chartex" xmlns:cx4="http://schemas.microsoft.com/office/drawing/2016/5/10/chartex" xmlns:cx5="http://schemas.microsoft.com/office/drawing/2016/5/11/chartex" xmlns:cx6="http://schemas.microsoft.com/office/drawing/2016/5/12/chartex" xmlns:cx7="http://schemas.microsoft.com/office/drawing/2016/5/13/chartex" xmlns:cx8="http://schemas.microsoft.com/office/drawing/2016/5/14/chartex" xmlns:mc="http://schemas.openxmlformats.org/markup-compatibility/2006" xmlns:aink="http://schemas.microsoft.com/office/drawing/2016/ink" xmlns:am3d="http://schemas.microsoft.com/office/drawing/2017/model3d" xmlns:o="urn:schemas-microsoft-com:office:office" xmlns:oel="http://schemas.microsoft.com/office/2019/extlst" xmlns:r="http://schemas.openxmlformats.org/officeDocument/2006/relationships" xmlns:m="http://schemas.openxmlformats.org/officeDocument/2006/math" xmlns:v="urn:schemas-microsoft-com:vml" xmlns:wp14="http://schemas.microsoft.com/office/word/2010/wordprocessingDrawing" xmlns:wp="http://schemas.openxmlformats.org/drawingml/2006/wordprocessingDrawing" xmlns:w10="urn:schemas-microsoft-com:office:word" xmlns:w="http://schemas.openxmlformats.org/wordprocessingml/2006/main" xmlns:w14="http://schemas.microsoft.com/office/word/2010/wordml" xmlns:w15="http://schemas.microsoft.com/office/word/2012/wordml" xmlns:w16cex="http://schemas.microsoft.com/office/word/2018/wordml/cex" xmlns:w16cid="http://schemas.microsoft.com/office/word/2016/wordml/cid" xmlns:w16="http://schemas.microsoft.com/office/word/2018/wordml" xmlns:w16sdtdh="http://schemas.microsoft.com/office/word/2020/wordml/sdtdatahash" xmlns:w16se="http://schemas.microsoft.com/office/word/2015/wordml/symex" xmlns:wpg="http://schemas.microsoft.com/office/word/2010/wordprocessingGroup" xmlns:wpi="http://schemas.microsoft.com/office/word/2010/wordprocessingInk" xmlns:wne="http://schemas.microsoft.com/office/word/2006/wordml" xmlns:wps="http://schemas.microsoft.com/office/word/2010/wordprocessingShape" mc:Ignorable="w14 w15 w16se w16cid w16 w16cex w16sdtdh wp14">
   <w:tbl>
     <w:tblPr>
@@ -8547,6 +9069,135 @@
 </w:ftr>
 </file>
 
+<file path=word/footer3.xml><?xml version="1.0" encoding="utf-8"?>
+<w:ftr xmlns:wpc="http://schemas.microsoft.com/office/word/2010/wordprocessingCanvas" xmlns:cx="http://schemas.microsoft.com/office/drawing/2014/chartex" xmlns:cx1="http://schemas.microsoft.com/office/drawing/2015/9/8/chartex" xmlns:cx2="http://schemas.microsoft.com/office/drawing/2015/10/21/chartex" xmlns:cx3="http://schemas.microsoft.com/office/drawing/2016/5/9/chartex" xmlns:cx4="http://schemas.microsoft.com/office/drawing/2016/5/10/chartex" xmlns:cx5="http://schemas.microsoft.com/office/drawing/2016/5/11/chartex" xmlns:cx6="http://schemas.microsoft.com/office/drawing/2016/5/12/chartex" xmlns:cx7="http://schemas.microsoft.com/office/drawing/2016/5/13/chartex" xmlns:cx8="http://schemas.microsoft.com/office/drawing/2016/5/14/chartex" xmlns:mc="http://schemas.openxmlformats.org/markup-compatibility/2006" xmlns:aink="http://schemas.microsoft.com/office/drawing/2016/ink" xmlns:am3d="http://schemas.microsoft.com/office/drawing/2017/model3d" xmlns:o="urn:schemas-microsoft-com:office:office" xmlns:oel="http://schemas.microsoft.com/office/2019/extlst" xmlns:r="http://schemas.openxmlformats.org/officeDocument/2006/relationships" xmlns:m="http://schemas.openxmlformats.org/officeDocument/2006/math" xmlns:v="urn:schemas-microsoft-com:vml" xmlns:wp14="http://schemas.microsoft.com/office/word/2010/wordprocessingDrawing" xmlns:wp="http://schemas.openxmlformats.org/drawingml/2006/wordprocessingDrawing" xmlns:w10="urn:schemas-microsoft-com:office:word" xmlns:w="http://schemas.openxmlformats.org/wordprocessingml/2006/main" xmlns:w14="http://schemas.microsoft.com/office/word/2010/wordml" xmlns:w15="http://schemas.microsoft.com/office/word/2012/wordml" xmlns:w16cex="http://schemas.microsoft.com/office/word/2018/wordml/cex" xmlns:w16cid="http://schemas.microsoft.com/office/word/2016/wordml/cid" xmlns:w16="http://schemas.microsoft.com/office/word/2018/wordml" xmlns:w16sdtdh="http://schemas.microsoft.com/office/word/2020/wordml/sdtdatahash" xmlns:w16se="http://schemas.microsoft.com/office/word/2015/wordml/symex" xmlns:wpg="http://schemas.microsoft.com/office/word/2010/wordprocessingGroup" xmlns:wpi="http://schemas.microsoft.com/office/word/2010/wordprocessingInk" xmlns:wne="http://schemas.microsoft.com/office/word/2006/wordml" xmlns:wps="http://schemas.microsoft.com/office/word/2010/wordprocessingShape" mc:Ignorable="w14 w15 w16se w16cid w16 w16cex w16sdtdh wp14">
+  <w:p>
+    <w:pPr>
+      <w:pStyle w:val="Footer"/>
+    </w:pPr>
+    <w:r>
+      <w:rPr>
+        <w:noProof/>
+      </w:rPr>
+      <mc:AlternateContent>
+        <mc:Choice Requires="wps">
+          <w:drawing>
+            <wp:anchor distT="0" distB="0" distL="0" distR="0" simplePos="0" relativeHeight="251658240" behindDoc="0" locked="0" layoutInCell="1" allowOverlap="1" wp14:anchorId="6D3E165F" wp14:editId="1F20290C">
+              <wp:simplePos x="635" y="635"/>
+              <wp:positionH relativeFrom="page">
+                <wp:align>left</wp:align>
+              </wp:positionH>
+              <wp:positionV relativeFrom="page">
+                <wp:align>bottom</wp:align>
+              </wp:positionV>
+              <wp:extent cx="443865" cy="443865"/>
+              <wp:effectExtent l="0" t="0" r="6350" b="0"/>
+              <wp:wrapNone/>
+              <wp:docPr id="3" name="Text Box 3" descr="Classification: Controlled">
+                <a:extLst xmlns:a="http://schemas.openxmlformats.org/drawingml/2006/main">
+                  <a:ext uri="{5AE41FA2-C0FF-4470-9BD4-5FADCA87CBE2}">
+                    <aclsh:classification xmlns:aclsh="http://schemas.microsoft.com/office/drawing/2020/classificationShape" classificationOutcomeType="ftr"/>
+                  </a:ext>
+                </a:extLst>
+              </wp:docPr>
+              <wp:cNvGraphicFramePr/>
+              <a:graphic xmlns:a="http://schemas.openxmlformats.org/drawingml/2006/main">
+                <a:graphicData uri="http://schemas.microsoft.com/office/word/2010/wordprocessingShape">
+                  <wps:wsp>
+                    <wps:cNvSpPr txBox="1"/>
+                    <wps:spPr>
+                      <a:xfrm>
+                        <a:off x="0" y="0"/>
+                        <a:ext cx="443865" cy="443865"/>
+                      </a:xfrm>
+                      <a:prstGeom prst="rect">
+                        <a:avLst/>
+                      </a:prstGeom>
+                      <a:noFill/>
+                      <a:ln>
+                        <a:noFill/>
+                      </a:ln>
+                    </wps:spPr>
+                    <wps:txbx>
+                      <w:txbxContent>
+                        <w:p>
+                          <w:pPr>
+                            <w:rPr>
+                              <w:rFonts w:ascii="Calibri" w:eastAsia="Calibri" w:hAnsi="Calibri" w:cs="Calibri"/>
+                              <w:noProof/>
+                              <w:color w:val="FF0000"/>
+                              <w:sz w:val="12"/>
+                              <w:szCs w:val="12"/>
+                            </w:rPr>
+                          </w:pPr>
+                          <w:r>
+                            <w:rPr>
+                              <w:rFonts w:ascii="Calibri" w:eastAsia="Calibri" w:hAnsi="Calibri" w:cs="Calibri"/>
+                              <w:noProof/>
+                              <w:color w:val="FF0000"/>
+                              <w:sz w:val="12"/>
+                              <w:szCs w:val="12"/>
+                            </w:rPr>
+                            <w:t>Classification: Controlled</w:t>
+                          </w:r>
+                        </w:p>
+                      </w:txbxContent>
+                    </wps:txbx>
+                    <wps:bodyPr rot="0" spcFirstLastPara="0" vertOverflow="overflow" horzOverflow="overflow" vert="horz" wrap="none" lIns="254000" tIns="0" rIns="0" bIns="190500" numCol="1" spcCol="0" rtlCol="0" fromWordArt="0" anchor="b" anchorCtr="0" forceAA="0" compatLnSpc="1">
+                      <a:prstTxWarp prst="textNoShape">
+                        <a:avLst/>
+                      </a:prstTxWarp>
+                      <a:spAutoFit/>
+                    </wps:bodyPr>
+                  </wps:wsp>
+                </a:graphicData>
+              </a:graphic>
+            </wp:anchor>
+          </w:drawing>
+        </mc:Choice>
+        <mc:Fallback>
+          <w:pict>
+            <v:shapetype w14:anchorId="6D3E165F" id="_x0000_t202" coordsize="21600,21600" o:spt="202" path="m,l,21600r21600,l21600,xe">
+              <v:stroke joinstyle="miter"/>
+              <v:path gradientshapeok="t" o:connecttype="rect"/>
+            </v:shapetype>
+            <v:shape id="Text Box 3" o:spid="_x0000_s1028" type="#_x0000_t202" alt="Classification: Controlled" style="position:absolute;margin-left:0;margin-top:0;width:34.95pt;height:34.95pt;z-index:251658240;visibility:visible;mso-wrap-style:none;mso-wrap-distance-left:0;mso-wrap-distance-top:0;mso-wrap-distance-right:0;mso-wrap-distance-bottom:0;mso-position-horizontal:left;mso-position-horizontal-relative:page;mso-position-vertical:bottom;mso-position-vertical-relative:page;v-text-anchor:bottom" o:gfxdata="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" filled="f" stroked="f">
+              <v:fill o:detectmouseclick="t"/>
+              <v:textbox style="mso-fit-shape-to-text:t" inset="20pt,0,0,15pt">
+                <w:txbxContent>
+                  <w:p>
+                    <w:pPr>
+                      <w:rPr>
+                        <w:rFonts w:ascii="Calibri" w:eastAsia="Calibri" w:hAnsi="Calibri" w:cs="Calibri"/>
+                        <w:noProof/>
+                        <w:color w:val="FF0000"/>
+                        <w:sz w:val="12"/>
+                        <w:szCs w:val="12"/>
+                      </w:rPr>
+                    </w:pPr>
+                    <w:r>
+                      <w:rPr>
+                        <w:rFonts w:ascii="Calibri" w:eastAsia="Calibri" w:hAnsi="Calibri" w:cs="Calibri"/>
+                        <w:noProof/>
+                        <w:color w:val="FF0000"/>
+                        <w:sz w:val="12"/>
+                        <w:szCs w:val="12"/>
+                      </w:rPr>
+                      <w:t>Classification: Controlled</w:t>
+                    </w:r>
+                  </w:p>
+                </w:txbxContent>
+              </v:textbox>
+              <w10:wrap anchorx="page" anchory="page"/>
+            </v:shape>
+          </w:pict>
+        </mc:Fallback>
+      </mc:AlternateContent>
+    </w:r>
+  </w:p>
+</w:ftr>
+</file>
+
 <file path=word/footnotes.xml><?xml version="1.0" encoding="utf-8"?>
 <w:footnotes xmlns:wpc="http://schemas.microsoft.com/office/word/2010/wordprocessingCanvas" xmlns:cx="http://schemas.microsoft.com/office/drawing/2014/chartex" xmlns:cx1="http://schemas.microsoft.com/office/drawing/2015/9/8/chartex" xmlns:cx2="http://schemas.microsoft.com/office/drawing/2015/10/21/chartex" xmlns:cx3="http://schemas.microsoft.com/office/drawing/2016/5/9/chartex" xmlns:cx4="http://schemas.microsoft.com/office/drawing/2016/5/10/chartex" xmlns:cx5="http://schemas.microsoft.com/office/drawing/2016/5/11/chartex" xmlns:cx6="http://schemas.microsoft.com/office/drawing/2016/5/12/chartex" xmlns:cx7="http://schemas.microsoft.com/office/drawing/2016/5/13/chartex" xmlns:cx8="http://schemas.microsoft.com/office/drawing/2016/5/14/chartex" xmlns:mc="http://schemas.openxmlformats.org/markup-compatibility/2006" xmlns:aink="http://schemas.microsoft.com/office/drawing/2016/ink" xmlns:am3d="http://schemas.microsoft.com/office/drawing/2017/model3d" xmlns:o="urn:schemas-microsoft-com:office:office" xmlns:oel="http://schemas.microsoft.com/office/2019/extlst" xmlns:r="http://schemas.openxmlformats.org/officeDocument/2006/relationships" xmlns:m="http://schemas.openxmlformats.org/officeDocument/2006/math" xmlns:v="urn:schemas-microsoft-com:vml" xmlns:wp14="http://schemas.microsoft.com/office/word/2010/wordprocessingDrawing" xmlns:wp="http://schemas.openxmlformats.org/drawingml/2006/wordprocessingDrawing" xmlns:w10="urn:schemas-microsoft-com:office:word" xmlns:w="http://schemas.openxmlformats.org/wordprocessingml/2006/main" xmlns:w14="http://schemas.microsoft.com/office/word/2010/wordml" xmlns:w15="http://schemas.microsoft.com/office/word/2012/wordml" xmlns:w16cex="http://schemas.microsoft.com/office/word/2018/wordml/cex" xmlns:w16cid="http://schemas.microsoft.com/office/word/2016/wordml/cid" xmlns:w16="http://schemas.microsoft.com/office/word/2018/wordml" xmlns:w16sdtdh="http://schemas.microsoft.com/office/word/2020/wordml/sdtdatahash" xmlns:w16se="http://schemas.microsoft.com/office/word/2015/wordml/symex" xmlns:wpg="http://schemas.microsoft.com/office/word/2010/wordprocessingGroup" xmlns:wpi="http://schemas.microsoft.com/office/word/2010/wordprocessingInk" xmlns:wne="http://schemas.microsoft.com/office/word/2006/wordml" xmlns:wps="http://schemas.microsoft.com/office/word/2010/wordprocessingShape" mc:Ignorable="w14 w15 w16se w16cid w16 w16cex w16sdtdh wp14">
   <w:footnote w:type="separator" w:id="-1">
@@ -8564,6 +9215,36 @@
     </w:p>
   </w:footnote>
 </w:footnotes>
+</file>
+
+<file path=word/header1.xml><?xml version="1.0" encoding="utf-8"?>
+<w:hdr xmlns:wpc="http://schemas.microsoft.com/office/word/2010/wordprocessingCanvas" xmlns:cx="http://schemas.microsoft.com/office/drawing/2014/chartex" xmlns:cx1="http://schemas.microsoft.com/office/drawing/2015/9/8/chartex" xmlns:cx2="http://schemas.microsoft.com/office/drawing/2015/10/21/chartex" xmlns:cx3="http://schemas.microsoft.com/office/drawing/2016/5/9/chartex" xmlns:cx4="http://schemas.microsoft.com/office/drawing/2016/5/10/chartex" xmlns:cx5="http://schemas.microsoft.com/office/drawing/2016/5/11/chartex" xmlns:cx6="http://schemas.microsoft.com/office/drawing/2016/5/12/chartex" xmlns:cx7="http://schemas.microsoft.com/office/drawing/2016/5/13/chartex" xmlns:cx8="http://schemas.microsoft.com/office/drawing/2016/5/14/chartex" xmlns:mc="http://schemas.openxmlformats.org/markup-compatibility/2006" xmlns:aink="http://schemas.microsoft.com/office/drawing/2016/ink" xmlns:am3d="http://schemas.microsoft.com/office/drawing/2017/model3d" xmlns:o="urn:schemas-microsoft-com:office:office" xmlns:oel="http://schemas.microsoft.com/office/2019/extlst" xmlns:r="http://schemas.openxmlformats.org/officeDocument/2006/relationships" xmlns:m="http://schemas.openxmlformats.org/officeDocument/2006/math" xmlns:v="urn:schemas-microsoft-com:vml" xmlns:wp14="http://schemas.microsoft.com/office/word/2010/wordprocessingDrawing" xmlns:wp="http://schemas.openxmlformats.org/drawingml/2006/wordprocessingDrawing" xmlns:w10="urn:schemas-microsoft-com:office:word" xmlns:w="http://schemas.openxmlformats.org/wordprocessingml/2006/main" xmlns:w14="http://schemas.microsoft.com/office/word/2010/wordml" xmlns:w15="http://schemas.microsoft.com/office/word/2012/wordml" xmlns:w16cex="http://schemas.microsoft.com/office/word/2018/wordml/cex" xmlns:w16cid="http://schemas.microsoft.com/office/word/2016/wordml/cid" xmlns:w16="http://schemas.microsoft.com/office/word/2018/wordml" xmlns:w16sdtdh="http://schemas.microsoft.com/office/word/2020/wordml/sdtdatahash" xmlns:w16se="http://schemas.microsoft.com/office/word/2015/wordml/symex" xmlns:wpg="http://schemas.microsoft.com/office/word/2010/wordprocessingGroup" xmlns:wpi="http://schemas.microsoft.com/office/word/2010/wordprocessingInk" xmlns:wne="http://schemas.microsoft.com/office/word/2006/wordml" xmlns:wps="http://schemas.microsoft.com/office/word/2010/wordprocessingShape" mc:Ignorable="w14 w15 w16se w16cid w16 w16cex w16sdtdh wp14">
+  <w:p>
+    <w:pPr>
+      <w:pStyle w:val="Header"/>
+    </w:pPr>
+  </w:p>
+</w:hdr>
+</file>
+
+<file path=word/header2.xml><?xml version="1.0" encoding="utf-8"?>
+<w:hdr xmlns:wpc="http://schemas.microsoft.com/office/word/2010/wordprocessingCanvas" xmlns:cx="http://schemas.microsoft.com/office/drawing/2014/chartex" xmlns:cx1="http://schemas.microsoft.com/office/drawing/2015/9/8/chartex" xmlns:cx2="http://schemas.microsoft.com/office/drawing/2015/10/21/chartex" xmlns:cx3="http://schemas.microsoft.com/office/drawing/2016/5/9/chartex" xmlns:cx4="http://schemas.microsoft.com/office/drawing/2016/5/10/chartex" xmlns:cx5="http://schemas.microsoft.com/office/drawing/2016/5/11/chartex" xmlns:cx6="http://schemas.microsoft.com/office/drawing/2016/5/12/chartex" xmlns:cx7="http://schemas.microsoft.com/office/drawing/2016/5/13/chartex" xmlns:cx8="http://schemas.microsoft.com/office/drawing/2016/5/14/chartex" xmlns:mc="http://schemas.openxmlformats.org/markup-compatibility/2006" xmlns:aink="http://schemas.microsoft.com/office/drawing/2016/ink" xmlns:am3d="http://schemas.microsoft.com/office/drawing/2017/model3d" xmlns:o="urn:schemas-microsoft-com:office:office" xmlns:oel="http://schemas.microsoft.com/office/2019/extlst" xmlns:r="http://schemas.openxmlformats.org/officeDocument/2006/relationships" xmlns:m="http://schemas.openxmlformats.org/officeDocument/2006/math" xmlns:v="urn:schemas-microsoft-com:vml" xmlns:wp14="http://schemas.microsoft.com/office/word/2010/wordprocessingDrawing" xmlns:wp="http://schemas.openxmlformats.org/drawingml/2006/wordprocessingDrawing" xmlns:w10="urn:schemas-microsoft-com:office:word" xmlns:w="http://schemas.openxmlformats.org/wordprocessingml/2006/main" xmlns:w14="http://schemas.microsoft.com/office/word/2010/wordml" xmlns:w15="http://schemas.microsoft.com/office/word/2012/wordml" xmlns:w16cex="http://schemas.microsoft.com/office/word/2018/wordml/cex" xmlns:w16cid="http://schemas.microsoft.com/office/word/2016/wordml/cid" xmlns:w16="http://schemas.microsoft.com/office/word/2018/wordml" xmlns:w16sdtdh="http://schemas.microsoft.com/office/word/2020/wordml/sdtdatahash" xmlns:w16se="http://schemas.microsoft.com/office/word/2015/wordml/symex" xmlns:wpg="http://schemas.microsoft.com/office/word/2010/wordprocessingGroup" xmlns:wpi="http://schemas.microsoft.com/office/word/2010/wordprocessingInk" xmlns:wne="http://schemas.microsoft.com/office/word/2006/wordml" xmlns:wps="http://schemas.microsoft.com/office/word/2010/wordprocessingShape" mc:Ignorable="w14 w15 w16se w16cid w16 w16cex w16sdtdh wp14">
+  <w:p>
+    <w:pPr>
+      <w:pStyle w:val="Header"/>
+    </w:pPr>
+  </w:p>
+</w:hdr>
+</file>
+
+<file path=word/header3.xml><?xml version="1.0" encoding="utf-8"?>
+<w:hdr xmlns:wpc="http://schemas.microsoft.com/office/word/2010/wordprocessingCanvas" xmlns:cx="http://schemas.microsoft.com/office/drawing/2014/chartex" xmlns:cx1="http://schemas.microsoft.com/office/drawing/2015/9/8/chartex" xmlns:cx2="http://schemas.microsoft.com/office/drawing/2015/10/21/chartex" xmlns:cx3="http://schemas.microsoft.com/office/drawing/2016/5/9/chartex" xmlns:cx4="http://schemas.microsoft.com/office/drawing/2016/5/10/chartex" xmlns:cx5="http://schemas.microsoft.com/office/drawing/2016/5/11/chartex" xmlns:cx6="http://schemas.microsoft.com/office/drawing/2016/5/12/chartex" xmlns:cx7="http://schemas.microsoft.com/office/drawing/2016/5/13/chartex" xmlns:cx8="http://schemas.microsoft.com/office/drawing/2016/5/14/chartex" xmlns:mc="http://schemas.openxmlformats.org/markup-compatibility/2006" xmlns:aink="http://schemas.microsoft.com/office/drawing/2016/ink" xmlns:am3d="http://schemas.microsoft.com/office/drawing/2017/model3d" xmlns:o="urn:schemas-microsoft-com:office:office" xmlns:oel="http://schemas.microsoft.com/office/2019/extlst" xmlns:r="http://schemas.openxmlformats.org/officeDocument/2006/relationships" xmlns:m="http://schemas.openxmlformats.org/officeDocument/2006/math" xmlns:v="urn:schemas-microsoft-com:vml" xmlns:wp14="http://schemas.microsoft.com/office/word/2010/wordprocessingDrawing" xmlns:wp="http://schemas.openxmlformats.org/drawingml/2006/wordprocessingDrawing" xmlns:w10="urn:schemas-microsoft-com:office:word" xmlns:w="http://schemas.openxmlformats.org/wordprocessingml/2006/main" xmlns:w14="http://schemas.microsoft.com/office/word/2010/wordml" xmlns:w15="http://schemas.microsoft.com/office/word/2012/wordml" xmlns:w16cex="http://schemas.microsoft.com/office/word/2018/wordml/cex" xmlns:w16cid="http://schemas.microsoft.com/office/word/2016/wordml/cid" xmlns:w16="http://schemas.microsoft.com/office/word/2018/wordml" xmlns:w16sdtdh="http://schemas.microsoft.com/office/word/2020/wordml/sdtdatahash" xmlns:w16se="http://schemas.microsoft.com/office/word/2015/wordml/symex" xmlns:wpg="http://schemas.microsoft.com/office/word/2010/wordprocessingGroup" xmlns:wpi="http://schemas.microsoft.com/office/word/2010/wordprocessingInk" xmlns:wne="http://schemas.microsoft.com/office/word/2006/wordml" xmlns:wps="http://schemas.microsoft.com/office/word/2010/wordprocessingShape" mc:Ignorable="w14 w15 w16se w16cid w16 w16cex w16sdtdh wp14">
+  <w:p>
+    <w:pPr>
+      <w:pStyle w:val="Header"/>
+    </w:pPr>
+  </w:p>
+</w:hdr>
 </file>
 
 <file path=word/numbering.xml><?xml version="1.0" encoding="utf-8"?>
@@ -9954,7 +10635,12 @@
 </file>
 
 <file path=customXml/item2.xml><?xml version="1.0" encoding="utf-8"?>
-<b:Sources xmlns:b="http://schemas.openxmlformats.org/officeDocument/2006/bibliography" xmlns="http://schemas.openxmlformats.org/officeDocument/2006/bibliography" SelectedStyle="\APASixthEditionOfficeOnline.xsl" StyleName="APA" Version="6"/>
+<?mso-contentType ?>
+<FormTemplates xmlns="http://schemas.microsoft.com/sharepoint/v3/contenttype/forms">
+  <Display>DocumentLibraryForm</Display>
+  <Edit>DocumentLibraryForm</Edit>
+  <New>DocumentLibraryForm</New>
+</FormTemplates>
 </file>
 
 <file path=customXml/item3.xml><?xml version="1.0" encoding="utf-8"?>
@@ -10273,12 +10959,7 @@
 </file>
 
 <file path=customXml/item4.xml><?xml version="1.0" encoding="utf-8"?>
-<?mso-contentType ?>
-<FormTemplates xmlns="http://schemas.microsoft.com/sharepoint/v3/contenttype/forms">
-  <Display>DocumentLibraryForm</Display>
-  <Edit>DocumentLibraryForm</Edit>
-  <New>DocumentLibraryForm</New>
-</FormTemplates>
+<b:Sources xmlns:b="http://schemas.openxmlformats.org/officeDocument/2006/bibliography" xmlns="http://schemas.openxmlformats.org/officeDocument/2006/bibliography" SelectedStyle="\APASixthEditionOfficeOnline.xsl" StyleName="APA" Version="6"/>
 </file>
 
 <file path=customXml/itemProps1.xml><?xml version="1.0" encoding="utf-8"?>
@@ -10292,9 +10973,9 @@
 </file>
 
 <file path=customXml/itemProps2.xml><?xml version="1.0" encoding="utf-8"?>
-<ds:datastoreItem xmlns:ds="http://schemas.openxmlformats.org/officeDocument/2006/customXml" ds:itemID="{5C627932-C981-4CFE-9BA8-667150120D32}">
+<ds:datastoreItem xmlns:ds="http://schemas.openxmlformats.org/officeDocument/2006/customXml" ds:itemID="{B979ABCF-6006-4211-8C04-D08E1C55C8F9}">
   <ds:schemaRefs>
-    <ds:schemaRef ds:uri="http://schemas.openxmlformats.org/officeDocument/2006/bibliography"/>
+    <ds:schemaRef ds:uri="http://schemas.microsoft.com/sharepoint/v3/contenttype/forms"/>
   </ds:schemaRefs>
 </ds:datastoreItem>
 </file>
@@ -10319,9 +11000,15 @@
 </file>
 
 <file path=customXml/itemProps4.xml><?xml version="1.0" encoding="utf-8"?>
-<ds:datastoreItem xmlns:ds="http://schemas.openxmlformats.org/officeDocument/2006/customXml" ds:itemID="{B979ABCF-6006-4211-8C04-D08E1C55C8F9}">
+<ds:datastoreItem xmlns:ds="http://schemas.openxmlformats.org/officeDocument/2006/customXml" ds:itemID="{5C627932-C981-4CFE-9BA8-667150120D32}">
   <ds:schemaRefs>
-    <ds:schemaRef ds:uri="http://schemas.microsoft.com/sharepoint/v3/contenttype/forms"/>
+    <ds:schemaRef ds:uri="http://schemas.openxmlformats.org/officeDocument/2006/bibliography"/>
   </ds:schemaRefs>
 </ds:datastoreItem>
+</file>
+
+<file path=docMetadata/LabelInfo.xml><?xml version="1.0" encoding="utf-8"?>
+<clbl:labelList xmlns:clbl="http://schemas.microsoft.com/office/2020/mipLabelMetadata">
+  <clbl:label id="{95c71a0f-75e1-4c8f-90e2-641c9351dd98}" enabled="1" method="Standard" siteId="{3e0088dc-0629-4ae6-aa8c-813e7a296f50}" contentBits="2" removed="0"/>
+</clbl:labelList>
 </file>
</xml_diff>

<commit_message>
added not provided for fields in experts and witnesses
</commit_message>
<xml_diff>
--- a/docker/docmosis/templates/CV-SPC-HRN-ENG-01066.docx
+++ b/docker/docmosis/templates/CV-SPC-HRN-ENG-01066.docx
@@ -129,27 +129,7 @@
                 <w:sz w:val="28"/>
                 <w:szCs w:val="28"/>
               </w:rPr>
-              <w:t>Claim number: &lt;&lt;</w:t>
-            </w:r>
-            <w:proofErr w:type="spellStart"/>
-            <w:r>
-              <w:rPr>
-                <w:rFonts w:ascii="GDSTransportWebsite" w:hAnsi="GDSTransportWebsite"/>
-                <w:color w:val="60686D"/>
-                <w:sz w:val="28"/>
-                <w:szCs w:val="28"/>
-              </w:rPr>
-              <w:t>referenceNumber</w:t>
-            </w:r>
-            <w:proofErr w:type="spellEnd"/>
-            <w:r>
-              <w:rPr>
-                <w:rFonts w:ascii="GDSTransportWebsite" w:hAnsi="GDSTransportWebsite"/>
-                <w:color w:val="60686D"/>
-                <w:sz w:val="28"/>
-                <w:szCs w:val="28"/>
-              </w:rPr>
-              <w:t>&gt;&gt;</w:t>
+              <w:t>Claim number: &lt;&lt;referenceNumber&gt;&gt;</w:t>
             </w:r>
           </w:p>
         </w:tc>
@@ -260,27 +240,7 @@
                 <w:sz w:val="28"/>
                 <w:szCs w:val="28"/>
               </w:rPr>
-              <w:t>Case name: &lt;&lt;</w:t>
-            </w:r>
-            <w:proofErr w:type="spellStart"/>
-            <w:r>
-              <w:rPr>
-                <w:rFonts w:ascii="GDSTransportWebsite" w:hAnsi="GDSTransportWebsite"/>
-                <w:color w:val="60686D"/>
-                <w:sz w:val="28"/>
-                <w:szCs w:val="28"/>
-              </w:rPr>
-              <w:t>caseName</w:t>
-            </w:r>
-            <w:proofErr w:type="spellEnd"/>
-            <w:r>
-              <w:rPr>
-                <w:rFonts w:ascii="GDSTransportWebsite" w:hAnsi="GDSTransportWebsite"/>
-                <w:color w:val="60686D"/>
-                <w:sz w:val="28"/>
-                <w:szCs w:val="28"/>
-              </w:rPr>
-              <w:t>&gt;&gt;</w:t>
+              <w:t>Case name: &lt;&lt;caseName&gt;&gt;</w:t>
             </w:r>
           </w:p>
         </w:tc>
@@ -444,98 +404,7 @@
                 <w:sz w:val="20"/>
                 <w:szCs w:val="20"/>
               </w:rPr>
-              <w:t>Received: &lt;</w:t>
-            </w:r>
-            <w:proofErr w:type="gramStart"/>
-            <w:r>
-              <w:rPr>
-                <w:rFonts w:ascii="GDSTransportWebsite" w:eastAsia="Times New Roman" w:hAnsi="GDSTransportWebsite" w:cs="Times New Roman"/>
-                <w:color w:val="60686D"/>
-                <w:sz w:val="20"/>
-                <w:szCs w:val="20"/>
-              </w:rPr>
-              <w:t>&lt;{</w:t>
-            </w:r>
-            <w:proofErr w:type="spellStart"/>
-            <w:proofErr w:type="gramEnd"/>
-            <w:r>
-              <w:rPr>
-                <w:rFonts w:ascii="GDSTransportWebsite" w:eastAsia="Times New Roman" w:hAnsi="GDSTransportWebsite" w:cs="Times New Roman"/>
-                <w:color w:val="60686D"/>
-                <w:sz w:val="20"/>
-                <w:szCs w:val="20"/>
-              </w:rPr>
-              <w:t>dateFormat</w:t>
-            </w:r>
-            <w:proofErr w:type="spellEnd"/>
-            <w:r>
-              <w:rPr>
-                <w:rFonts w:ascii="GDSTransportWebsite" w:eastAsia="Times New Roman" w:hAnsi="GDSTransportWebsite" w:cs="Times New Roman"/>
-                <w:color w:val="60686D"/>
-                <w:sz w:val="20"/>
-                <w:szCs w:val="20"/>
-              </w:rPr>
-              <w:t>(</w:t>
-            </w:r>
-            <w:proofErr w:type="spellStart"/>
-            <w:r>
-              <w:rPr>
-                <w:rFonts w:ascii="GDSTransportWebsite" w:eastAsia="Times New Roman" w:hAnsi="GDSTransportWebsite" w:cs="Times New Roman"/>
-                <w:color w:val="60686D"/>
-                <w:sz w:val="20"/>
-                <w:szCs w:val="20"/>
-              </w:rPr>
-              <w:t>submittedOn</w:t>
-            </w:r>
-            <w:proofErr w:type="spellEnd"/>
-            <w:r>
-              <w:rPr>
-                <w:rFonts w:ascii="GDSTransportWebsite" w:eastAsia="Times New Roman" w:hAnsi="GDSTransportWebsite" w:cs="Times New Roman"/>
-                <w:color w:val="60686D"/>
-                <w:sz w:val="20"/>
-                <w:szCs w:val="20"/>
-              </w:rPr>
-              <w:t xml:space="preserve">, ‘d MMMM </w:t>
-            </w:r>
-            <w:proofErr w:type="spellStart"/>
-            <w:r>
-              <w:rPr>
-                <w:rFonts w:ascii="GDSTransportWebsite" w:eastAsia="Times New Roman" w:hAnsi="GDSTransportWebsite" w:cs="Times New Roman"/>
-                <w:color w:val="60686D"/>
-                <w:sz w:val="20"/>
-                <w:szCs w:val="20"/>
-              </w:rPr>
-              <w:t>yyyy</w:t>
-            </w:r>
-            <w:proofErr w:type="spellEnd"/>
-            <w:r>
-              <w:rPr>
-                <w:rFonts w:ascii="GDSTransportWebsite" w:eastAsia="Times New Roman" w:hAnsi="GDSTransportWebsite" w:cs="Times New Roman"/>
-                <w:color w:val="60686D"/>
-                <w:sz w:val="20"/>
-                <w:szCs w:val="20"/>
-              </w:rPr>
-              <w:t>’, ‘dd-MM-</w:t>
-            </w:r>
-            <w:proofErr w:type="spellStart"/>
-            <w:r>
-              <w:rPr>
-                <w:rFonts w:ascii="GDSTransportWebsite" w:eastAsia="Times New Roman" w:hAnsi="GDSTransportWebsite" w:cs="Times New Roman"/>
-                <w:color w:val="60686D"/>
-                <w:sz w:val="20"/>
-                <w:szCs w:val="20"/>
-              </w:rPr>
-              <w:t>yyyy</w:t>
-            </w:r>
-            <w:proofErr w:type="spellEnd"/>
-            <w:r>
-              <w:rPr>
-                <w:rFonts w:ascii="GDSTransportWebsite" w:eastAsia="Times New Roman" w:hAnsi="GDSTransportWebsite" w:cs="Times New Roman"/>
-                <w:color w:val="60686D"/>
-                <w:sz w:val="20"/>
-                <w:szCs w:val="20"/>
-              </w:rPr>
-              <w:t>’)}&gt;&gt;</w:t>
+              <w:t>Received: &lt;&lt;{dateFormat(submittedOn, ‘d MMMM yyyy’, ‘dd-MM-yyyy’)}&gt;&gt;</w:t>
             </w:r>
           </w:p>
         </w:tc>
@@ -602,29 +471,7 @@
                 <w:color w:val="0A0A0A"/>
                 <w:shd w:val="clear" w:color="auto" w:fill="FFFFFF"/>
               </w:rPr>
-              <w:t>&lt;&lt;</w:t>
-            </w:r>
-            <w:proofErr w:type="spellStart"/>
-            <w:r>
-              <w:rPr>
-                <w:rFonts w:ascii="GDSTransportWebsite" w:hAnsi="GDSTransportWebsite"/>
-                <w:b/>
-                <w:bCs/>
-                <w:color w:val="0A0A0A"/>
-                <w:shd w:val="clear" w:color="auto" w:fill="FFFFFF"/>
-              </w:rPr>
-              <w:t>rr_applicants</w:t>
-            </w:r>
-            <w:proofErr w:type="spellEnd"/>
-            <w:r>
-              <w:rPr>
-                <w:rFonts w:ascii="GDSTransportWebsite" w:hAnsi="GDSTransportWebsite"/>
-                <w:b/>
-                <w:bCs/>
-                <w:color w:val="0A0A0A"/>
-                <w:shd w:val="clear" w:color="auto" w:fill="FFFFFF"/>
-              </w:rPr>
-              <w:t>&gt;&gt;</w:t>
+              <w:t>&lt;&lt;rr_applicants&gt;&gt;</w:t>
             </w:r>
           </w:p>
         </w:tc>
@@ -657,29 +504,7 @@
                 <w:color w:val="0A0A0A"/>
                 <w:shd w:val="clear" w:color="auto" w:fill="FFFFFF"/>
               </w:rPr>
-              <w:t>&lt;&lt;cs_{$size&gt;1}&gt;&gt; Claimant &lt;&lt;$</w:t>
-            </w:r>
-            <w:proofErr w:type="spellStart"/>
-            <w:r>
-              <w:rPr>
-                <w:rFonts w:ascii="GDSTransportWebsite" w:hAnsi="GDSTransportWebsite"/>
-                <w:b/>
-                <w:bCs/>
-                <w:color w:val="0A0A0A"/>
-                <w:shd w:val="clear" w:color="auto" w:fill="FFFFFF"/>
-              </w:rPr>
-              <w:t>itemnum</w:t>
-            </w:r>
-            <w:proofErr w:type="spellEnd"/>
-            <w:r>
-              <w:rPr>
-                <w:rFonts w:ascii="GDSTransportWebsite" w:hAnsi="GDSTransportWebsite"/>
-                <w:b/>
-                <w:bCs/>
-                <w:color w:val="0A0A0A"/>
-                <w:shd w:val="clear" w:color="auto" w:fill="FFFFFF"/>
-              </w:rPr>
-              <w:t>&gt;&gt;&lt;&lt;es_&gt;&gt;</w:t>
+              <w:t>&lt;&lt;cs_{$size&gt;1}&gt;&gt; Claimant &lt;&lt;$itemnum&gt;&gt;&lt;&lt;es_&gt;&gt;</w:t>
             </w:r>
           </w:p>
         </w:tc>
@@ -776,23 +601,7 @@
                 <w:rFonts w:ascii="GDSTransportWebsite" w:hAnsi="GDSTransportWebsite"/>
                 <w:color w:val="0A0A0A"/>
               </w:rPr>
-              <w:t>&lt;&lt;cs_{primaryAddress.AddressLine</w:t>
-            </w:r>
-            <w:proofErr w:type="gramStart"/>
-            <w:r>
-              <w:rPr>
-                <w:rFonts w:ascii="GDSTransportWebsite" w:hAnsi="GDSTransportWebsite"/>
-                <w:color w:val="0A0A0A"/>
-              </w:rPr>
-              <w:t>1!=</w:t>
-            </w:r>
-            <w:proofErr w:type="gramEnd"/>
-            <w:r>
-              <w:rPr>
-                <w:rFonts w:ascii="GDSTransportWebsite" w:hAnsi="GDSTransportWebsite"/>
-                <w:color w:val="0A0A0A"/>
-              </w:rPr>
-              <w:t>null}&gt;&gt;&lt;&lt;primaryAddress.AddressLine1&gt;&gt;&lt;&lt;es_&gt;&gt;&lt;&lt;cs_{!isBlank(primaryAddress.AddressLine2)}&gt;&gt;</w:t>
+              <w:t>&lt;&lt;cs_{primaryAddress.AddressLine1!=null}&gt;&gt;&lt;&lt;primaryAddress.AddressLine1&gt;&gt;&lt;&lt;es_&gt;&gt;&lt;&lt;cs_{!isBlank(primaryAddress.AddressLine2)}&gt;&gt;</w:t>
             </w:r>
           </w:p>
           <w:p>
@@ -810,23 +619,7 @@
                 <w:rFonts w:ascii="GDSTransportWebsite" w:hAnsi="GDSTransportWebsite"/>
                 <w:color w:val="0A0A0A"/>
               </w:rPr>
-              <w:t>&lt;&lt;primaryAddress.AddressLine2&gt;&gt;&lt;&lt;es_&gt;&gt;&lt;&lt;cs_</w:t>
-            </w:r>
-            <w:proofErr w:type="gramStart"/>
-            <w:r>
-              <w:rPr>
-                <w:rFonts w:ascii="GDSTransportWebsite" w:hAnsi="GDSTransportWebsite"/>
-                <w:color w:val="0A0A0A"/>
-              </w:rPr>
-              <w:t>{!isBlank</w:t>
-            </w:r>
-            <w:proofErr w:type="gramEnd"/>
-            <w:r>
-              <w:rPr>
-                <w:rFonts w:ascii="GDSTransportWebsite" w:hAnsi="GDSTransportWebsite"/>
-                <w:color w:val="0A0A0A"/>
-              </w:rPr>
-              <w:t>(primaryAddress.AddressLine3)}&gt;&gt;</w:t>
+              <w:t>&lt;&lt;primaryAddress.AddressLine2&gt;&gt;&lt;&lt;es_&gt;&gt;&lt;&lt;cs_{!isBlank(primaryAddress.AddressLine3)}&gt;&gt;</w:t>
             </w:r>
           </w:p>
           <w:p>
@@ -843,23 +636,7 @@
                 <w:rFonts w:ascii="GDSTransportWebsite" w:hAnsi="GDSTransportWebsite"/>
                 <w:color w:val="0A0A0A"/>
               </w:rPr>
-              <w:t>&lt;&lt;primaryAddress.AddressLine3&gt;&gt;&lt;&lt;es_&gt;&gt;&lt;&lt;cs_</w:t>
-            </w:r>
-            <w:proofErr w:type="gramStart"/>
-            <w:r>
-              <w:rPr>
-                <w:rFonts w:ascii="GDSTransportWebsite" w:hAnsi="GDSTransportWebsite"/>
-                <w:color w:val="0A0A0A"/>
-              </w:rPr>
-              <w:t>{!isBlank</w:t>
-            </w:r>
-            <w:proofErr w:type="gramEnd"/>
-            <w:r>
-              <w:rPr>
-                <w:rFonts w:ascii="GDSTransportWebsite" w:hAnsi="GDSTransportWebsite"/>
-                <w:color w:val="0A0A0A"/>
-              </w:rPr>
-              <w:t>(primaryAddress.PostTown)}&gt;&gt;</w:t>
+              <w:t>&lt;&lt;primaryAddress.AddressLine3&gt;&gt;&lt;&lt;es_&gt;&gt;&lt;&lt;cs_{!isBlank(primaryAddress.PostTown)}&gt;&gt;</w:t>
             </w:r>
           </w:p>
           <w:p>
@@ -876,23 +653,7 @@
                 <w:rFonts w:ascii="GDSTransportWebsite" w:hAnsi="GDSTransportWebsite"/>
                 <w:color w:val="0A0A0A"/>
               </w:rPr>
-              <w:t xml:space="preserve">&lt;&lt; </w:t>
-            </w:r>
-            <w:proofErr w:type="spellStart"/>
-            <w:r>
-              <w:rPr>
-                <w:rFonts w:ascii="GDSTransportWebsite" w:hAnsi="GDSTransportWebsite"/>
-                <w:color w:val="0A0A0A"/>
-              </w:rPr>
-              <w:t>primaryAddress.PostTown</w:t>
-            </w:r>
-            <w:proofErr w:type="spellEnd"/>
-            <w:r>
-              <w:rPr>
-                <w:rFonts w:ascii="GDSTransportWebsite" w:hAnsi="GDSTransportWebsite"/>
-                <w:color w:val="0A0A0A"/>
-              </w:rPr>
-              <w:t>&gt;&gt;&lt;&lt;es_&gt;&gt;</w:t>
+              <w:t>&lt;&lt; primaryAddress.PostTown&gt;&gt;&lt;&lt;es_&gt;&gt;</w:t>
             </w:r>
           </w:p>
           <w:p>
@@ -909,23 +670,7 @@
                 <w:rFonts w:ascii="GDSTransportWebsite" w:hAnsi="GDSTransportWebsite"/>
                 <w:color w:val="0A0A0A"/>
               </w:rPr>
-              <w:t>&lt;&lt; primaryAddress.PostCode&gt;&gt;&lt;&lt;cs_</w:t>
-            </w:r>
-            <w:proofErr w:type="gramStart"/>
-            <w:r>
-              <w:rPr>
-                <w:rFonts w:ascii="GDSTransportWebsite" w:hAnsi="GDSTransportWebsite"/>
-                <w:color w:val="0A0A0A"/>
-              </w:rPr>
-              <w:t>{!isBlank</w:t>
-            </w:r>
-            <w:proofErr w:type="gramEnd"/>
-            <w:r>
-              <w:rPr>
-                <w:rFonts w:ascii="GDSTransportWebsite" w:hAnsi="GDSTransportWebsite"/>
-                <w:color w:val="0A0A0A"/>
-              </w:rPr>
-              <w:t>(primaryAddress.Country)}&gt;&gt;</w:t>
+              <w:t>&lt;&lt; primaryAddress.PostCode&gt;&gt;&lt;&lt;cs_{!isBlank(primaryAddress.Country)}&gt;&gt;</w:t>
             </w:r>
           </w:p>
           <w:p>
@@ -943,23 +688,7 @@
                 <w:rFonts w:ascii="GDSTransportWebsite" w:hAnsi="GDSTransportWebsite"/>
                 <w:color w:val="0A0A0A"/>
               </w:rPr>
-              <w:t xml:space="preserve">&lt;&lt; </w:t>
-            </w:r>
-            <w:proofErr w:type="spellStart"/>
-            <w:r>
-              <w:rPr>
-                <w:rFonts w:ascii="GDSTransportWebsite" w:hAnsi="GDSTransportWebsite"/>
-                <w:color w:val="0A0A0A"/>
-              </w:rPr>
-              <w:t>primaryAddress.Country</w:t>
-            </w:r>
-            <w:proofErr w:type="spellEnd"/>
-            <w:r>
-              <w:rPr>
-                <w:rFonts w:ascii="GDSTransportWebsite" w:hAnsi="GDSTransportWebsite"/>
-                <w:color w:val="0A0A0A"/>
-              </w:rPr>
-              <w:t>&gt;&gt;&lt;&lt;es_&gt;&gt;</w:t>
+              <w:t>&lt;&lt; primaryAddress.Country&gt;&gt;&lt;&lt;es_&gt;&gt;</w:t>
             </w:r>
           </w:p>
         </w:tc>
@@ -1024,23 +753,7 @@
                 <w:rFonts w:ascii="GDSTransportWebsite" w:hAnsi="GDSTransportWebsite"/>
                 <w:color w:val="0A0A0A"/>
               </w:rPr>
-              <w:t>&lt;&lt;</w:t>
-            </w:r>
-            <w:proofErr w:type="spellStart"/>
-            <w:r>
-              <w:rPr>
-                <w:rFonts w:ascii="GDSTransportWebsite" w:hAnsi="GDSTransportWebsite"/>
-                <w:color w:val="0A0A0A"/>
-              </w:rPr>
-              <w:t>dateOfBirth</w:t>
-            </w:r>
-            <w:proofErr w:type="spellEnd"/>
-            <w:r>
-              <w:rPr>
-                <w:rFonts w:ascii="GDSTransportWebsite" w:hAnsi="GDSTransportWebsite"/>
-                <w:color w:val="0A0A0A"/>
-              </w:rPr>
-              <w:t>&gt;&gt;</w:t>
+              <w:t>&lt;&lt;dateOfBirth&gt;&gt;</w:t>
             </w:r>
           </w:p>
           <w:p>
@@ -1138,25 +851,8 @@
                 <w:rFonts w:ascii="GDSTransportWebsite" w:hAnsi="GDSTransportWebsite"/>
                 <w:color w:val="0A0A0A"/>
               </w:rPr>
-              <w:t>&lt;&lt;cs_{</w:t>
-            </w:r>
-            <w:proofErr w:type="spellStart"/>
-            <w:r>
-              <w:rPr>
-                <w:rFonts w:ascii="GDSTransportWebsite" w:hAnsi="GDSTransportWebsite"/>
-                <w:color w:val="0A0A0A"/>
-              </w:rPr>
-              <w:t>isBlank</w:t>
-            </w:r>
-            <w:proofErr w:type="spellEnd"/>
-            <w:r>
-              <w:rPr>
-                <w:rFonts w:ascii="GDSTransportWebsite" w:hAnsi="GDSTransportWebsite"/>
-                <w:color w:val="0A0A0A"/>
-              </w:rPr>
-              <w:t>(</w:t>
-            </w:r>
-            <w:proofErr w:type="spellStart"/>
+              <w:t>&lt;&lt;cs_{isBlank(</w:t>
+            </w:r>
             <w:r>
               <w:rPr>
                 <w:rFonts w:ascii="GDSTransportWebsite" w:hAnsi="GDSTransportWebsite"/>
@@ -1164,7 +860,6 @@
               </w:rPr>
               <w:t>phoneNumber</w:t>
             </w:r>
-            <w:proofErr w:type="spellEnd"/>
             <w:r>
               <w:rPr>
                 <w:rFonts w:ascii="GDSTransportWebsite" w:hAnsi="GDSTransportWebsite"/>
@@ -1177,23 +872,7 @@
                 <w:rFonts w:ascii="GDSTransportWebsite" w:hAnsi="GDSTransportWebsite"/>
                 <w:color w:val="0A0A0A"/>
               </w:rPr>
-              <w:t xml:space="preserve"> </w:t>
-            </w:r>
-            <w:proofErr w:type="spellStart"/>
-            <w:r>
-              <w:rPr>
-                <w:rFonts w:ascii="GDSTransportWebsite" w:hAnsi="GDSTransportWebsite"/>
-                <w:color w:val="0A0A0A"/>
-              </w:rPr>
-              <w:t>phoneNumber</w:t>
-            </w:r>
-            <w:proofErr w:type="spellEnd"/>
-            <w:r>
-              <w:rPr>
-                <w:rFonts w:ascii="GDSTransportWebsite" w:hAnsi="GDSTransportWebsite"/>
-                <w:color w:val="0A0A0A"/>
-              </w:rPr>
-              <w:t xml:space="preserve"> </w:t>
+              <w:t xml:space="preserve"> phoneNumber </w:t>
             </w:r>
             <w:r>
               <w:rPr>
@@ -1277,25 +956,8 @@
                 <w:rFonts w:ascii="GDSTransportWebsite" w:hAnsi="GDSTransportWebsite"/>
                 <w:color w:val="0A0A0A"/>
               </w:rPr>
-              <w:t>&lt;&lt;cs_{</w:t>
-            </w:r>
-            <w:proofErr w:type="spellStart"/>
-            <w:r>
-              <w:rPr>
-                <w:rFonts w:ascii="GDSTransportWebsite" w:hAnsi="GDSTransportWebsite"/>
-                <w:color w:val="0A0A0A"/>
-              </w:rPr>
-              <w:t>isBlank</w:t>
-            </w:r>
-            <w:proofErr w:type="spellEnd"/>
-            <w:r>
-              <w:rPr>
-                <w:rFonts w:ascii="GDSTransportWebsite" w:hAnsi="GDSTransportWebsite"/>
-                <w:color w:val="0A0A0A"/>
-              </w:rPr>
-              <w:t>(</w:t>
-            </w:r>
-            <w:proofErr w:type="spellStart"/>
+              <w:t>&lt;&lt;cs_{isBlank(</w:t>
+            </w:r>
             <w:r>
               <w:rPr>
                 <w:rFonts w:ascii="GDSTransportWebsite" w:hAnsi="GDSTransportWebsite"/>
@@ -1303,7 +965,6 @@
               </w:rPr>
               <w:t>emailAddress</w:t>
             </w:r>
-            <w:proofErr w:type="spellEnd"/>
             <w:r>
               <w:rPr>
                 <w:rFonts w:ascii="GDSTransportWebsite" w:hAnsi="GDSTransportWebsite"/>
@@ -1316,17 +977,8 @@
                 <w:rFonts w:ascii="GDSTransportWebsite" w:hAnsi="GDSTransportWebsite"/>
                 <w:color w:val="0A0A0A"/>
               </w:rPr>
-              <w:t xml:space="preserve"> </w:t>
-            </w:r>
-            <w:proofErr w:type="spellStart"/>
-            <w:r>
-              <w:rPr>
-                <w:rFonts w:ascii="GDSTransportWebsite" w:hAnsi="GDSTransportWebsite"/>
-                <w:color w:val="0A0A0A"/>
-              </w:rPr>
-              <w:t>emailAddress</w:t>
-            </w:r>
-            <w:proofErr w:type="spellEnd"/>
+              <w:t xml:space="preserve"> emailAddress</w:t>
+            </w:r>
             <w:r>
               <w:rPr>
                 <w:rFonts w:ascii="GDSTransportWebsite" w:hAnsi="GDSTransportWebsite"/>
@@ -1428,25 +1080,7 @@
                 <w:rFonts w:ascii="GDSTransportWebsite" w:hAnsi="GDSTransportWebsite"/>
                 <w:color w:val="0A0A0A"/>
               </w:rPr>
-              <w:t>&lt;&lt;</w:t>
-            </w:r>
-            <w:proofErr w:type="spellStart"/>
-            <w:proofErr w:type="gramStart"/>
-            <w:r>
-              <w:rPr>
-                <w:rFonts w:ascii="GDSTransportWebsite" w:hAnsi="GDSTransportWebsite"/>
-                <w:color w:val="0A0A0A"/>
-              </w:rPr>
-              <w:t>representative.contactName</w:t>
-            </w:r>
-            <w:proofErr w:type="spellEnd"/>
-            <w:proofErr w:type="gramEnd"/>
-            <w:r>
-              <w:rPr>
-                <w:rFonts w:ascii="GDSTransportWebsite" w:hAnsi="GDSTransportWebsite"/>
-                <w:color w:val="0A0A0A"/>
-              </w:rPr>
-              <w:t>&gt;&gt;</w:t>
+              <w:t>&lt;&lt;representative.contactName&gt;&gt;</w:t>
             </w:r>
           </w:p>
         </w:tc>
@@ -1505,25 +1139,7 @@
                 <w:rFonts w:ascii="GDSTransportWebsite" w:hAnsi="GDSTransportWebsite"/>
                 <w:color w:val="0A0A0A"/>
               </w:rPr>
-              <w:t>&lt;&lt;</w:t>
-            </w:r>
-            <w:proofErr w:type="spellStart"/>
-            <w:proofErr w:type="gramStart"/>
-            <w:r>
-              <w:rPr>
-                <w:rFonts w:ascii="GDSTransportWebsite" w:hAnsi="GDSTransportWebsite"/>
-                <w:color w:val="0A0A0A"/>
-              </w:rPr>
-              <w:t>representative.organisationName</w:t>
-            </w:r>
-            <w:proofErr w:type="spellEnd"/>
-            <w:proofErr w:type="gramEnd"/>
-            <w:r>
-              <w:rPr>
-                <w:rFonts w:ascii="GDSTransportWebsite" w:hAnsi="GDSTransportWebsite"/>
-                <w:color w:val="0A0A0A"/>
-              </w:rPr>
-              <w:t>&gt;&gt;</w:t>
+              <w:t>&lt;&lt;representative.organisationName&gt;&gt;</w:t>
             </w:r>
           </w:p>
         </w:tc>
@@ -1575,23 +1191,7 @@
                 <w:rFonts w:ascii="GDSTransportWebsite" w:hAnsi="GDSTransportWebsite"/>
                 <w:color w:val="0A0A0A"/>
               </w:rPr>
-              <w:t>&lt;&lt;cs_</w:t>
-            </w:r>
-            <w:proofErr w:type="gramStart"/>
-            <w:r>
-              <w:rPr>
-                <w:rFonts w:ascii="GDSTransportWebsite" w:hAnsi="GDSTransportWebsite"/>
-                <w:color w:val="0A0A0A"/>
-              </w:rPr>
-              <w:t>{!isBlank</w:t>
-            </w:r>
-            <w:proofErr w:type="gramEnd"/>
-            <w:r>
-              <w:rPr>
-                <w:rFonts w:ascii="GDSTransportWebsite" w:hAnsi="GDSTransportWebsite"/>
-                <w:color w:val="0A0A0A"/>
-              </w:rPr>
-              <w:t>(representative.serviceAddress.AddressLine1)}&gt;&gt;&lt;&lt;representative.serviceAddress.AddressLine1&gt;&gt;&lt;&lt;es_&gt;&gt;&lt;&lt;cs_{!isBlank(representative.serviceAddress.AddressLine2)}&gt;&gt;</w:t>
+              <w:t>&lt;&lt;cs_{!isBlank(representative.serviceAddress.AddressLine1)}&gt;&gt;&lt;&lt;representative.serviceAddress.AddressLine1&gt;&gt;&lt;&lt;es_&gt;&gt;&lt;&lt;cs_{!isBlank(representative.serviceAddress.AddressLine2)}&gt;&gt;</w:t>
             </w:r>
           </w:p>
           <w:p>
@@ -1608,23 +1208,7 @@
                 <w:rFonts w:ascii="GDSTransportWebsite" w:hAnsi="GDSTransportWebsite"/>
                 <w:color w:val="0A0A0A"/>
               </w:rPr>
-              <w:t>&lt;&lt;</w:t>
-            </w:r>
-            <w:proofErr w:type="gramStart"/>
-            <w:r>
-              <w:rPr>
-                <w:rFonts w:ascii="GDSTransportWebsite" w:hAnsi="GDSTransportWebsite"/>
-                <w:color w:val="0A0A0A"/>
-              </w:rPr>
-              <w:t>representative.serviceAddress.AddressLine</w:t>
-            </w:r>
-            <w:proofErr w:type="gramEnd"/>
-            <w:r>
-              <w:rPr>
-                <w:rFonts w:ascii="GDSTransportWebsite" w:hAnsi="GDSTransportWebsite"/>
-                <w:color w:val="0A0A0A"/>
-              </w:rPr>
-              <w:t>2&gt;&gt;&lt;&lt;es_&gt;&gt;&lt;&lt;cs_{!isBlank(representative.serviceAddress.AddressLine3)}&gt;&gt;</w:t>
+              <w:t>&lt;&lt;representative.serviceAddress.AddressLine2&gt;&gt;&lt;&lt;es_&gt;&gt;&lt;&lt;cs_{!isBlank(representative.serviceAddress.AddressLine3)}&gt;&gt;</w:t>
             </w:r>
           </w:p>
           <w:p>
@@ -1641,23 +1225,7 @@
                 <w:rFonts w:ascii="GDSTransportWebsite" w:hAnsi="GDSTransportWebsite"/>
                 <w:color w:val="0A0A0A"/>
               </w:rPr>
-              <w:t>&lt;&lt;</w:t>
-            </w:r>
-            <w:proofErr w:type="gramStart"/>
-            <w:r>
-              <w:rPr>
-                <w:rFonts w:ascii="GDSTransportWebsite" w:hAnsi="GDSTransportWebsite"/>
-                <w:color w:val="0A0A0A"/>
-              </w:rPr>
-              <w:t>representative.serviceAddress.AddressLine</w:t>
-            </w:r>
-            <w:proofErr w:type="gramEnd"/>
-            <w:r>
-              <w:rPr>
-                <w:rFonts w:ascii="GDSTransportWebsite" w:hAnsi="GDSTransportWebsite"/>
-                <w:color w:val="0A0A0A"/>
-              </w:rPr>
-              <w:t>3&gt;&gt;&lt;&lt;es_&gt;&gt;&lt;&lt;cs_{!isBlank(representative.serviceAddress.PostTown)}&gt;&gt;</w:t>
+              <w:t>&lt;&lt;representative.serviceAddress.AddressLine3&gt;&gt;&lt;&lt;es_&gt;&gt;&lt;&lt;cs_{!isBlank(representative.serviceAddress.PostTown)}&gt;&gt;</w:t>
             </w:r>
           </w:p>
           <w:p>
@@ -1674,25 +1242,7 @@
                 <w:rFonts w:ascii="GDSTransportWebsite" w:hAnsi="GDSTransportWebsite"/>
                 <w:color w:val="0A0A0A"/>
               </w:rPr>
-              <w:t>&lt;&lt;</w:t>
-            </w:r>
-            <w:proofErr w:type="spellStart"/>
-            <w:proofErr w:type="gramStart"/>
-            <w:r>
-              <w:rPr>
-                <w:rFonts w:ascii="GDSTransportWebsite" w:hAnsi="GDSTransportWebsite"/>
-                <w:color w:val="0A0A0A"/>
-              </w:rPr>
-              <w:t>representative.serviceAddress.PostTown</w:t>
-            </w:r>
-            <w:proofErr w:type="spellEnd"/>
-            <w:proofErr w:type="gramEnd"/>
-            <w:r>
-              <w:rPr>
-                <w:rFonts w:ascii="GDSTransportWebsite" w:hAnsi="GDSTransportWebsite"/>
-                <w:color w:val="0A0A0A"/>
-              </w:rPr>
-              <w:t>&gt;&gt;&lt;&lt;es_&gt;&gt;</w:t>
+              <w:t>&lt;&lt;representative.serviceAddress.PostTown&gt;&gt;&lt;&lt;es_&gt;&gt;</w:t>
             </w:r>
           </w:p>
           <w:p>
@@ -1709,23 +1259,7 @@
                 <w:rFonts w:ascii="GDSTransportWebsite" w:hAnsi="GDSTransportWebsite"/>
                 <w:color w:val="0A0A0A"/>
               </w:rPr>
-              <w:t>&lt;&lt;</w:t>
-            </w:r>
-            <w:proofErr w:type="gramStart"/>
-            <w:r>
-              <w:rPr>
-                <w:rFonts w:ascii="GDSTransportWebsite" w:hAnsi="GDSTransportWebsite"/>
-                <w:color w:val="0A0A0A"/>
-              </w:rPr>
-              <w:t>representative.serviceAddress.PostCode</w:t>
-            </w:r>
-            <w:proofErr w:type="gramEnd"/>
-            <w:r>
-              <w:rPr>
-                <w:rFonts w:ascii="GDSTransportWebsite" w:hAnsi="GDSTransportWebsite"/>
-                <w:color w:val="0A0A0A"/>
-              </w:rPr>
-              <w:t>&gt;&gt;&lt;&lt;cs_{!isBlank(representative.serviceAddress.Country)}&gt;&gt;</w:t>
+              <w:t>&lt;&lt;representative.serviceAddress.PostCode&gt;&gt;&lt;&lt;cs_{!isBlank(representative.serviceAddress.Country)}&gt;&gt;</w:t>
             </w:r>
           </w:p>
           <w:p>
@@ -1744,25 +1278,7 @@
                 <w:rFonts w:ascii="GDSTransportWebsite" w:hAnsi="GDSTransportWebsite"/>
                 <w:color w:val="0A0A0A"/>
               </w:rPr>
-              <w:t>&lt;&lt;</w:t>
-            </w:r>
-            <w:proofErr w:type="spellStart"/>
-            <w:proofErr w:type="gramStart"/>
-            <w:r>
-              <w:rPr>
-                <w:rFonts w:ascii="GDSTransportWebsite" w:hAnsi="GDSTransportWebsite"/>
-                <w:color w:val="0A0A0A"/>
-              </w:rPr>
-              <w:t>representative.serviceAddress.Country</w:t>
-            </w:r>
-            <w:proofErr w:type="spellEnd"/>
-            <w:proofErr w:type="gramEnd"/>
-            <w:r>
-              <w:rPr>
-                <w:rFonts w:ascii="GDSTransportWebsite" w:hAnsi="GDSTransportWebsite"/>
-                <w:color w:val="0A0A0A"/>
-              </w:rPr>
-              <w:t>&gt;&gt;&lt;&lt;es_&gt;&gt;</w:t>
+              <w:t>&lt;&lt;representative.serviceAddress.Country&gt;&gt;&lt;&lt;es_&gt;&gt;</w:t>
             </w:r>
           </w:p>
         </w:tc>
@@ -1820,25 +1336,7 @@
                 <w:rFonts w:ascii="GDSTransportWebsite" w:hAnsi="GDSTransportWebsite"/>
                 <w:color w:val="0A0A0A"/>
               </w:rPr>
-              <w:t xml:space="preserve">&lt;&lt; </w:t>
-            </w:r>
-            <w:proofErr w:type="spellStart"/>
-            <w:proofErr w:type="gramStart"/>
-            <w:r>
-              <w:rPr>
-                <w:rFonts w:ascii="GDSTransportWebsite" w:hAnsi="GDSTransportWebsite"/>
-                <w:color w:val="0A0A0A"/>
-              </w:rPr>
-              <w:t>representative.phoneNumber</w:t>
-            </w:r>
-            <w:proofErr w:type="spellEnd"/>
-            <w:proofErr w:type="gramEnd"/>
-            <w:r>
-              <w:rPr>
-                <w:rFonts w:ascii="GDSTransportWebsite" w:hAnsi="GDSTransportWebsite"/>
-                <w:color w:val="0A0A0A"/>
-              </w:rPr>
-              <w:t>&gt;&gt;</w:t>
+              <w:t>&lt;&lt; representative.phoneNumber&gt;&gt;</w:t>
             </w:r>
           </w:p>
         </w:tc>
@@ -1896,25 +1394,7 @@
                 <w:rFonts w:ascii="GDSTransportWebsite" w:hAnsi="GDSTransportWebsite"/>
                 <w:color w:val="0A0A0A"/>
               </w:rPr>
-              <w:t>&lt;&lt;</w:t>
-            </w:r>
-            <w:proofErr w:type="spellStart"/>
-            <w:proofErr w:type="gramStart"/>
-            <w:r>
-              <w:rPr>
-                <w:rFonts w:ascii="GDSTransportWebsite" w:hAnsi="GDSTransportWebsite"/>
-                <w:color w:val="0A0A0A"/>
-              </w:rPr>
-              <w:t>representative.dxAddress</w:t>
-            </w:r>
-            <w:proofErr w:type="spellEnd"/>
-            <w:proofErr w:type="gramEnd"/>
-            <w:r>
-              <w:rPr>
-                <w:rFonts w:ascii="GDSTransportWebsite" w:hAnsi="GDSTransportWebsite"/>
-                <w:color w:val="0A0A0A"/>
-              </w:rPr>
-              <w:t>&gt;&gt;</w:t>
+              <w:t>&lt;&lt;representative.dxAddress&gt;&gt;</w:t>
             </w:r>
           </w:p>
         </w:tc>
@@ -1972,25 +1452,7 @@
                 <w:rFonts w:ascii="GDSTransportWebsite" w:hAnsi="GDSTransportWebsite"/>
                 <w:color w:val="0A0A0A"/>
               </w:rPr>
-              <w:t>&lt;&lt;</w:t>
-            </w:r>
-            <w:proofErr w:type="spellStart"/>
-            <w:proofErr w:type="gramStart"/>
-            <w:r>
-              <w:rPr>
-                <w:rFonts w:ascii="GDSTransportWebsite" w:hAnsi="GDSTransportWebsite"/>
-                <w:color w:val="0A0A0A"/>
-              </w:rPr>
-              <w:t>representative.emailAddress</w:t>
-            </w:r>
-            <w:proofErr w:type="spellEnd"/>
-            <w:proofErr w:type="gramEnd"/>
-            <w:r>
-              <w:rPr>
-                <w:rFonts w:ascii="GDSTransportWebsite" w:hAnsi="GDSTransportWebsite"/>
-                <w:color w:val="0A0A0A"/>
-              </w:rPr>
-              <w:t>&gt;&gt;</w:t>
+              <w:t>&lt;&lt;representative.emailAddress&gt;&gt;</w:t>
             </w:r>
           </w:p>
         </w:tc>
@@ -2023,27 +1485,7 @@
                 <w:bCs/>
                 <w:color w:val="0A0A0A"/>
               </w:rPr>
-              <w:t>&lt;&lt;</w:t>
-            </w:r>
-            <w:proofErr w:type="spellStart"/>
-            <w:r>
-              <w:rPr>
-                <w:rFonts w:ascii="GDSTransportWebsite" w:hAnsi="GDSTransportWebsite"/>
-                <w:b/>
-                <w:bCs/>
-                <w:color w:val="0A0A0A"/>
-              </w:rPr>
-              <w:t>er_applicants</w:t>
-            </w:r>
-            <w:proofErr w:type="spellEnd"/>
-            <w:r>
-              <w:rPr>
-                <w:rFonts w:ascii="GDSTransportWebsite" w:hAnsi="GDSTransportWebsite"/>
-                <w:b/>
-                <w:bCs/>
-                <w:color w:val="0A0A0A"/>
-              </w:rPr>
-              <w:t>&gt;&gt;</w:t>
+              <w:t>&lt;&lt;er_applicants&gt;&gt;</w:t>
             </w:r>
           </w:p>
         </w:tc>
@@ -2117,29 +1559,7 @@
                 <w:color w:val="0A0A0A"/>
                 <w:shd w:val="clear" w:color="auto" w:fill="FFFFFF"/>
               </w:rPr>
-              <w:t>&lt;&lt;</w:t>
-            </w:r>
-            <w:proofErr w:type="spellStart"/>
-            <w:r>
-              <w:rPr>
-                <w:rFonts w:ascii="GDSTransportWebsite" w:hAnsi="GDSTransportWebsite"/>
-                <w:b/>
-                <w:bCs/>
-                <w:color w:val="0A0A0A"/>
-                <w:shd w:val="clear" w:color="auto" w:fill="FFFFFF"/>
-              </w:rPr>
-              <w:t>rr_respondents</w:t>
-            </w:r>
-            <w:proofErr w:type="spellEnd"/>
-            <w:r>
-              <w:rPr>
-                <w:rFonts w:ascii="GDSTransportWebsite" w:hAnsi="GDSTransportWebsite"/>
-                <w:b/>
-                <w:bCs/>
-                <w:color w:val="0A0A0A"/>
-                <w:shd w:val="clear" w:color="auto" w:fill="FFFFFF"/>
-              </w:rPr>
-              <w:t>&gt;&gt;</w:t>
+              <w:t>&lt;&lt;rr_respondents&gt;&gt;</w:t>
             </w:r>
           </w:p>
         </w:tc>
@@ -2179,29 +1599,7 @@
                 <w:color w:val="0A0A0A"/>
                 <w:shd w:val="clear" w:color="auto" w:fill="FFFFFF"/>
               </w:rPr>
-              <w:t>&lt;&lt;cs_{$size&gt;1}&gt;&gt; Defendant &lt;&lt;$</w:t>
-            </w:r>
-            <w:proofErr w:type="spellStart"/>
-            <w:r>
-              <w:rPr>
-                <w:rFonts w:ascii="GDSTransportWebsite" w:hAnsi="GDSTransportWebsite"/>
-                <w:b/>
-                <w:bCs/>
-                <w:color w:val="0A0A0A"/>
-                <w:shd w:val="clear" w:color="auto" w:fill="FFFFFF"/>
-              </w:rPr>
-              <w:t>itemnum</w:t>
-            </w:r>
-            <w:proofErr w:type="spellEnd"/>
-            <w:r>
-              <w:rPr>
-                <w:rFonts w:ascii="GDSTransportWebsite" w:hAnsi="GDSTransportWebsite"/>
-                <w:b/>
-                <w:bCs/>
-                <w:color w:val="0A0A0A"/>
-                <w:shd w:val="clear" w:color="auto" w:fill="FFFFFF"/>
-              </w:rPr>
-              <w:t>&gt;&gt;&lt;&lt;es_&gt;&gt;</w:t>
+              <w:t>&lt;&lt;cs_{$size&gt;1}&gt;&gt; Defendant &lt;&lt;$itemnum&gt;&gt;&lt;&lt;es_&gt;&gt;</w:t>
             </w:r>
           </w:p>
         </w:tc>
@@ -2318,23 +1716,7 @@
                 <w:rFonts w:ascii="GDSTransportWebsite" w:hAnsi="GDSTransportWebsite"/>
                 <w:color w:val="0A0A0A"/>
               </w:rPr>
-              <w:t>&lt;&lt;cs_{primaryAddress.AddressLine</w:t>
-            </w:r>
-            <w:proofErr w:type="gramStart"/>
-            <w:r>
-              <w:rPr>
-                <w:rFonts w:ascii="GDSTransportWebsite" w:hAnsi="GDSTransportWebsite"/>
-                <w:color w:val="0A0A0A"/>
-              </w:rPr>
-              <w:t>1!=</w:t>
-            </w:r>
-            <w:proofErr w:type="gramEnd"/>
-            <w:r>
-              <w:rPr>
-                <w:rFonts w:ascii="GDSTransportWebsite" w:hAnsi="GDSTransportWebsite"/>
-                <w:color w:val="0A0A0A"/>
-              </w:rPr>
-              <w:t>null}&gt;&gt;&lt;&lt;primaryAddress.AddressLine1&gt;&gt;&lt;&lt;es_&gt;&gt;&lt;&lt;cs_{!isBlank(primaryAddress.AddressLine2)}&gt;&gt;</w:t>
+              <w:t>&lt;&lt;cs_{primaryAddress.AddressLine1!=null}&gt;&gt;&lt;&lt;primaryAddress.AddressLine1&gt;&gt;&lt;&lt;es_&gt;&gt;&lt;&lt;cs_{!isBlank(primaryAddress.AddressLine2)}&gt;&gt;</w:t>
             </w:r>
           </w:p>
           <w:p>
@@ -2351,151 +1733,71 @@
                 <w:rFonts w:ascii="GDSTransportWebsite" w:hAnsi="GDSTransportWebsite"/>
                 <w:color w:val="0A0A0A"/>
               </w:rPr>
-              <w:t>&lt;&lt;primaryAddress.AddressLine2&gt;&gt;&lt;&lt;es_&gt;&gt;&lt;&lt;cs_</w:t>
-            </w:r>
-            <w:proofErr w:type="gramStart"/>
-            <w:r>
-              <w:rPr>
-                <w:rFonts w:ascii="GDSTransportWebsite" w:hAnsi="GDSTransportWebsite"/>
-                <w:color w:val="0A0A0A"/>
-              </w:rPr>
-              <w:t>{!isBlank</w:t>
-            </w:r>
-            <w:proofErr w:type="gramEnd"/>
-            <w:r>
-              <w:rPr>
-                <w:rFonts w:ascii="GDSTransportWebsite" w:hAnsi="GDSTransportWebsite"/>
-                <w:color w:val="0A0A0A"/>
-              </w:rPr>
-              <w:t>(primaryAddress.AddressLine3)}&gt;&gt;</w:t>
-            </w:r>
-          </w:p>
-          <w:p>
-            <w:pPr>
-              <w:spacing w:before="40" w:after="40"/>
-              <w:rPr>
-                <w:rFonts w:ascii="GDSTransportWebsite" w:hAnsi="GDSTransportWebsite"/>
-                <w:color w:val="0A0A0A"/>
-              </w:rPr>
-            </w:pPr>
-            <w:r>
-              <w:rPr>
-                <w:rFonts w:ascii="GDSTransportWebsite" w:hAnsi="GDSTransportWebsite"/>
-                <w:color w:val="0A0A0A"/>
-              </w:rPr>
-              <w:t>&lt;&lt;primaryAddress.AddressLine3&gt;&gt;&lt;&lt;es_&gt;&gt;&lt;&lt;cs_</w:t>
-            </w:r>
-            <w:proofErr w:type="gramStart"/>
-            <w:r>
-              <w:rPr>
-                <w:rFonts w:ascii="GDSTransportWebsite" w:hAnsi="GDSTransportWebsite"/>
-                <w:color w:val="0A0A0A"/>
-              </w:rPr>
-              <w:t>{!isBlank</w:t>
-            </w:r>
-            <w:proofErr w:type="gramEnd"/>
-            <w:r>
-              <w:rPr>
-                <w:rFonts w:ascii="GDSTransportWebsite" w:hAnsi="GDSTransportWebsite"/>
-                <w:color w:val="0A0A0A"/>
-              </w:rPr>
-              <w:t>(primaryAddress.PostTown)}&gt;&gt;</w:t>
-            </w:r>
-          </w:p>
-          <w:p>
-            <w:pPr>
-              <w:spacing w:before="40" w:after="40"/>
-              <w:rPr>
-                <w:rFonts w:ascii="GDSTransportWebsite" w:hAnsi="GDSTransportWebsite"/>
-                <w:color w:val="0A0A0A"/>
-              </w:rPr>
-            </w:pPr>
-            <w:r>
-              <w:rPr>
-                <w:rFonts w:ascii="GDSTransportWebsite" w:hAnsi="GDSTransportWebsite"/>
-                <w:color w:val="0A0A0A"/>
-              </w:rPr>
-              <w:t xml:space="preserve">&lt;&lt; </w:t>
-            </w:r>
-            <w:proofErr w:type="spellStart"/>
-            <w:r>
-              <w:rPr>
-                <w:rFonts w:ascii="GDSTransportWebsite" w:hAnsi="GDSTransportWebsite"/>
-                <w:color w:val="0A0A0A"/>
-              </w:rPr>
-              <w:t>primaryAddress.PostTown</w:t>
-            </w:r>
-            <w:proofErr w:type="spellEnd"/>
-            <w:r>
-              <w:rPr>
-                <w:rFonts w:ascii="GDSTransportWebsite" w:hAnsi="GDSTransportWebsite"/>
-                <w:color w:val="0A0A0A"/>
-              </w:rPr>
-              <w:t>&gt;&gt;&lt;&lt;es_&gt;&gt;</w:t>
-            </w:r>
-          </w:p>
-          <w:p>
-            <w:pPr>
-              <w:spacing w:before="40" w:after="40"/>
-              <w:rPr>
-                <w:rFonts w:ascii="GDSTransportWebsite" w:hAnsi="GDSTransportWebsite"/>
-                <w:color w:val="0A0A0A"/>
-              </w:rPr>
-            </w:pPr>
-            <w:r>
-              <w:rPr>
-                <w:rFonts w:ascii="GDSTransportWebsite" w:hAnsi="GDSTransportWebsite"/>
-                <w:color w:val="0A0A0A"/>
-              </w:rPr>
-              <w:t>&lt;&lt;primaryAddress.PostCode&gt;&gt;&lt;&lt;cs_</w:t>
-            </w:r>
-            <w:proofErr w:type="gramStart"/>
-            <w:r>
-              <w:rPr>
-                <w:rFonts w:ascii="GDSTransportWebsite" w:hAnsi="GDSTransportWebsite"/>
-                <w:color w:val="0A0A0A"/>
-              </w:rPr>
-              <w:t>{!isBlank</w:t>
-            </w:r>
-            <w:proofErr w:type="gramEnd"/>
-            <w:r>
-              <w:rPr>
-                <w:rFonts w:ascii="GDSTransportWebsite" w:hAnsi="GDSTransportWebsite"/>
-                <w:color w:val="0A0A0A"/>
-              </w:rPr>
-              <w:t>(primaryAddress.Country)}&gt;&gt;</w:t>
-            </w:r>
-          </w:p>
-          <w:p>
-            <w:pPr>
-              <w:spacing w:before="40" w:after="40"/>
-              <w:rPr>
-                <w:rFonts w:ascii="GDSTransportWebsite" w:hAnsi="GDSTransportWebsite"/>
-                <w:color w:val="0A0A0A"/>
-              </w:rPr>
-            </w:pPr>
-            <w:r>
-              <w:rPr>
-                <w:rFonts w:ascii="GDSTransportWebsite" w:hAnsi="GDSTransportWebsite"/>
-                <w:color w:val="0A0A0A"/>
-              </w:rPr>
-              <w:t xml:space="preserve">&lt;&lt; </w:t>
-            </w:r>
-            <w:proofErr w:type="spellStart"/>
-            <w:r>
-              <w:rPr>
-                <w:rFonts w:ascii="GDSTransportWebsite" w:hAnsi="GDSTransportWebsite"/>
-                <w:color w:val="0A0A0A"/>
-              </w:rPr>
-              <w:t>primaryAddress.Country</w:t>
-            </w:r>
-            <w:proofErr w:type="spellEnd"/>
-            <w:r>
-              <w:rPr>
-                <w:rFonts w:ascii="GDSTransportWebsite" w:hAnsi="GDSTransportWebsite"/>
-                <w:color w:val="0A0A0A"/>
-              </w:rPr>
-              <w:t>&gt;&gt;&lt;&lt;es_&gt;&gt;</w:t>
+              <w:t>&lt;&lt;primaryAddress.AddressLine2&gt;&gt;&lt;&lt;es_&gt;&gt;&lt;&lt;cs_{!isBlank(primaryAddress.AddressLine3)}&gt;&gt;</w:t>
+            </w:r>
+          </w:p>
+          <w:p>
+            <w:pPr>
+              <w:spacing w:before="40" w:after="40"/>
+              <w:rPr>
+                <w:rFonts w:ascii="GDSTransportWebsite" w:hAnsi="GDSTransportWebsite"/>
+                <w:color w:val="0A0A0A"/>
+              </w:rPr>
+            </w:pPr>
+            <w:r>
+              <w:rPr>
+                <w:rFonts w:ascii="GDSTransportWebsite" w:hAnsi="GDSTransportWebsite"/>
+                <w:color w:val="0A0A0A"/>
+              </w:rPr>
+              <w:t>&lt;&lt;primaryAddress.AddressLine3&gt;&gt;&lt;&lt;es_&gt;&gt;&lt;&lt;cs_{!isBlank(primaryAddress.PostTown)}&gt;&gt;</w:t>
+            </w:r>
+          </w:p>
+          <w:p>
+            <w:pPr>
+              <w:spacing w:before="40" w:after="40"/>
+              <w:rPr>
+                <w:rFonts w:ascii="GDSTransportWebsite" w:hAnsi="GDSTransportWebsite"/>
+                <w:color w:val="0A0A0A"/>
+              </w:rPr>
+            </w:pPr>
+            <w:r>
+              <w:rPr>
+                <w:rFonts w:ascii="GDSTransportWebsite" w:hAnsi="GDSTransportWebsite"/>
+                <w:color w:val="0A0A0A"/>
+              </w:rPr>
+              <w:t>&lt;&lt; primaryAddress.PostTown&gt;&gt;&lt;&lt;es_&gt;&gt;</w:t>
+            </w:r>
+          </w:p>
+          <w:p>
+            <w:pPr>
+              <w:spacing w:before="40" w:after="40"/>
+              <w:rPr>
+                <w:rFonts w:ascii="GDSTransportWebsite" w:hAnsi="GDSTransportWebsite"/>
+                <w:color w:val="0A0A0A"/>
+              </w:rPr>
+            </w:pPr>
+            <w:r>
+              <w:rPr>
+                <w:rFonts w:ascii="GDSTransportWebsite" w:hAnsi="GDSTransportWebsite"/>
+                <w:color w:val="0A0A0A"/>
+              </w:rPr>
+              <w:t>&lt;&lt;primaryAddress.PostCode&gt;&gt;&lt;&lt;cs_{!isBlank(primaryAddress.Country)}&gt;&gt;</w:t>
+            </w:r>
+          </w:p>
+          <w:p>
+            <w:pPr>
+              <w:spacing w:before="40" w:after="40"/>
+              <w:rPr>
+                <w:rFonts w:ascii="GDSTransportWebsite" w:hAnsi="GDSTransportWebsite"/>
+                <w:color w:val="0A0A0A"/>
+              </w:rPr>
+            </w:pPr>
+            <w:r>
+              <w:rPr>
+                <w:rFonts w:ascii="GDSTransportWebsite" w:hAnsi="GDSTransportWebsite"/>
+                <w:color w:val="0A0A0A"/>
+              </w:rPr>
+              <w:t>&lt;&lt; primaryAddress.Country&gt;&gt;&lt;&lt;es_&gt;&gt;</w:t>
             </w:r>
           </w:p>
           <w:p>
@@ -2582,25 +1884,8 @@
                 <w:rFonts w:ascii="GDSTransportWebsite" w:hAnsi="GDSTransportWebsite"/>
                 <w:color w:val="0A0A0A"/>
               </w:rPr>
-              <w:t>&lt;&lt;cs_{</w:t>
-            </w:r>
-            <w:proofErr w:type="spellStart"/>
-            <w:r>
-              <w:rPr>
-                <w:rFonts w:ascii="GDSTransportWebsite" w:hAnsi="GDSTransportWebsite"/>
-                <w:color w:val="0A0A0A"/>
-              </w:rPr>
-              <w:t>isBlank</w:t>
-            </w:r>
-            <w:proofErr w:type="spellEnd"/>
-            <w:r>
-              <w:rPr>
-                <w:rFonts w:ascii="GDSTransportWebsite" w:hAnsi="GDSTransportWebsite"/>
-                <w:color w:val="0A0A0A"/>
-              </w:rPr>
-              <w:t>(</w:t>
-            </w:r>
-            <w:proofErr w:type="spellStart"/>
+              <w:t>&lt;&lt;cs_{isBlank(</w:t>
+            </w:r>
             <w:r>
               <w:rPr>
                 <w:rFonts w:ascii="GDSTransportWebsite" w:hAnsi="GDSTransportWebsite"/>
@@ -2608,7 +1893,6 @@
               </w:rPr>
               <w:t>phoneNumber</w:t>
             </w:r>
-            <w:proofErr w:type="spellEnd"/>
             <w:r>
               <w:rPr>
                 <w:rFonts w:ascii="GDSTransportWebsite" w:hAnsi="GDSTransportWebsite"/>
@@ -2623,7 +1907,6 @@
               </w:rPr>
               <w:t xml:space="preserve"> </w:t>
             </w:r>
-            <w:proofErr w:type="spellStart"/>
             <w:r>
               <w:rPr>
                 <w:rFonts w:ascii="GDSTransportWebsite" w:hAnsi="GDSTransportWebsite"/>
@@ -2631,7 +1914,6 @@
               </w:rPr>
               <w:t>phoneNumber</w:t>
             </w:r>
-            <w:proofErr w:type="spellEnd"/>
             <w:r>
               <w:rPr>
                 <w:rFonts w:ascii="GDSTransportWebsite" w:hAnsi="GDSTransportWebsite"/>
@@ -2707,25 +1989,8 @@
                 <w:rFonts w:ascii="GDSTransportWebsite" w:hAnsi="GDSTransportWebsite"/>
                 <w:color w:val="0A0A0A"/>
               </w:rPr>
-              <w:t>&lt;&lt;cs_{</w:t>
-            </w:r>
-            <w:proofErr w:type="spellStart"/>
-            <w:r>
-              <w:rPr>
-                <w:rFonts w:ascii="GDSTransportWebsite" w:hAnsi="GDSTransportWebsite"/>
-                <w:color w:val="0A0A0A"/>
-              </w:rPr>
-              <w:t>isBlank</w:t>
-            </w:r>
-            <w:proofErr w:type="spellEnd"/>
-            <w:r>
-              <w:rPr>
-                <w:rFonts w:ascii="GDSTransportWebsite" w:hAnsi="GDSTransportWebsite"/>
-                <w:color w:val="0A0A0A"/>
-              </w:rPr>
-              <w:t>(</w:t>
-            </w:r>
-            <w:proofErr w:type="spellStart"/>
+              <w:t>&lt;&lt;cs_{isBlank(</w:t>
+            </w:r>
             <w:r>
               <w:rPr>
                 <w:rFonts w:ascii="GDSTransportWebsite" w:hAnsi="GDSTransportWebsite"/>
@@ -2733,7 +1998,6 @@
               </w:rPr>
               <w:t>emailAddress</w:t>
             </w:r>
-            <w:proofErr w:type="spellEnd"/>
             <w:r>
               <w:rPr>
                 <w:rFonts w:ascii="GDSTransportWebsite" w:hAnsi="GDSTransportWebsite"/>
@@ -2746,17 +2010,8 @@
                 <w:rFonts w:ascii="GDSTransportWebsite" w:hAnsi="GDSTransportWebsite"/>
                 <w:color w:val="0A0A0A"/>
               </w:rPr>
-              <w:t xml:space="preserve"> </w:t>
-            </w:r>
-            <w:proofErr w:type="spellStart"/>
-            <w:r>
-              <w:rPr>
-                <w:rFonts w:ascii="GDSTransportWebsite" w:hAnsi="GDSTransportWebsite"/>
-                <w:color w:val="0A0A0A"/>
-              </w:rPr>
-              <w:t>emailAddress</w:t>
-            </w:r>
-            <w:proofErr w:type="spellEnd"/>
+              <w:t xml:space="preserve"> emailAddress</w:t>
+            </w:r>
             <w:r>
               <w:rPr>
                 <w:rFonts w:ascii="GDSTransportWebsite" w:hAnsi="GDSTransportWebsite"/>
@@ -2814,29 +2069,7 @@
                 <w:color w:val="0A0A0A"/>
                 <w:shd w:val="clear" w:color="auto" w:fill="FFFFFF"/>
               </w:rPr>
-              <w:t>&lt;&lt;</w:t>
-            </w:r>
-            <w:proofErr w:type="spellStart"/>
-            <w:r>
-              <w:rPr>
-                <w:rFonts w:ascii="GDSTransportWebsite" w:hAnsi="GDSTransportWebsite"/>
-                <w:b/>
-                <w:bCs/>
-                <w:color w:val="0A0A0A"/>
-                <w:shd w:val="clear" w:color="auto" w:fill="FFFFFF"/>
-              </w:rPr>
-              <w:t>er_respondents</w:t>
-            </w:r>
-            <w:proofErr w:type="spellEnd"/>
-            <w:r>
-              <w:rPr>
-                <w:rFonts w:ascii="GDSTransportWebsite" w:hAnsi="GDSTransportWebsite"/>
-                <w:b/>
-                <w:bCs/>
-                <w:color w:val="0A0A0A"/>
-                <w:shd w:val="clear" w:color="auto" w:fill="FFFFFF"/>
-              </w:rPr>
-              <w:t>&gt;&gt;</w:t>
+              <w:t>&lt;&lt;er_respondents&gt;&gt;</w:t>
             </w:r>
           </w:p>
           <w:p>
@@ -2874,38 +2107,7 @@
           <w:sz w:val="36"/>
           <w:szCs w:val="36"/>
         </w:rPr>
-        <w:t>&lt;&lt;cs_{</w:t>
-      </w:r>
-      <w:proofErr w:type="spellStart"/>
-      <w:proofErr w:type="gramStart"/>
-      <w:r>
-        <w:rPr>
-          <w:rFonts w:ascii="GDSTransportWebsite" w:hAnsi="GDSTransportWebsite"/>
-          <w:color w:val="0A0A0A"/>
-          <w:sz w:val="36"/>
-          <w:szCs w:val="36"/>
-        </w:rPr>
-        <w:t>allocatedTrack</w:t>
-      </w:r>
-      <w:proofErr w:type="spellEnd"/>
-      <w:r>
-        <w:rPr>
-          <w:rFonts w:ascii="GDSTransportWebsite" w:hAnsi="GDSTransportWebsite"/>
-          <w:color w:val="0A0A0A"/>
-          <w:sz w:val="36"/>
-          <w:szCs w:val="36"/>
-        </w:rPr>
-        <w:t>!=</w:t>
-      </w:r>
-      <w:proofErr w:type="gramEnd"/>
-      <w:r>
-        <w:rPr>
-          <w:rFonts w:ascii="GDSTransportWebsite" w:hAnsi="GDSTransportWebsite"/>
-          <w:color w:val="0A0A0A"/>
-          <w:sz w:val="36"/>
-          <w:szCs w:val="36"/>
-        </w:rPr>
-        <w:t>'SMALL_CLAIM'}&gt;&gt;</w:t>
+        <w:t>&lt;&lt;cs_{allocatedTrack!='SMALL_CLAIM'}&gt;&gt;</w:t>
       </w:r>
     </w:p>
     <w:p>
@@ -3060,23 +2262,7 @@
                 <w:rFonts w:ascii="GDSTransportWebsite" w:hAnsi="GDSTransportWebsite"/>
                 <w:color w:val="0A0A0A"/>
               </w:rPr>
-              <w:t>&lt;&lt;</w:t>
-            </w:r>
-            <w:proofErr w:type="spellStart"/>
-            <w:r>
-              <w:rPr>
-                <w:rFonts w:ascii="GDSTransportWebsite" w:hAnsi="GDSTransportWebsite"/>
-                <w:color w:val="0A0A0A"/>
-              </w:rPr>
-              <w:t>fileDirectionsQuestionnaire.oneMonthStayRequested</w:t>
-            </w:r>
-            <w:proofErr w:type="spellEnd"/>
-            <w:r>
-              <w:rPr>
-                <w:rFonts w:ascii="GDSTransportWebsite" w:hAnsi="GDSTransportWebsite"/>
-                <w:color w:val="0A0A0A"/>
-              </w:rPr>
-              <w:t>&gt;&gt;</w:t>
+              <w:t>&lt;&lt;fileDirectionsQuestionnaire.oneMonthStayRequested&gt;&gt;</w:t>
             </w:r>
           </w:p>
         </w:tc>
@@ -3138,27 +2324,7 @@
           <w:sz w:val="36"/>
           <w:szCs w:val="36"/>
         </w:rPr>
-        <w:t>&lt;&lt;cs_{</w:t>
-      </w:r>
-      <w:proofErr w:type="spellStart"/>
-      <w:r>
-        <w:rPr>
-          <w:rFonts w:ascii="GDSTransportWebsite" w:hAnsi="GDSTransportWebsite"/>
-          <w:color w:val="0A0A0A"/>
-          <w:sz w:val="36"/>
-          <w:szCs w:val="36"/>
-        </w:rPr>
-        <w:t>allocatedTrack</w:t>
-      </w:r>
-      <w:proofErr w:type="spellEnd"/>
-      <w:r>
-        <w:rPr>
-          <w:rFonts w:ascii="GDSTransportWebsite" w:hAnsi="GDSTransportWebsite"/>
-          <w:color w:val="0A0A0A"/>
-          <w:sz w:val="36"/>
-          <w:szCs w:val="36"/>
-        </w:rPr>
-        <w:t>='FAST_CLAIM'}&gt;&gt;</w:t>
+        <w:t>&lt;&lt;cs_{allocatedTrack='FAST_CLAIM'}&gt;&gt;</w:t>
       </w:r>
     </w:p>
     <w:p>
@@ -3264,23 +2430,7 @@
                 <w:rFonts w:ascii="GDSTransportWebsite" w:hAnsi="GDSTransportWebsite"/>
                 <w:color w:val="0A0A0A"/>
               </w:rPr>
-              <w:t>&lt;&lt;</w:t>
-            </w:r>
-            <w:proofErr w:type="spellStart"/>
-            <w:r>
-              <w:rPr>
-                <w:rFonts w:ascii="GDSTransportWebsite" w:hAnsi="GDSTransportWebsite"/>
-                <w:color w:val="0A0A0A"/>
-              </w:rPr>
-              <w:t>disclosureOfElectronicDocuments.reachedAgreement</w:t>
-            </w:r>
-            <w:proofErr w:type="spellEnd"/>
-            <w:r>
-              <w:rPr>
-                <w:rFonts w:ascii="GDSTransportWebsite" w:hAnsi="GDSTransportWebsite"/>
-                <w:color w:val="0A0A0A"/>
-              </w:rPr>
-              <w:t>&gt;&gt;</w:t>
+              <w:t>&lt;&lt;disclosureOfElectronicDocuments.reachedAgreement&gt;&gt;</w:t>
             </w:r>
           </w:p>
         </w:tc>
@@ -3293,53 +2443,7 @@
           <w:color w:val="0A0A0A"/>
           <w:shd w:val="clear" w:color="auto" w:fill="FFFFFF"/>
         </w:rPr>
-        <w:t>&lt;&lt;cs</w:t>
-      </w:r>
-      <w:proofErr w:type="gramStart"/>
-      <w:r>
-        <w:rPr>
-          <w:rFonts w:ascii="GDSTransportWebsite" w:hAnsi="GDSTransportWebsite"/>
-          <w:color w:val="0A0A0A"/>
-          <w:shd w:val="clear" w:color="auto" w:fill="FFFFFF"/>
-        </w:rPr>
-        <w:t>_{</w:t>
-      </w:r>
-      <w:proofErr w:type="spellStart"/>
-      <w:proofErr w:type="gramEnd"/>
-      <w:r>
-        <w:rPr>
-          <w:rFonts w:ascii="GDSTransportWebsite" w:hAnsi="GDSTransportWebsite"/>
-          <w:color w:val="0A0A0A"/>
-          <w:shd w:val="clear" w:color="auto" w:fill="FFFFFF"/>
-        </w:rPr>
-        <w:t>disclosureOfElectronicDocuments.reachedAgreement</w:t>
-      </w:r>
-      <w:proofErr w:type="spellEnd"/>
-      <w:r>
-        <w:rPr>
-          <w:rFonts w:ascii="GDSTransportWebsite" w:hAnsi="GDSTransportWebsite"/>
-          <w:color w:val="0A0A0A"/>
-          <w:shd w:val="clear" w:color="auto" w:fill="FFFFFF"/>
-        </w:rPr>
-        <w:t xml:space="preserve">='No' &amp;&amp; </w:t>
-      </w:r>
-      <w:proofErr w:type="spellStart"/>
-      <w:r>
-        <w:rPr>
-          <w:rFonts w:ascii="GDSTransportWebsite" w:hAnsi="GDSTransportWebsite"/>
-          <w:color w:val="0A0A0A"/>
-          <w:shd w:val="clear" w:color="auto" w:fill="FFFFFF"/>
-        </w:rPr>
-        <w:t>disclosureOfElectronicDocuments.agreementLikely</w:t>
-      </w:r>
-      <w:proofErr w:type="spellEnd"/>
-      <w:r>
-        <w:rPr>
-          <w:rFonts w:ascii="GDSTransportWebsite" w:hAnsi="GDSTransportWebsite"/>
-          <w:color w:val="0A0A0A"/>
-          <w:shd w:val="clear" w:color="auto" w:fill="FFFFFF"/>
-        </w:rPr>
-        <w:t>='No' }&gt;&gt;</w:t>
+        <w:t>&lt;&lt;cs_{disclosureOfElectronicDocuments.reachedAgreement='No' &amp;&amp; disclosureOfElectronicDocuments.agreementLikely='No' }&gt;&gt;</w:t>
       </w:r>
     </w:p>
     <w:tbl>
@@ -3384,29 +2488,7 @@
                 <w:color w:val="0A0A0A"/>
                 <w:shd w:val="clear" w:color="auto" w:fill="FFFFFF"/>
               </w:rPr>
-              <w:t xml:space="preserve">Explain why </w:t>
-            </w:r>
-            <w:proofErr w:type="gramStart"/>
-            <w:r>
-              <w:rPr>
-                <w:rFonts w:ascii="GDSTransportWebsite" w:hAnsi="GDSTransportWebsite"/>
-                <w:b/>
-                <w:bCs/>
-                <w:color w:val="0A0A0A"/>
-                <w:shd w:val="clear" w:color="auto" w:fill="FFFFFF"/>
-              </w:rPr>
-              <w:t>not</w:t>
-            </w:r>
-            <w:proofErr w:type="gramEnd"/>
-            <w:r>
-              <w:rPr>
-                <w:rFonts w:ascii="GDSTransportWebsite" w:hAnsi="GDSTransportWebsite"/>
-                <w:b/>
-                <w:bCs/>
-                <w:color w:val="0A0A0A"/>
-                <w:shd w:val="clear" w:color="auto" w:fill="FFFFFF"/>
-              </w:rPr>
-              <w:t xml:space="preserve"> </w:t>
+              <w:t xml:space="preserve">Explain why not </w:t>
             </w:r>
           </w:p>
           <w:p>
@@ -3441,23 +2523,7 @@
                 <w:rFonts w:ascii="GDSTransportWebsite" w:hAnsi="GDSTransportWebsite"/>
                 <w:color w:val="0A0A0A"/>
               </w:rPr>
-              <w:t>&lt;&lt;</w:t>
-            </w:r>
-            <w:proofErr w:type="spellStart"/>
-            <w:r>
-              <w:rPr>
-                <w:rFonts w:ascii="GDSTransportWebsite" w:hAnsi="GDSTransportWebsite"/>
-                <w:color w:val="0A0A0A"/>
-              </w:rPr>
-              <w:t>disclosureOfElectronicDocuments.reasonForNoAgreement</w:t>
-            </w:r>
-            <w:proofErr w:type="spellEnd"/>
-            <w:r>
-              <w:rPr>
-                <w:rFonts w:ascii="GDSTransportWebsite" w:hAnsi="GDSTransportWebsite"/>
-                <w:color w:val="0A0A0A"/>
-              </w:rPr>
-              <w:t>&gt;&gt;</w:t>
+              <w:t>&lt;&lt;disclosureOfElectronicDocuments.reasonForNoAgreement&gt;&gt;</w:t>
             </w:r>
           </w:p>
         </w:tc>
@@ -3487,25 +2553,7 @@
           <w:color w:val="0A0A0A"/>
           <w:shd w:val="clear" w:color="auto" w:fill="FFFFFF"/>
         </w:rPr>
-        <w:t>&lt;&lt;cs</w:t>
-      </w:r>
-      <w:proofErr w:type="gramStart"/>
-      <w:r>
-        <w:rPr>
-          <w:rFonts w:ascii="GDSTransportWebsite" w:hAnsi="GDSTransportWebsite"/>
-          <w:color w:val="0A0A0A"/>
-          <w:shd w:val="clear" w:color="auto" w:fill="FFFFFF"/>
-        </w:rPr>
-        <w:t>_{</w:t>
-      </w:r>
-      <w:proofErr w:type="gramEnd"/>
-      <w:r>
-        <w:rPr>
-          <w:rFonts w:ascii="GDSTransportWebsite" w:hAnsi="GDSTransportWebsite"/>
-          <w:color w:val="0A0A0A"/>
-          <w:shd w:val="clear" w:color="auto" w:fill="FFFFFF"/>
-        </w:rPr>
-        <w:t>disclosureOfNonElectronicDocuments.directionsForDisclosureProposed='Yes' &amp;&amp; disclosureOfNonElectronicDocuments.standardDirectionsRequired=No}&gt;&gt;</w:t>
+        <w:t>&lt;&lt;cs_{disclosureOfNonElectronicDocuments.directionsForDisclosureProposed='Yes' &amp;&amp; disclosureOfNonElectronicDocuments.standardDirectionsRequired=No}&gt;&gt;</w:t>
       </w:r>
     </w:p>
     <w:tbl>
@@ -3550,20 +2598,8 @@
                 <w:color w:val="0A0A0A"/>
                 <w:shd w:val="clear" w:color="auto" w:fill="FFFFFF"/>
               </w:rPr>
-              <w:t xml:space="preserve">Enter your preferred directions for </w:t>
-            </w:r>
-            <w:proofErr w:type="gramStart"/>
-            <w:r>
-              <w:rPr>
-                <w:rFonts w:ascii="GDSTransportWebsite" w:hAnsi="GDSTransportWebsite"/>
-                <w:b/>
-                <w:bCs/>
-                <w:color w:val="0A0A0A"/>
-                <w:shd w:val="clear" w:color="auto" w:fill="FFFFFF"/>
-              </w:rPr>
-              <w:t>disclosure</w:t>
-            </w:r>
-            <w:proofErr w:type="gramEnd"/>
+              <w:t>Enter your preferred directions for disclosure</w:t>
+            </w:r>
           </w:p>
           <w:p>
             <w:pPr>
@@ -3604,23 +2640,7 @@
                 <w:color w:val="0A0A0A"/>
               </w:rPr>
               <w:lastRenderedPageBreak/>
-              <w:t>&lt;&lt;</w:t>
-            </w:r>
-            <w:proofErr w:type="spellStart"/>
-            <w:r>
-              <w:rPr>
-                <w:rFonts w:ascii="GDSTransportWebsite" w:hAnsi="GDSTransportWebsite"/>
-                <w:color w:val="0A0A0A"/>
-              </w:rPr>
-              <w:t>disclosureOfNonElectronicDocuments.bespokeDirections</w:t>
-            </w:r>
-            <w:proofErr w:type="spellEnd"/>
-            <w:r>
-              <w:rPr>
-                <w:rFonts w:ascii="GDSTransportWebsite" w:hAnsi="GDSTransportWebsite"/>
-                <w:color w:val="0A0A0A"/>
-              </w:rPr>
-              <w:t>&gt;&gt;</w:t>
+              <w:t>&lt;&lt;disclosureOfNonElectronicDocuments.bespokeDirections&gt;&gt;</w:t>
             </w:r>
           </w:p>
         </w:tc>
@@ -3732,23 +2752,7 @@
                 <w:rFonts w:ascii="GDSTransportWebsite" w:hAnsi="GDSTransportWebsite"/>
                 <w:color w:val="0A0A0A"/>
               </w:rPr>
-              <w:t>&lt;&lt;</w:t>
-            </w:r>
-            <w:proofErr w:type="spellStart"/>
-            <w:r>
-              <w:rPr>
-                <w:rFonts w:ascii="GDSTransportWebsite" w:hAnsi="GDSTransportWebsite"/>
-                <w:color w:val="0A0A0A"/>
-              </w:rPr>
-              <w:t>disclosureReport.disclosureFormFiledAndServed</w:t>
-            </w:r>
-            <w:proofErr w:type="spellEnd"/>
-            <w:r>
-              <w:rPr>
-                <w:rFonts w:ascii="GDSTransportWebsite" w:hAnsi="GDSTransportWebsite"/>
-                <w:color w:val="0A0A0A"/>
-              </w:rPr>
-              <w:t>&gt;&gt;</w:t>
+              <w:t>&lt;&lt;disclosureReport.disclosureFormFiledAndServed&gt;&gt;</w:t>
             </w:r>
           </w:p>
         </w:tc>
@@ -3763,7 +2767,6 @@
         </w:rPr>
         <w:t>&lt;&lt;cs</w:t>
       </w:r>
-      <w:proofErr w:type="gramStart"/>
       <w:r>
         <w:rPr>
           <w:rFonts w:ascii="GDSTransportWebsite" w:hAnsi="GDSTransportWebsite"/>
@@ -3773,7 +2776,6 @@
         </w:rPr>
         <w:t>_{</w:t>
       </w:r>
-      <w:proofErr w:type="gramEnd"/>
       <w:r>
         <w:rPr>
           <w:rFonts w:ascii="GDSTransportWebsite" w:hAnsi="GDSTransportWebsite"/>
@@ -3782,7 +2784,6 @@
         </w:rPr>
         <w:t>'Yes'=</w:t>
       </w:r>
-      <w:proofErr w:type="spellStart"/>
       <w:r>
         <w:rPr>
           <w:rFonts w:ascii="GDSTransportWebsite" w:hAnsi="GDSTransportWebsite"/>
@@ -3790,7 +2791,6 @@
         </w:rPr>
         <w:t>disclosureReport.disclosureFormFiledAndServed</w:t>
       </w:r>
-      <w:proofErr w:type="spellEnd"/>
       <w:r>
         <w:rPr>
           <w:rFonts w:ascii="GDSTransportWebsite" w:hAnsi="GDSTransportWebsite"/>
@@ -3842,20 +2842,8 @@
                 <w:color w:val="0A0A0A"/>
                 <w:shd w:val="clear" w:color="auto" w:fill="FFFFFF"/>
               </w:rPr>
-              <w:t xml:space="preserve">Proposed </w:t>
-            </w:r>
-            <w:proofErr w:type="gramStart"/>
-            <w:r>
-              <w:rPr>
-                <w:rFonts w:ascii="GDSTransportWebsite" w:hAnsi="GDSTransportWebsite"/>
-                <w:b/>
-                <w:bCs/>
-                <w:color w:val="0A0A0A"/>
-                <w:shd w:val="clear" w:color="auto" w:fill="FFFFFF"/>
-              </w:rPr>
-              <w:t>directions</w:t>
-            </w:r>
-            <w:proofErr w:type="gramEnd"/>
+              <w:t>Proposed directions</w:t>
+            </w:r>
           </w:p>
           <w:p>
             <w:pPr>
@@ -3895,23 +2883,7 @@
                 <w:rFonts w:ascii="GDSTransportWebsite" w:hAnsi="GDSTransportWebsite"/>
                 <w:color w:val="0A0A0A"/>
               </w:rPr>
-              <w:t>&lt;&lt;</w:t>
-            </w:r>
-            <w:proofErr w:type="spellStart"/>
-            <w:r>
-              <w:rPr>
-                <w:rFonts w:ascii="GDSTransportWebsite" w:hAnsi="GDSTransportWebsite"/>
-                <w:color w:val="0A0A0A"/>
-              </w:rPr>
-              <w:t>disclosureReport.draftOrderNumber</w:t>
-            </w:r>
-            <w:proofErr w:type="spellEnd"/>
-            <w:r>
-              <w:rPr>
-                <w:rFonts w:ascii="GDSTransportWebsite" w:hAnsi="GDSTransportWebsite"/>
-                <w:color w:val="0A0A0A"/>
-              </w:rPr>
-              <w:t>&gt;&gt;</w:t>
+              <w:t>&lt;&lt;disclosureReport.draftOrderNumber&gt;&gt;</w:t>
             </w:r>
           </w:p>
         </w:tc>
@@ -4088,26 +3060,8 @@
                 <w:rFonts w:ascii="GDSTransportWebsite" w:hAnsi="GDSTransportWebsite"/>
                 <w:color w:val="0A0A0A"/>
               </w:rPr>
-              <w:t>&lt;&lt;cs_{</w:t>
-            </w:r>
-            <w:proofErr w:type="spellStart"/>
-            <w:r>
-              <w:rPr>
-                <w:rFonts w:ascii="GDSTransportWebsite" w:hAnsi="GDSTransportWebsite"/>
-                <w:color w:val="0A0A0A"/>
-              </w:rPr>
-              <w:t>isBlank</w:t>
-            </w:r>
-            <w:proofErr w:type="spellEnd"/>
-            <w:r>
-              <w:rPr>
-                <w:rFonts w:ascii="GDSTransportWebsite" w:hAnsi="GDSTransportWebsite"/>
-                <w:color w:val="0A0A0A"/>
-              </w:rPr>
-              <w:t>(</w:t>
-            </w:r>
-            <w:proofErr w:type="spellStart"/>
-            <w:proofErr w:type="gramStart"/>
+              <w:t>&lt;&lt;cs_{isBlank(</w:t>
+            </w:r>
             <w:r>
               <w:rPr>
                 <w:rFonts w:ascii="GDSTransportWebsite" w:hAnsi="GDSTransportWebsite"/>
@@ -4115,8 +3069,6 @@
               </w:rPr>
               <w:t>experts.expertRequired</w:t>
             </w:r>
-            <w:proofErr w:type="spellEnd"/>
-            <w:proofErr w:type="gramEnd"/>
             <w:r>
               <w:rPr>
                 <w:rFonts w:ascii="GDSTransportWebsite" w:hAnsi="GDSTransportWebsite"/>
@@ -4129,23 +3081,14 @@
                 <w:rFonts w:ascii="GDSTransportWebsite" w:hAnsi="GDSTransportWebsite"/>
                 <w:color w:val="0A0A0A"/>
               </w:rPr>
-              <w:t xml:space="preserve"> </w:t>
-            </w:r>
-            <w:proofErr w:type="spellStart"/>
-            <w:r>
-              <w:rPr>
-                <w:rFonts w:ascii="GDSTransportWebsite" w:hAnsi="GDSTransportWebsite"/>
-                <w:color w:val="0A0A0A"/>
-              </w:rPr>
               <w:t>experts.expertRequired</w:t>
             </w:r>
-            <w:proofErr w:type="spellEnd"/>
-            <w:r>
-              <w:rPr>
-                <w:rFonts w:ascii="GDSTransportWebsite" w:hAnsi="GDSTransportWebsite"/>
-                <w:color w:val="0A0A0A"/>
-              </w:rPr>
-              <w:t xml:space="preserve"> &gt;&gt;&lt;&lt;es_&gt;&gt;</w:t>
+            <w:r>
+              <w:rPr>
+                <w:rFonts w:ascii="GDSTransportWebsite" w:hAnsi="GDSTransportWebsite"/>
+                <w:color w:val="0A0A0A"/>
+              </w:rPr>
+              <w:t>&gt;&gt;&lt;&lt;es_&gt;&gt;</w:t>
             </w:r>
           </w:p>
         </w:tc>
@@ -4158,27 +3101,7 @@
           <w:color w:val="0A0A0A"/>
           <w:shd w:val="clear" w:color="auto" w:fill="FFFFFF"/>
         </w:rPr>
-        <w:t>&lt;&lt;cs_{</w:t>
-      </w:r>
-      <w:proofErr w:type="spellStart"/>
-      <w:proofErr w:type="gramStart"/>
-      <w:r>
-        <w:rPr>
-          <w:rFonts w:ascii="GDSTransportWebsite" w:hAnsi="GDSTransportWebsite"/>
-          <w:color w:val="0A0A0A"/>
-          <w:shd w:val="clear" w:color="auto" w:fill="FFFFFF"/>
-        </w:rPr>
-        <w:t>experts.expertRequired</w:t>
-      </w:r>
-      <w:proofErr w:type="spellEnd"/>
-      <w:proofErr w:type="gramEnd"/>
-      <w:r>
-        <w:rPr>
-          <w:rFonts w:ascii="GDSTransportWebsite" w:hAnsi="GDSTransportWebsite"/>
-          <w:color w:val="0A0A0A"/>
-          <w:shd w:val="clear" w:color="auto" w:fill="FFFFFF"/>
-        </w:rPr>
-        <w:t>='Yes'}&gt;&gt;</w:t>
+        <w:t>&lt;&lt;cs_{experts.expertRequired='Yes'}&gt;&gt;</w:t>
       </w:r>
     </w:p>
     <w:tbl>
@@ -4224,29 +3147,7 @@
                 <w:color w:val="0A0A0A"/>
                 <w:shd w:val="clear" w:color="auto" w:fill="FFFFFF"/>
               </w:rPr>
-              <w:t xml:space="preserve">Have you already sent expert reports or </w:t>
-            </w:r>
-            <w:proofErr w:type="gramStart"/>
-            <w:r>
-              <w:rPr>
-                <w:rFonts w:ascii="GDSTransportWebsite" w:hAnsi="GDSTransportWebsite"/>
-                <w:b/>
-                <w:bCs/>
-                <w:color w:val="0A0A0A"/>
-                <w:shd w:val="clear" w:color="auto" w:fill="FFFFFF"/>
-              </w:rPr>
-              <w:t>similar to</w:t>
-            </w:r>
-            <w:proofErr w:type="gramEnd"/>
-            <w:r>
-              <w:rPr>
-                <w:rFonts w:ascii="GDSTransportWebsite" w:hAnsi="GDSTransportWebsite"/>
-                <w:b/>
-                <w:bCs/>
-                <w:color w:val="0A0A0A"/>
-                <w:shd w:val="clear" w:color="auto" w:fill="FFFFFF"/>
-              </w:rPr>
-              <w:t xml:space="preserve"> other parties?</w:t>
+              <w:t>Have you already sent expert reports or similar to other parties?</w:t>
             </w:r>
           </w:p>
           <w:p>
@@ -4281,26 +3182,8 @@
                 <w:rFonts w:ascii="GDSTransportWebsite" w:hAnsi="GDSTransportWebsite"/>
                 <w:color w:val="0A0A0A"/>
               </w:rPr>
-              <w:t>&lt;&lt;cs_{</w:t>
-            </w:r>
-            <w:proofErr w:type="spellStart"/>
-            <w:r>
-              <w:rPr>
-                <w:rFonts w:ascii="GDSTransportWebsite" w:hAnsi="GDSTransportWebsite"/>
-                <w:color w:val="0A0A0A"/>
-              </w:rPr>
-              <w:t>isBlank</w:t>
-            </w:r>
-            <w:proofErr w:type="spellEnd"/>
-            <w:r>
-              <w:rPr>
-                <w:rFonts w:ascii="GDSTransportWebsite" w:hAnsi="GDSTransportWebsite"/>
-                <w:color w:val="0A0A0A"/>
-              </w:rPr>
-              <w:t>(</w:t>
-            </w:r>
-            <w:proofErr w:type="spellStart"/>
-            <w:proofErr w:type="gramStart"/>
+              <w:t>&lt;&lt;cs_{isBlank(</w:t>
+            </w:r>
             <w:r>
               <w:rPr>
                 <w:rFonts w:ascii="GDSTransportWebsite" w:hAnsi="GDSTransportWebsite"/>
@@ -4308,8 +3191,6 @@
               </w:rPr>
               <w:t>experts.expertReportsSent</w:t>
             </w:r>
-            <w:proofErr w:type="spellEnd"/>
-            <w:proofErr w:type="gramEnd"/>
             <w:r>
               <w:rPr>
                 <w:rFonts w:ascii="GDSTransportWebsite" w:hAnsi="GDSTransportWebsite"/>
@@ -4322,23 +3203,14 @@
                 <w:rFonts w:ascii="GDSTransportWebsite" w:hAnsi="GDSTransportWebsite"/>
                 <w:color w:val="0A0A0A"/>
               </w:rPr>
-              <w:t xml:space="preserve"> </w:t>
-            </w:r>
-            <w:proofErr w:type="spellStart"/>
-            <w:r>
-              <w:rPr>
-                <w:rFonts w:ascii="GDSTransportWebsite" w:hAnsi="GDSTransportWebsite"/>
-                <w:color w:val="0A0A0A"/>
-              </w:rPr>
               <w:t>experts.expertReportsSent</w:t>
             </w:r>
-            <w:proofErr w:type="spellEnd"/>
-            <w:r>
-              <w:rPr>
-                <w:rFonts w:ascii="GDSTransportWebsite" w:hAnsi="GDSTransportWebsite"/>
-                <w:color w:val="0A0A0A"/>
-              </w:rPr>
-              <w:t xml:space="preserve"> &gt;&gt;&lt;&lt;es_&gt;</w:t>
+            <w:r>
+              <w:rPr>
+                <w:rFonts w:ascii="GDSTransportWebsite" w:hAnsi="GDSTransportWebsite"/>
+                <w:color w:val="0A0A0A"/>
+              </w:rPr>
+              <w:t>&gt;&gt;&lt;&lt;es_&gt;</w:t>
             </w:r>
             <w:r>
               <w:rPr>
@@ -4422,26 +3294,8 @@
                 <w:rFonts w:ascii="GDSTransportWebsite" w:hAnsi="GDSTransportWebsite"/>
                 <w:color w:val="0A0A0A"/>
               </w:rPr>
-              <w:t>&lt;&lt;cs_{</w:t>
-            </w:r>
-            <w:proofErr w:type="spellStart"/>
-            <w:r>
-              <w:rPr>
-                <w:rFonts w:ascii="GDSTransportWebsite" w:hAnsi="GDSTransportWebsite"/>
-                <w:color w:val="0A0A0A"/>
-              </w:rPr>
-              <w:t>isBlank</w:t>
-            </w:r>
-            <w:proofErr w:type="spellEnd"/>
-            <w:r>
-              <w:rPr>
-                <w:rFonts w:ascii="GDSTransportWebsite" w:hAnsi="GDSTransportWebsite"/>
-                <w:color w:val="0A0A0A"/>
-              </w:rPr>
-              <w:t>(</w:t>
-            </w:r>
-            <w:proofErr w:type="spellStart"/>
-            <w:proofErr w:type="gramStart"/>
+              <w:t>&lt;&lt;cs_{isBlank(</w:t>
+            </w:r>
             <w:r>
               <w:rPr>
                 <w:rFonts w:ascii="GDSTransportWebsite" w:hAnsi="GDSTransportWebsite"/>
@@ -4449,8 +3303,6 @@
               </w:rPr>
               <w:t>experts.jointExpertSuitable</w:t>
             </w:r>
-            <w:proofErr w:type="spellEnd"/>
-            <w:proofErr w:type="gramEnd"/>
             <w:r>
               <w:rPr>
                 <w:rFonts w:ascii="GDSTransportWebsite" w:hAnsi="GDSTransportWebsite"/>
@@ -4463,23 +3315,14 @@
                 <w:rFonts w:ascii="GDSTransportWebsite" w:hAnsi="GDSTransportWebsite"/>
                 <w:color w:val="0A0A0A"/>
               </w:rPr>
-              <w:t xml:space="preserve"> </w:t>
-            </w:r>
-            <w:proofErr w:type="spellStart"/>
-            <w:r>
-              <w:rPr>
-                <w:rFonts w:ascii="GDSTransportWebsite" w:hAnsi="GDSTransportWebsite"/>
-                <w:color w:val="0A0A0A"/>
-              </w:rPr>
               <w:t>experts.jointExpertSuitable</w:t>
             </w:r>
-            <w:proofErr w:type="spellEnd"/>
-            <w:r>
-              <w:rPr>
-                <w:rFonts w:ascii="GDSTransportWebsite" w:hAnsi="GDSTransportWebsite"/>
-                <w:color w:val="0A0A0A"/>
-              </w:rPr>
-              <w:t xml:space="preserve"> &gt;&gt;&lt;&lt;es_&gt;</w:t>
+            <w:r>
+              <w:rPr>
+                <w:rFonts w:ascii="GDSTransportWebsite" w:hAnsi="GDSTransportWebsite"/>
+                <w:color w:val="0A0A0A"/>
+              </w:rPr>
+              <w:t>&gt;&gt;&lt;&lt;es_&gt;</w:t>
             </w:r>
             <w:r>
               <w:rPr>
@@ -4518,35 +3361,7 @@
                 <w:color w:val="0A0A0A"/>
                 <w:shd w:val="clear" w:color="auto" w:fill="FFFFFF"/>
               </w:rPr>
-              <w:t>&lt;&lt;</w:t>
-            </w:r>
-            <w:proofErr w:type="spellStart"/>
-            <w:r>
-              <w:rPr>
-                <w:rFonts w:ascii="GDSTransportWebsite" w:hAnsi="GDSTransportWebsite"/>
-                <w:color w:val="0A0A0A"/>
-                <w:shd w:val="clear" w:color="auto" w:fill="FFFFFF"/>
-              </w:rPr>
-              <w:t>rr_</w:t>
-            </w:r>
-            <w:proofErr w:type="gramStart"/>
-            <w:r>
-              <w:rPr>
-                <w:rFonts w:ascii="GDSTransportWebsite" w:hAnsi="GDSTransportWebsite"/>
-                <w:color w:val="0A0A0A"/>
-                <w:shd w:val="clear" w:color="auto" w:fill="FFFFFF"/>
-              </w:rPr>
-              <w:t>experts.details</w:t>
-            </w:r>
-            <w:proofErr w:type="spellEnd"/>
-            <w:proofErr w:type="gramEnd"/>
-            <w:r>
-              <w:rPr>
-                <w:rFonts w:ascii="GDSTransportWebsite" w:hAnsi="GDSTransportWebsite"/>
-                <w:color w:val="0A0A0A"/>
-                <w:shd w:val="clear" w:color="auto" w:fill="FFFFFF"/>
-              </w:rPr>
-              <w:t>&gt;&gt;</w:t>
+              <w:t>&lt;&lt;rr_experts.details&gt;&gt;</w:t>
             </w:r>
           </w:p>
         </w:tc>
@@ -4580,23 +3395,7 @@
                 <w:rFonts w:ascii="GDSTransportWebsite" w:hAnsi="GDSTransportWebsite"/>
                 <w:color w:val="0A0A0A"/>
               </w:rPr>
-              <w:t>Expert &lt;&lt;$</w:t>
-            </w:r>
-            <w:proofErr w:type="spellStart"/>
-            <w:r>
-              <w:rPr>
-                <w:rFonts w:ascii="GDSTransportWebsite" w:hAnsi="GDSTransportWebsite"/>
-                <w:color w:val="0A0A0A"/>
-              </w:rPr>
-              <w:t>itemnum</w:t>
-            </w:r>
-            <w:proofErr w:type="spellEnd"/>
-            <w:r>
-              <w:rPr>
-                <w:rFonts w:ascii="GDSTransportWebsite" w:hAnsi="GDSTransportWebsite"/>
-                <w:color w:val="0A0A0A"/>
-              </w:rPr>
-              <w:t>&gt;&gt;</w:t>
+              <w:t>Expert &lt;&lt;$itemnum&gt;&gt;</w:t>
             </w:r>
           </w:p>
         </w:tc>
@@ -4674,25 +3473,8 @@
                 <w:rFonts w:ascii="GDSTransportWebsite" w:hAnsi="GDSTransportWebsite"/>
                 <w:color w:val="0A0A0A"/>
               </w:rPr>
-              <w:t>&lt;&lt;cs_{</w:t>
-            </w:r>
-            <w:proofErr w:type="spellStart"/>
-            <w:r>
-              <w:rPr>
-                <w:rFonts w:ascii="GDSTransportWebsite" w:hAnsi="GDSTransportWebsite"/>
-                <w:color w:val="0A0A0A"/>
-              </w:rPr>
-              <w:t>isBlank</w:t>
-            </w:r>
-            <w:proofErr w:type="spellEnd"/>
-            <w:r>
-              <w:rPr>
-                <w:rFonts w:ascii="GDSTransportWebsite" w:hAnsi="GDSTransportWebsite"/>
-                <w:color w:val="0A0A0A"/>
-              </w:rPr>
-              <w:t>(</w:t>
-            </w:r>
-            <w:proofErr w:type="spellStart"/>
+              <w:t>&lt;&lt;cs_{isBlank(</w:t>
+            </w:r>
             <w:r>
               <w:rPr>
                 <w:rFonts w:ascii="GDSTransportWebsite" w:hAnsi="GDSTransportWebsite"/>
@@ -4700,7 +3482,6 @@
               </w:rPr>
               <w:t>firstName</w:t>
             </w:r>
-            <w:proofErr w:type="spellEnd"/>
             <w:r>
               <w:rPr>
                 <w:rFonts w:ascii="GDSTransportWebsite" w:hAnsi="GDSTransportWebsite"/>
@@ -4708,7 +3489,6 @@
               </w:rPr>
               <w:t xml:space="preserve">)}&gt;&gt;Not Provided&lt;&lt;else&gt;&gt;&lt;&lt; </w:t>
             </w:r>
-            <w:proofErr w:type="spellStart"/>
             <w:r>
               <w:rPr>
                 <w:rFonts w:ascii="GDSTransportWebsite" w:hAnsi="GDSTransportWebsite"/>
@@ -4716,21 +3496,12 @@
               </w:rPr>
               <w:t>firstName</w:t>
             </w:r>
-            <w:proofErr w:type="spellEnd"/>
-            <w:r>
-              <w:rPr>
-                <w:rFonts w:ascii="GDSTransportWebsite" w:hAnsi="GDSTransportWebsite"/>
-                <w:color w:val="0A0A0A"/>
-              </w:rPr>
-              <w:t>&gt;</w:t>
-            </w:r>
-            <w:proofErr w:type="gramStart"/>
-            <w:r>
-              <w:rPr>
-                <w:rFonts w:ascii="GDSTransportWebsite" w:hAnsi="GDSTransportWebsite"/>
-                <w:color w:val="0A0A0A"/>
-              </w:rPr>
-              <w:t>&gt;</w:t>
+            <w:r>
+              <w:rPr>
+                <w:rFonts w:ascii="GDSTransportWebsite" w:hAnsi="GDSTransportWebsite"/>
+                <w:color w:val="0A0A0A"/>
+              </w:rPr>
+              <w:t>&gt;&gt;</w:t>
             </w:r>
             <w:r>
               <w:rPr>
@@ -4744,31 +3515,7 @@
                 <w:rFonts w:ascii="GDSTransportWebsite" w:hAnsi="GDSTransportWebsite"/>
                 <w:color w:val="0A0A0A"/>
               </w:rPr>
-              <w:t xml:space="preserve"> &lt;</w:t>
-            </w:r>
-            <w:proofErr w:type="gramEnd"/>
-            <w:r>
-              <w:rPr>
-                <w:rFonts w:ascii="GDSTransportWebsite" w:hAnsi="GDSTransportWebsite"/>
-                <w:color w:val="0A0A0A"/>
-              </w:rPr>
-              <w:t>&lt;</w:t>
-            </w:r>
-            <w:proofErr w:type="spellStart"/>
-            <w:r>
-              <w:rPr>
-                <w:rFonts w:ascii="GDSTransportWebsite" w:hAnsi="GDSTransportWebsite"/>
-                <w:color w:val="0A0A0A"/>
-              </w:rPr>
-              <w:t>lastName</w:t>
-            </w:r>
-            <w:proofErr w:type="spellEnd"/>
-            <w:r>
-              <w:rPr>
-                <w:rFonts w:ascii="GDSTransportWebsite" w:hAnsi="GDSTransportWebsite"/>
-                <w:color w:val="0A0A0A"/>
-              </w:rPr>
-              <w:t>&gt;&gt;</w:t>
+              <w:t>&lt;&lt;lastName&gt;&gt;</w:t>
             </w:r>
             <w:r>
               <w:rPr>
@@ -4854,55 +3601,21 @@
                 <w:rFonts w:ascii="GDSTransportWebsite" w:hAnsi="GDSTransportWebsite"/>
                 <w:color w:val="0A0A0A"/>
               </w:rPr>
-              <w:t>&lt;&lt;cs_{</w:t>
-            </w:r>
-            <w:proofErr w:type="spellStart"/>
-            <w:r>
-              <w:rPr>
-                <w:rFonts w:ascii="GDSTransportWebsite" w:hAnsi="GDSTransportWebsite"/>
-                <w:color w:val="0A0A0A"/>
-              </w:rPr>
-              <w:t>isBlank</w:t>
-            </w:r>
-            <w:proofErr w:type="spellEnd"/>
-            <w:r>
-              <w:rPr>
-                <w:rFonts w:ascii="GDSTransportWebsite" w:hAnsi="GDSTransportWebsite"/>
-                <w:color w:val="0A0A0A"/>
-              </w:rPr>
-              <w:t>(</w:t>
-            </w:r>
-            <w:proofErr w:type="spellStart"/>
-            <w:r>
-              <w:rPr>
-                <w:rFonts w:ascii="GDSTransportWebsite" w:hAnsi="GDSTransportWebsite"/>
-                <w:color w:val="0A0A0A"/>
-              </w:rPr>
-              <w:t>phoneNumber</w:t>
-            </w:r>
-            <w:proofErr w:type="spellEnd"/>
-            <w:r>
-              <w:rPr>
-                <w:rFonts w:ascii="GDSTransportWebsite" w:hAnsi="GDSTransportWebsite"/>
-                <w:color w:val="0A0A0A"/>
-              </w:rPr>
-              <w:t xml:space="preserve">)}&gt;&gt;Not Provided&lt;&lt;else&gt;&gt;&lt;&lt; </w:t>
-            </w:r>
-            <w:proofErr w:type="spellStart"/>
-            <w:r>
-              <w:rPr>
-                <w:rFonts w:ascii="GDSTransportWebsite" w:hAnsi="GDSTransportWebsite"/>
-                <w:color w:val="0A0A0A"/>
-              </w:rPr>
-              <w:t>phoneNumber</w:t>
-            </w:r>
-            <w:proofErr w:type="spellEnd"/>
-            <w:r>
-              <w:rPr>
-                <w:rFonts w:ascii="GDSTransportWebsite" w:hAnsi="GDSTransportWebsite"/>
-                <w:color w:val="0A0A0A"/>
-              </w:rPr>
-              <w:t xml:space="preserve"> &gt;&gt;&lt;&lt;es_&gt;&gt;</w:t>
+              <w:t>&lt;&lt;cs_{isBlank(phoneNumber)}&gt;&gt;Not Provided&lt;&lt;else&gt;&gt;&lt;&lt;p</w:t>
+            </w:r>
+            <w:r>
+              <w:rPr>
+                <w:rFonts w:ascii="GDSTransportWebsite" w:hAnsi="GDSTransportWebsite"/>
+                <w:color w:val="0A0A0A"/>
+              </w:rPr>
+              <w:t>h</w:t>
+            </w:r>
+            <w:r>
+              <w:rPr>
+                <w:rFonts w:ascii="GDSTransportWebsite" w:hAnsi="GDSTransportWebsite"/>
+                <w:color w:val="0A0A0A"/>
+              </w:rPr>
+              <w:t>oneNumber&gt;&gt;&lt;&lt;es_&gt;&gt;</w:t>
             </w:r>
           </w:p>
           <w:p>
@@ -4976,55 +3689,7 @@
                 <w:rFonts w:ascii="GDSTransportWebsite" w:hAnsi="GDSTransportWebsite"/>
                 <w:color w:val="0A0A0A"/>
               </w:rPr>
-              <w:t>&lt;&lt;cs_{</w:t>
-            </w:r>
-            <w:proofErr w:type="spellStart"/>
-            <w:r>
-              <w:rPr>
-                <w:rFonts w:ascii="GDSTransportWebsite" w:hAnsi="GDSTransportWebsite"/>
-                <w:color w:val="0A0A0A"/>
-              </w:rPr>
-              <w:t>isBlank</w:t>
-            </w:r>
-            <w:proofErr w:type="spellEnd"/>
-            <w:r>
-              <w:rPr>
-                <w:rFonts w:ascii="GDSTransportWebsite" w:hAnsi="GDSTransportWebsite"/>
-                <w:color w:val="0A0A0A"/>
-              </w:rPr>
-              <w:t>(</w:t>
-            </w:r>
-            <w:proofErr w:type="spellStart"/>
-            <w:r>
-              <w:rPr>
-                <w:rFonts w:ascii="GDSTransportWebsite" w:hAnsi="GDSTransportWebsite"/>
-                <w:color w:val="0A0A0A"/>
-              </w:rPr>
-              <w:t>emailAddress</w:t>
-            </w:r>
-            <w:proofErr w:type="spellEnd"/>
-            <w:r>
-              <w:rPr>
-                <w:rFonts w:ascii="GDSTransportWebsite" w:hAnsi="GDSTransportWebsite"/>
-                <w:color w:val="0A0A0A"/>
-              </w:rPr>
-              <w:t xml:space="preserve">)}&gt;&gt;Not Provided&lt;&lt;else&gt;&gt;&lt;&lt; </w:t>
-            </w:r>
-            <w:proofErr w:type="spellStart"/>
-            <w:r>
-              <w:rPr>
-                <w:rFonts w:ascii="GDSTransportWebsite" w:hAnsi="GDSTransportWebsite"/>
-                <w:color w:val="0A0A0A"/>
-              </w:rPr>
-              <w:t>emailAddress</w:t>
-            </w:r>
-            <w:proofErr w:type="spellEnd"/>
-            <w:r>
-              <w:rPr>
-                <w:rFonts w:ascii="GDSTransportWebsite" w:hAnsi="GDSTransportWebsite"/>
-                <w:color w:val="0A0A0A"/>
-              </w:rPr>
-              <w:t xml:space="preserve"> &gt;&gt;&lt;&lt;es_&gt;&gt;</w:t>
+              <w:t>&lt;&lt;cs_{isBlank(emailAddress)}&gt;&gt;Not Provided&lt;&lt;else&gt;&gt;&lt;&lt;emailAddress&gt;&gt;&lt;&lt;es_&gt;&gt;</w:t>
             </w:r>
           </w:p>
           <w:p>
@@ -5111,55 +3776,7 @@
                 <w:rFonts w:ascii="GDSTransportWebsite" w:hAnsi="GDSTransportWebsite"/>
                 <w:color w:val="0A0A0A"/>
               </w:rPr>
-              <w:t>&lt;&lt;cs_{</w:t>
-            </w:r>
-            <w:proofErr w:type="spellStart"/>
-            <w:r>
-              <w:rPr>
-                <w:rFonts w:ascii="GDSTransportWebsite" w:hAnsi="GDSTransportWebsite"/>
-                <w:color w:val="0A0A0A"/>
-              </w:rPr>
-              <w:t>isBlank</w:t>
-            </w:r>
-            <w:proofErr w:type="spellEnd"/>
-            <w:r>
-              <w:rPr>
-                <w:rFonts w:ascii="GDSTransportWebsite" w:hAnsi="GDSTransportWebsite"/>
-                <w:color w:val="0A0A0A"/>
-              </w:rPr>
-              <w:t>(</w:t>
-            </w:r>
-            <w:proofErr w:type="spellStart"/>
-            <w:r>
-              <w:rPr>
-                <w:rFonts w:ascii="GDSTransportWebsite" w:hAnsi="GDSTransportWebsite"/>
-                <w:color w:val="0A0A0A"/>
-              </w:rPr>
-              <w:t>fieldOfExpertise</w:t>
-            </w:r>
-            <w:proofErr w:type="spellEnd"/>
-            <w:r>
-              <w:rPr>
-                <w:rFonts w:ascii="GDSTransportWebsite" w:hAnsi="GDSTransportWebsite"/>
-                <w:color w:val="0A0A0A"/>
-              </w:rPr>
-              <w:t xml:space="preserve">)}&gt;&gt;Not Provided&lt;&lt;else&gt;&gt;&lt;&lt; </w:t>
-            </w:r>
-            <w:proofErr w:type="spellStart"/>
-            <w:r>
-              <w:rPr>
-                <w:rFonts w:ascii="GDSTransportWebsite" w:hAnsi="GDSTransportWebsite"/>
-                <w:color w:val="0A0A0A"/>
-              </w:rPr>
-              <w:t>fieldOfExpertise</w:t>
-            </w:r>
-            <w:proofErr w:type="spellEnd"/>
-            <w:r>
-              <w:rPr>
-                <w:rFonts w:ascii="GDSTransportWebsite" w:hAnsi="GDSTransportWebsite"/>
-                <w:color w:val="0A0A0A"/>
-              </w:rPr>
-              <w:t xml:space="preserve"> &gt;&gt;&lt;&lt;es_&gt;&gt;</w:t>
+              <w:t>&lt;&lt;cs_{isBlank(fieldOfExpertise)}&gt;&gt;Not Provided&lt;&lt;else&gt;&gt;&lt;&lt;fieldOfExpertise&gt;&gt;&lt;&lt;es_&gt;&gt;</w:t>
             </w:r>
           </w:p>
           <w:p>
@@ -5210,20 +3827,8 @@
                 <w:shd w:val="clear" w:color="auto" w:fill="FFFFFF"/>
               </w:rPr>
               <w:lastRenderedPageBreak/>
-              <w:t xml:space="preserve">Why you need this </w:t>
-            </w:r>
-            <w:proofErr w:type="gramStart"/>
-            <w:r>
-              <w:rPr>
-                <w:rFonts w:ascii="GDSTransportWebsite" w:hAnsi="GDSTransportWebsite"/>
-                <w:b/>
-                <w:bCs/>
-                <w:color w:val="0A0A0A"/>
-                <w:shd w:val="clear" w:color="auto" w:fill="FFFFFF"/>
-              </w:rPr>
-              <w:t>expert</w:t>
-            </w:r>
-            <w:proofErr w:type="gramEnd"/>
+              <w:t>Why you need this expert</w:t>
+            </w:r>
           </w:p>
           <w:p>
             <w:pPr>
@@ -5262,55 +3867,7 @@
                 <w:rFonts w:ascii="GDSTransportWebsite" w:hAnsi="GDSTransportWebsite"/>
                 <w:color w:val="0A0A0A"/>
               </w:rPr>
-              <w:t>&lt;&lt;cs_{</w:t>
-            </w:r>
-            <w:proofErr w:type="spellStart"/>
-            <w:r>
-              <w:rPr>
-                <w:rFonts w:ascii="GDSTransportWebsite" w:hAnsi="GDSTransportWebsite"/>
-                <w:color w:val="0A0A0A"/>
-              </w:rPr>
-              <w:t>isBlank</w:t>
-            </w:r>
-            <w:proofErr w:type="spellEnd"/>
-            <w:r>
-              <w:rPr>
-                <w:rFonts w:ascii="GDSTransportWebsite" w:hAnsi="GDSTransportWebsite"/>
-                <w:color w:val="0A0A0A"/>
-              </w:rPr>
-              <w:t>(</w:t>
-            </w:r>
-            <w:proofErr w:type="spellStart"/>
-            <w:r>
-              <w:rPr>
-                <w:rFonts w:ascii="GDSTransportWebsite" w:hAnsi="GDSTransportWebsite"/>
-                <w:color w:val="0A0A0A"/>
-              </w:rPr>
-              <w:t>whyRequired</w:t>
-            </w:r>
-            <w:proofErr w:type="spellEnd"/>
-            <w:r>
-              <w:rPr>
-                <w:rFonts w:ascii="GDSTransportWebsite" w:hAnsi="GDSTransportWebsite"/>
-                <w:color w:val="0A0A0A"/>
-              </w:rPr>
-              <w:t xml:space="preserve">)}&gt;&gt;Not Provided&lt;&lt;else&gt;&gt;&lt;&lt; </w:t>
-            </w:r>
-            <w:proofErr w:type="spellStart"/>
-            <w:r>
-              <w:rPr>
-                <w:rFonts w:ascii="GDSTransportWebsite" w:hAnsi="GDSTransportWebsite"/>
-                <w:color w:val="0A0A0A"/>
-              </w:rPr>
-              <w:t>whyRequired</w:t>
-            </w:r>
-            <w:proofErr w:type="spellEnd"/>
-            <w:r>
-              <w:rPr>
-                <w:rFonts w:ascii="GDSTransportWebsite" w:hAnsi="GDSTransportWebsite"/>
-                <w:color w:val="0A0A0A"/>
-              </w:rPr>
-              <w:t>&gt;&gt;&lt;&lt;es_&gt;&gt;</w:t>
+              <w:t>&lt;&lt;cs_{isBlank(whyRequired)}&gt;&gt;Not Provided&lt;&lt;else&gt;&gt;&lt;&lt;whyRequired&gt;&gt;&lt;&lt;es_&gt;&gt;</w:t>
             </w:r>
           </w:p>
           <w:p>
@@ -5400,55 +3957,7 @@
                 <w:rFonts w:ascii="GDSTransportWebsite" w:hAnsi="GDSTransportWebsite"/>
                 <w:color w:val="0A0A0A"/>
               </w:rPr>
-              <w:t>&lt;&lt;cs_{</w:t>
-            </w:r>
-            <w:proofErr w:type="spellStart"/>
-            <w:r>
-              <w:rPr>
-                <w:rFonts w:ascii="GDSTransportWebsite" w:hAnsi="GDSTransportWebsite"/>
-                <w:color w:val="0A0A0A"/>
-              </w:rPr>
-              <w:t>isBlank</w:t>
-            </w:r>
-            <w:proofErr w:type="spellEnd"/>
-            <w:r>
-              <w:rPr>
-                <w:rFonts w:ascii="GDSTransportWebsite" w:hAnsi="GDSTransportWebsite"/>
-                <w:color w:val="0A0A0A"/>
-              </w:rPr>
-              <w:t>(</w:t>
-            </w:r>
-            <w:proofErr w:type="spellStart"/>
-            <w:r>
-              <w:rPr>
-                <w:rFonts w:ascii="GDSTransportWebsite" w:hAnsi="GDSTransportWebsite"/>
-                <w:color w:val="0A0A0A"/>
-              </w:rPr>
-              <w:t>formattedCost</w:t>
-            </w:r>
-            <w:proofErr w:type="spellEnd"/>
-            <w:r>
-              <w:rPr>
-                <w:rFonts w:ascii="GDSTransportWebsite" w:hAnsi="GDSTransportWebsite"/>
-                <w:color w:val="0A0A0A"/>
-              </w:rPr>
-              <w:t xml:space="preserve">)}&gt;&gt;Not Provided&lt;&lt;else&gt;&gt;&lt;&lt; </w:t>
-            </w:r>
-            <w:proofErr w:type="spellStart"/>
-            <w:r>
-              <w:rPr>
-                <w:rFonts w:ascii="GDSTransportWebsite" w:hAnsi="GDSTransportWebsite"/>
-                <w:color w:val="0A0A0A"/>
-              </w:rPr>
-              <w:t>formattedCost</w:t>
-            </w:r>
-            <w:proofErr w:type="spellEnd"/>
-            <w:r>
-              <w:rPr>
-                <w:rFonts w:ascii="GDSTransportWebsite" w:hAnsi="GDSTransportWebsite"/>
-                <w:color w:val="0A0A0A"/>
-              </w:rPr>
-              <w:t xml:space="preserve"> &gt;&gt;&lt;&lt;es_&gt;&gt;</w:t>
+              <w:t>&lt;&lt;cs_{isBlank(formattedCost)}&gt;&gt;Not Provided&lt;&lt;else&gt;&gt;&lt;&lt;formattedCost&gt;&gt;&lt;&lt;es_&gt;&gt;</w:t>
             </w:r>
           </w:p>
           <w:p>
@@ -5493,35 +4002,7 @@
                 <w:color w:val="0A0A0A"/>
                 <w:shd w:val="clear" w:color="auto" w:fill="FFFFFF"/>
               </w:rPr>
-              <w:t>&lt;&lt;</w:t>
-            </w:r>
-            <w:proofErr w:type="spellStart"/>
-            <w:r>
-              <w:rPr>
-                <w:rFonts w:ascii="GDSTransportWebsite" w:hAnsi="GDSTransportWebsite"/>
-                <w:color w:val="0A0A0A"/>
-                <w:shd w:val="clear" w:color="auto" w:fill="FFFFFF"/>
-              </w:rPr>
-              <w:t>er_</w:t>
-            </w:r>
-            <w:proofErr w:type="gramStart"/>
-            <w:r>
-              <w:rPr>
-                <w:rFonts w:ascii="GDSTransportWebsite" w:hAnsi="GDSTransportWebsite"/>
-                <w:color w:val="0A0A0A"/>
-                <w:shd w:val="clear" w:color="auto" w:fill="FFFFFF"/>
-              </w:rPr>
-              <w:t>experts.details</w:t>
-            </w:r>
-            <w:proofErr w:type="spellEnd"/>
-            <w:proofErr w:type="gramEnd"/>
-            <w:r>
-              <w:rPr>
-                <w:rFonts w:ascii="GDSTransportWebsite" w:hAnsi="GDSTransportWebsite"/>
-                <w:color w:val="0A0A0A"/>
-                <w:shd w:val="clear" w:color="auto" w:fill="FFFFFF"/>
-              </w:rPr>
-              <w:t>&gt;&gt;</w:t>
+              <w:t>&lt;&lt;er_experts.details&gt;&gt;</w:t>
             </w:r>
           </w:p>
         </w:tc>
@@ -5652,25 +4133,7 @@
                 <w:rFonts w:ascii="GDSTransportWebsite" w:hAnsi="GDSTransportWebsite"/>
                 <w:color w:val="0A0A0A"/>
               </w:rPr>
-              <w:t>&lt;&lt;</w:t>
-            </w:r>
-            <w:proofErr w:type="spellStart"/>
-            <w:proofErr w:type="gramStart"/>
-            <w:r>
-              <w:rPr>
-                <w:rFonts w:ascii="GDSTransportWebsite" w:hAnsi="GDSTransportWebsite"/>
-                <w:color w:val="0A0A0A"/>
-              </w:rPr>
-              <w:t>witnesses.witnessesToAppear</w:t>
-            </w:r>
-            <w:proofErr w:type="spellEnd"/>
-            <w:proofErr w:type="gramEnd"/>
-            <w:r>
-              <w:rPr>
-                <w:rFonts w:ascii="GDSTransportWebsite" w:hAnsi="GDSTransportWebsite"/>
-                <w:color w:val="0A0A0A"/>
-              </w:rPr>
-              <w:t>&gt;&gt;</w:t>
+              <w:t>&lt;&lt;witnesses.witnessesToAppear&gt;&gt;</w:t>
             </w:r>
           </w:p>
         </w:tc>
@@ -5702,35 +4165,7 @@
                 <w:color w:val="0A0A0A"/>
                 <w:shd w:val="clear" w:color="auto" w:fill="FFFFFF"/>
               </w:rPr>
-              <w:t>&lt;&lt;</w:t>
-            </w:r>
-            <w:proofErr w:type="spellStart"/>
-            <w:r>
-              <w:rPr>
-                <w:rFonts w:ascii="GDSTransportWebsite" w:hAnsi="GDSTransportWebsite"/>
-                <w:color w:val="0A0A0A"/>
-                <w:shd w:val="clear" w:color="auto" w:fill="FFFFFF"/>
-              </w:rPr>
-              <w:t>rr_</w:t>
-            </w:r>
-            <w:proofErr w:type="gramStart"/>
-            <w:r>
-              <w:rPr>
-                <w:rFonts w:ascii="GDSTransportWebsite" w:hAnsi="GDSTransportWebsite"/>
-                <w:color w:val="0A0A0A"/>
-                <w:shd w:val="clear" w:color="auto" w:fill="FFFFFF"/>
-              </w:rPr>
-              <w:t>witnesses.details</w:t>
-            </w:r>
-            <w:proofErr w:type="spellEnd"/>
-            <w:proofErr w:type="gramEnd"/>
-            <w:r>
-              <w:rPr>
-                <w:rFonts w:ascii="GDSTransportWebsite" w:hAnsi="GDSTransportWebsite"/>
-                <w:color w:val="0A0A0A"/>
-                <w:shd w:val="clear" w:color="auto" w:fill="FFFFFF"/>
-              </w:rPr>
-              <w:t>&gt;&gt;</w:t>
+              <w:t>&lt;&lt;rr_witnesses.details&gt;&gt;</w:t>
             </w:r>
           </w:p>
         </w:tc>
@@ -5764,23 +4199,7 @@
                 <w:rFonts w:ascii="GDSTransportWebsite" w:hAnsi="GDSTransportWebsite"/>
                 <w:color w:val="0A0A0A"/>
               </w:rPr>
-              <w:t>Witness &lt;&lt;$</w:t>
-            </w:r>
-            <w:proofErr w:type="spellStart"/>
-            <w:r>
-              <w:rPr>
-                <w:rFonts w:ascii="GDSTransportWebsite" w:hAnsi="GDSTransportWebsite"/>
-                <w:color w:val="0A0A0A"/>
-              </w:rPr>
-              <w:t>itemnum</w:t>
-            </w:r>
-            <w:proofErr w:type="spellEnd"/>
-            <w:r>
-              <w:rPr>
-                <w:rFonts w:ascii="GDSTransportWebsite" w:hAnsi="GDSTransportWebsite"/>
-                <w:color w:val="0A0A0A"/>
-              </w:rPr>
-              <w:t>&gt;&gt;</w:t>
+              <w:t>Witness &lt;&lt;$itemnum&gt;&gt;</w:t>
             </w:r>
           </w:p>
         </w:tc>
@@ -5846,87 +4265,7 @@
                 <w:rFonts w:ascii="GDSTransportWebsite" w:hAnsi="GDSTransportWebsite"/>
                 <w:color w:val="0A0A0A"/>
               </w:rPr>
-              <w:t>&lt;&lt;cs_{</w:t>
-            </w:r>
-            <w:proofErr w:type="spellStart"/>
-            <w:r>
-              <w:rPr>
-                <w:rFonts w:ascii="GDSTransportWebsite" w:hAnsi="GDSTransportWebsite"/>
-                <w:color w:val="0A0A0A"/>
-              </w:rPr>
-              <w:t>isBlank</w:t>
-            </w:r>
-            <w:proofErr w:type="spellEnd"/>
-            <w:r>
-              <w:rPr>
-                <w:rFonts w:ascii="GDSTransportWebsite" w:hAnsi="GDSTransportWebsite"/>
-                <w:color w:val="0A0A0A"/>
-              </w:rPr>
-              <w:t>(</w:t>
-            </w:r>
-            <w:proofErr w:type="spellStart"/>
-            <w:r>
-              <w:rPr>
-                <w:rFonts w:ascii="GDSTransportWebsite" w:hAnsi="GDSTransportWebsite"/>
-                <w:color w:val="0A0A0A"/>
-              </w:rPr>
-              <w:t>firstName</w:t>
-            </w:r>
-            <w:proofErr w:type="spellEnd"/>
-            <w:r>
-              <w:rPr>
-                <w:rFonts w:ascii="GDSTransportWebsite" w:hAnsi="GDSTransportWebsite"/>
-                <w:color w:val="0A0A0A"/>
-              </w:rPr>
-              <w:t xml:space="preserve">)}&gt;&gt;Not Provided&lt;&lt;else&gt;&gt;&lt;&lt; </w:t>
-            </w:r>
-            <w:proofErr w:type="spellStart"/>
-            <w:r>
-              <w:rPr>
-                <w:rFonts w:ascii="GDSTransportWebsite" w:hAnsi="GDSTransportWebsite"/>
-                <w:color w:val="0A0A0A"/>
-              </w:rPr>
-              <w:t>firstName</w:t>
-            </w:r>
-            <w:proofErr w:type="spellEnd"/>
-            <w:r>
-              <w:rPr>
-                <w:rFonts w:ascii="GDSTransportWebsite" w:hAnsi="GDSTransportWebsite"/>
-                <w:color w:val="0A0A0A"/>
-              </w:rPr>
-              <w:t>&gt;</w:t>
-            </w:r>
-            <w:proofErr w:type="gramStart"/>
-            <w:r>
-              <w:rPr>
-                <w:rFonts w:ascii="GDSTransportWebsite" w:hAnsi="GDSTransportWebsite"/>
-                <w:color w:val="0A0A0A"/>
-              </w:rPr>
-              <w:t>&gt;  &lt;</w:t>
-            </w:r>
-            <w:proofErr w:type="gramEnd"/>
-            <w:r>
-              <w:rPr>
-                <w:rFonts w:ascii="GDSTransportWebsite" w:hAnsi="GDSTransportWebsite"/>
-                <w:color w:val="0A0A0A"/>
-              </w:rPr>
-              <w:t>&lt;</w:t>
-            </w:r>
-            <w:proofErr w:type="spellStart"/>
-            <w:r>
-              <w:rPr>
-                <w:rFonts w:ascii="GDSTransportWebsite" w:hAnsi="GDSTransportWebsite"/>
-                <w:color w:val="0A0A0A"/>
-              </w:rPr>
-              <w:t>lastName</w:t>
-            </w:r>
-            <w:proofErr w:type="spellEnd"/>
-            <w:r>
-              <w:rPr>
-                <w:rFonts w:ascii="GDSTransportWebsite" w:hAnsi="GDSTransportWebsite"/>
-                <w:color w:val="0A0A0A"/>
-              </w:rPr>
-              <w:t>&gt;&gt;&lt;&lt;es_&gt;&gt;</w:t>
+              <w:t>&lt;&lt;cs_{isBlank(firstName)}&gt;&gt;Not Provided&lt;&lt;else&gt;&gt;&lt;&lt;firstName&gt;&gt; &lt;&lt;lastName&gt;&gt;&lt;&lt;es_&gt;&gt;</w:t>
             </w:r>
           </w:p>
           <w:p>
@@ -6003,25 +4342,8 @@
                 <w:rFonts w:ascii="GDSTransportWebsite" w:hAnsi="GDSTransportWebsite"/>
                 <w:color w:val="0A0A0A"/>
               </w:rPr>
-              <w:t>&lt;&lt;cs_{</w:t>
-            </w:r>
-            <w:proofErr w:type="spellStart"/>
-            <w:r>
-              <w:rPr>
-                <w:rFonts w:ascii="GDSTransportWebsite" w:hAnsi="GDSTransportWebsite"/>
-                <w:color w:val="0A0A0A"/>
-              </w:rPr>
-              <w:t>isBlank</w:t>
-            </w:r>
-            <w:proofErr w:type="spellEnd"/>
-            <w:r>
-              <w:rPr>
-                <w:rFonts w:ascii="GDSTransportWebsite" w:hAnsi="GDSTransportWebsite"/>
-                <w:color w:val="0A0A0A"/>
-              </w:rPr>
-              <w:t>(</w:t>
-            </w:r>
-            <w:proofErr w:type="spellStart"/>
+              <w:t>&lt;&lt;cs_{isBlank(</w:t>
+            </w:r>
             <w:r>
               <w:rPr>
                 <w:rFonts w:ascii="GDSTransportWebsite" w:hAnsi="GDSTransportWebsite"/>
@@ -6029,7 +4351,6 @@
               </w:rPr>
               <w:t>phoneNumber</w:t>
             </w:r>
-            <w:proofErr w:type="spellEnd"/>
             <w:r>
               <w:rPr>
                 <w:rFonts w:ascii="GDSTransportWebsite" w:hAnsi="GDSTransportWebsite"/>
@@ -6042,23 +4363,14 @@
                 <w:rFonts w:ascii="GDSTransportWebsite" w:hAnsi="GDSTransportWebsite"/>
                 <w:color w:val="0A0A0A"/>
               </w:rPr>
-              <w:t xml:space="preserve"> </w:t>
-            </w:r>
-            <w:proofErr w:type="spellStart"/>
-            <w:r>
-              <w:rPr>
-                <w:rFonts w:ascii="GDSTransportWebsite" w:hAnsi="GDSTransportWebsite"/>
-                <w:color w:val="0A0A0A"/>
-              </w:rPr>
               <w:t>phoneNumber</w:t>
             </w:r>
-            <w:proofErr w:type="spellEnd"/>
-            <w:r>
-              <w:rPr>
-                <w:rFonts w:ascii="GDSTransportWebsite" w:hAnsi="GDSTransportWebsite"/>
-                <w:color w:val="0A0A0A"/>
-              </w:rPr>
-              <w:t xml:space="preserve"> &gt;&gt;&lt;&lt;es_&gt;&gt;</w:t>
+            <w:r>
+              <w:rPr>
+                <w:rFonts w:ascii="GDSTransportWebsite" w:hAnsi="GDSTransportWebsite"/>
+                <w:color w:val="0A0A0A"/>
+              </w:rPr>
+              <w:t>&gt;&gt;&lt;&lt;es_&gt;&gt;</w:t>
             </w:r>
           </w:p>
           <w:p>
@@ -6132,55 +4444,7 @@
                 <w:rFonts w:ascii="GDSTransportWebsite" w:hAnsi="GDSTransportWebsite"/>
                 <w:color w:val="0A0A0A"/>
               </w:rPr>
-              <w:t>&lt;&lt;cs_{</w:t>
-            </w:r>
-            <w:proofErr w:type="spellStart"/>
-            <w:r>
-              <w:rPr>
-                <w:rFonts w:ascii="GDSTransportWebsite" w:hAnsi="GDSTransportWebsite"/>
-                <w:color w:val="0A0A0A"/>
-              </w:rPr>
-              <w:t>isBlank</w:t>
-            </w:r>
-            <w:proofErr w:type="spellEnd"/>
-            <w:r>
-              <w:rPr>
-                <w:rFonts w:ascii="GDSTransportWebsite" w:hAnsi="GDSTransportWebsite"/>
-                <w:color w:val="0A0A0A"/>
-              </w:rPr>
-              <w:t>(</w:t>
-            </w:r>
-            <w:proofErr w:type="spellStart"/>
-            <w:r>
-              <w:rPr>
-                <w:rFonts w:ascii="GDSTransportWebsite" w:hAnsi="GDSTransportWebsite"/>
-                <w:color w:val="0A0A0A"/>
-              </w:rPr>
-              <w:t>emailAddress</w:t>
-            </w:r>
-            <w:proofErr w:type="spellEnd"/>
-            <w:r>
-              <w:rPr>
-                <w:rFonts w:ascii="GDSTransportWebsite" w:hAnsi="GDSTransportWebsite"/>
-                <w:color w:val="0A0A0A"/>
-              </w:rPr>
-              <w:t xml:space="preserve">)}&gt;&gt;Not Provided&lt;&lt;else&gt;&gt;&lt;&lt; </w:t>
-            </w:r>
-            <w:proofErr w:type="spellStart"/>
-            <w:r>
-              <w:rPr>
-                <w:rFonts w:ascii="GDSTransportWebsite" w:hAnsi="GDSTransportWebsite"/>
-                <w:color w:val="0A0A0A"/>
-              </w:rPr>
-              <w:t>emailAddress</w:t>
-            </w:r>
-            <w:proofErr w:type="spellEnd"/>
-            <w:r>
-              <w:rPr>
-                <w:rFonts w:ascii="GDSTransportWebsite" w:hAnsi="GDSTransportWebsite"/>
-                <w:color w:val="0A0A0A"/>
-              </w:rPr>
-              <w:t xml:space="preserve"> &gt;&gt;&lt;&lt;es_&gt;&gt;</w:t>
+              <w:t>&lt;&lt;cs_{isBlank(emailAddress)}&gt;&gt;Not Provided&lt;&lt;else&gt;&gt;&lt;&lt;emailAddress&gt;&gt;&lt;&lt;es_&gt;&gt;</w:t>
             </w:r>
           </w:p>
           <w:p>
@@ -6267,55 +4531,7 @@
                 <w:rFonts w:ascii="GDSTransportWebsite" w:hAnsi="GDSTransportWebsite"/>
                 <w:color w:val="0A0A0A"/>
               </w:rPr>
-              <w:t>&lt;&lt;cs_{</w:t>
-            </w:r>
-            <w:proofErr w:type="spellStart"/>
-            <w:r>
-              <w:rPr>
-                <w:rFonts w:ascii="GDSTransportWebsite" w:hAnsi="GDSTransportWebsite"/>
-                <w:color w:val="0A0A0A"/>
-              </w:rPr>
-              <w:t>isBlank</w:t>
-            </w:r>
-            <w:proofErr w:type="spellEnd"/>
-            <w:r>
-              <w:rPr>
-                <w:rFonts w:ascii="GDSTransportWebsite" w:hAnsi="GDSTransportWebsite"/>
-                <w:color w:val="0A0A0A"/>
-              </w:rPr>
-              <w:t>(</w:t>
-            </w:r>
-            <w:proofErr w:type="spellStart"/>
-            <w:r>
-              <w:rPr>
-                <w:rFonts w:ascii="GDSTransportWebsite" w:hAnsi="GDSTransportWebsite"/>
-                <w:color w:val="0A0A0A"/>
-              </w:rPr>
-              <w:t>reasonForWitness</w:t>
-            </w:r>
-            <w:proofErr w:type="spellEnd"/>
-            <w:r>
-              <w:rPr>
-                <w:rFonts w:ascii="GDSTransportWebsite" w:hAnsi="GDSTransportWebsite"/>
-                <w:color w:val="0A0A0A"/>
-              </w:rPr>
-              <w:t xml:space="preserve">)}&gt;&gt;Not Provided&lt;&lt;else&gt;&gt;&lt;&lt; </w:t>
-            </w:r>
-            <w:proofErr w:type="spellStart"/>
-            <w:r>
-              <w:rPr>
-                <w:rFonts w:ascii="GDSTransportWebsite" w:hAnsi="GDSTransportWebsite"/>
-                <w:color w:val="0A0A0A"/>
-              </w:rPr>
-              <w:t>reasonForWitness</w:t>
-            </w:r>
-            <w:proofErr w:type="spellEnd"/>
-            <w:r>
-              <w:rPr>
-                <w:rFonts w:ascii="GDSTransportWebsite" w:hAnsi="GDSTransportWebsite"/>
-                <w:color w:val="0A0A0A"/>
-              </w:rPr>
-              <w:t xml:space="preserve"> &gt;&gt;&lt;&lt;es_&gt;&gt;</w:t>
+              <w:t>&lt;&lt;cs_{isBlank(reasonForWitness)}&gt;&gt;Not Provided&lt;&lt;else&gt;&gt;&lt;&lt;reasonForWitness&gt;&gt;&lt;&lt;es_&gt;&gt;</w:t>
             </w:r>
           </w:p>
           <w:p>
@@ -6360,35 +4576,7 @@
                 <w:color w:val="0A0A0A"/>
                 <w:shd w:val="clear" w:color="auto" w:fill="FFFFFF"/>
               </w:rPr>
-              <w:t>&lt;&lt;</w:t>
-            </w:r>
-            <w:proofErr w:type="spellStart"/>
-            <w:r>
-              <w:rPr>
-                <w:rFonts w:ascii="GDSTransportWebsite" w:hAnsi="GDSTransportWebsite"/>
-                <w:color w:val="0A0A0A"/>
-                <w:shd w:val="clear" w:color="auto" w:fill="FFFFFF"/>
-              </w:rPr>
-              <w:t>er_</w:t>
-            </w:r>
-            <w:proofErr w:type="gramStart"/>
-            <w:r>
-              <w:rPr>
-                <w:rFonts w:ascii="GDSTransportWebsite" w:hAnsi="GDSTransportWebsite"/>
-                <w:color w:val="0A0A0A"/>
-                <w:shd w:val="clear" w:color="auto" w:fill="FFFFFF"/>
-              </w:rPr>
-              <w:t>witnesses.details</w:t>
-            </w:r>
-            <w:proofErr w:type="spellEnd"/>
-            <w:proofErr w:type="gramEnd"/>
-            <w:r>
-              <w:rPr>
-                <w:rFonts w:ascii="GDSTransportWebsite" w:hAnsi="GDSTransportWebsite"/>
-                <w:color w:val="0A0A0A"/>
-                <w:shd w:val="clear" w:color="auto" w:fill="FFFFFF"/>
-              </w:rPr>
-              <w:t>&gt;&gt;</w:t>
+              <w:t>&lt;&lt;er_witnesses.details&gt;&gt;</w:t>
             </w:r>
           </w:p>
         </w:tc>
@@ -6504,23 +4692,7 @@
                 <w:rFonts w:ascii="GDSTransportWebsite" w:hAnsi="GDSTransportWebsite"/>
                 <w:color w:val="0A0A0A"/>
               </w:rPr>
-              <w:t>&lt;&lt;</w:t>
-            </w:r>
-            <w:proofErr w:type="spellStart"/>
-            <w:r>
-              <w:rPr>
-                <w:rFonts w:ascii="GDSTransportWebsite" w:hAnsi="GDSTransportWebsite"/>
-                <w:color w:val="0A0A0A"/>
-              </w:rPr>
-              <w:t>welshLanguageRequirements.court</w:t>
-            </w:r>
-            <w:proofErr w:type="spellEnd"/>
-            <w:r>
-              <w:rPr>
-                <w:rFonts w:ascii="GDSTransportWebsite" w:hAnsi="GDSTransportWebsite"/>
-                <w:color w:val="0A0A0A"/>
-              </w:rPr>
-              <w:t>&gt;&gt;</w:t>
+              <w:t>&lt;&lt;welshLanguageRequirements.court&gt;&gt;</w:t>
             </w:r>
           </w:p>
         </w:tc>
@@ -6587,23 +4759,7 @@
                 <w:rFonts w:ascii="GDSTransportWebsite" w:hAnsi="GDSTransportWebsite"/>
                 <w:color w:val="0A0A0A"/>
               </w:rPr>
-              <w:t>&lt;&lt;</w:t>
-            </w:r>
-            <w:proofErr w:type="spellStart"/>
-            <w:r>
-              <w:rPr>
-                <w:rFonts w:ascii="GDSTransportWebsite" w:hAnsi="GDSTransportWebsite"/>
-                <w:color w:val="0A0A0A"/>
-              </w:rPr>
-              <w:t>welshLanguageRequirements.documents</w:t>
-            </w:r>
-            <w:proofErr w:type="spellEnd"/>
-            <w:r>
-              <w:rPr>
-                <w:rFonts w:ascii="GDSTransportWebsite" w:hAnsi="GDSTransportWebsite"/>
-                <w:color w:val="0A0A0A"/>
-              </w:rPr>
-              <w:t>&gt;&gt;</w:t>
+              <w:t>&lt;&lt;welshLanguageRequirements.documents&gt;&gt;</w:t>
             </w:r>
           </w:p>
         </w:tc>
@@ -6690,29 +4846,7 @@
                 <w:color w:val="0A0A0A"/>
                 <w:shd w:val="clear" w:color="auto" w:fill="FFFFFF"/>
               </w:rPr>
-              <w:t xml:space="preserve">Are there any days within the next 12 months when you, your client, an </w:t>
-            </w:r>
-            <w:proofErr w:type="gramStart"/>
-            <w:r>
-              <w:rPr>
-                <w:rFonts w:ascii="GDSTransportWebsite" w:hAnsi="GDSTransportWebsite"/>
-                <w:b/>
-                <w:bCs/>
-                <w:color w:val="0A0A0A"/>
-                <w:shd w:val="clear" w:color="auto" w:fill="FFFFFF"/>
-              </w:rPr>
-              <w:t>expert</w:t>
-            </w:r>
-            <w:proofErr w:type="gramEnd"/>
-            <w:r>
-              <w:rPr>
-                <w:rFonts w:ascii="GDSTransportWebsite" w:hAnsi="GDSTransportWebsite"/>
-                <w:b/>
-                <w:bCs/>
-                <w:color w:val="0A0A0A"/>
-                <w:shd w:val="clear" w:color="auto" w:fill="FFFFFF"/>
-              </w:rPr>
-              <w:t xml:space="preserve"> or a witness couldn’t attend a hearing?</w:t>
+              <w:t>Are there any days within the next 12 months when you, your client, an expert or a witness couldn’t attend a hearing?</w:t>
             </w:r>
           </w:p>
           <w:p>
@@ -6747,25 +4881,7 @@
                 <w:rFonts w:ascii="GDSTransportWebsite" w:hAnsi="GDSTransportWebsite"/>
                 <w:color w:val="0A0A0A"/>
               </w:rPr>
-              <w:t>&lt;&lt;</w:t>
-            </w:r>
-            <w:proofErr w:type="spellStart"/>
-            <w:proofErr w:type="gramStart"/>
-            <w:r>
-              <w:rPr>
-                <w:rFonts w:ascii="GDSTransportWebsite" w:hAnsi="GDSTransportWebsite"/>
-                <w:color w:val="0A0A0A"/>
-              </w:rPr>
-              <w:t>hearing.unavailableDatesRequired</w:t>
-            </w:r>
-            <w:proofErr w:type="spellEnd"/>
-            <w:proofErr w:type="gramEnd"/>
-            <w:r>
-              <w:rPr>
-                <w:rFonts w:ascii="GDSTransportWebsite" w:hAnsi="GDSTransportWebsite"/>
-                <w:color w:val="0A0A0A"/>
-              </w:rPr>
-              <w:t>&gt;&gt;</w:t>
+              <w:t>&lt;&lt;hearing.unavailableDatesRequired&gt;&gt;</w:t>
             </w:r>
           </w:p>
         </w:tc>
@@ -6787,8 +4903,6 @@
         </w:rPr>
         <w:t>&lt;&lt;cs_{</w:t>
       </w:r>
-      <w:proofErr w:type="spellStart"/>
-      <w:proofErr w:type="gramStart"/>
       <w:r>
         <w:rPr>
           <w:rFonts w:ascii="GDSTransportWebsite" w:hAnsi="GDSTransportWebsite"/>
@@ -6802,17 +4916,7 @@
           <w:color w:val="0A0A0A"/>
           <w:shd w:val="clear" w:color="auto" w:fill="FFFFFF"/>
         </w:rPr>
-        <w:t>.unavailableDates.size</w:t>
-      </w:r>
-      <w:proofErr w:type="spellEnd"/>
-      <w:proofErr w:type="gramEnd"/>
-      <w:r>
-        <w:rPr>
-          <w:rFonts w:ascii="GDSTransportWebsite" w:hAnsi="GDSTransportWebsite"/>
-          <w:color w:val="0A0A0A"/>
-          <w:shd w:val="clear" w:color="auto" w:fill="FFFFFF"/>
-        </w:rPr>
-        <w:t>&gt;0}&gt;&gt;</w:t>
+        <w:t>.unavailableDates.size&gt;0}&gt;&gt;</w:t>
       </w:r>
     </w:p>
     <w:p>
@@ -6835,19 +4939,8 @@
           <w:sz w:val="36"/>
           <w:szCs w:val="36"/>
         </w:rPr>
-        <w:t xml:space="preserve">Dates </w:t>
+        <w:t>Dates unavailable</w:t>
       </w:r>
-      <w:proofErr w:type="gramStart"/>
-      <w:r>
-        <w:rPr>
-          <w:rFonts w:ascii="GDSTransportWebsite" w:hAnsi="GDSTransportWebsite"/>
-          <w:color w:val="0A0A0A"/>
-          <w:sz w:val="36"/>
-          <w:szCs w:val="36"/>
-        </w:rPr>
-        <w:t>unavailable</w:t>
-      </w:r>
-      <w:proofErr w:type="gramEnd"/>
     </w:p>
     <w:tbl>
       <w:tblPr>
@@ -6892,18 +4985,8 @@
                 <w:color w:val="0A0A0A"/>
                 <w:shd w:val="clear" w:color="auto" w:fill="FFFFFF"/>
               </w:rPr>
-              <w:t>&lt;&lt;</w:t>
-            </w:r>
-            <w:proofErr w:type="spellStart"/>
-            <w:r>
-              <w:rPr>
-                <w:rFonts w:ascii="GDSTransportWebsite" w:hAnsi="GDSTransportWebsite"/>
-                <w:color w:val="0A0A0A"/>
-                <w:shd w:val="clear" w:color="auto" w:fill="FFFFFF"/>
-              </w:rPr>
-              <w:t>rr_</w:t>
-            </w:r>
-            <w:proofErr w:type="gramStart"/>
+              <w:t>&lt;&lt;rr_</w:t>
+            </w:r>
             <w:r>
               <w:rPr>
                 <w:rFonts w:ascii="GDSTransportWebsite" w:hAnsi="GDSTransportWebsite"/>
@@ -6917,17 +5000,7 @@
                 <w:color w:val="0A0A0A"/>
                 <w:shd w:val="clear" w:color="auto" w:fill="FFFFFF"/>
               </w:rPr>
-              <w:t>.unavailableDates</w:t>
-            </w:r>
-            <w:proofErr w:type="spellEnd"/>
-            <w:proofErr w:type="gramEnd"/>
-            <w:r>
-              <w:rPr>
-                <w:rFonts w:ascii="GDSTransportWebsite" w:hAnsi="GDSTransportWebsite"/>
-                <w:color w:val="0A0A0A"/>
-                <w:shd w:val="clear" w:color="auto" w:fill="FFFFFF"/>
-              </w:rPr>
-              <w:t>&gt;&gt;</w:t>
+              <w:t>.unavailableDates&gt;&gt;</w:t>
             </w:r>
           </w:p>
         </w:tc>
@@ -6980,21 +5053,12 @@
               </w:rPr>
               <w:t>&lt;&lt;cs_{</w:t>
             </w:r>
-            <w:proofErr w:type="gramStart"/>
-            <w:r>
-              <w:rPr>
-                <w:rFonts w:ascii="GDSTransportWebsite" w:hAnsi="GDSTransportWebsite"/>
-                <w:color w:val="0A0A0A"/>
-              </w:rPr>
-              <w:t>date!=</w:t>
-            </w:r>
-            <w:proofErr w:type="gramEnd"/>
-            <w:r>
-              <w:rPr>
-                <w:rFonts w:ascii="GDSTransportWebsite" w:hAnsi="GDSTransportWebsite"/>
-                <w:color w:val="0A0A0A"/>
-              </w:rPr>
-              <w:t>null</w:t>
+            <w:r>
+              <w:rPr>
+                <w:rFonts w:ascii="GDSTransportWebsite" w:hAnsi="GDSTransportWebsite"/>
+                <w:color w:val="0A0A0A"/>
+              </w:rPr>
+              <w:t>date!=null</w:t>
             </w:r>
             <w:r>
               <w:rPr>
@@ -7018,64 +5082,7 @@
                 <w:rFonts w:ascii="GDSTransportWebsite" w:hAnsi="GDSTransportWebsite"/>
                 <w:color w:val="0A0A0A"/>
               </w:rPr>
-              <w:t>&lt;</w:t>
-            </w:r>
-            <w:proofErr w:type="gramStart"/>
-            <w:r>
-              <w:rPr>
-                <w:rFonts w:ascii="GDSTransportWebsite" w:hAnsi="GDSTransportWebsite"/>
-                <w:color w:val="0A0A0A"/>
-              </w:rPr>
-              <w:t>&lt;{</w:t>
-            </w:r>
-            <w:proofErr w:type="spellStart"/>
-            <w:proofErr w:type="gramEnd"/>
-            <w:r>
-              <w:rPr>
-                <w:rFonts w:ascii="GDSTransportWebsite" w:hAnsi="GDSTransportWebsite"/>
-                <w:color w:val="0A0A0A"/>
-              </w:rPr>
-              <w:t>dateFormat</w:t>
-            </w:r>
-            <w:proofErr w:type="spellEnd"/>
-            <w:r>
-              <w:rPr>
-                <w:rFonts w:ascii="GDSTransportWebsite" w:hAnsi="GDSTransportWebsite"/>
-                <w:color w:val="0A0A0A"/>
-              </w:rPr>
-              <w:t xml:space="preserve">(date, ‘d MMMM </w:t>
-            </w:r>
-            <w:proofErr w:type="spellStart"/>
-            <w:r>
-              <w:rPr>
-                <w:rFonts w:ascii="GDSTransportWebsite" w:hAnsi="GDSTransportWebsite"/>
-                <w:color w:val="0A0A0A"/>
-              </w:rPr>
-              <w:t>yyyy</w:t>
-            </w:r>
-            <w:proofErr w:type="spellEnd"/>
-            <w:r>
-              <w:rPr>
-                <w:rFonts w:ascii="GDSTransportWebsite" w:hAnsi="GDSTransportWebsite"/>
-                <w:color w:val="0A0A0A"/>
-              </w:rPr>
-              <w:t>’, ‘</w:t>
-            </w:r>
-            <w:proofErr w:type="spellStart"/>
-            <w:r>
-              <w:rPr>
-                <w:rFonts w:ascii="GDSTransportWebsite" w:hAnsi="GDSTransportWebsite"/>
-                <w:color w:val="0A0A0A"/>
-              </w:rPr>
-              <w:t>yyyy</w:t>
-            </w:r>
-            <w:proofErr w:type="spellEnd"/>
-            <w:r>
-              <w:rPr>
-                <w:rFonts w:ascii="GDSTransportWebsite" w:hAnsi="GDSTransportWebsite"/>
-                <w:color w:val="0A0A0A"/>
-              </w:rPr>
-              <w:t>-MM-dd’)}&gt;&gt;</w:t>
+              <w:t>&lt;&lt;{dateFormat(date, ‘d MMMM yyyy’, ‘yyyy-MM-dd’)}&gt;&gt;</w:t>
             </w:r>
           </w:p>
           <w:p>
@@ -7107,144 +5114,7 @@
                 <w:rFonts w:ascii="GDSTransportWebsite" w:hAnsi="GDSTransportWebsite"/>
                 <w:color w:val="0A0A0A"/>
               </w:rPr>
-              <w:t>From &lt;</w:t>
-            </w:r>
-            <w:proofErr w:type="gramStart"/>
-            <w:r>
-              <w:rPr>
-                <w:rFonts w:ascii="GDSTransportWebsite" w:hAnsi="GDSTransportWebsite"/>
-                <w:color w:val="0A0A0A"/>
-              </w:rPr>
-              <w:t>&lt;{</w:t>
-            </w:r>
-            <w:proofErr w:type="spellStart"/>
-            <w:proofErr w:type="gramEnd"/>
-            <w:r>
-              <w:rPr>
-                <w:rFonts w:ascii="GDSTransportWebsite" w:hAnsi="GDSTransportWebsite"/>
-                <w:color w:val="0A0A0A"/>
-              </w:rPr>
-              <w:t>dateFormat</w:t>
-            </w:r>
-            <w:proofErr w:type="spellEnd"/>
-            <w:r>
-              <w:rPr>
-                <w:rFonts w:ascii="GDSTransportWebsite" w:hAnsi="GDSTransportWebsite"/>
-                <w:color w:val="0A0A0A"/>
-              </w:rPr>
-              <w:t>(</w:t>
-            </w:r>
-            <w:proofErr w:type="spellStart"/>
-            <w:r>
-              <w:rPr>
-                <w:rFonts w:ascii="GDSTransportWebsite" w:hAnsi="GDSTransportWebsite"/>
-                <w:color w:val="0A0A0A"/>
-              </w:rPr>
-              <w:t>fromDate</w:t>
-            </w:r>
-            <w:proofErr w:type="spellEnd"/>
-            <w:r>
-              <w:rPr>
-                <w:rFonts w:ascii="GDSTransportWebsite" w:hAnsi="GDSTransportWebsite"/>
-                <w:color w:val="0A0A0A"/>
-              </w:rPr>
-              <w:t xml:space="preserve">, ‘d MMMM </w:t>
-            </w:r>
-            <w:proofErr w:type="spellStart"/>
-            <w:r>
-              <w:rPr>
-                <w:rFonts w:ascii="GDSTransportWebsite" w:hAnsi="GDSTransportWebsite"/>
-                <w:color w:val="0A0A0A"/>
-              </w:rPr>
-              <w:t>yyyy</w:t>
-            </w:r>
-            <w:proofErr w:type="spellEnd"/>
-            <w:r>
-              <w:rPr>
-                <w:rFonts w:ascii="GDSTransportWebsite" w:hAnsi="GDSTransportWebsite"/>
-                <w:color w:val="0A0A0A"/>
-              </w:rPr>
-              <w:t>’, ‘</w:t>
-            </w:r>
-            <w:proofErr w:type="spellStart"/>
-            <w:r>
-              <w:rPr>
-                <w:rFonts w:ascii="GDSTransportWebsite" w:hAnsi="GDSTransportWebsite"/>
-                <w:color w:val="0A0A0A"/>
-              </w:rPr>
-              <w:t>yyyy</w:t>
-            </w:r>
-            <w:proofErr w:type="spellEnd"/>
-            <w:r>
-              <w:rPr>
-                <w:rFonts w:ascii="GDSTransportWebsite" w:hAnsi="GDSTransportWebsite"/>
-                <w:color w:val="0A0A0A"/>
-              </w:rPr>
-              <w:t>-MM-dd’)}&gt;&gt; to &lt;&lt;{</w:t>
-            </w:r>
-            <w:proofErr w:type="spellStart"/>
-            <w:r>
-              <w:rPr>
-                <w:rFonts w:ascii="GDSTransportWebsite" w:hAnsi="GDSTransportWebsite"/>
-                <w:color w:val="0A0A0A"/>
-              </w:rPr>
-              <w:t>dateFormat</w:t>
-            </w:r>
-            <w:proofErr w:type="spellEnd"/>
-            <w:r>
-              <w:rPr>
-                <w:rFonts w:ascii="GDSTransportWebsite" w:hAnsi="GDSTransportWebsite"/>
-                <w:color w:val="0A0A0A"/>
-              </w:rPr>
-              <w:t>(</w:t>
-            </w:r>
-            <w:proofErr w:type="spellStart"/>
-            <w:r>
-              <w:rPr>
-                <w:rFonts w:ascii="GDSTransportWebsite" w:hAnsi="GDSTransportWebsite"/>
-                <w:color w:val="0A0A0A"/>
-              </w:rPr>
-              <w:t>toDate</w:t>
-            </w:r>
-            <w:proofErr w:type="spellEnd"/>
-            <w:r>
-              <w:rPr>
-                <w:rFonts w:ascii="GDSTransportWebsite" w:hAnsi="GDSTransportWebsite"/>
-                <w:color w:val="0A0A0A"/>
-              </w:rPr>
-              <w:t xml:space="preserve">, ‘d MMMM </w:t>
-            </w:r>
-            <w:proofErr w:type="spellStart"/>
-            <w:r>
-              <w:rPr>
-                <w:rFonts w:ascii="GDSTransportWebsite" w:hAnsi="GDSTransportWebsite"/>
-                <w:color w:val="0A0A0A"/>
-              </w:rPr>
-              <w:t>yyyy</w:t>
-            </w:r>
-            <w:proofErr w:type="spellEnd"/>
-            <w:r>
-              <w:rPr>
-                <w:rFonts w:ascii="GDSTransportWebsite" w:hAnsi="GDSTransportWebsite"/>
-                <w:color w:val="0A0A0A"/>
-              </w:rPr>
-              <w:t>’, ‘</w:t>
-            </w:r>
-            <w:proofErr w:type="spellStart"/>
-            <w:r>
-              <w:rPr>
-                <w:rFonts w:ascii="GDSTransportWebsite" w:hAnsi="GDSTransportWebsite"/>
-                <w:color w:val="0A0A0A"/>
-              </w:rPr>
-              <w:t>yyyy</w:t>
-            </w:r>
-            <w:proofErr w:type="spellEnd"/>
-            <w:r>
-              <w:rPr>
-                <w:rFonts w:ascii="GDSTransportWebsite" w:hAnsi="GDSTransportWebsite"/>
-                <w:color w:val="0A0A0A"/>
-              </w:rPr>
-              <w:t>-MM-dd’)}&gt;&gt;</w:t>
+              <w:t>From &lt;&lt;{dateFormat(fromDate, ‘d MMMM yyyy’, ‘yyyy-MM-dd’)}&gt;&gt; to &lt;&lt;{dateFormat(toDate, ‘d MMMM yyyy’, ‘yyyy-MM-dd’)}&gt;&gt;</w:t>
             </w:r>
           </w:p>
           <w:p>
@@ -7299,18 +5169,8 @@
                 <w:color w:val="0A0A0A"/>
                 <w:shd w:val="clear" w:color="auto" w:fill="FFFFFF"/>
               </w:rPr>
-              <w:t>&lt;&lt;</w:t>
-            </w:r>
-            <w:proofErr w:type="spellStart"/>
-            <w:r>
-              <w:rPr>
-                <w:rFonts w:ascii="GDSTransportWebsite" w:hAnsi="GDSTransportWebsite"/>
-                <w:color w:val="0A0A0A"/>
-                <w:shd w:val="clear" w:color="auto" w:fill="FFFFFF"/>
-              </w:rPr>
-              <w:t>er_</w:t>
-            </w:r>
-            <w:proofErr w:type="gramStart"/>
+              <w:t>&lt;&lt;er_</w:t>
+            </w:r>
             <w:r>
               <w:rPr>
                 <w:rFonts w:ascii="GDSTransportWebsite" w:hAnsi="GDSTransportWebsite"/>
@@ -7324,17 +5184,7 @@
                 <w:color w:val="0A0A0A"/>
                 <w:shd w:val="clear" w:color="auto" w:fill="FFFFFF"/>
               </w:rPr>
-              <w:t>.unavailableDates</w:t>
-            </w:r>
-            <w:proofErr w:type="spellEnd"/>
-            <w:proofErr w:type="gramEnd"/>
-            <w:r>
-              <w:rPr>
-                <w:rFonts w:ascii="GDSTransportWebsite" w:hAnsi="GDSTransportWebsite"/>
-                <w:color w:val="0A0A0A"/>
-                <w:shd w:val="clear" w:color="auto" w:fill="FFFFFF"/>
-              </w:rPr>
-              <w:t>&gt;&gt;</w:t>
+              <w:t>.unavailableDates&gt;&gt;</w:t>
             </w:r>
           </w:p>
         </w:tc>
@@ -7467,7 +5317,6 @@
               </w:rPr>
               <w:t>&lt;&lt;</w:t>
             </w:r>
-            <w:proofErr w:type="spellStart"/>
             <w:r>
               <w:rPr>
                 <w:rFonts w:ascii="GDSTransportWebsite" w:hAnsi="GDSTransportWebsite"/>
@@ -7480,15 +5329,7 @@
                 <w:rFonts w:ascii="GDSTransportWebsite" w:hAnsi="GDSTransportWebsite"/>
                 <w:color w:val="0A0A0A"/>
               </w:rPr>
-              <w:t>responseCourtCode</w:t>
-            </w:r>
-            <w:proofErr w:type="spellEnd"/>
-            <w:r>
-              <w:rPr>
-                <w:rFonts w:ascii="GDSTransportWebsite" w:hAnsi="GDSTransportWebsite"/>
-                <w:color w:val="0A0A0A"/>
-              </w:rPr>
-              <w:t xml:space="preserve"> </w:t>
+              <w:t xml:space="preserve">responseCourtCode </w:t>
             </w:r>
             <w:r>
               <w:rPr>
@@ -7574,23 +5415,7 @@
                 <w:rFonts w:ascii="GDSTransportWebsite" w:hAnsi="GDSTransportWebsite"/>
                 <w:color w:val="0A0A0A"/>
               </w:rPr>
-              <w:t>&lt;&lt;</w:t>
-            </w:r>
-            <w:proofErr w:type="spellStart"/>
-            <w:r>
-              <w:rPr>
-                <w:rFonts w:ascii="GDSTransportWebsite" w:hAnsi="GDSTransportWebsite"/>
-                <w:color w:val="0A0A0A"/>
-              </w:rPr>
-              <w:t>requestedCourt.reasonForHearingAtSpecificCourt</w:t>
-            </w:r>
-            <w:proofErr w:type="spellEnd"/>
-            <w:r>
-              <w:rPr>
-                <w:rFonts w:ascii="GDSTransportWebsite" w:hAnsi="GDSTransportWebsite"/>
-                <w:color w:val="0A0A0A"/>
-              </w:rPr>
-              <w:t>&gt;&gt;</w:t>
+              <w:t>&lt;&lt;requestedCourt.reasonForHearingAtSpecificCourt&gt;&gt;</w:t>
             </w:r>
           </w:p>
         </w:tc>
@@ -7711,23 +5536,7 @@
                 <w:rFonts w:ascii="GDSTransportWebsite" w:hAnsi="GDSTransportWebsite"/>
                 <w:color w:val="0A0A0A"/>
               </w:rPr>
-              <w:t>&lt;&lt;</w:t>
-            </w:r>
-            <w:proofErr w:type="spellStart"/>
-            <w:r>
-              <w:rPr>
-                <w:rFonts w:ascii="GDSTransportWebsite" w:hAnsi="GDSTransportWebsite"/>
-                <w:color w:val="0A0A0A"/>
-              </w:rPr>
-              <w:t>vulnerabilityQuestions.vulnerabilityAdjustmentsRequired</w:t>
-            </w:r>
-            <w:proofErr w:type="spellEnd"/>
-            <w:r>
-              <w:rPr>
-                <w:rFonts w:ascii="GDSTransportWebsite" w:hAnsi="GDSTransportWebsite"/>
-                <w:color w:val="0A0A0A"/>
-              </w:rPr>
-              <w:t>&gt;&gt;</w:t>
+              <w:t>&lt;&lt;vulnerabilityQuestions.vulnerabilityAdjustmentsRequired&gt;&gt;</w:t>
             </w:r>
           </w:p>
           <w:p>
@@ -7834,23 +5643,7 @@
                 <w:color w:val="0A0A0A"/>
               </w:rPr>
               <w:lastRenderedPageBreak/>
-              <w:t>&lt;&lt;</w:t>
-            </w:r>
-            <w:proofErr w:type="spellStart"/>
-            <w:r>
-              <w:rPr>
-                <w:rFonts w:ascii="GDSTransportWebsite" w:hAnsi="GDSTransportWebsite"/>
-                <w:color w:val="0A0A0A"/>
-              </w:rPr>
-              <w:t>vulnerabilityQuestions.vulnerabilityAdjustments</w:t>
-            </w:r>
-            <w:proofErr w:type="spellEnd"/>
-            <w:r>
-              <w:rPr>
-                <w:rFonts w:ascii="GDSTransportWebsite" w:hAnsi="GDSTransportWebsite"/>
-                <w:color w:val="0A0A0A"/>
-              </w:rPr>
-              <w:t xml:space="preserve">&gt;&gt; </w:t>
+              <w:t xml:space="preserve">&lt;&lt;vulnerabilityQuestions.vulnerabilityAdjustments&gt;&gt; </w:t>
             </w:r>
           </w:p>
         </w:tc>
@@ -7916,26 +5709,8 @@
                 <w:rFonts w:ascii="GDSTransportWebsite" w:hAnsi="GDSTransportWebsite"/>
                 <w:color w:val="0A0A0A"/>
               </w:rPr>
-              <w:t>&lt;&lt;cs_{</w:t>
-            </w:r>
-            <w:proofErr w:type="spellStart"/>
-            <w:r>
-              <w:rPr>
-                <w:rFonts w:ascii="GDSTransportWebsite" w:hAnsi="GDSTransportWebsite"/>
-                <w:color w:val="0A0A0A"/>
-              </w:rPr>
-              <w:t>isBlank</w:t>
-            </w:r>
-            <w:proofErr w:type="spellEnd"/>
-            <w:r>
-              <w:rPr>
-                <w:rFonts w:ascii="GDSTransportWebsite" w:hAnsi="GDSTransportWebsite"/>
-                <w:color w:val="0A0A0A"/>
-              </w:rPr>
-              <w:t>(</w:t>
-            </w:r>
-            <w:proofErr w:type="spellStart"/>
-            <w:proofErr w:type="gramStart"/>
+              <w:t>&lt;&lt;cs_{isBlank(</w:t>
+            </w:r>
             <w:r>
               <w:rPr>
                 <w:rFonts w:ascii="GDSTransportWebsite" w:hAnsi="GDSTransportWebsite"/>
@@ -7950,8 +5725,6 @@
               </w:rPr>
               <w:t>supportRequirementsAdditional</w:t>
             </w:r>
-            <w:proofErr w:type="spellEnd"/>
-            <w:proofErr w:type="gramEnd"/>
             <w:r>
               <w:rPr>
                 <w:rFonts w:ascii="GDSTransportWebsite" w:hAnsi="GDSTransportWebsite"/>
@@ -7959,21 +5732,12 @@
               </w:rPr>
               <w:t>)}&gt;&gt;Not Provided&lt;&lt;else&gt;&gt;&lt;&lt;</w:t>
             </w:r>
-            <w:proofErr w:type="spellStart"/>
-            <w:r>
-              <w:rPr>
-                <w:rFonts w:ascii="GDSTransportWebsite" w:hAnsi="GDSTransportWebsite"/>
-                <w:color w:val="0A0A0A"/>
-              </w:rPr>
-              <w:t>support.supportRequirementsAdditional</w:t>
-            </w:r>
-            <w:proofErr w:type="spellEnd"/>
-            <w:r>
-              <w:rPr>
-                <w:rFonts w:ascii="GDSTransportWebsite" w:hAnsi="GDSTransportWebsite"/>
-                <w:color w:val="0A0A0A"/>
-              </w:rPr>
-              <w:t xml:space="preserve"> </w:t>
+            <w:r>
+              <w:rPr>
+                <w:rFonts w:ascii="GDSTransportWebsite" w:hAnsi="GDSTransportWebsite"/>
+                <w:color w:val="0A0A0A"/>
+              </w:rPr>
+              <w:t xml:space="preserve">support.supportRequirementsAdditional </w:t>
             </w:r>
             <w:r>
               <w:rPr>
@@ -8102,23 +5866,7 @@
                 <w:rFonts w:ascii="GDSTransportWebsite" w:hAnsi="GDSTransportWebsite"/>
                 <w:color w:val="0A0A0A"/>
               </w:rPr>
-              <w:t>&lt;&lt;</w:t>
-            </w:r>
-            <w:proofErr w:type="spellStart"/>
-            <w:r>
-              <w:rPr>
-                <w:rFonts w:ascii="GDSTransportWebsite" w:hAnsi="GDSTransportWebsite"/>
-                <w:color w:val="0A0A0A"/>
-              </w:rPr>
-              <w:t>furtherInformation.futureApplications</w:t>
-            </w:r>
-            <w:proofErr w:type="spellEnd"/>
-            <w:r>
-              <w:rPr>
-                <w:rFonts w:ascii="GDSTransportWebsite" w:hAnsi="GDSTransportWebsite"/>
-                <w:color w:val="0A0A0A"/>
-              </w:rPr>
-              <w:t>&gt;&gt;</w:t>
+              <w:t>&lt;&lt;furtherInformation.futureApplications&gt;&gt;</w:t>
             </w:r>
           </w:p>
         </w:tc>
@@ -8131,25 +5879,7 @@
           <w:color w:val="0A0A0A"/>
           <w:shd w:val="clear" w:color="auto" w:fill="FFFFFF"/>
         </w:rPr>
-        <w:t>&lt;&lt;cs_{</w:t>
-      </w:r>
-      <w:proofErr w:type="spellStart"/>
-      <w:r>
-        <w:rPr>
-          <w:rFonts w:ascii="GDSTransportWebsite" w:hAnsi="GDSTransportWebsite"/>
-          <w:color w:val="0A0A0A"/>
-          <w:shd w:val="clear" w:color="auto" w:fill="FFFFFF"/>
-        </w:rPr>
-        <w:t>furthterInformation.futureApplications</w:t>
-      </w:r>
-      <w:proofErr w:type="spellEnd"/>
-      <w:r>
-        <w:rPr>
-          <w:rFonts w:ascii="GDSTransportWebsite" w:hAnsi="GDSTransportWebsite"/>
-          <w:color w:val="0A0A0A"/>
-          <w:shd w:val="clear" w:color="auto" w:fill="FFFFFF"/>
-        </w:rPr>
-        <w:t>='Yes'}&gt;&gt;</w:t>
+        <w:t>&lt;&lt;cs_{furthterInformation.futureApplications='Yes'}&gt;&gt;</w:t>
       </w:r>
     </w:p>
     <w:tbl>
@@ -8239,23 +5969,7 @@
                 <w:rFonts w:ascii="GDSTransportWebsite" w:hAnsi="GDSTransportWebsite"/>
                 <w:color w:val="0A0A0A"/>
               </w:rPr>
-              <w:t>&lt;&lt;</w:t>
-            </w:r>
-            <w:proofErr w:type="spellStart"/>
-            <w:r>
-              <w:rPr>
-                <w:rFonts w:ascii="GDSTransportWebsite" w:hAnsi="GDSTransportWebsite"/>
-                <w:color w:val="0A0A0A"/>
-              </w:rPr>
-              <w:t>furtherInformation.reasonForFutureApplications</w:t>
-            </w:r>
-            <w:proofErr w:type="spellEnd"/>
-            <w:r>
-              <w:rPr>
-                <w:rFonts w:ascii="GDSTransportWebsite" w:hAnsi="GDSTransportWebsite"/>
-                <w:color w:val="0A0A0A"/>
-              </w:rPr>
-              <w:t>&gt;&gt;</w:t>
+              <w:t>&lt;&lt;furtherInformation.reasonForFutureApplications&gt;&gt;</w:t>
             </w:r>
           </w:p>
         </w:tc>
@@ -8317,20 +6031,8 @@
                 <w:color w:val="0A0A0A"/>
                 <w:shd w:val="clear" w:color="auto" w:fill="FFFFFF"/>
               </w:rPr>
-              <w:t xml:space="preserve">Provide any other information that the judge may </w:t>
-            </w:r>
-            <w:proofErr w:type="gramStart"/>
-            <w:r>
-              <w:rPr>
-                <w:rFonts w:ascii="GDSTransportWebsite" w:hAnsi="GDSTransportWebsite"/>
-                <w:b/>
-                <w:bCs/>
-                <w:color w:val="0A0A0A"/>
-                <w:shd w:val="clear" w:color="auto" w:fill="FFFFFF"/>
-              </w:rPr>
-              <w:t>need</w:t>
-            </w:r>
-            <w:proofErr w:type="gramEnd"/>
+              <w:t>Provide any other information that the judge may need</w:t>
+            </w:r>
           </w:p>
           <w:p>
             <w:pPr>
@@ -8370,41 +6072,7 @@
                 <w:rFonts w:ascii="GDSTransportWebsite" w:hAnsi="GDSTransportWebsite"/>
                 <w:color w:val="0A0A0A"/>
               </w:rPr>
-              <w:t>&lt;&lt;cs_{</w:t>
-            </w:r>
-            <w:proofErr w:type="spellStart"/>
-            <w:proofErr w:type="gramStart"/>
-            <w:r>
-              <w:rPr>
-                <w:rFonts w:ascii="GDSTransportWebsite" w:hAnsi="GDSTransportWebsite"/>
-                <w:color w:val="0A0A0A"/>
-              </w:rPr>
-              <w:t>isBlank</w:t>
-            </w:r>
-            <w:proofErr w:type="spellEnd"/>
-            <w:r>
-              <w:rPr>
-                <w:rFonts w:ascii="GDSTransportWebsite" w:hAnsi="GDSTransportWebsite"/>
-                <w:color w:val="0A0A0A"/>
-              </w:rPr>
-              <w:t>(</w:t>
-            </w:r>
-            <w:proofErr w:type="spellStart"/>
-            <w:proofErr w:type="gramEnd"/>
-            <w:r>
-              <w:rPr>
-                <w:rFonts w:ascii="GDSTransportWebsite" w:hAnsi="GDSTransportWebsite"/>
-                <w:color w:val="0A0A0A"/>
-              </w:rPr>
-              <w:t>furtherInformation.otherInformationForJudge</w:t>
-            </w:r>
-            <w:proofErr w:type="spellEnd"/>
-            <w:r>
-              <w:rPr>
-                <w:rFonts w:ascii="GDSTransportWebsite" w:hAnsi="GDSTransportWebsite"/>
-                <w:color w:val="0A0A0A"/>
-              </w:rPr>
-              <w:t>)}&gt;&gt;Not Provided&lt;&lt;else&gt;&gt;&lt;&lt;furtherInformation.otherInformationForJudge&gt;&gt;&lt;&lt;es_&gt;&gt;</w:t>
+              <w:t>&lt;&lt;cs_{isBlank(furtherInformation.otherInformationForJudge)}&gt;&gt;Not Provided&lt;&lt;else&gt;&gt;&lt;&lt;furtherInformation.otherInformationForJudge&gt;&gt;&lt;&lt;es_&gt;&gt;</w:t>
             </w:r>
           </w:p>
         </w:tc>
@@ -8679,23 +6347,7 @@
                 <w:rFonts w:ascii="GDSTransportWebsite" w:hAnsi="GDSTransportWebsite"/>
                 <w:color w:val="0A0A0A"/>
               </w:rPr>
-              <w:t>&lt;&lt;</w:t>
-            </w:r>
-            <w:proofErr w:type="spellStart"/>
-            <w:r>
-              <w:rPr>
-                <w:rFonts w:ascii="GDSTransportWebsite" w:hAnsi="GDSTransportWebsite"/>
-                <w:color w:val="0A0A0A"/>
-              </w:rPr>
-              <w:t>statementOfTruth.role</w:t>
-            </w:r>
-            <w:proofErr w:type="spellEnd"/>
-            <w:r>
-              <w:rPr>
-                <w:rFonts w:ascii="GDSTransportWebsite" w:hAnsi="GDSTransportWebsite"/>
-                <w:color w:val="0A0A0A"/>
-              </w:rPr>
-              <w:t>&gt;&gt;</w:t>
+              <w:t>&lt;&lt;statementOfTruth.role&gt;&gt;</w:t>
             </w:r>
           </w:p>
         </w:tc>
@@ -10617,33 +8269,10 @@
 </file>
 
 <file path=customXml/item1.xml><?xml version="1.0" encoding="utf-8"?>
-<p:properties xmlns:p="http://schemas.microsoft.com/office/2006/metadata/properties" xmlns:xsi="http://www.w3.org/2001/XMLSchema-instance" xmlns:pc="http://schemas.microsoft.com/office/infopath/2007/PartnerControls">
-  <documentManagement>
-    <Stage xmlns="f336f4fe-8719-4ea2-b5d6-29b3a580aeb4">Draft</Stage>
-    <Next_x0020_Stage xmlns="f336f4fe-8719-4ea2-b5d6-29b3a580aeb4">N/A</Next_x0020_Stage>
-    <Admin_x0020_Action xmlns="f336f4fe-8719-4ea2-b5d6-29b3a580aeb4" xsi:nil="true"/>
-    <Template_x0020_Category xmlns="f336f4fe-8719-4ea2-b5d6-29b3a580aeb4">Hearing Requirements Notice - HRN</Template_x0020_Category>
-    <Action xmlns="f336f4fe-8719-4ea2-b5d6-29b3a580aeb4" xsi:nil="true"/>
-    <Purpose1 xmlns="f336f4fe-8719-4ea2-b5d6-29b3a580aeb4">Directions Questionnaire</Purpose1>
-    <Template_x0020_Language xmlns="f336f4fe-8719-4ea2-b5d6-29b3a580aeb4">English - ENG</Template_x0020_Language>
-    <Rename xmlns="f336f4fe-8719-4ea2-b5d6-29b3a580aeb4">true</Rename>
-    <Tornado_x0020_Filename xmlns="f336f4fe-8719-4ea2-b5d6-29b3a580aeb4" xsi:nil="true"/>
-    <Approval_x0020_Request_x0020_Comment xmlns="f336f4fe-8719-4ea2-b5d6-29b3a580aeb4" xsi:nil="true"/>
-    <Publication_x0020_Date xmlns="f336f4fe-8719-4ea2-b5d6-29b3a580aeb4">2020-12-09T00:00:00+00:00</Publication_x0020_Date>
-  </documentManagement>
-</p:properties>
+<b:Sources xmlns:b="http://schemas.openxmlformats.org/officeDocument/2006/bibliography" xmlns="http://schemas.openxmlformats.org/officeDocument/2006/bibliography" SelectedStyle="\APASixthEditionOfficeOnline.xsl" StyleName="APA" Version="6"/>
 </file>
 
 <file path=customXml/item2.xml><?xml version="1.0" encoding="utf-8"?>
-<?mso-contentType ?>
-<FormTemplates xmlns="http://schemas.microsoft.com/sharepoint/v3/contenttype/forms">
-  <Display>DocumentLibraryForm</Display>
-  <Edit>DocumentLibraryForm</Edit>
-  <New>DocumentLibraryForm</New>
-</FormTemplates>
-</file>
-
-<file path=customXml/item3.xml><?xml version="1.0" encoding="utf-8"?>
 <ct:contentTypeSchema xmlns:ct="http://schemas.microsoft.com/office/2006/metadata/contentType" xmlns:ma="http://schemas.microsoft.com/office/2006/metadata/properties/metaAttributes" ct:_="" ma:_="" ma:contentTypeName="_CtTemplate" ma:contentTypeID="0x01010064A5FDCCFB03F540B94405305D7DE14F00A4F8B82F7CEF57469A8FE5CEAB7A0EE0" ma:contentTypeVersion="53" ma:contentTypeDescription="Part of Template Management with Site Columns representing custom attributes." ma:contentTypeScope="" ma:versionID="69a47f6434bbb6ed0a644919a98a9681">
   <xsd:schema xmlns:xsd="http://www.w3.org/2001/XMLSchema" xmlns:xs="http://www.w3.org/2001/XMLSchema" xmlns:p="http://schemas.microsoft.com/office/2006/metadata/properties" xmlns:ns2="f336f4fe-8719-4ea2-b5d6-29b3a580aeb4" xmlns:ns3="b57b892a-dd61-4bba-b372-a8d93da2c7e6" targetNamespace="http://schemas.microsoft.com/office/2006/metadata/properties" ma:root="true" ma:fieldsID="71934021bdb6f6617baa79601bda5045" ns2:_="" ns3:_="">
     <xsd:import namespace="f336f4fe-8719-4ea2-b5d6-29b3a580aeb4"/>
@@ -10958,29 +8587,42 @@
 </ct:contentTypeSchema>
 </file>
 
+<file path=customXml/item3.xml><?xml version="1.0" encoding="utf-8"?>
+<?mso-contentType ?>
+<FormTemplates xmlns="http://schemas.microsoft.com/sharepoint/v3/contenttype/forms">
+  <Display>DocumentLibraryForm</Display>
+  <Edit>DocumentLibraryForm</Edit>
+  <New>DocumentLibraryForm</New>
+</FormTemplates>
+</file>
+
 <file path=customXml/item4.xml><?xml version="1.0" encoding="utf-8"?>
-<b:Sources xmlns:b="http://schemas.openxmlformats.org/officeDocument/2006/bibliography" xmlns="http://schemas.openxmlformats.org/officeDocument/2006/bibliography" SelectedStyle="\APASixthEditionOfficeOnline.xsl" StyleName="APA" Version="6"/>
+<p:properties xmlns:p="http://schemas.microsoft.com/office/2006/metadata/properties" xmlns:xsi="http://www.w3.org/2001/XMLSchema-instance" xmlns:pc="http://schemas.microsoft.com/office/infopath/2007/PartnerControls">
+  <documentManagement>
+    <Stage xmlns="f336f4fe-8719-4ea2-b5d6-29b3a580aeb4">Draft</Stage>
+    <Next_x0020_Stage xmlns="f336f4fe-8719-4ea2-b5d6-29b3a580aeb4">N/A</Next_x0020_Stage>
+    <Admin_x0020_Action xmlns="f336f4fe-8719-4ea2-b5d6-29b3a580aeb4" xsi:nil="true"/>
+    <Template_x0020_Category xmlns="f336f4fe-8719-4ea2-b5d6-29b3a580aeb4">Hearing Requirements Notice - HRN</Template_x0020_Category>
+    <Action xmlns="f336f4fe-8719-4ea2-b5d6-29b3a580aeb4" xsi:nil="true"/>
+    <Purpose1 xmlns="f336f4fe-8719-4ea2-b5d6-29b3a580aeb4">Directions Questionnaire</Purpose1>
+    <Template_x0020_Language xmlns="f336f4fe-8719-4ea2-b5d6-29b3a580aeb4">English - ENG</Template_x0020_Language>
+    <Rename xmlns="f336f4fe-8719-4ea2-b5d6-29b3a580aeb4">true</Rename>
+    <Tornado_x0020_Filename xmlns="f336f4fe-8719-4ea2-b5d6-29b3a580aeb4" xsi:nil="true"/>
+    <Approval_x0020_Request_x0020_Comment xmlns="f336f4fe-8719-4ea2-b5d6-29b3a580aeb4" xsi:nil="true"/>
+    <Publication_x0020_Date xmlns="f336f4fe-8719-4ea2-b5d6-29b3a580aeb4">2020-12-09T00:00:00+00:00</Publication_x0020_Date>
+  </documentManagement>
+</p:properties>
 </file>
 
 <file path=customXml/itemProps1.xml><?xml version="1.0" encoding="utf-8"?>
-<ds:datastoreItem xmlns:ds="http://schemas.openxmlformats.org/officeDocument/2006/customXml" ds:itemID="{167D3FB0-0D1A-4A81-8A96-EE2F37F3B125}">
+<ds:datastoreItem xmlns:ds="http://schemas.openxmlformats.org/officeDocument/2006/customXml" ds:itemID="{5C627932-C981-4CFE-9BA8-667150120D32}">
   <ds:schemaRefs>
-    <ds:schemaRef ds:uri="http://schemas.microsoft.com/office/2006/metadata/properties"/>
-    <ds:schemaRef ds:uri="http://schemas.microsoft.com/office/infopath/2007/PartnerControls"/>
-    <ds:schemaRef ds:uri="f336f4fe-8719-4ea2-b5d6-29b3a580aeb4"/>
+    <ds:schemaRef ds:uri="http://schemas.openxmlformats.org/officeDocument/2006/bibliography"/>
   </ds:schemaRefs>
 </ds:datastoreItem>
 </file>
 
 <file path=customXml/itemProps2.xml><?xml version="1.0" encoding="utf-8"?>
-<ds:datastoreItem xmlns:ds="http://schemas.openxmlformats.org/officeDocument/2006/customXml" ds:itemID="{B979ABCF-6006-4211-8C04-D08E1C55C8F9}">
-  <ds:schemaRefs>
-    <ds:schemaRef ds:uri="http://schemas.microsoft.com/sharepoint/v3/contenttype/forms"/>
-  </ds:schemaRefs>
-</ds:datastoreItem>
-</file>
-
-<file path=customXml/itemProps3.xml><?xml version="1.0" encoding="utf-8"?>
 <ds:datastoreItem xmlns:ds="http://schemas.openxmlformats.org/officeDocument/2006/customXml" ds:itemID="{F50568C7-0D63-49D8-828E-6EA48601E6B9}">
   <ds:schemaRefs>
     <ds:schemaRef ds:uri="http://schemas.microsoft.com/office/2006/metadata/contentType"/>
@@ -10999,10 +8641,20 @@
 </ds:datastoreItem>
 </file>
 
+<file path=customXml/itemProps3.xml><?xml version="1.0" encoding="utf-8"?>
+<ds:datastoreItem xmlns:ds="http://schemas.openxmlformats.org/officeDocument/2006/customXml" ds:itemID="{B979ABCF-6006-4211-8C04-D08E1C55C8F9}">
+  <ds:schemaRefs>
+    <ds:schemaRef ds:uri="http://schemas.microsoft.com/sharepoint/v3/contenttype/forms"/>
+  </ds:schemaRefs>
+</ds:datastoreItem>
+</file>
+
 <file path=customXml/itemProps4.xml><?xml version="1.0" encoding="utf-8"?>
-<ds:datastoreItem xmlns:ds="http://schemas.openxmlformats.org/officeDocument/2006/customXml" ds:itemID="{5C627932-C981-4CFE-9BA8-667150120D32}">
+<ds:datastoreItem xmlns:ds="http://schemas.openxmlformats.org/officeDocument/2006/customXml" ds:itemID="{167D3FB0-0D1A-4A81-8A96-EE2F37F3B125}">
   <ds:schemaRefs>
-    <ds:schemaRef ds:uri="http://schemas.openxmlformats.org/officeDocument/2006/bibliography"/>
+    <ds:schemaRef ds:uri="http://schemas.microsoft.com/office/2006/metadata/properties"/>
+    <ds:schemaRef ds:uri="http://schemas.microsoft.com/office/infopath/2007/PartnerControls"/>
+    <ds:schemaRef ds:uri="f336f4fe-8719-4ea2-b5d6-29b3a580aeb4"/>
   </ds:schemaRefs>
 </ds:datastoreItem>
 </file>

</xml_diff>